<commit_message>
Start writing 1.2 chapter
</commit_message>
<xml_diff>
--- a/Дипломный проек Еленевич Дмитрий Александрович.docx
+++ b/Дипломный проек Еленевич Дмитрий Александрович.docx
@@ -2,8 +2,6 @@
 <file path=word/document.xml><?xml version="1.0" encoding="utf-8"?>
 <w:document xmlns:wpc="http://schemas.microsoft.com/office/word/2010/wordprocessingCanvas" xmlns:cx="http://schemas.microsoft.com/office/drawing/2014/chartex" xmlns:mc="http://schemas.openxmlformats.org/markup-compatibility/2006" xmlns:o="urn:schemas-microsoft-com:office:office" xmlns:r="http://schemas.openxmlformats.org/officeDocument/2006/relationships" xmlns:m="http://schemas.openxmlformats.org/officeDocument/2006/math" xmlns:v="urn:schemas-microsoft-com:vml" xmlns:wp14="http://schemas.microsoft.com/office/word/2010/wordprocessingDrawing" xmlns:wp="http://schemas.openxmlformats.org/drawingml/2006/wordprocessingDrawing" xmlns:w10="urn:schemas-microsoft-com:office:word" xmlns:w="http://schemas.openxmlformats.org/wordprocessingml/2006/main" xmlns:w14="http://schemas.microsoft.com/office/word/2010/wordml" xmlns:w15="http://schemas.microsoft.com/office/word/2012/wordml" xmlns:w16se="http://schemas.microsoft.com/office/word/2015/wordml/symex" xmlns:wpg="http://schemas.microsoft.com/office/word/2010/wordprocessingGroup" xmlns:wpi="http://schemas.microsoft.com/office/word/2010/wordprocessingInk" xmlns:wne="http://schemas.microsoft.com/office/word/2006/wordml" xmlns:wps="http://schemas.microsoft.com/office/word/2010/wordprocessingShape" mc:Ignorable="w14 w15 w16se wp14">
   <w:body>
-    <w:bookmarkStart w:id="0" w:name="_GoBack" w:displacedByCustomXml="next"/>
-    <w:bookmarkEnd w:id="0" w:displacedByCustomXml="next"/>
     <w:sdt>
       <w:sdtPr>
         <w:rPr>
@@ -1671,7 +1669,16 @@
           <w:shd w:val="clear" w:color="auto" w:fill="FFFFFF"/>
           <w:lang w:val="ru-RU"/>
         </w:rPr>
-        <w:t xml:space="preserve"> -</w:t>
+        <w:t xml:space="preserve"> </w:t>
+      </w:r>
+      <w:r>
+        <w:rPr>
+          <w:rFonts w:ascii="Times New Roman" w:eastAsia="Segoe UI Symbol" w:hAnsi="Times New Roman" w:cs="Times New Roman"/>
+          <w:sz w:val="28"/>
+          <w:szCs w:val="28"/>
+          <w:lang w:val="ru-RU"/>
+        </w:rPr>
+        <w:t>−</w:t>
       </w:r>
       <w:r>
         <w:rPr>
@@ -1695,6 +1702,7 @@
         </w:rPr>
         <w:t xml:space="preserve">бессмысленная игрушка, на которую сотрудники тратят рабочее время. По данным исследования </w:t>
       </w:r>
+      <w:proofErr w:type="spellStart"/>
       <w:r>
         <w:rPr>
           <w:rFonts w:ascii="Times New Roman" w:hAnsi="Times New Roman" w:cs="Times New Roman"/>
@@ -1706,6 +1714,7 @@
         </w:rPr>
         <w:t>Ipsos</w:t>
       </w:r>
+      <w:proofErr w:type="spellEnd"/>
       <w:r>
         <w:rPr>
           <w:rFonts w:ascii="Times New Roman" w:hAnsi="Times New Roman" w:cs="Times New Roman"/>
@@ -1811,6 +1820,24 @@
       </w:r>
       <w:r>
         <w:rPr>
+          <w:rFonts w:ascii="Times New Roman" w:eastAsia="Segoe UI Symbol" w:hAnsi="Times New Roman" w:cs="Times New Roman"/>
+          <w:sz w:val="28"/>
+          <w:szCs w:val="28"/>
+          <w:lang w:val="ru-RU"/>
+        </w:rPr>
+        <w:t>−</w:t>
+      </w:r>
+      <w:r>
+        <w:rPr>
+          <w:rFonts w:ascii="Times New Roman" w:eastAsia="Segoe UI Symbol" w:hAnsi="Times New Roman" w:cs="Times New Roman"/>
+          <w:sz w:val="28"/>
+          <w:szCs w:val="28"/>
+          <w:lang w:val="ru-RU"/>
+        </w:rPr>
+        <w:t xml:space="preserve"> </w:t>
+      </w:r>
+      <w:r>
+        <w:rPr>
           <w:rFonts w:ascii="Times New Roman" w:hAnsi="Times New Roman" w:cs="Times New Roman"/>
           <w:bCs/>
           <w:color w:val="222222"/>
@@ -1818,7 +1845,7 @@
           <w:shd w:val="clear" w:color="auto" w:fill="FFFFFF"/>
           <w:lang w:val="ru-RU"/>
         </w:rPr>
-        <w:t xml:space="preserve">- </w:t>
+        <w:t xml:space="preserve">часть организационной культуры, такая же как льготы для сотрудников или мероприятия по тимбилдингу. Так </w:t>
       </w:r>
       <w:r>
         <w:rPr>
@@ -1829,7 +1856,7 @@
           <w:shd w:val="clear" w:color="auto" w:fill="FFFFFF"/>
           <w:lang w:val="ru-RU"/>
         </w:rPr>
-        <w:t xml:space="preserve">часть организационной культуры, такая же как льготы для сотрудников или мероприятия по тимбилдингу. Так </w:t>
+        <w:t>или иначе, корпоративные социальные сети</w:t>
       </w:r>
       <w:r>
         <w:rPr>
@@ -1840,7 +1867,25 @@
           <w:shd w:val="clear" w:color="auto" w:fill="FFFFFF"/>
           <w:lang w:val="ru-RU"/>
         </w:rPr>
-        <w:t>или иначе, корпоративные социальные сети</w:t>
+        <w:t xml:space="preserve"> </w:t>
+      </w:r>
+      <w:r>
+        <w:rPr>
+          <w:rFonts w:ascii="Times New Roman" w:eastAsia="Segoe UI Symbol" w:hAnsi="Times New Roman" w:cs="Times New Roman"/>
+          <w:sz w:val="28"/>
+          <w:szCs w:val="28"/>
+          <w:lang w:val="ru-RU"/>
+        </w:rPr>
+        <w:t>−</w:t>
+      </w:r>
+      <w:r>
+        <w:rPr>
+          <w:rFonts w:ascii="Times New Roman" w:eastAsia="Segoe UI Symbol" w:hAnsi="Times New Roman" w:cs="Times New Roman"/>
+          <w:sz w:val="28"/>
+          <w:szCs w:val="28"/>
+          <w:lang w:val="ru-RU"/>
+        </w:rPr>
+        <w:t xml:space="preserve"> </w:t>
       </w:r>
       <w:r>
         <w:rPr>
@@ -1851,7 +1896,7 @@
           <w:shd w:val="clear" w:color="auto" w:fill="FFFFFF"/>
           <w:lang w:val="ru-RU"/>
         </w:rPr>
-        <w:t xml:space="preserve"> </w:t>
+        <w:t>это несомненно тренд, и наиболее прогрессивные компании ему уже следуют</w:t>
       </w:r>
       <w:r>
         <w:rPr>
@@ -1862,7 +1907,7 @@
           <w:shd w:val="clear" w:color="auto" w:fill="FFFFFF"/>
           <w:lang w:val="ru-RU"/>
         </w:rPr>
-        <w:t xml:space="preserve">- </w:t>
+        <w:t xml:space="preserve"> </w:t>
       </w:r>
       <w:r>
         <w:rPr>
@@ -1873,7 +1918,7 @@
           <w:shd w:val="clear" w:color="auto" w:fill="FFFFFF"/>
           <w:lang w:val="ru-RU"/>
         </w:rPr>
-        <w:t>это несомненно тренд, и наиболее прогрессивные компании ему уже следуют</w:t>
+        <w:t>[3]</w:t>
       </w:r>
       <w:r>
         <w:rPr>
@@ -1884,9 +1929,14 @@
           <w:shd w:val="clear" w:color="auto" w:fill="FFFFFF"/>
           <w:lang w:val="ru-RU"/>
         </w:rPr>
-        <w:t xml:space="preserve"> </w:t>
-      </w:r>
-      <w:r>
+        <w:t>.</w:t>
+      </w:r>
+    </w:p>
+    <w:p>
+      <w:pPr>
+        <w:spacing w:after="0" w:line="240" w:lineRule="auto"/>
+        <w:ind w:firstLine="709"/>
+        <w:jc w:val="both"/>
         <w:rPr>
           <w:rFonts w:ascii="Times New Roman" w:hAnsi="Times New Roman" w:cs="Times New Roman"/>
           <w:bCs/>
@@ -1895,8 +1945,7 @@
           <w:shd w:val="clear" w:color="auto" w:fill="FFFFFF"/>
           <w:lang w:val="ru-RU"/>
         </w:rPr>
-        <w:t>[3]</w:t>
-      </w:r>
+      </w:pPr>
       <w:r>
         <w:rPr>
           <w:rFonts w:ascii="Times New Roman" w:hAnsi="Times New Roman" w:cs="Times New Roman"/>
@@ -1906,7 +1955,29 @@
           <w:shd w:val="clear" w:color="auto" w:fill="FFFFFF"/>
           <w:lang w:val="ru-RU"/>
         </w:rPr>
-        <w:t>.</w:t>
+        <w:t xml:space="preserve">Отсюда следует что в скором будущем все </w:t>
+      </w:r>
+      <w:r>
+        <w:rPr>
+          <w:rFonts w:ascii="Times New Roman" w:hAnsi="Times New Roman" w:cs="Times New Roman"/>
+          <w:bCs/>
+          <w:color w:val="222222"/>
+          <w:sz w:val="28"/>
+          <w:shd w:val="clear" w:color="auto" w:fill="FFFFFF"/>
+          <w:lang w:val="ru-RU"/>
+        </w:rPr>
+        <w:t>компании перейдут на корпоративные социальные сети так как они имею ряд преимуществ по сравнению с общедоступными социальными сетям такие как</w:t>
+      </w:r>
+      <w:r>
+        <w:rPr>
+          <w:rFonts w:ascii="Times New Roman" w:hAnsi="Times New Roman" w:cs="Times New Roman"/>
+          <w:bCs/>
+          <w:color w:val="222222"/>
+          <w:sz w:val="28"/>
+          <w:shd w:val="clear" w:color="auto" w:fill="FFFFFF"/>
+          <w:lang w:val="ru-RU"/>
+        </w:rPr>
+        <w:t>:</w:t>
       </w:r>
     </w:p>
     <w:p>
@@ -1917,12 +1988,63 @@
         <w:rPr>
           <w:rFonts w:ascii="Times New Roman" w:hAnsi="Times New Roman" w:cs="Times New Roman"/>
           <w:bCs/>
-          <w:color w:val="222222"/>
-          <w:sz w:val="28"/>
+          <w:sz w:val="28"/>
+          <w:szCs w:val="28"/>
           <w:shd w:val="clear" w:color="auto" w:fill="FFFFFF"/>
           <w:lang w:val="ru-RU"/>
         </w:rPr>
       </w:pPr>
+      <w:r>
+        <w:rPr>
+          <w:rFonts w:ascii="Times New Roman" w:eastAsia="Times New Roman" w:hAnsi="Times New Roman" w:cs="Times New Roman"/>
+          <w:bCs/>
+          <w:spacing w:val="-5"/>
+          <w:sz w:val="28"/>
+          <w:szCs w:val="28"/>
+          <w:lang w:val="ru-RU"/>
+        </w:rPr>
+        <w:t>1</w:t>
+      </w:r>
+      <w:r>
+        <w:rPr>
+          <w:rFonts w:ascii="Times New Roman" w:eastAsia="Times New Roman" w:hAnsi="Times New Roman" w:cs="Times New Roman"/>
+          <w:bCs/>
+          <w:spacing w:val="-5"/>
+          <w:sz w:val="28"/>
+          <w:szCs w:val="28"/>
+        </w:rPr>
+        <w:t> </w:t>
+      </w:r>
+      <w:r>
+        <w:rPr>
+          <w:rFonts w:ascii="Times New Roman" w:eastAsia="Times New Roman" w:hAnsi="Times New Roman" w:cs="Times New Roman"/>
+          <w:bCs/>
+          <w:spacing w:val="-5"/>
+          <w:sz w:val="28"/>
+          <w:szCs w:val="28"/>
+          <w:lang w:val="ru-RU"/>
+        </w:rPr>
+        <w:t>Разрушение иерархических границ.</w:t>
+      </w:r>
+      <w:r>
+        <w:rPr>
+          <w:rFonts w:ascii="Times New Roman" w:eastAsia="Times New Roman" w:hAnsi="Times New Roman" w:cs="Times New Roman"/>
+          <w:spacing w:val="-5"/>
+          <w:sz w:val="28"/>
+          <w:szCs w:val="28"/>
+        </w:rPr>
+        <w:t> </w:t>
+      </w:r>
+      <w:r>
+        <w:rPr>
+          <w:rFonts w:ascii="Times New Roman" w:eastAsia="Times New Roman" w:hAnsi="Times New Roman" w:cs="Times New Roman"/>
+          <w:spacing w:val="-5"/>
+          <w:sz w:val="28"/>
+          <w:szCs w:val="28"/>
+          <w:lang w:val="ru-RU"/>
+        </w:rPr>
+        <w:t xml:space="preserve">Не всегда рядовой сотрудник может связаться с кем-то из топ-менеджмента. Социальная сеть компании позволяет работнику напрямую обратиться к руководителю, а начальству </w:t>
+      </w:r>
       <w:r>
         <w:rPr>
           <w:rFonts w:ascii="Times New Roman" w:hAnsi="Times New Roman" w:cs="Times New Roman"/>
@@ -1932,29 +2054,26 @@
           <w:shd w:val="clear" w:color="auto" w:fill="FFFFFF"/>
           <w:lang w:val="ru-RU"/>
         </w:rPr>
-        <w:t xml:space="preserve">Отсюда следует что в скором будущем все </w:t>
-      </w:r>
-      <w:r>
-        <w:rPr>
-          <w:rFonts w:ascii="Times New Roman" w:hAnsi="Times New Roman" w:cs="Times New Roman"/>
-          <w:bCs/>
-          <w:color w:val="222222"/>
-          <w:sz w:val="28"/>
-          <w:shd w:val="clear" w:color="auto" w:fill="FFFFFF"/>
-          <w:lang w:val="ru-RU"/>
-        </w:rPr>
-        <w:t>компании перейдут на корпоративные социальные сети так как они имею ряд преимуществ по сравнению с общедоступными социальными сетям такие как</w:t>
-      </w:r>
-      <w:r>
-        <w:rPr>
-          <w:rFonts w:ascii="Times New Roman" w:hAnsi="Times New Roman" w:cs="Times New Roman"/>
-          <w:bCs/>
-          <w:color w:val="222222"/>
-          <w:sz w:val="28"/>
-          <w:shd w:val="clear" w:color="auto" w:fill="FFFFFF"/>
-          <w:lang w:val="ru-RU"/>
-        </w:rPr>
-        <w:t>:</w:t>
+        <w:t xml:space="preserve">- </w:t>
+      </w:r>
+      <w:r>
+        <w:rPr>
+          <w:rFonts w:ascii="Times New Roman" w:eastAsia="Times New Roman" w:hAnsi="Times New Roman" w:cs="Times New Roman"/>
+          <w:spacing w:val="-5"/>
+          <w:sz w:val="28"/>
+          <w:szCs w:val="28"/>
+          <w:lang w:val="ru-RU"/>
+        </w:rPr>
+        <w:t>наладить обратную связь с подчиненными.</w:t>
+      </w:r>
+      <w:r>
+        <w:rPr>
+          <w:rFonts w:ascii="Times New Roman" w:eastAsia="Times New Roman" w:hAnsi="Times New Roman" w:cs="Times New Roman"/>
+          <w:spacing w:val="-5"/>
+          <w:sz w:val="28"/>
+          <w:szCs w:val="28"/>
+        </w:rPr>
+        <w:t> </w:t>
       </w:r>
     </w:p>
     <w:p>
@@ -1963,6 +2082,15 @@
         <w:ind w:firstLine="709"/>
         <w:jc w:val="both"/>
         <w:rPr>
+          <w:rFonts w:ascii="Times New Roman" w:eastAsia="Times New Roman" w:hAnsi="Times New Roman" w:cs="Times New Roman"/>
+          <w:spacing w:val="-5"/>
+          <w:sz w:val="28"/>
+          <w:szCs w:val="28"/>
+          <w:lang w:val="ru-RU"/>
+        </w:rPr>
+      </w:pPr>
+      <w:r>
+        <w:rPr>
           <w:rFonts w:ascii="Times New Roman" w:hAnsi="Times New Roman" w:cs="Times New Roman"/>
           <w:bCs/>
           <w:sz w:val="28"/>
@@ -1970,7 +2098,18 @@
           <w:shd w:val="clear" w:color="auto" w:fill="FFFFFF"/>
           <w:lang w:val="ru-RU"/>
         </w:rPr>
-      </w:pPr>
+        <w:t>2</w:t>
+      </w:r>
+      <w:r>
+        <w:rPr>
+          <w:rFonts w:ascii="Times New Roman" w:hAnsi="Times New Roman" w:cs="Times New Roman"/>
+          <w:bCs/>
+          <w:sz w:val="28"/>
+          <w:szCs w:val="28"/>
+          <w:shd w:val="clear" w:color="auto" w:fill="FFFFFF"/>
+        </w:rPr>
+        <w:t> </w:t>
+      </w:r>
       <w:r>
         <w:rPr>
           <w:rFonts w:ascii="Times New Roman" w:eastAsia="Times New Roman" w:hAnsi="Times New Roman" w:cs="Times New Roman"/>
@@ -1980,7 +2119,60 @@
           <w:szCs w:val="28"/>
           <w:lang w:val="ru-RU"/>
         </w:rPr>
-        <w:t xml:space="preserve">1 </w:t>
+        <w:t>Создание сообщества.</w:t>
+      </w:r>
+      <w:r>
+        <w:rPr>
+          <w:rFonts w:ascii="Times New Roman" w:eastAsia="Times New Roman" w:hAnsi="Times New Roman" w:cs="Times New Roman"/>
+          <w:spacing w:val="-5"/>
+          <w:sz w:val="28"/>
+          <w:szCs w:val="28"/>
+        </w:rPr>
+        <w:t> </w:t>
+      </w:r>
+      <w:r>
+        <w:rPr>
+          <w:rFonts w:ascii="Times New Roman" w:eastAsia="Times New Roman" w:hAnsi="Times New Roman" w:cs="Times New Roman"/>
+          <w:spacing w:val="-5"/>
+          <w:sz w:val="28"/>
+          <w:szCs w:val="28"/>
+          <w:lang w:val="ru-RU"/>
+        </w:rPr>
+        <w:t>Чем крупнее организация, тем меньше работники к ней привязаны. Обычно сотрудник даже не знает, кто работает в соседнем отделе и какие цели преследует компания, в которой он работает. Неформальные связи объединяют работников, делая коллектив более сплоченным.</w:t>
+      </w:r>
+    </w:p>
+    <w:p>
+      <w:pPr>
+        <w:spacing w:after="0" w:line="240" w:lineRule="auto"/>
+        <w:ind w:firstLine="709"/>
+        <w:jc w:val="both"/>
+        <w:rPr>
+          <w:rFonts w:ascii="Times New Roman" w:hAnsi="Times New Roman" w:cs="Times New Roman"/>
+          <w:bCs/>
+          <w:sz w:val="28"/>
+          <w:szCs w:val="28"/>
+          <w:shd w:val="clear" w:color="auto" w:fill="FFFFFF"/>
+          <w:lang w:val="ru-RU"/>
+        </w:rPr>
+      </w:pPr>
+      <w:r>
+        <w:rPr>
+          <w:rFonts w:ascii="Times New Roman" w:eastAsia="Times New Roman" w:hAnsi="Times New Roman" w:cs="Times New Roman"/>
+          <w:spacing w:val="-5"/>
+          <w:sz w:val="28"/>
+          <w:szCs w:val="28"/>
+          <w:lang w:val="ru-RU"/>
+        </w:rPr>
+        <w:t>3</w:t>
+      </w:r>
+      <w:r>
+        <w:rPr>
+          <w:rFonts w:ascii="Times New Roman" w:eastAsia="Times New Roman" w:hAnsi="Times New Roman" w:cs="Times New Roman"/>
+          <w:spacing w:val="-5"/>
+          <w:sz w:val="28"/>
+          <w:szCs w:val="28"/>
+        </w:rPr>
+        <w:t> </w:t>
       </w:r>
       <w:r>
         <w:rPr>
@@ -1991,7 +2183,7 @@
           <w:szCs w:val="28"/>
           <w:lang w:val="ru-RU"/>
         </w:rPr>
-        <w:t>Разрушение иерархических границ.</w:t>
+        <w:t>Защита данных от потерь</w:t>
       </w:r>
       <w:r>
         <w:rPr>
@@ -1999,8 +2191,9 @@
           <w:spacing w:val="-5"/>
           <w:sz w:val="28"/>
           <w:szCs w:val="28"/>
-        </w:rPr>
-        <w:t> </w:t>
+          <w:lang w:val="ru-RU"/>
+        </w:rPr>
+        <w:t xml:space="preserve">. Иногда для поиска нужной информации приходится пересматривать десятки, если не сотни электронных писем. В </w:t>
       </w:r>
       <w:r>
         <w:rPr>
@@ -2010,28 +2203,8 @@
           <w:szCs w:val="28"/>
           <w:lang w:val="ru-RU"/>
         </w:rPr>
-        <w:t xml:space="preserve">Не всегда рядовой сотрудник может связаться с кем-то из топ-менеджмента. Социальная сеть компании позволяет работнику напрямую обратиться к руководителю, а начальству </w:t>
-      </w:r>
-      <w:r>
-        <w:rPr>
-          <w:rFonts w:ascii="Times New Roman" w:hAnsi="Times New Roman" w:cs="Times New Roman"/>
-          <w:bCs/>
-          <w:color w:val="222222"/>
-          <w:sz w:val="28"/>
-          <w:shd w:val="clear" w:color="auto" w:fill="FFFFFF"/>
-          <w:lang w:val="ru-RU"/>
-        </w:rPr>
-        <w:t xml:space="preserve">- </w:t>
-      </w:r>
-      <w:r>
-        <w:rPr>
-          <w:rFonts w:ascii="Times New Roman" w:eastAsia="Times New Roman" w:hAnsi="Times New Roman" w:cs="Times New Roman"/>
-          <w:spacing w:val="-5"/>
-          <w:sz w:val="28"/>
-          <w:szCs w:val="28"/>
-          <w:lang w:val="ru-RU"/>
-        </w:rPr>
-        <w:t>наладить обратную связь с подчиненными.</w:t>
+        <w:lastRenderedPageBreak/>
+        <w:t>социальной сети сотрудник может быстро просмотреть предыдущие переписки в личных чатах и в группах. Кроме того, корпоративные платформы позволяют сохранять контент и предлагают расширенные функции поиска, чтобы работникам не пришлось тратить время на фильтрацию информации.</w:t>
       </w:r>
       <w:r>
         <w:rPr>
@@ -2049,15 +2222,6 @@
         <w:ind w:firstLine="709"/>
         <w:jc w:val="both"/>
         <w:rPr>
-          <w:rFonts w:ascii="Times New Roman" w:eastAsia="Times New Roman" w:hAnsi="Times New Roman" w:cs="Times New Roman"/>
-          <w:spacing w:val="-5"/>
-          <w:sz w:val="28"/>
-          <w:szCs w:val="28"/>
-          <w:lang w:val="ru-RU"/>
-        </w:rPr>
-      </w:pPr>
-      <w:r>
-        <w:rPr>
           <w:rFonts w:ascii="Times New Roman" w:hAnsi="Times New Roman" w:cs="Times New Roman"/>
           <w:bCs/>
           <w:sz w:val="28"/>
@@ -2065,7 +2229,27 @@
           <w:shd w:val="clear" w:color="auto" w:fill="FFFFFF"/>
           <w:lang w:val="ru-RU"/>
         </w:rPr>
-        <w:t xml:space="preserve">2 </w:t>
+      </w:pPr>
+      <w:r>
+        <w:rPr>
+          <w:rFonts w:ascii="Times New Roman" w:hAnsi="Times New Roman" w:cs="Times New Roman"/>
+          <w:bCs/>
+          <w:sz w:val="28"/>
+          <w:szCs w:val="28"/>
+          <w:shd w:val="clear" w:color="auto" w:fill="FFFFFF"/>
+          <w:lang w:val="ru-RU"/>
+        </w:rPr>
+        <w:t>4</w:t>
+      </w:r>
+      <w:r>
+        <w:rPr>
+          <w:rFonts w:ascii="Times New Roman" w:hAnsi="Times New Roman" w:cs="Times New Roman"/>
+          <w:bCs/>
+          <w:sz w:val="28"/>
+          <w:szCs w:val="28"/>
+          <w:shd w:val="clear" w:color="auto" w:fill="FFFFFF"/>
+        </w:rPr>
+        <w:t> </w:t>
       </w:r>
       <w:r>
         <w:rPr>
@@ -2076,7 +2260,7 @@
           <w:szCs w:val="28"/>
           <w:lang w:val="ru-RU"/>
         </w:rPr>
-        <w:t>Создание сообщества.</w:t>
+        <w:t>Создание имиджа организации.</w:t>
       </w:r>
       <w:r>
         <w:rPr>
@@ -2095,7 +2279,16 @@
           <w:szCs w:val="28"/>
           <w:lang w:val="ru-RU"/>
         </w:rPr>
-        <w:t>Чем крупнее организация, тем меньше работники к ней привязаны. Обычно сотрудник даже не знает, кто работает в соседнем отделе и какие цели преследует компания, в которой он работает. Неформальные связи объединяют работников, делая коллектив более сплоченным.</w:t>
+        <w:t>Чем больше работники уверены в том, что их компания прогрессивная и стабильная, тем качественней они выполняют свои обязанности. Сотрудники приобретают уверенность в завтрашнем дне и понимают, что у них есть перспективы, если знают, какие цели у компании и как быстро она развивается.</w:t>
+      </w:r>
+      <w:r>
+        <w:rPr>
+          <w:rFonts w:ascii="Times New Roman" w:eastAsia="Times New Roman" w:hAnsi="Times New Roman" w:cs="Times New Roman"/>
+          <w:spacing w:val="-5"/>
+          <w:sz w:val="28"/>
+          <w:szCs w:val="28"/>
+        </w:rPr>
+        <w:t> </w:t>
       </w:r>
     </w:p>
     <w:p>
@@ -2104,6 +2297,15 @@
         <w:ind w:firstLine="709"/>
         <w:jc w:val="both"/>
         <w:rPr>
+          <w:rFonts w:ascii="Times New Roman" w:eastAsia="Times New Roman" w:hAnsi="Times New Roman" w:cs="Times New Roman"/>
+          <w:spacing w:val="-5"/>
+          <w:sz w:val="28"/>
+          <w:szCs w:val="28"/>
+          <w:lang w:val="ru-RU"/>
+        </w:rPr>
+      </w:pPr>
+      <w:r>
+        <w:rPr>
           <w:rFonts w:ascii="Times New Roman" w:hAnsi="Times New Roman" w:cs="Times New Roman"/>
           <w:bCs/>
           <w:sz w:val="28"/>
@@ -2111,147 +2313,17 @@
           <w:shd w:val="clear" w:color="auto" w:fill="FFFFFF"/>
           <w:lang w:val="ru-RU"/>
         </w:rPr>
-      </w:pPr>
-      <w:r>
-        <w:rPr>
-          <w:rFonts w:ascii="Times New Roman" w:eastAsia="Times New Roman" w:hAnsi="Times New Roman" w:cs="Times New Roman"/>
-          <w:spacing w:val="-5"/>
-          <w:sz w:val="28"/>
-          <w:szCs w:val="28"/>
-          <w:lang w:val="ru-RU"/>
-        </w:rPr>
-        <w:t xml:space="preserve">3 </w:t>
-      </w:r>
-      <w:r>
-        <w:rPr>
-          <w:rFonts w:ascii="Times New Roman" w:eastAsia="Times New Roman" w:hAnsi="Times New Roman" w:cs="Times New Roman"/>
-          <w:bCs/>
-          <w:spacing w:val="-5"/>
-          <w:sz w:val="28"/>
-          <w:szCs w:val="28"/>
-          <w:lang w:val="ru-RU"/>
-        </w:rPr>
-        <w:t>Защита данных от потерь</w:t>
-      </w:r>
-      <w:r>
-        <w:rPr>
-          <w:rFonts w:ascii="Times New Roman" w:eastAsia="Times New Roman" w:hAnsi="Times New Roman" w:cs="Times New Roman"/>
-          <w:spacing w:val="-5"/>
-          <w:sz w:val="28"/>
-          <w:szCs w:val="28"/>
-          <w:lang w:val="ru-RU"/>
-        </w:rPr>
-        <w:t xml:space="preserve">. Иногда для поиска нужной информации приходится пересматривать десятки, если не сотни электронных писем. В </w:t>
-      </w:r>
-      <w:r>
-        <w:rPr>
-          <w:rFonts w:ascii="Times New Roman" w:eastAsia="Times New Roman" w:hAnsi="Times New Roman" w:cs="Times New Roman"/>
-          <w:spacing w:val="-5"/>
-          <w:sz w:val="28"/>
-          <w:szCs w:val="28"/>
-          <w:lang w:val="ru-RU"/>
-        </w:rPr>
-        <w:lastRenderedPageBreak/>
-        <w:t>социальной сети сотрудник может быстро просмотреть предыдущие переписки в личных чатах и в группах. Кроме того, корпоративные платформы позволяют сохранять контент и предлагают расширенные функции поиска, чтобы работникам не пришлось тратить время на фильтрацию информации.</w:t>
-      </w:r>
-      <w:r>
-        <w:rPr>
-          <w:rFonts w:ascii="Times New Roman" w:eastAsia="Times New Roman" w:hAnsi="Times New Roman" w:cs="Times New Roman"/>
-          <w:spacing w:val="-5"/>
-          <w:sz w:val="28"/>
-          <w:szCs w:val="28"/>
-        </w:rPr>
-        <w:t> </w:t>
-      </w:r>
-    </w:p>
-    <w:p>
-      <w:pPr>
-        <w:spacing w:after="0" w:line="240" w:lineRule="auto"/>
-        <w:ind w:firstLine="709"/>
-        <w:jc w:val="both"/>
+        <w:t>5</w:t>
+      </w:r>
+      <w:r>
         <w:rPr>
           <w:rFonts w:ascii="Times New Roman" w:hAnsi="Times New Roman" w:cs="Times New Roman"/>
           <w:bCs/>
           <w:sz w:val="28"/>
           <w:szCs w:val="28"/>
           <w:shd w:val="clear" w:color="auto" w:fill="FFFFFF"/>
-          <w:lang w:val="ru-RU"/>
-        </w:rPr>
-      </w:pPr>
-      <w:r>
-        <w:rPr>
-          <w:rFonts w:ascii="Times New Roman" w:hAnsi="Times New Roman" w:cs="Times New Roman"/>
-          <w:bCs/>
-          <w:sz w:val="28"/>
-          <w:szCs w:val="28"/>
-          <w:shd w:val="clear" w:color="auto" w:fill="FFFFFF"/>
-          <w:lang w:val="ru-RU"/>
-        </w:rPr>
-        <w:t xml:space="preserve">4 </w:t>
-      </w:r>
-      <w:r>
-        <w:rPr>
-          <w:rFonts w:ascii="Times New Roman" w:eastAsia="Times New Roman" w:hAnsi="Times New Roman" w:cs="Times New Roman"/>
-          <w:bCs/>
-          <w:spacing w:val="-5"/>
-          <w:sz w:val="28"/>
-          <w:szCs w:val="28"/>
-          <w:lang w:val="ru-RU"/>
-        </w:rPr>
-        <w:t>Создание имиджа организации.</w:t>
-      </w:r>
-      <w:r>
-        <w:rPr>
-          <w:rFonts w:ascii="Times New Roman" w:eastAsia="Times New Roman" w:hAnsi="Times New Roman" w:cs="Times New Roman"/>
-          <w:spacing w:val="-5"/>
-          <w:sz w:val="28"/>
-          <w:szCs w:val="28"/>
         </w:rPr>
         <w:t> </w:t>
-      </w:r>
-      <w:r>
-        <w:rPr>
-          <w:rFonts w:ascii="Times New Roman" w:eastAsia="Times New Roman" w:hAnsi="Times New Roman" w:cs="Times New Roman"/>
-          <w:spacing w:val="-5"/>
-          <w:sz w:val="28"/>
-          <w:szCs w:val="28"/>
-          <w:lang w:val="ru-RU"/>
-        </w:rPr>
-        <w:t>Чем больше работники уверены в том, что их компания прогрессивная и стабильная, тем качественней они выполняют свои обязанности. Сотрудники приобретают уверенность в завтрашнем дне и понимают, что у них есть перспективы, если знают, какие цели у компании и как быстро она развивается.</w:t>
-      </w:r>
-      <w:r>
-        <w:rPr>
-          <w:rFonts w:ascii="Times New Roman" w:eastAsia="Times New Roman" w:hAnsi="Times New Roman" w:cs="Times New Roman"/>
-          <w:spacing w:val="-5"/>
-          <w:sz w:val="28"/>
-          <w:szCs w:val="28"/>
-        </w:rPr>
-        <w:t> </w:t>
-      </w:r>
-    </w:p>
-    <w:p>
-      <w:pPr>
-        <w:spacing w:after="0" w:line="240" w:lineRule="auto"/>
-        <w:ind w:firstLine="709"/>
-        <w:jc w:val="both"/>
-        <w:rPr>
-          <w:rFonts w:ascii="Times New Roman" w:eastAsia="Times New Roman" w:hAnsi="Times New Roman" w:cs="Times New Roman"/>
-          <w:spacing w:val="-5"/>
-          <w:sz w:val="28"/>
-          <w:szCs w:val="28"/>
-          <w:lang w:val="ru-RU"/>
-        </w:rPr>
-      </w:pPr>
-      <w:r>
-        <w:rPr>
-          <w:rFonts w:ascii="Times New Roman" w:hAnsi="Times New Roman" w:cs="Times New Roman"/>
-          <w:bCs/>
-          <w:sz w:val="28"/>
-          <w:szCs w:val="28"/>
-          <w:shd w:val="clear" w:color="auto" w:fill="FFFFFF"/>
-          <w:lang w:val="ru-RU"/>
-        </w:rPr>
-        <w:t xml:space="preserve">5 </w:t>
       </w:r>
       <w:r>
         <w:rPr>
@@ -2454,7 +2526,7 @@
           <w:rFonts w:ascii="Times New Roman" w:hAnsi="Times New Roman" w:cs="Times New Roman"/>
           <w:b/>
           <w:bCs/>
-          <w:sz w:val="32"/>
+          <w:sz w:val="28"/>
           <w:szCs w:val="28"/>
           <w:shd w:val="clear" w:color="auto" w:fill="FFFFFF"/>
           <w:lang w:val="ru-RU"/>
@@ -2520,7 +2592,7 @@
           <w:rFonts w:ascii="Times New Roman" w:hAnsi="Times New Roman" w:cs="Times New Roman"/>
           <w:b/>
           <w:bCs/>
-          <w:sz w:val="32"/>
+          <w:sz w:val="28"/>
           <w:szCs w:val="28"/>
           <w:shd w:val="clear" w:color="auto" w:fill="FFFFFF"/>
           <w:lang w:val="ru-RU"/>
@@ -2681,9 +2753,17 @@
           <w:rFonts w:ascii="Times New Roman" w:eastAsia="Segoe UI Symbol" w:hAnsi="Times New Roman" w:cs="Times New Roman"/>
           <w:sz w:val="28"/>
           <w:szCs w:val="28"/>
-          <w:lang w:val="ru-RU"/>
-        </w:rPr>
-        <w:t xml:space="preserve"> регистрация пользователей</w:t>
+        </w:rPr>
+        <w:t> </w:t>
+      </w:r>
+      <w:r>
+        <w:rPr>
+          <w:rFonts w:ascii="Times New Roman" w:eastAsia="Segoe UI Symbol" w:hAnsi="Times New Roman" w:cs="Times New Roman"/>
+          <w:sz w:val="28"/>
+          <w:szCs w:val="28"/>
+          <w:lang w:val="ru-RU"/>
+        </w:rPr>
+        <w:t>регистрация пользователей</w:t>
       </w:r>
       <w:r>
         <w:rPr>
@@ -2704,6 +2784,7 @@
           <w:rFonts w:ascii="Times New Roman" w:eastAsia="Segoe UI Symbol" w:hAnsi="Times New Roman" w:cs="Times New Roman"/>
           <w:sz w:val="28"/>
           <w:szCs w:val="28"/>
+          <w:lang w:val="ru-RU"/>
         </w:rPr>
       </w:pPr>
       <w:r>
@@ -2720,15 +2801,24 @@
           <w:rFonts w:ascii="Times New Roman" w:eastAsia="Segoe UI Symbol" w:hAnsi="Times New Roman" w:cs="Times New Roman"/>
           <w:sz w:val="28"/>
           <w:szCs w:val="28"/>
-          <w:lang w:val="ru-RU"/>
-        </w:rPr>
-        <w:t xml:space="preserve"> идентификация пользователей</w:t>
-      </w:r>
-      <w:r>
-        <w:rPr>
-          <w:rFonts w:ascii="Times New Roman" w:eastAsia="Segoe UI Symbol" w:hAnsi="Times New Roman" w:cs="Times New Roman"/>
-          <w:sz w:val="28"/>
-          <w:szCs w:val="28"/>
+        </w:rPr>
+        <w:t> </w:t>
+      </w:r>
+      <w:r>
+        <w:rPr>
+          <w:rFonts w:ascii="Times New Roman" w:eastAsia="Segoe UI Symbol" w:hAnsi="Times New Roman" w:cs="Times New Roman"/>
+          <w:sz w:val="28"/>
+          <w:szCs w:val="28"/>
+          <w:lang w:val="ru-RU"/>
+        </w:rPr>
+        <w:t>идентификация пользователей</w:t>
+      </w:r>
+      <w:r>
+        <w:rPr>
+          <w:rFonts w:ascii="Times New Roman" w:eastAsia="Segoe UI Symbol" w:hAnsi="Times New Roman" w:cs="Times New Roman"/>
+          <w:sz w:val="28"/>
+          <w:szCs w:val="28"/>
+          <w:lang w:val="ru-RU"/>
         </w:rPr>
         <w:t>;</w:t>
       </w:r>
@@ -2763,9 +2853,8 @@
           <w:sz w:val="28"/>
           <w:szCs w:val="28"/>
           <w:shd w:val="clear" w:color="auto" w:fill="FFFFFF"/>
-          <w:lang w:val="ru-RU"/>
-        </w:rPr>
-        <w:t xml:space="preserve"> </w:t>
+        </w:rPr>
+        <w:t> </w:t>
       </w:r>
       <w:r>
         <w:rPr>
@@ -2827,9 +2916,8 @@
           <w:rFonts w:ascii="Times New Roman" w:eastAsia="Segoe UI Symbol" w:hAnsi="Times New Roman" w:cs="Times New Roman"/>
           <w:sz w:val="28"/>
           <w:szCs w:val="28"/>
-          <w:lang w:val="ru-RU"/>
-        </w:rPr>
-        <w:t xml:space="preserve"> </w:t>
+        </w:rPr>
+        <w:t> </w:t>
       </w:r>
       <w:r>
         <w:rPr>
@@ -2867,9 +2955,17 @@
           <w:rFonts w:ascii="Times New Roman" w:eastAsia="Segoe UI Symbol" w:hAnsi="Times New Roman" w:cs="Times New Roman"/>
           <w:sz w:val="28"/>
           <w:szCs w:val="28"/>
-          <w:lang w:val="ru-RU"/>
-        </w:rPr>
-        <w:t xml:space="preserve"> пересылка сообщений между пользователями в режиме реального времени</w:t>
+        </w:rPr>
+        <w:t> </w:t>
+      </w:r>
+      <w:r>
+        <w:rPr>
+          <w:rFonts w:ascii="Times New Roman" w:eastAsia="Segoe UI Symbol" w:hAnsi="Times New Roman" w:cs="Times New Roman"/>
+          <w:sz w:val="28"/>
+          <w:szCs w:val="28"/>
+          <w:lang w:val="ru-RU"/>
+        </w:rPr>
+        <w:t>пересылка сообщений между пользователями в режиме реального времени</w:t>
       </w:r>
       <w:r>
         <w:rPr>
@@ -2907,9 +3003,17 @@
           <w:rFonts w:ascii="Times New Roman" w:eastAsia="Segoe UI Symbol" w:hAnsi="Times New Roman" w:cs="Times New Roman"/>
           <w:sz w:val="28"/>
           <w:szCs w:val="28"/>
-          <w:lang w:val="ru-RU"/>
-        </w:rPr>
-        <w:t xml:space="preserve"> сохранения историй чатов между пользователей в удаленной базе данных;</w:t>
+        </w:rPr>
+        <w:t> </w:t>
+      </w:r>
+      <w:r>
+        <w:rPr>
+          <w:rFonts w:ascii="Times New Roman" w:eastAsia="Segoe UI Symbol" w:hAnsi="Times New Roman" w:cs="Times New Roman"/>
+          <w:sz w:val="28"/>
+          <w:szCs w:val="28"/>
+          <w:lang w:val="ru-RU"/>
+        </w:rPr>
+        <w:t>сохранения историй чатов между пользователей в удаленной базе данных;</w:t>
       </w:r>
     </w:p>
     <w:p>
@@ -2938,9 +3042,17 @@
           <w:rFonts w:ascii="Times New Roman" w:eastAsia="Segoe UI Symbol" w:hAnsi="Times New Roman" w:cs="Times New Roman"/>
           <w:sz w:val="28"/>
           <w:szCs w:val="28"/>
-          <w:lang w:val="ru-RU"/>
-        </w:rPr>
-        <w:t xml:space="preserve"> возможность получения</w:t>
+        </w:rPr>
+        <w:t> </w:t>
+      </w:r>
+      <w:r>
+        <w:rPr>
+          <w:rFonts w:ascii="Times New Roman" w:eastAsia="Segoe UI Symbol" w:hAnsi="Times New Roman" w:cs="Times New Roman"/>
+          <w:sz w:val="28"/>
+          <w:szCs w:val="28"/>
+          <w:lang w:val="ru-RU"/>
+        </w:rPr>
+        <w:t>возможность получения</w:t>
       </w:r>
       <w:r>
         <w:rPr>
@@ -3034,16 +3146,45 @@
           <w:szCs w:val="28"/>
           <w:lang w:val="ru-RU"/>
         </w:rPr>
-        <w:t xml:space="preserve"> п</w:t>
-      </w:r>
-      <w:r>
-        <w:rPr>
-          <w:rFonts w:ascii="Times New Roman" w:eastAsia="Segoe UI Symbol" w:hAnsi="Times New Roman" w:cs="Times New Roman"/>
-          <w:sz w:val="28"/>
-          <w:szCs w:val="28"/>
-          <w:lang w:val="ru-RU"/>
-        </w:rPr>
-        <w:t>роцесс идентификации заключается в проверке существования пользователя. Заходя в личный кабинет или приложение, информационная система проверяет, зарегистрирован ли пользователь. Для этого используется идентификатор, в качестве которого может выступать номер телефона, email, логин или любой другой уникальный признак, закрепленный за конкретным человеком. С помощью идентификатора веб-ресурсы и приложения различают зарегистрированных людей</w:t>
+        <w:t xml:space="preserve"> </w:t>
+      </w:r>
+      <w:r>
+        <w:rPr>
+          <w:rFonts w:ascii="Times New Roman" w:eastAsia="Segoe UI Symbol" w:hAnsi="Times New Roman" w:cs="Times New Roman"/>
+          <w:sz w:val="28"/>
+          <w:szCs w:val="28"/>
+          <w:lang w:val="ru-RU"/>
+        </w:rPr>
+        <w:t>п</w:t>
+      </w:r>
+      <w:r>
+        <w:rPr>
+          <w:rFonts w:ascii="Times New Roman" w:eastAsia="Segoe UI Symbol" w:hAnsi="Times New Roman" w:cs="Times New Roman"/>
+          <w:sz w:val="28"/>
+          <w:szCs w:val="28"/>
+          <w:lang w:val="ru-RU"/>
+        </w:rPr>
+        <w:t xml:space="preserve">роцесс идентификации заключается в проверке существования пользователя. Заходя в личный кабинет или приложение, информационная система проверяет, зарегистрирован ли пользователь. Для этого используется идентификатор, в качестве которого может выступать номер телефона, </w:t>
+      </w:r>
+      <w:proofErr w:type="spellStart"/>
+      <w:r>
+        <w:rPr>
+          <w:rFonts w:ascii="Times New Roman" w:eastAsia="Segoe UI Symbol" w:hAnsi="Times New Roman" w:cs="Times New Roman"/>
+          <w:sz w:val="28"/>
+          <w:szCs w:val="28"/>
+          <w:lang w:val="ru-RU"/>
+        </w:rPr>
+        <w:t>email</w:t>
+      </w:r>
+      <w:proofErr w:type="spellEnd"/>
+      <w:r>
+        <w:rPr>
+          <w:rFonts w:ascii="Times New Roman" w:eastAsia="Segoe UI Symbol" w:hAnsi="Times New Roman" w:cs="Times New Roman"/>
+          <w:sz w:val="28"/>
+          <w:szCs w:val="28"/>
+          <w:lang w:val="ru-RU"/>
+        </w:rPr>
+        <w:t>, логин или любой другой уникальный признак, закрепленный за конкретным человеком. С помощью идентификатора веб-ресурсы и приложения различают зарегистрированных людей</w:t>
       </w:r>
       <w:r>
         <w:rPr>
@@ -3163,7 +3304,27 @@
           <w:szCs w:val="28"/>
           <w:lang w:val="ru-RU"/>
         </w:rPr>
-        <w:t>од аутентификацией понимают процесс ввода и последующей проверки пин-кода или пароля. Если он верен, открывается доступ к учетной записи и хранящейся там информации. Аутентификация бывает трех видов:</w:t>
+        <w:t xml:space="preserve">од аутентификацией понимают процесс ввода и последующей проверки </w:t>
+      </w:r>
+      <w:proofErr w:type="spellStart"/>
+      <w:r>
+        <w:rPr>
+          <w:rFonts w:ascii="Times New Roman" w:eastAsia="Segoe UI Symbol" w:hAnsi="Times New Roman" w:cs="Times New Roman"/>
+          <w:sz w:val="28"/>
+          <w:szCs w:val="28"/>
+          <w:lang w:val="ru-RU"/>
+        </w:rPr>
+        <w:t>пин</w:t>
+      </w:r>
+      <w:proofErr w:type="spellEnd"/>
+      <w:r>
+        <w:rPr>
+          <w:rFonts w:ascii="Times New Roman" w:eastAsia="Segoe UI Symbol" w:hAnsi="Times New Roman" w:cs="Times New Roman"/>
+          <w:sz w:val="28"/>
+          <w:szCs w:val="28"/>
+          <w:lang w:val="ru-RU"/>
+        </w:rPr>
+        <w:t>-кода или пароля. Если он верен, открывается доступ к учетной записи и хранящейся там информации. Аутентификация бывает трех видов:</w:t>
       </w:r>
     </w:p>
     <w:p>
@@ -3199,7 +3360,24 @@
           <w:lang w:val="ru-RU"/>
         </w:rPr>
         <w:lastRenderedPageBreak/>
-        <w:t>1 О</w:t>
+        <w:t>1</w:t>
+      </w:r>
+      <w:r>
+        <w:rPr>
+          <w:rFonts w:ascii="Times New Roman" w:eastAsia="Segoe UI Symbol" w:hAnsi="Times New Roman" w:cs="Times New Roman"/>
+          <w:sz w:val="28"/>
+          <w:szCs w:val="28"/>
+        </w:rPr>
+        <w:t> </w:t>
+      </w:r>
+      <w:r>
+        <w:rPr>
+          <w:rFonts w:ascii="Times New Roman" w:eastAsia="Segoe UI Symbol" w:hAnsi="Times New Roman" w:cs="Times New Roman"/>
+          <w:sz w:val="28"/>
+          <w:szCs w:val="28"/>
+          <w:lang w:val="ru-RU"/>
+        </w:rPr>
+        <w:t>О</w:t>
       </w:r>
       <w:r>
         <w:rPr>
@@ -3239,7 +3417,24 @@
           <w:szCs w:val="28"/>
           <w:lang w:val="ru-RU"/>
         </w:rPr>
-        <w:t>2 Д</w:t>
+        <w:t>2</w:t>
+      </w:r>
+      <w:r>
+        <w:rPr>
+          <w:rFonts w:ascii="Times New Roman" w:eastAsia="Segoe UI Symbol" w:hAnsi="Times New Roman" w:cs="Times New Roman"/>
+          <w:sz w:val="28"/>
+          <w:szCs w:val="28"/>
+        </w:rPr>
+        <w:t> </w:t>
+      </w:r>
+      <w:r>
+        <w:rPr>
+          <w:rFonts w:ascii="Times New Roman" w:eastAsia="Segoe UI Symbol" w:hAnsi="Times New Roman" w:cs="Times New Roman"/>
+          <w:sz w:val="28"/>
+          <w:szCs w:val="28"/>
+          <w:lang w:val="ru-RU"/>
+        </w:rPr>
+        <w:t>Д</w:t>
       </w:r>
       <w:r>
         <w:rPr>
@@ -3279,7 +3474,24 @@
           <w:szCs w:val="28"/>
           <w:lang w:val="ru-RU"/>
         </w:rPr>
-        <w:t>3 Т</w:t>
+        <w:t>3</w:t>
+      </w:r>
+      <w:r>
+        <w:rPr>
+          <w:rFonts w:ascii="Times New Roman" w:eastAsia="Segoe UI Symbol" w:hAnsi="Times New Roman" w:cs="Times New Roman"/>
+          <w:sz w:val="28"/>
+          <w:szCs w:val="28"/>
+        </w:rPr>
+        <w:t> </w:t>
+      </w:r>
+      <w:r>
+        <w:rPr>
+          <w:rFonts w:ascii="Times New Roman" w:eastAsia="Segoe UI Symbol" w:hAnsi="Times New Roman" w:cs="Times New Roman"/>
+          <w:sz w:val="28"/>
+          <w:szCs w:val="28"/>
+          <w:lang w:val="ru-RU"/>
+        </w:rPr>
+        <w:t>Т</w:t>
       </w:r>
       <w:r>
         <w:rPr>
@@ -3524,7 +3736,27 @@
           <w:szCs w:val="28"/>
           <w:lang w:val="ru-RU"/>
         </w:rPr>
-        <w:t>Единственный вариант – авторизация без аутентификации и идентификации. Яркий пример – «Google Документы». Пользователь может разрешить просмотр и изменение документа всем, у кого есть на него ссылка. При ее наличии человек может работать с документом, не проходя аутентификацию и идентификацию.</w:t>
+        <w:t>Единственный вариант – авторизация без аутентификации и идентификации. Яркий пример – «</w:t>
+      </w:r>
+      <w:proofErr w:type="spellStart"/>
+      <w:r>
+        <w:rPr>
+          <w:rFonts w:ascii="Times New Roman" w:eastAsia="Segoe UI Symbol" w:hAnsi="Times New Roman" w:cs="Times New Roman"/>
+          <w:sz w:val="28"/>
+          <w:szCs w:val="28"/>
+          <w:lang w:val="ru-RU"/>
+        </w:rPr>
+        <w:t>Google</w:t>
+      </w:r>
+      <w:proofErr w:type="spellEnd"/>
+      <w:r>
+        <w:rPr>
+          <w:rFonts w:ascii="Times New Roman" w:eastAsia="Segoe UI Symbol" w:hAnsi="Times New Roman" w:cs="Times New Roman"/>
+          <w:sz w:val="28"/>
+          <w:szCs w:val="28"/>
+          <w:lang w:val="ru-RU"/>
+        </w:rPr>
+        <w:t xml:space="preserve"> Документы». Пользователь может разрешить просмотр и изменение документа всем, у кого есть на него ссылка. При ее наличии человек может работать с документом, не проходя аутентификацию и идентификацию.</w:t>
       </w:r>
     </w:p>
     <w:p>
@@ -3680,7 +3912,15 @@
           <w:szCs w:val="28"/>
           <w:lang w:val="ru-RU"/>
         </w:rPr>
-        <w:t xml:space="preserve">1 </w:t>
+        <w:t>1</w:t>
+      </w:r>
+      <w:r>
+        <w:rPr>
+          <w:rFonts w:ascii="Times New Roman" w:eastAsia="Segoe UI Symbol" w:hAnsi="Times New Roman" w:cs="Times New Roman"/>
+          <w:sz w:val="28"/>
+          <w:szCs w:val="28"/>
+        </w:rPr>
+        <w:t> </w:t>
       </w:r>
       <w:r>
         <w:rPr>
@@ -3711,7 +3951,15 @@
           <w:szCs w:val="28"/>
           <w:lang w:val="ru-RU"/>
         </w:rPr>
-        <w:t xml:space="preserve">2 </w:t>
+        <w:t>2</w:t>
+      </w:r>
+      <w:r>
+        <w:rPr>
+          <w:rFonts w:ascii="Times New Roman" w:eastAsia="Segoe UI Symbol" w:hAnsi="Times New Roman" w:cs="Times New Roman"/>
+          <w:sz w:val="28"/>
+          <w:szCs w:val="28"/>
+        </w:rPr>
+        <w:t> </w:t>
       </w:r>
       <w:r>
         <w:rPr>
@@ -3742,7 +3990,15 @@
           <w:szCs w:val="28"/>
           <w:lang w:val="ru-RU"/>
         </w:rPr>
-        <w:t xml:space="preserve">3 </w:t>
+        <w:t>3</w:t>
+      </w:r>
+      <w:r>
+        <w:rPr>
+          <w:rFonts w:ascii="Times New Roman" w:eastAsia="Segoe UI Symbol" w:hAnsi="Times New Roman" w:cs="Times New Roman"/>
+          <w:sz w:val="28"/>
+          <w:szCs w:val="28"/>
+        </w:rPr>
+        <w:t> </w:t>
       </w:r>
       <w:r>
         <w:rPr>
@@ -3811,7 +4067,6 @@
           <w:rFonts w:ascii="Times New Roman" w:eastAsia="Segoe UI Symbol" w:hAnsi="Times New Roman" w:cs="Times New Roman"/>
           <w:sz w:val="28"/>
           <w:szCs w:val="28"/>
-          <w:lang w:val="ru-RU"/>
         </w:rPr>
         <w:t> </w:t>
       </w:r>
@@ -3871,7 +4126,15 @@
           <w:szCs w:val="28"/>
           <w:lang w:val="ru-RU"/>
         </w:rPr>
-        <w:t>2 </w:t>
+        <w:t>2</w:t>
+      </w:r>
+      <w:r>
+        <w:rPr>
+          <w:rFonts w:ascii="Times New Roman" w:eastAsia="Segoe UI Symbol" w:hAnsi="Times New Roman" w:cs="Times New Roman"/>
+          <w:sz w:val="28"/>
+          <w:szCs w:val="28"/>
+        </w:rPr>
+        <w:t> </w:t>
       </w:r>
       <w:r>
         <w:rPr>
@@ -3920,7 +4183,15 @@
           <w:szCs w:val="28"/>
           <w:lang w:val="ru-RU"/>
         </w:rPr>
-        <w:t>3 </w:t>
+        <w:t>3</w:t>
+      </w:r>
+      <w:r>
+        <w:rPr>
+          <w:rFonts w:ascii="Times New Roman" w:eastAsia="Segoe UI Symbol" w:hAnsi="Times New Roman" w:cs="Times New Roman"/>
+          <w:sz w:val="28"/>
+          <w:szCs w:val="28"/>
+        </w:rPr>
+        <w:t> </w:t>
       </w:r>
       <w:r>
         <w:rPr>
@@ -3969,7 +4240,15 @@
           <w:szCs w:val="28"/>
           <w:lang w:val="ru-RU"/>
         </w:rPr>
-        <w:t>4 </w:t>
+        <w:t>4</w:t>
+      </w:r>
+      <w:r>
+        <w:rPr>
+          <w:rFonts w:ascii="Times New Roman" w:eastAsia="Segoe UI Symbol" w:hAnsi="Times New Roman" w:cs="Times New Roman"/>
+          <w:sz w:val="28"/>
+          <w:szCs w:val="28"/>
+        </w:rPr>
+        <w:t> </w:t>
       </w:r>
       <w:r>
         <w:rPr>
@@ -4099,7 +4378,24 @@
           <w:szCs w:val="28"/>
           <w:lang w:val="ru-RU"/>
         </w:rPr>
-        <w:t>– д</w:t>
+        <w:t>–</w:t>
+      </w:r>
+      <w:r>
+        <w:rPr>
+          <w:rFonts w:ascii="Times New Roman" w:eastAsia="Segoe UI Symbol" w:hAnsi="Times New Roman" w:cs="Times New Roman"/>
+          <w:sz w:val="28"/>
+          <w:szCs w:val="28"/>
+        </w:rPr>
+        <w:t> </w:t>
+      </w:r>
+      <w:r>
+        <w:rPr>
+          <w:rFonts w:ascii="Times New Roman" w:eastAsia="Segoe UI Symbol" w:hAnsi="Times New Roman" w:cs="Times New Roman"/>
+          <w:sz w:val="28"/>
+          <w:szCs w:val="28"/>
+          <w:lang w:val="ru-RU"/>
+        </w:rPr>
+        <w:t>д</w:t>
       </w:r>
       <w:r>
         <w:rPr>
@@ -4166,7 +4462,24 @@
           <w:szCs w:val="28"/>
           <w:lang w:val="ru-RU"/>
         </w:rPr>
-        <w:t>– ц</w:t>
+        <w:t>–</w:t>
+      </w:r>
+      <w:r>
+        <w:rPr>
+          <w:rFonts w:ascii="Times New Roman" w:eastAsia="Segoe UI Symbol" w:hAnsi="Times New Roman" w:cs="Times New Roman"/>
+          <w:sz w:val="28"/>
+          <w:szCs w:val="28"/>
+        </w:rPr>
+        <w:t> </w:t>
+      </w:r>
+      <w:r>
+        <w:rPr>
+          <w:rFonts w:ascii="Times New Roman" w:eastAsia="Segoe UI Symbol" w:hAnsi="Times New Roman" w:cs="Times New Roman"/>
+          <w:sz w:val="28"/>
+          <w:szCs w:val="28"/>
+          <w:lang w:val="ru-RU"/>
+        </w:rPr>
+        <w:t>ц</w:t>
       </w:r>
       <w:r>
         <w:rPr>
@@ -4215,7 +4528,27 @@
           <w:szCs w:val="28"/>
           <w:lang w:val="ru-RU"/>
         </w:rPr>
-        <w:t>Серверы могут включать в себя файловые серверы, серверы баз данных, серверы телекоммуникаций, вычислительные серверы, web-серверы и почтовые серверы. Централизованная обработка данных предоставляет доступ к файлам и базам данных многим пользователям, требуя эффективного совместного использования этих ресурсов.</w:t>
+        <w:t xml:space="preserve">Серверы могут включать в себя файловые серверы, серверы баз данных, серверы телекоммуникаций, вычислительные серверы, </w:t>
+      </w:r>
+      <w:proofErr w:type="spellStart"/>
+      <w:r>
+        <w:rPr>
+          <w:rFonts w:ascii="Times New Roman" w:eastAsia="Segoe UI Symbol" w:hAnsi="Times New Roman" w:cs="Times New Roman"/>
+          <w:sz w:val="28"/>
+          <w:szCs w:val="28"/>
+          <w:lang w:val="ru-RU"/>
+        </w:rPr>
+        <w:t>web</w:t>
+      </w:r>
+      <w:proofErr w:type="spellEnd"/>
+      <w:r>
+        <w:rPr>
+          <w:rFonts w:ascii="Times New Roman" w:eastAsia="Segoe UI Symbol" w:hAnsi="Times New Roman" w:cs="Times New Roman"/>
+          <w:sz w:val="28"/>
+          <w:szCs w:val="28"/>
+          <w:lang w:val="ru-RU"/>
+        </w:rPr>
+        <w:t>-серверы и почтовые серверы. Централизованная обработка данных предоставляет доступ к файлам и базам данных многим пользователям, требуя эффективного совместного использования этих ресурсов.</w:t>
       </w:r>
     </w:p>
     <w:p>
@@ -4424,7 +4757,27 @@
           <w:szCs w:val="28"/>
           <w:lang w:val="ru-RU"/>
         </w:rPr>
-        <w:t xml:space="preserve"> системы мгновенных сообщений обеспечивают механизмы передачи сообщений от отправителя к получателю. Это может быть осуществлено с помощью централизованного сервера или с использованием протоколов peer-to-peer.</w:t>
+        <w:t xml:space="preserve"> системы мгновенных сообщений обеспечивают механизмы передачи сообщений от отправителя к получателю. Это может быть осуществлено с помощью централизованного сервера или с использованием протоколов </w:t>
+      </w:r>
+      <w:proofErr w:type="spellStart"/>
+      <w:r>
+        <w:rPr>
+          <w:rFonts w:ascii="Times New Roman" w:eastAsia="Segoe UI Symbol" w:hAnsi="Times New Roman" w:cs="Times New Roman"/>
+          <w:sz w:val="28"/>
+          <w:szCs w:val="28"/>
+          <w:lang w:val="ru-RU"/>
+        </w:rPr>
+        <w:t>peer-to-peer</w:t>
+      </w:r>
+      <w:proofErr w:type="spellEnd"/>
+      <w:r>
+        <w:rPr>
+          <w:rFonts w:ascii="Times New Roman" w:eastAsia="Segoe UI Symbol" w:hAnsi="Times New Roman" w:cs="Times New Roman"/>
+          <w:sz w:val="28"/>
+          <w:szCs w:val="28"/>
+          <w:lang w:val="ru-RU"/>
+        </w:rPr>
+        <w:t>.</w:t>
       </w:r>
     </w:p>
     <w:p>
@@ -4598,7 +4951,47 @@
           <w:szCs w:val="28"/>
           <w:lang w:val="ru-RU"/>
         </w:rPr>
-        <w:t xml:space="preserve">Для реализации обмена сообщениями в режиме реального времени используется технология WebSocket. WebSocket </w:t>
+        <w:t xml:space="preserve">Для реализации обмена сообщениями в режиме реального времени используется технология </w:t>
+      </w:r>
+      <w:proofErr w:type="spellStart"/>
+      <w:r>
+        <w:rPr>
+          <w:rFonts w:ascii="Times New Roman" w:eastAsia="Segoe UI Symbol" w:hAnsi="Times New Roman" w:cs="Times New Roman"/>
+          <w:sz w:val="28"/>
+          <w:szCs w:val="28"/>
+          <w:lang w:val="ru-RU"/>
+        </w:rPr>
+        <w:t>WebSocket</w:t>
+      </w:r>
+      <w:proofErr w:type="spellEnd"/>
+      <w:r>
+        <w:rPr>
+          <w:rFonts w:ascii="Times New Roman" w:eastAsia="Segoe UI Symbol" w:hAnsi="Times New Roman" w:cs="Times New Roman"/>
+          <w:sz w:val="28"/>
+          <w:szCs w:val="28"/>
+          <w:lang w:val="ru-RU"/>
+        </w:rPr>
+        <w:t xml:space="preserve">. </w:t>
+      </w:r>
+      <w:proofErr w:type="spellStart"/>
+      <w:r>
+        <w:rPr>
+          <w:rFonts w:ascii="Times New Roman" w:eastAsia="Segoe UI Symbol" w:hAnsi="Times New Roman" w:cs="Times New Roman"/>
+          <w:sz w:val="28"/>
+          <w:szCs w:val="28"/>
+          <w:lang w:val="ru-RU"/>
+        </w:rPr>
+        <w:t>WebSocket</w:t>
+      </w:r>
+      <w:proofErr w:type="spellEnd"/>
+      <w:r>
+        <w:rPr>
+          <w:rFonts w:ascii="Times New Roman" w:eastAsia="Segoe UI Symbol" w:hAnsi="Times New Roman" w:cs="Times New Roman"/>
+          <w:sz w:val="28"/>
+          <w:szCs w:val="28"/>
+          <w:lang w:val="ru-RU"/>
+        </w:rPr>
+        <w:t xml:space="preserve"> </w:t>
       </w:r>
       <w:r>
         <w:rPr>
@@ -4625,8 +5018,19 @@
           <w:szCs w:val="28"/>
           <w:lang w:val="ru-RU"/>
         </w:rPr>
-        <w:t>вает полдуплексное</w:t>
-      </w:r>
+        <w:t xml:space="preserve">вает </w:t>
+      </w:r>
+      <w:proofErr w:type="spellStart"/>
+      <w:r>
+        <w:rPr>
+          <w:rFonts w:ascii="Times New Roman" w:eastAsia="Segoe UI Symbol" w:hAnsi="Times New Roman" w:cs="Times New Roman"/>
+          <w:sz w:val="28"/>
+          <w:szCs w:val="28"/>
+          <w:lang w:val="ru-RU"/>
+        </w:rPr>
+        <w:t>полдуплексное</w:t>
+      </w:r>
+      <w:proofErr w:type="spellEnd"/>
       <w:r>
         <w:rPr>
           <w:rFonts w:ascii="Times New Roman" w:eastAsia="Segoe UI Symbol" w:hAnsi="Times New Roman" w:cs="Times New Roman"/>
@@ -4771,6 +5175,75 @@
         </w:rPr>
         <w:t xml:space="preserve">В ходе дипломного проекта </w:t>
       </w:r>
+      <w:r>
+        <w:rPr>
+          <w:rFonts w:ascii="Times New Roman" w:eastAsia="Segoe UI Symbol" w:hAnsi="Times New Roman" w:cs="Times New Roman"/>
+          <w:sz w:val="28"/>
+          <w:szCs w:val="28"/>
+          <w:lang w:val="ru-RU"/>
+        </w:rPr>
+        <w:t xml:space="preserve">были проанализированы несколько аналогичных приложений типа онлайн мессенджер из </w:t>
+      </w:r>
+      <w:r>
+        <w:rPr>
+          <w:rFonts w:ascii="Times New Roman" w:eastAsia="Segoe UI Symbol" w:hAnsi="Times New Roman" w:cs="Times New Roman"/>
+          <w:sz w:val="28"/>
+          <w:szCs w:val="28"/>
+          <w:lang w:val="ru-RU"/>
+        </w:rPr>
+        <w:t xml:space="preserve">онлайн магазина приложений </w:t>
+      </w:r>
+      <w:r>
+        <w:rPr>
+          <w:rFonts w:ascii="Times New Roman" w:eastAsia="Segoe UI Symbol" w:hAnsi="Times New Roman" w:cs="Times New Roman"/>
+          <w:sz w:val="28"/>
+          <w:szCs w:val="28"/>
+        </w:rPr>
+        <w:t>Google</w:t>
+      </w:r>
+      <w:r>
+        <w:rPr>
+          <w:rFonts w:ascii="Times New Roman" w:eastAsia="Segoe UI Symbol" w:hAnsi="Times New Roman" w:cs="Times New Roman"/>
+          <w:sz w:val="28"/>
+          <w:szCs w:val="28"/>
+          <w:lang w:val="ru-RU"/>
+        </w:rPr>
+        <w:t xml:space="preserve"> </w:t>
+      </w:r>
+      <w:r>
+        <w:rPr>
+          <w:rFonts w:ascii="Times New Roman" w:eastAsia="Segoe UI Symbol" w:hAnsi="Times New Roman" w:cs="Times New Roman"/>
+          <w:sz w:val="28"/>
+          <w:szCs w:val="28"/>
+        </w:rPr>
+        <w:t>Play</w:t>
+      </w:r>
+      <w:r>
+        <w:rPr>
+          <w:rFonts w:ascii="Times New Roman" w:eastAsia="Segoe UI Symbol" w:hAnsi="Times New Roman" w:cs="Times New Roman"/>
+          <w:sz w:val="28"/>
+          <w:szCs w:val="28"/>
+          <w:lang w:val="ru-RU"/>
+        </w:rPr>
+        <w:t xml:space="preserve"> </w:t>
+      </w:r>
+      <w:r>
+        <w:rPr>
+          <w:rFonts w:ascii="Times New Roman" w:eastAsia="Segoe UI Symbol" w:hAnsi="Times New Roman" w:cs="Times New Roman"/>
+          <w:sz w:val="28"/>
+          <w:szCs w:val="28"/>
+        </w:rPr>
+        <w:t>Store</w:t>
+      </w:r>
+      <w:r>
+        <w:rPr>
+          <w:rFonts w:ascii="Times New Roman" w:eastAsia="Segoe UI Symbol" w:hAnsi="Times New Roman" w:cs="Times New Roman"/>
+          <w:sz w:val="28"/>
+          <w:szCs w:val="28"/>
+          <w:lang w:val="ru-RU"/>
+        </w:rPr>
+        <w:t>.</w:t>
+      </w:r>
     </w:p>
     <w:p>
       <w:pPr>
@@ -4781,9 +5254,1717 @@
           <w:rFonts w:ascii="Times New Roman" w:eastAsia="Segoe UI Symbol" w:hAnsi="Times New Roman" w:cs="Times New Roman"/>
           <w:sz w:val="28"/>
           <w:szCs w:val="28"/>
-          <w:lang w:val="ru-RU"/>
-        </w:rPr>
-      </w:pPr>
+        </w:rPr>
+      </w:pPr>
+      <w:r>
+        <w:rPr>
+          <w:rFonts w:ascii="Times New Roman" w:eastAsia="Segoe UI Symbol" w:hAnsi="Times New Roman" w:cs="Times New Roman"/>
+          <w:sz w:val="28"/>
+          <w:szCs w:val="28"/>
+          <w:lang w:val="ru-RU"/>
+        </w:rPr>
+        <w:t xml:space="preserve">Обзор социальной сети </w:t>
+      </w:r>
+      <w:r>
+        <w:rPr>
+          <w:rFonts w:ascii="Times New Roman" w:eastAsia="Segoe UI Symbol" w:hAnsi="Times New Roman" w:cs="Times New Roman"/>
+          <w:sz w:val="28"/>
+          <w:szCs w:val="28"/>
+        </w:rPr>
+        <w:t>Facebook</w:t>
+      </w:r>
+      <w:r>
+        <w:rPr>
+          <w:rFonts w:ascii="Times New Roman" w:eastAsia="Segoe UI Symbol" w:hAnsi="Times New Roman" w:cs="Times New Roman"/>
+          <w:sz w:val="28"/>
+          <w:szCs w:val="28"/>
+          <w:lang w:val="ru-RU"/>
+        </w:rPr>
+        <w:t>.</w:t>
+      </w:r>
+    </w:p>
+    <w:p>
+      <w:pPr>
+        <w:spacing w:after="0" w:line="240" w:lineRule="auto"/>
+        <w:ind w:firstLine="709"/>
+        <w:jc w:val="both"/>
+        <w:rPr>
+          <w:rFonts w:ascii="Times New Roman" w:eastAsia="Segoe UI Symbol" w:hAnsi="Times New Roman" w:cs="Times New Roman"/>
+          <w:sz w:val="28"/>
+          <w:szCs w:val="28"/>
+          <w:lang w:val="ru-RU"/>
+        </w:rPr>
+      </w:pPr>
+      <w:r>
+        <w:rPr>
+          <w:rFonts w:ascii="Times New Roman" w:eastAsia="Segoe UI Symbol" w:hAnsi="Times New Roman" w:cs="Times New Roman"/>
+          <w:sz w:val="28"/>
+          <w:szCs w:val="28"/>
+        </w:rPr>
+        <w:t>Facebook</w:t>
+      </w:r>
+      <w:r>
+        <w:rPr>
+          <w:rFonts w:ascii="Times New Roman" w:eastAsia="Segoe UI Symbol" w:hAnsi="Times New Roman" w:cs="Times New Roman"/>
+          <w:sz w:val="28"/>
+          <w:szCs w:val="28"/>
+          <w:lang w:val="ru-RU"/>
+        </w:rPr>
+        <w:t xml:space="preserve"> это социальная сеть, функционирующая с февраля 2004 года. Она была обоснована американцем Марком </w:t>
+      </w:r>
+      <w:proofErr w:type="spellStart"/>
+      <w:r>
+        <w:rPr>
+          <w:rFonts w:ascii="Times New Roman" w:eastAsia="Segoe UI Symbol" w:hAnsi="Times New Roman" w:cs="Times New Roman"/>
+          <w:sz w:val="28"/>
+          <w:szCs w:val="28"/>
+          <w:lang w:val="ru-RU"/>
+        </w:rPr>
+        <w:t>Цукербергом</w:t>
+      </w:r>
+      <w:proofErr w:type="spellEnd"/>
+      <w:r>
+        <w:rPr>
+          <w:rFonts w:ascii="Times New Roman" w:eastAsia="Segoe UI Symbol" w:hAnsi="Times New Roman" w:cs="Times New Roman"/>
+          <w:sz w:val="28"/>
+          <w:szCs w:val="28"/>
+          <w:lang w:val="ru-RU"/>
+        </w:rPr>
+        <w:t>, совместно с группой его соседей по общежитию.</w:t>
+      </w:r>
+      <w:r>
+        <w:rPr>
+          <w:lang w:val="ru-RU"/>
+        </w:rPr>
+        <w:t xml:space="preserve"> </w:t>
+      </w:r>
+      <w:r>
+        <w:rPr>
+          <w:rFonts w:ascii="Times New Roman" w:eastAsia="Segoe UI Symbol" w:hAnsi="Times New Roman" w:cs="Times New Roman"/>
+          <w:sz w:val="28"/>
+          <w:szCs w:val="28"/>
+          <w:lang w:val="ru-RU"/>
+        </w:rPr>
+        <w:t>Изначально</w:t>
+      </w:r>
+      <w:r>
+        <w:rPr>
+          <w:rFonts w:ascii="Times New Roman" w:eastAsia="Segoe UI Symbol" w:hAnsi="Times New Roman" w:cs="Times New Roman"/>
+          <w:sz w:val="28"/>
+          <w:szCs w:val="28"/>
+          <w:lang w:val="ru-RU"/>
+        </w:rPr>
+        <w:t xml:space="preserve"> сервис назывался </w:t>
+      </w:r>
+      <w:proofErr w:type="spellStart"/>
+      <w:r>
+        <w:rPr>
+          <w:rFonts w:ascii="Times New Roman" w:eastAsia="Segoe UI Symbol" w:hAnsi="Times New Roman" w:cs="Times New Roman"/>
+          <w:sz w:val="28"/>
+          <w:szCs w:val="28"/>
+          <w:lang w:val="ru-RU"/>
+        </w:rPr>
+        <w:t>The</w:t>
+      </w:r>
+      <w:proofErr w:type="spellEnd"/>
+      <w:r>
+        <w:rPr>
+          <w:rFonts w:ascii="Times New Roman" w:eastAsia="Segoe UI Symbol" w:hAnsi="Times New Roman" w:cs="Times New Roman"/>
+          <w:sz w:val="28"/>
+          <w:szCs w:val="28"/>
+          <w:lang w:val="ru-RU"/>
+        </w:rPr>
+        <w:t xml:space="preserve"> </w:t>
+      </w:r>
+      <w:proofErr w:type="spellStart"/>
+      <w:r>
+        <w:rPr>
+          <w:rFonts w:ascii="Times New Roman" w:eastAsia="Segoe UI Symbol" w:hAnsi="Times New Roman" w:cs="Times New Roman"/>
+          <w:sz w:val="28"/>
+          <w:szCs w:val="28"/>
+          <w:lang w:val="ru-RU"/>
+        </w:rPr>
+        <w:t>Facebook</w:t>
+      </w:r>
+      <w:proofErr w:type="spellEnd"/>
+      <w:r>
+        <w:rPr>
+          <w:rFonts w:ascii="Times New Roman" w:eastAsia="Segoe UI Symbol" w:hAnsi="Times New Roman" w:cs="Times New Roman"/>
+          <w:sz w:val="28"/>
+          <w:szCs w:val="28"/>
+          <w:lang w:val="ru-RU"/>
+        </w:rPr>
+        <w:t xml:space="preserve"> и был доступен только представителям Гарварда. Популярность росла, незаметно </w:t>
+      </w:r>
+      <w:r>
+        <w:rPr>
+          <w:rFonts w:ascii="Times New Roman" w:eastAsia="Segoe UI Symbol" w:hAnsi="Times New Roman" w:cs="Times New Roman"/>
+          <w:sz w:val="28"/>
+          <w:szCs w:val="28"/>
+          <w:lang w:val="ru-RU"/>
+        </w:rPr>
+        <w:t xml:space="preserve">социальная сеть </w:t>
+      </w:r>
+      <w:r>
+        <w:rPr>
+          <w:rFonts w:ascii="Times New Roman" w:eastAsia="Segoe UI Symbol" w:hAnsi="Times New Roman" w:cs="Times New Roman"/>
+          <w:sz w:val="28"/>
+          <w:szCs w:val="28"/>
+          <w:lang w:val="ru-RU"/>
+        </w:rPr>
+        <w:t>вышла за пределы одного учебного заведения, а с 2006 года и вовсе стала доступно</w:t>
+      </w:r>
+      <w:r>
+        <w:rPr>
+          <w:rFonts w:ascii="Times New Roman" w:eastAsia="Segoe UI Symbol" w:hAnsi="Times New Roman" w:cs="Times New Roman"/>
+          <w:sz w:val="28"/>
+          <w:szCs w:val="28"/>
+          <w:lang w:val="ru-RU"/>
+        </w:rPr>
+        <w:t>й всем пользователям Интернета</w:t>
+      </w:r>
+      <w:r>
+        <w:rPr>
+          <w:rFonts w:ascii="Times New Roman" w:eastAsia="Segoe UI Symbol" w:hAnsi="Times New Roman" w:cs="Times New Roman"/>
+          <w:sz w:val="28"/>
+          <w:szCs w:val="28"/>
+          <w:lang w:val="ru-RU"/>
+        </w:rPr>
+        <w:t xml:space="preserve"> [7</w:t>
+      </w:r>
+      <w:r>
+        <w:rPr>
+          <w:rFonts w:ascii="Times New Roman" w:eastAsia="Segoe UI Symbol" w:hAnsi="Times New Roman" w:cs="Times New Roman"/>
+          <w:sz w:val="28"/>
+          <w:szCs w:val="28"/>
+          <w:lang w:val="ru-RU"/>
+        </w:rPr>
+        <w:t>]</w:t>
+      </w:r>
+      <w:r>
+        <w:rPr>
+          <w:rFonts w:ascii="Times New Roman" w:eastAsia="Segoe UI Symbol" w:hAnsi="Times New Roman" w:cs="Times New Roman"/>
+          <w:sz w:val="28"/>
+          <w:szCs w:val="28"/>
+          <w:lang w:val="ru-RU"/>
+        </w:rPr>
+        <w:t>.</w:t>
+      </w:r>
+      <w:r>
+        <w:rPr>
+          <w:rFonts w:ascii="Times New Roman" w:eastAsia="Segoe UI Symbol" w:hAnsi="Times New Roman" w:cs="Times New Roman"/>
+          <w:sz w:val="28"/>
+          <w:szCs w:val="28"/>
+          <w:lang w:val="ru-RU"/>
+        </w:rPr>
+        <w:t xml:space="preserve"> Преимуществами </w:t>
+      </w:r>
+      <w:proofErr w:type="spellStart"/>
+      <w:r>
+        <w:rPr>
+          <w:rFonts w:ascii="Times New Roman" w:eastAsia="Segoe UI Symbol" w:hAnsi="Times New Roman" w:cs="Times New Roman"/>
+          <w:sz w:val="28"/>
+          <w:szCs w:val="28"/>
+          <w:lang w:val="ru-RU"/>
+        </w:rPr>
+        <w:t>фейсбука</w:t>
+      </w:r>
+      <w:proofErr w:type="spellEnd"/>
+      <w:r>
+        <w:rPr>
+          <w:rFonts w:ascii="Times New Roman" w:eastAsia="Segoe UI Symbol" w:hAnsi="Times New Roman" w:cs="Times New Roman"/>
+          <w:sz w:val="28"/>
+          <w:szCs w:val="28"/>
+          <w:lang w:val="ru-RU"/>
+        </w:rPr>
+        <w:t xml:space="preserve"> являются </w:t>
+      </w:r>
+      <w:r>
+        <w:rPr>
+          <w:rFonts w:ascii="Times New Roman" w:eastAsia="Segoe UI Symbol" w:hAnsi="Times New Roman" w:cs="Times New Roman"/>
+          <w:sz w:val="28"/>
+          <w:szCs w:val="28"/>
+          <w:lang w:val="ru-RU"/>
+        </w:rPr>
+        <w:t>а</w:t>
+      </w:r>
+      <w:r>
+        <w:rPr>
+          <w:rFonts w:ascii="Times New Roman" w:eastAsia="Segoe UI Symbol" w:hAnsi="Times New Roman" w:cs="Times New Roman"/>
+          <w:sz w:val="28"/>
+          <w:szCs w:val="28"/>
+          <w:lang w:val="ru-RU"/>
+        </w:rPr>
+        <w:t>втоматические правила. Очень полезный функционал как для новичков, так и для профи, который позволяет эффективнее работ</w:t>
+      </w:r>
+      <w:r>
+        <w:rPr>
+          <w:rFonts w:ascii="Times New Roman" w:eastAsia="Segoe UI Symbol" w:hAnsi="Times New Roman" w:cs="Times New Roman"/>
+          <w:sz w:val="28"/>
+          <w:szCs w:val="28"/>
+          <w:lang w:val="ru-RU"/>
+        </w:rPr>
+        <w:t xml:space="preserve">ать с </w:t>
+      </w:r>
+      <w:proofErr w:type="spellStart"/>
+      <w:r>
+        <w:rPr>
+          <w:rFonts w:ascii="Times New Roman" w:eastAsia="Segoe UI Symbol" w:hAnsi="Times New Roman" w:cs="Times New Roman"/>
+          <w:sz w:val="28"/>
+          <w:szCs w:val="28"/>
+          <w:lang w:val="ru-RU"/>
+        </w:rPr>
+        <w:t>таргетированной</w:t>
+      </w:r>
+      <w:proofErr w:type="spellEnd"/>
+      <w:r>
+        <w:rPr>
+          <w:rFonts w:ascii="Times New Roman" w:eastAsia="Segoe UI Symbol" w:hAnsi="Times New Roman" w:cs="Times New Roman"/>
+          <w:sz w:val="28"/>
+          <w:szCs w:val="28"/>
+          <w:lang w:val="ru-RU"/>
+        </w:rPr>
+        <w:t xml:space="preserve"> рекламой. </w:t>
+      </w:r>
+      <w:r>
+        <w:rPr>
+          <w:rFonts w:ascii="Times New Roman" w:eastAsia="Segoe UI Symbol" w:hAnsi="Times New Roman" w:cs="Times New Roman"/>
+          <w:sz w:val="28"/>
+          <w:szCs w:val="28"/>
+          <w:lang w:val="ru-RU"/>
+        </w:rPr>
+        <w:t xml:space="preserve">Больше аналитики. </w:t>
+      </w:r>
+      <w:proofErr w:type="spellStart"/>
+      <w:r>
+        <w:rPr>
+          <w:rFonts w:ascii="Times New Roman" w:eastAsia="Segoe UI Symbol" w:hAnsi="Times New Roman" w:cs="Times New Roman"/>
+          <w:sz w:val="28"/>
+          <w:szCs w:val="28"/>
+          <w:lang w:val="ru-RU"/>
+        </w:rPr>
+        <w:t>Ф</w:t>
+      </w:r>
+      <w:r>
+        <w:rPr>
+          <w:rFonts w:ascii="Times New Roman" w:eastAsia="Segoe UI Symbol" w:hAnsi="Times New Roman" w:cs="Times New Roman"/>
+          <w:sz w:val="28"/>
+          <w:szCs w:val="28"/>
+          <w:lang w:val="ru-RU"/>
+        </w:rPr>
+        <w:t>ейсбук</w:t>
+      </w:r>
+      <w:proofErr w:type="spellEnd"/>
+      <w:r>
+        <w:rPr>
+          <w:rFonts w:ascii="Times New Roman" w:eastAsia="Segoe UI Symbol" w:hAnsi="Times New Roman" w:cs="Times New Roman"/>
+          <w:sz w:val="28"/>
+          <w:szCs w:val="28"/>
+          <w:lang w:val="ru-RU"/>
+        </w:rPr>
+        <w:t xml:space="preserve"> предоставляет расширенную статистику по рекламным кампаниям, а это помогает эффективнее работать с рекламой.</w:t>
+      </w:r>
+      <w:r>
+        <w:rPr>
+          <w:rFonts w:ascii="Times New Roman" w:eastAsia="Segoe UI Symbol" w:hAnsi="Times New Roman" w:cs="Times New Roman"/>
+          <w:sz w:val="28"/>
+          <w:szCs w:val="28"/>
+          <w:lang w:val="ru-RU"/>
+        </w:rPr>
+        <w:t xml:space="preserve"> Связь с </w:t>
+      </w:r>
+      <w:proofErr w:type="spellStart"/>
+      <w:r>
+        <w:rPr>
+          <w:rFonts w:ascii="Times New Roman" w:eastAsia="Segoe UI Symbol" w:hAnsi="Times New Roman" w:cs="Times New Roman"/>
+          <w:sz w:val="28"/>
+          <w:szCs w:val="28"/>
+          <w:lang w:val="ru-RU"/>
+        </w:rPr>
+        <w:t>инстаграмом</w:t>
+      </w:r>
+      <w:proofErr w:type="spellEnd"/>
+      <w:r>
+        <w:rPr>
+          <w:rFonts w:ascii="Times New Roman" w:eastAsia="Segoe UI Symbol" w:hAnsi="Times New Roman" w:cs="Times New Roman"/>
+          <w:sz w:val="28"/>
+          <w:szCs w:val="28"/>
+          <w:lang w:val="ru-RU"/>
+        </w:rPr>
+        <w:t>, м</w:t>
+      </w:r>
+      <w:r>
+        <w:rPr>
+          <w:rFonts w:ascii="Times New Roman" w:eastAsia="Segoe UI Symbol" w:hAnsi="Times New Roman" w:cs="Times New Roman"/>
+          <w:sz w:val="28"/>
+          <w:szCs w:val="28"/>
+          <w:lang w:val="ru-RU"/>
+        </w:rPr>
+        <w:t>ы любим, когда с одного кабинета можно управлять продвижение</w:t>
+      </w:r>
+      <w:r>
+        <w:rPr>
+          <w:rFonts w:ascii="Times New Roman" w:eastAsia="Segoe UI Symbol" w:hAnsi="Times New Roman" w:cs="Times New Roman"/>
+          <w:sz w:val="28"/>
+          <w:szCs w:val="28"/>
+          <w:lang w:val="ru-RU"/>
+        </w:rPr>
+        <w:t xml:space="preserve">м в разных </w:t>
+      </w:r>
+      <w:proofErr w:type="spellStart"/>
+      <w:r>
+        <w:rPr>
+          <w:rFonts w:ascii="Times New Roman" w:eastAsia="Segoe UI Symbol" w:hAnsi="Times New Roman" w:cs="Times New Roman"/>
+          <w:sz w:val="28"/>
+          <w:szCs w:val="28"/>
+          <w:lang w:val="ru-RU"/>
+        </w:rPr>
+        <w:t>соцсетях</w:t>
+      </w:r>
+      <w:proofErr w:type="spellEnd"/>
+      <w:r>
+        <w:rPr>
+          <w:rFonts w:ascii="Times New Roman" w:eastAsia="Segoe UI Symbol" w:hAnsi="Times New Roman" w:cs="Times New Roman"/>
+          <w:sz w:val="28"/>
+          <w:szCs w:val="28"/>
+          <w:lang w:val="ru-RU"/>
+        </w:rPr>
+        <w:t xml:space="preserve">. Связь </w:t>
+      </w:r>
+      <w:proofErr w:type="spellStart"/>
+      <w:r>
+        <w:rPr>
+          <w:rFonts w:ascii="Times New Roman" w:eastAsia="Segoe UI Symbol" w:hAnsi="Times New Roman" w:cs="Times New Roman"/>
+          <w:sz w:val="28"/>
+          <w:szCs w:val="28"/>
+          <w:lang w:val="ru-RU"/>
+        </w:rPr>
+        <w:t>инстаграма</w:t>
+      </w:r>
+      <w:proofErr w:type="spellEnd"/>
+      <w:r>
+        <w:rPr>
+          <w:rFonts w:ascii="Times New Roman" w:eastAsia="Segoe UI Symbol" w:hAnsi="Times New Roman" w:cs="Times New Roman"/>
+          <w:sz w:val="28"/>
+          <w:szCs w:val="28"/>
+          <w:lang w:val="ru-RU"/>
+        </w:rPr>
+        <w:t xml:space="preserve"> и </w:t>
+      </w:r>
+      <w:proofErr w:type="spellStart"/>
+      <w:r>
+        <w:rPr>
+          <w:rFonts w:ascii="Times New Roman" w:eastAsia="Segoe UI Symbol" w:hAnsi="Times New Roman" w:cs="Times New Roman"/>
+          <w:sz w:val="28"/>
+          <w:szCs w:val="28"/>
+          <w:lang w:val="ru-RU"/>
+        </w:rPr>
+        <w:t>фейсбука</w:t>
+      </w:r>
+      <w:proofErr w:type="spellEnd"/>
+      <w:r>
+        <w:rPr>
+          <w:rFonts w:ascii="Times New Roman" w:eastAsia="Segoe UI Symbol" w:hAnsi="Times New Roman" w:cs="Times New Roman"/>
+          <w:sz w:val="28"/>
+          <w:szCs w:val="28"/>
+          <w:lang w:val="ru-RU"/>
+        </w:rPr>
+        <w:t xml:space="preserve"> позволяет делать рекламные кампании, собирать статистику и анализировать все в одном кабинете.</w:t>
+      </w:r>
+      <w:r>
+        <w:rPr>
+          <w:rFonts w:ascii="Times New Roman" w:eastAsia="Segoe UI Symbol" w:hAnsi="Times New Roman" w:cs="Times New Roman"/>
+          <w:sz w:val="28"/>
+          <w:szCs w:val="28"/>
+          <w:lang w:val="ru-RU"/>
+        </w:rPr>
+        <w:t xml:space="preserve"> Недостатками же являются </w:t>
+      </w:r>
+      <w:r>
+        <w:rPr>
+          <w:rFonts w:ascii="Times New Roman" w:eastAsia="Segoe UI Symbol" w:hAnsi="Times New Roman" w:cs="Times New Roman"/>
+          <w:sz w:val="28"/>
+          <w:szCs w:val="28"/>
+          <w:lang w:val="ru-RU"/>
+        </w:rPr>
+        <w:t>л</w:t>
+      </w:r>
+      <w:r>
+        <w:rPr>
+          <w:rFonts w:ascii="Times New Roman" w:eastAsia="Segoe UI Symbol" w:hAnsi="Times New Roman" w:cs="Times New Roman"/>
+          <w:sz w:val="28"/>
+          <w:szCs w:val="28"/>
+          <w:lang w:val="ru-RU"/>
+        </w:rPr>
+        <w:t xml:space="preserve">окализация. Часть </w:t>
+      </w:r>
+      <w:r>
+        <w:rPr>
+          <w:rFonts w:ascii="Times New Roman" w:eastAsia="Segoe UI Symbol" w:hAnsi="Times New Roman" w:cs="Times New Roman"/>
+          <w:sz w:val="28"/>
+          <w:szCs w:val="28"/>
+          <w:lang w:val="ru-RU"/>
+        </w:rPr>
+        <w:t xml:space="preserve">интерфейса </w:t>
+      </w:r>
+      <w:proofErr w:type="spellStart"/>
+      <w:r>
+        <w:rPr>
+          <w:rFonts w:ascii="Times New Roman" w:eastAsia="Segoe UI Symbol" w:hAnsi="Times New Roman" w:cs="Times New Roman"/>
+          <w:sz w:val="28"/>
+          <w:szCs w:val="28"/>
+          <w:lang w:val="ru-RU"/>
+        </w:rPr>
+        <w:t>фейсбук</w:t>
+      </w:r>
+      <w:proofErr w:type="spellEnd"/>
+      <w:r>
+        <w:rPr>
+          <w:rFonts w:ascii="Times New Roman" w:eastAsia="Segoe UI Symbol" w:hAnsi="Times New Roman" w:cs="Times New Roman"/>
+          <w:sz w:val="28"/>
+          <w:szCs w:val="28"/>
+          <w:lang w:val="ru-RU"/>
+        </w:rPr>
+        <w:t xml:space="preserve"> не переведена на русский язык</w:t>
+      </w:r>
+      <w:r>
+        <w:rPr>
+          <w:rFonts w:ascii="Times New Roman" w:eastAsia="Segoe UI Symbol" w:hAnsi="Times New Roman" w:cs="Times New Roman"/>
+          <w:sz w:val="28"/>
+          <w:szCs w:val="28"/>
+        </w:rPr>
+        <w:t xml:space="preserve"> [8]</w:t>
+      </w:r>
+      <w:r>
+        <w:rPr>
+          <w:rFonts w:ascii="Times New Roman" w:eastAsia="Segoe UI Symbol" w:hAnsi="Times New Roman" w:cs="Times New Roman"/>
+          <w:sz w:val="28"/>
+          <w:szCs w:val="28"/>
+          <w:lang w:val="ru-RU"/>
+        </w:rPr>
+        <w:t xml:space="preserve">. Техподдержка </w:t>
+      </w:r>
+      <w:proofErr w:type="spellStart"/>
+      <w:r>
+        <w:rPr>
+          <w:rFonts w:ascii="Times New Roman" w:eastAsia="Segoe UI Symbol" w:hAnsi="Times New Roman" w:cs="Times New Roman"/>
+          <w:sz w:val="28"/>
+          <w:szCs w:val="28"/>
+          <w:lang w:val="ru-RU"/>
+        </w:rPr>
+        <w:t>фейсбука</w:t>
+      </w:r>
+      <w:proofErr w:type="spellEnd"/>
+      <w:r>
+        <w:rPr>
+          <w:rFonts w:ascii="Times New Roman" w:eastAsia="Segoe UI Symbol" w:hAnsi="Times New Roman" w:cs="Times New Roman"/>
+          <w:sz w:val="28"/>
+          <w:szCs w:val="28"/>
+          <w:lang w:val="ru-RU"/>
+        </w:rPr>
+        <w:t xml:space="preserve"> работает отвечает очень долго и в большинстве случаев не по теме.</w:t>
+      </w:r>
+      <w:r>
+        <w:rPr>
+          <w:lang w:val="ru-RU"/>
+        </w:rPr>
+        <w:t xml:space="preserve"> </w:t>
+      </w:r>
+      <w:r>
+        <w:rPr>
+          <w:rFonts w:ascii="Times New Roman" w:eastAsia="Segoe UI Symbol" w:hAnsi="Times New Roman" w:cs="Times New Roman"/>
+          <w:sz w:val="28"/>
+          <w:szCs w:val="28"/>
+          <w:lang w:val="ru-RU"/>
+        </w:rPr>
+        <w:t>Сложный дизайн м</w:t>
+      </w:r>
+      <w:r>
+        <w:rPr>
+          <w:rFonts w:ascii="Times New Roman" w:eastAsia="Segoe UI Symbol" w:hAnsi="Times New Roman" w:cs="Times New Roman"/>
+          <w:sz w:val="28"/>
+          <w:szCs w:val="28"/>
+          <w:lang w:val="ru-RU"/>
+        </w:rPr>
+        <w:t>ного элементов, мало свободного пространства и кнопки, кнопки, повсюду кнопки</w:t>
+      </w:r>
+      <w:r>
+        <w:rPr>
+          <w:rFonts w:ascii="Times New Roman" w:eastAsia="Segoe UI Symbol" w:hAnsi="Times New Roman" w:cs="Times New Roman"/>
+          <w:sz w:val="28"/>
+          <w:szCs w:val="28"/>
+          <w:lang w:val="ru-RU"/>
+        </w:rPr>
+        <w:t xml:space="preserve"> рисунок 1.1</w:t>
+      </w:r>
+      <w:r>
+        <w:rPr>
+          <w:rFonts w:ascii="Times New Roman" w:eastAsia="Segoe UI Symbol" w:hAnsi="Times New Roman" w:cs="Times New Roman"/>
+          <w:sz w:val="28"/>
+          <w:szCs w:val="28"/>
+          <w:lang w:val="ru-RU"/>
+        </w:rPr>
+        <w:t>.</w:t>
+      </w:r>
+    </w:p>
+    <w:p>
+      <w:pPr>
+        <w:spacing w:after="0" w:line="240" w:lineRule="auto"/>
+        <w:ind w:firstLine="709"/>
+        <w:jc w:val="both"/>
+        <w:rPr>
+          <w:rFonts w:ascii="Times New Roman" w:eastAsia="Segoe UI Symbol" w:hAnsi="Times New Roman" w:cs="Times New Roman"/>
+          <w:sz w:val="28"/>
+          <w:szCs w:val="28"/>
+          <w:lang w:val="ru-RU"/>
+        </w:rPr>
+      </w:pPr>
+    </w:p>
+    <w:p>
+      <w:pPr>
+        <w:spacing w:after="0" w:line="240" w:lineRule="auto"/>
+        <w:ind w:firstLine="709"/>
+        <w:jc w:val="center"/>
+        <w:rPr>
+          <w:rFonts w:ascii="Times New Roman" w:eastAsia="Segoe UI Symbol" w:hAnsi="Times New Roman" w:cs="Times New Roman"/>
+          <w:sz w:val="28"/>
+          <w:szCs w:val="28"/>
+          <w:lang w:val="ru-RU"/>
+        </w:rPr>
+      </w:pPr>
+      <w:r>
+        <w:rPr>
+          <w:rFonts w:ascii="Times New Roman" w:eastAsia="Segoe UI Symbol" w:hAnsi="Times New Roman" w:cs="Times New Roman"/>
+          <w:sz w:val="28"/>
+          <w:szCs w:val="28"/>
+          <w:lang w:val="ru-RU"/>
+        </w:rPr>
+        <w:lastRenderedPageBreak/>
+        <w:drawing>
+          <wp:inline distT="0" distB="0" distL="0" distR="0" wp14:anchorId="30CFD53C" wp14:editId="7C97199E">
+            <wp:extent cx="3928262" cy="2893182"/>
+            <wp:effectExtent l="0" t="0" r="0" b="2540"/>
+            <wp:docPr id="1" name="Рисунок 1"/>
+            <wp:cNvGraphicFramePr>
+              <a:graphicFrameLocks xmlns:a="http://schemas.openxmlformats.org/drawingml/2006/main" noChangeAspect="1"/>
+            </wp:cNvGraphicFramePr>
+            <a:graphic xmlns:a="http://schemas.openxmlformats.org/drawingml/2006/main">
+              <a:graphicData uri="http://schemas.openxmlformats.org/drawingml/2006/picture">
+                <pic:pic xmlns:pic="http://schemas.openxmlformats.org/drawingml/2006/picture">
+                  <pic:nvPicPr>
+                    <pic:cNvPr id="1" name=""/>
+                    <pic:cNvPicPr/>
+                  </pic:nvPicPr>
+                  <pic:blipFill>
+                    <a:blip r:embed="rId9"/>
+                    <a:stretch>
+                      <a:fillRect/>
+                    </a:stretch>
+                  </pic:blipFill>
+                  <pic:spPr>
+                    <a:xfrm>
+                      <a:off x="0" y="0"/>
+                      <a:ext cx="3934660" cy="2897894"/>
+                    </a:xfrm>
+                    <a:prstGeom prst="rect">
+                      <a:avLst/>
+                    </a:prstGeom>
+                  </pic:spPr>
+                </pic:pic>
+              </a:graphicData>
+            </a:graphic>
+          </wp:inline>
+        </w:drawing>
+      </w:r>
+    </w:p>
+    <w:p>
+      <w:pPr>
+        <w:spacing w:after="0" w:line="240" w:lineRule="auto"/>
+        <w:ind w:firstLine="709"/>
+        <w:jc w:val="center"/>
+        <w:rPr>
+          <w:rFonts w:ascii="Times New Roman" w:eastAsia="Segoe UI Symbol" w:hAnsi="Times New Roman" w:cs="Times New Roman"/>
+          <w:sz w:val="28"/>
+          <w:szCs w:val="28"/>
+          <w:lang w:val="ru-RU"/>
+        </w:rPr>
+      </w:pPr>
+    </w:p>
+    <w:p>
+      <w:pPr>
+        <w:spacing w:after="0" w:line="240" w:lineRule="auto"/>
+        <w:ind w:firstLine="709"/>
+        <w:jc w:val="center"/>
+        <w:rPr>
+          <w:rFonts w:ascii="Times New Roman" w:eastAsia="Segoe UI Symbol" w:hAnsi="Times New Roman" w:cs="Times New Roman"/>
+          <w:sz w:val="28"/>
+          <w:szCs w:val="28"/>
+        </w:rPr>
+      </w:pPr>
+      <w:r>
+        <w:rPr>
+          <w:rFonts w:ascii="Times New Roman" w:eastAsia="Segoe UI Symbol" w:hAnsi="Times New Roman" w:cs="Times New Roman"/>
+          <w:sz w:val="28"/>
+          <w:szCs w:val="28"/>
+          <w:lang w:val="ru-RU"/>
+        </w:rPr>
+        <w:t>Рисунок 1.1 –</w:t>
+      </w:r>
+      <w:r>
+        <w:rPr>
+          <w:rFonts w:ascii="Times New Roman" w:eastAsia="Segoe UI Symbol" w:hAnsi="Times New Roman" w:cs="Times New Roman"/>
+          <w:sz w:val="28"/>
+          <w:szCs w:val="28"/>
+          <w:lang w:val="ru-RU"/>
+        </w:rPr>
+        <w:t xml:space="preserve"> </w:t>
+      </w:r>
+      <w:r>
+        <w:rPr>
+          <w:rFonts w:ascii="Times New Roman" w:eastAsia="Segoe UI Symbol" w:hAnsi="Times New Roman" w:cs="Times New Roman"/>
+          <w:sz w:val="28"/>
+          <w:szCs w:val="28"/>
+          <w:lang w:val="ru-RU"/>
+        </w:rPr>
+        <w:t xml:space="preserve">Скриншот пользовательского интерфейса </w:t>
+      </w:r>
+      <w:r>
+        <w:rPr>
+          <w:rFonts w:ascii="Times New Roman" w:eastAsia="Segoe UI Symbol" w:hAnsi="Times New Roman" w:cs="Times New Roman"/>
+          <w:sz w:val="28"/>
+          <w:szCs w:val="28"/>
+        </w:rPr>
+        <w:t>Facebook</w:t>
+      </w:r>
+    </w:p>
+    <w:p>
+      <w:pPr>
+        <w:spacing w:after="0" w:line="240" w:lineRule="auto"/>
+        <w:ind w:firstLine="709"/>
+        <w:jc w:val="center"/>
+        <w:rPr>
+          <w:rFonts w:ascii="Times New Roman" w:eastAsia="Segoe UI Symbol" w:hAnsi="Times New Roman" w:cs="Times New Roman"/>
+          <w:sz w:val="28"/>
+          <w:szCs w:val="28"/>
+        </w:rPr>
+      </w:pPr>
+    </w:p>
+    <w:p>
+      <w:pPr>
+        <w:spacing w:after="0" w:line="240" w:lineRule="auto"/>
+        <w:ind w:firstLine="709"/>
+        <w:jc w:val="both"/>
+        <w:rPr>
+          <w:rFonts w:ascii="Times New Roman" w:eastAsia="Segoe UI Symbol" w:hAnsi="Times New Roman" w:cs="Times New Roman"/>
+          <w:sz w:val="28"/>
+          <w:szCs w:val="28"/>
+          <w:lang w:val="ru-RU"/>
+        </w:rPr>
+      </w:pPr>
+      <w:r>
+        <w:rPr>
+          <w:rFonts w:ascii="Times New Roman" w:eastAsia="Segoe UI Symbol" w:hAnsi="Times New Roman" w:cs="Times New Roman"/>
+          <w:sz w:val="28"/>
+          <w:szCs w:val="28"/>
+          <w:lang w:val="ru-RU"/>
+        </w:rPr>
+        <w:t xml:space="preserve">Обзор онлайн мессенджера </w:t>
+      </w:r>
+      <w:r>
+        <w:rPr>
+          <w:rFonts w:ascii="Times New Roman" w:eastAsia="Segoe UI Symbol" w:hAnsi="Times New Roman" w:cs="Times New Roman"/>
+          <w:sz w:val="28"/>
+          <w:szCs w:val="28"/>
+        </w:rPr>
+        <w:t>WhatsApp</w:t>
+      </w:r>
+      <w:r>
+        <w:rPr>
+          <w:rFonts w:ascii="Times New Roman" w:eastAsia="Segoe UI Symbol" w:hAnsi="Times New Roman" w:cs="Times New Roman"/>
+          <w:sz w:val="28"/>
+          <w:szCs w:val="28"/>
+          <w:lang w:val="ru-RU"/>
+        </w:rPr>
+        <w:t>.</w:t>
+      </w:r>
+    </w:p>
+    <w:p>
+      <w:pPr>
+        <w:spacing w:after="0" w:line="240" w:lineRule="auto"/>
+        <w:ind w:firstLine="709"/>
+        <w:jc w:val="both"/>
+        <w:rPr>
+          <w:rFonts w:ascii="Times New Roman" w:eastAsia="Segoe UI Symbol" w:hAnsi="Times New Roman" w:cs="Times New Roman"/>
+          <w:sz w:val="28"/>
+          <w:szCs w:val="28"/>
+          <w:lang w:val="ru-RU"/>
+        </w:rPr>
+      </w:pPr>
+      <w:proofErr w:type="spellStart"/>
+      <w:r>
+        <w:rPr>
+          <w:rFonts w:ascii="Times New Roman" w:eastAsia="Segoe UI Symbol" w:hAnsi="Times New Roman" w:cs="Times New Roman"/>
+          <w:sz w:val="28"/>
+          <w:szCs w:val="28"/>
+          <w:lang w:val="ru-RU"/>
+        </w:rPr>
+        <w:t>WhatsApp</w:t>
+      </w:r>
+      <w:proofErr w:type="spellEnd"/>
+      <w:r>
+        <w:rPr>
+          <w:rFonts w:ascii="Times New Roman" w:eastAsia="Segoe UI Symbol" w:hAnsi="Times New Roman" w:cs="Times New Roman"/>
+          <w:sz w:val="28"/>
+          <w:szCs w:val="28"/>
+          <w:lang w:val="ru-RU"/>
+        </w:rPr>
+        <w:t xml:space="preserve"> </w:t>
+      </w:r>
+      <w:r>
+        <w:rPr>
+          <w:rFonts w:ascii="Times New Roman" w:eastAsia="Segoe UI Symbol" w:hAnsi="Times New Roman" w:cs="Times New Roman"/>
+          <w:sz w:val="28"/>
+          <w:szCs w:val="28"/>
+          <w:lang w:val="ru-RU"/>
+        </w:rPr>
+        <w:t xml:space="preserve">− </w:t>
+      </w:r>
+      <w:r>
+        <w:rPr>
+          <w:rFonts w:ascii="Times New Roman" w:eastAsia="Segoe UI Symbol" w:hAnsi="Times New Roman" w:cs="Times New Roman"/>
+          <w:sz w:val="28"/>
+          <w:szCs w:val="28"/>
+          <w:lang w:val="ru-RU"/>
+        </w:rPr>
+        <w:t>это бесплатное</w:t>
+      </w:r>
+      <w:r>
+        <w:rPr>
+          <w:rFonts w:ascii="Times New Roman" w:eastAsia="Segoe UI Symbol" w:hAnsi="Times New Roman" w:cs="Times New Roman"/>
+          <w:sz w:val="28"/>
+          <w:szCs w:val="28"/>
+          <w:lang w:val="ru-RU"/>
+        </w:rPr>
+        <w:t xml:space="preserve"> </w:t>
+      </w:r>
+      <w:r>
+        <w:rPr>
+          <w:rFonts w:ascii="Times New Roman" w:eastAsia="Segoe UI Symbol" w:hAnsi="Times New Roman" w:cs="Times New Roman"/>
+          <w:sz w:val="28"/>
+          <w:szCs w:val="28"/>
+          <w:lang w:val="ru-RU"/>
+        </w:rPr>
+        <w:t>приложение для простого, безопасного и надёжного обмена сообщениями и совершения звонков. Доступно на телефонах по всему миру.</w:t>
+      </w:r>
+      <w:r>
+        <w:rPr>
+          <w:lang w:val="ru-RU"/>
+        </w:rPr>
+        <w:t xml:space="preserve"> </w:t>
+      </w:r>
+      <w:r>
+        <w:rPr>
+          <w:rFonts w:ascii="Times New Roman" w:eastAsia="Segoe UI Symbol" w:hAnsi="Times New Roman" w:cs="Times New Roman"/>
+          <w:sz w:val="28"/>
+          <w:szCs w:val="28"/>
+          <w:lang w:val="ru-RU"/>
+        </w:rPr>
+        <w:t xml:space="preserve">Больше 2 миллиардов человек в более чем </w:t>
+      </w:r>
+      <w:r>
+        <w:rPr>
+          <w:rFonts w:ascii="Times New Roman" w:eastAsia="Segoe UI Symbol" w:hAnsi="Times New Roman" w:cs="Times New Roman"/>
+          <w:sz w:val="28"/>
+          <w:szCs w:val="28"/>
+          <w:lang w:val="ru-RU"/>
+        </w:rPr>
+        <w:t xml:space="preserve">180 странах используют </w:t>
+      </w:r>
+      <w:proofErr w:type="spellStart"/>
+      <w:r>
+        <w:rPr>
+          <w:rFonts w:ascii="Times New Roman" w:eastAsia="Segoe UI Symbol" w:hAnsi="Times New Roman" w:cs="Times New Roman"/>
+          <w:sz w:val="28"/>
+          <w:szCs w:val="28"/>
+          <w:lang w:val="ru-RU"/>
+        </w:rPr>
+        <w:t>WhatsApp</w:t>
+      </w:r>
+      <w:proofErr w:type="spellEnd"/>
+      <w:r>
+        <w:rPr>
+          <w:rFonts w:ascii="Times New Roman" w:eastAsia="Segoe UI Symbol" w:hAnsi="Times New Roman" w:cs="Times New Roman"/>
+          <w:sz w:val="28"/>
+          <w:szCs w:val="28"/>
+          <w:lang w:val="ru-RU"/>
+        </w:rPr>
+        <w:t>, чтобы всегда и везде оставаться на связи с друзьями и близкими</w:t>
+      </w:r>
+      <w:r>
+        <w:rPr>
+          <w:rFonts w:ascii="Times New Roman" w:eastAsia="Segoe UI Symbol" w:hAnsi="Times New Roman" w:cs="Times New Roman"/>
+          <w:sz w:val="28"/>
+          <w:szCs w:val="28"/>
+          <w:lang w:val="ru-RU"/>
+        </w:rPr>
+        <w:t xml:space="preserve"> [9]</w:t>
+      </w:r>
+      <w:r>
+        <w:rPr>
+          <w:rFonts w:ascii="Times New Roman" w:eastAsia="Segoe UI Symbol" w:hAnsi="Times New Roman" w:cs="Times New Roman"/>
+          <w:sz w:val="28"/>
+          <w:szCs w:val="28"/>
+          <w:lang w:val="ru-RU"/>
+        </w:rPr>
+        <w:t>.</w:t>
+      </w:r>
+      <w:r>
+        <w:rPr>
+          <w:rFonts w:ascii="Times New Roman" w:eastAsia="Segoe UI Symbol" w:hAnsi="Times New Roman" w:cs="Times New Roman"/>
+          <w:sz w:val="28"/>
+          <w:szCs w:val="28"/>
+          <w:lang w:val="ru-RU"/>
+        </w:rPr>
+        <w:t xml:space="preserve"> </w:t>
+      </w:r>
+      <w:r>
+        <w:rPr>
+          <w:rFonts w:ascii="Times New Roman" w:eastAsia="Segoe UI Symbol" w:hAnsi="Times New Roman" w:cs="Times New Roman"/>
+          <w:sz w:val="28"/>
+          <w:szCs w:val="28"/>
+        </w:rPr>
+        <w:t>WhatsApp</w:t>
+      </w:r>
+      <w:r>
+        <w:rPr>
+          <w:rFonts w:ascii="Times New Roman" w:eastAsia="Segoe UI Symbol" w:hAnsi="Times New Roman" w:cs="Times New Roman"/>
+          <w:sz w:val="28"/>
+          <w:szCs w:val="28"/>
+          <w:lang w:val="ru-RU"/>
+        </w:rPr>
+        <w:t xml:space="preserve"> </w:t>
+      </w:r>
+      <w:r>
+        <w:rPr>
+          <w:rFonts w:ascii="Times New Roman" w:eastAsia="Segoe UI Symbol" w:hAnsi="Times New Roman" w:cs="Times New Roman"/>
+          <w:sz w:val="28"/>
+          <w:szCs w:val="28"/>
+          <w:lang w:val="ru-RU"/>
+        </w:rPr>
+        <w:t>обладает такими преимуществами как</w:t>
+      </w:r>
+      <w:r>
+        <w:rPr>
+          <w:rFonts w:ascii="Times New Roman" w:eastAsia="Segoe UI Symbol" w:hAnsi="Times New Roman" w:cs="Times New Roman"/>
+          <w:sz w:val="28"/>
+          <w:szCs w:val="28"/>
+          <w:lang w:val="ru-RU"/>
+        </w:rPr>
+        <w:t>:</w:t>
+      </w:r>
+    </w:p>
+    <w:p>
+      <w:pPr>
+        <w:spacing w:after="0" w:line="240" w:lineRule="auto"/>
+        <w:ind w:firstLine="709"/>
+        <w:jc w:val="both"/>
+        <w:rPr>
+          <w:rFonts w:ascii="Times New Roman" w:eastAsia="Segoe UI Symbol" w:hAnsi="Times New Roman" w:cs="Times New Roman"/>
+          <w:sz w:val="28"/>
+          <w:szCs w:val="28"/>
+          <w:lang w:val="ru-RU"/>
+        </w:rPr>
+      </w:pPr>
+      <w:r>
+        <w:rPr>
+          <w:rFonts w:ascii="Times New Roman" w:eastAsia="Segoe UI Symbol" w:hAnsi="Times New Roman" w:cs="Times New Roman"/>
+          <w:sz w:val="28"/>
+          <w:szCs w:val="28"/>
+          <w:lang w:val="ru-RU"/>
+        </w:rPr>
+        <w:t>–</w:t>
+      </w:r>
+      <w:r>
+        <w:rPr>
+          <w:rFonts w:ascii="Times New Roman" w:eastAsia="Segoe UI Symbol" w:hAnsi="Times New Roman" w:cs="Times New Roman"/>
+          <w:sz w:val="28"/>
+          <w:szCs w:val="28"/>
+        </w:rPr>
+        <w:t> </w:t>
+      </w:r>
+      <w:r>
+        <w:rPr>
+          <w:rFonts w:ascii="Times New Roman" w:eastAsia="Segoe UI Symbol" w:hAnsi="Times New Roman" w:cs="Times New Roman"/>
+          <w:sz w:val="28"/>
+          <w:szCs w:val="28"/>
+          <w:lang w:val="ru-RU"/>
+        </w:rPr>
+        <w:t>е</w:t>
+      </w:r>
+      <w:r>
+        <w:rPr>
+          <w:rFonts w:ascii="Times New Roman" w:eastAsia="Segoe UI Symbol" w:hAnsi="Times New Roman" w:cs="Times New Roman"/>
+          <w:sz w:val="28"/>
+          <w:szCs w:val="28"/>
+          <w:lang w:val="ru-RU"/>
+        </w:rPr>
+        <w:t>сть возможность совершать видео и аудио звонки;</w:t>
+      </w:r>
+    </w:p>
+    <w:p>
+      <w:pPr>
+        <w:spacing w:after="0" w:line="240" w:lineRule="auto"/>
+        <w:ind w:firstLine="709"/>
+        <w:jc w:val="both"/>
+        <w:rPr>
+          <w:rFonts w:ascii="Times New Roman" w:eastAsia="Segoe UI Symbol" w:hAnsi="Times New Roman" w:cs="Times New Roman"/>
+          <w:sz w:val="28"/>
+          <w:szCs w:val="28"/>
+          <w:lang w:val="ru-RU"/>
+        </w:rPr>
+      </w:pPr>
+      <w:r>
+        <w:rPr>
+          <w:rFonts w:ascii="Times New Roman" w:eastAsia="Segoe UI Symbol" w:hAnsi="Times New Roman" w:cs="Times New Roman"/>
+          <w:sz w:val="28"/>
+          <w:szCs w:val="28"/>
+          <w:lang w:val="ru-RU"/>
+        </w:rPr>
+        <w:t>–</w:t>
+      </w:r>
+      <w:r>
+        <w:rPr>
+          <w:rFonts w:ascii="Times New Roman" w:eastAsia="Segoe UI Symbol" w:hAnsi="Times New Roman" w:cs="Times New Roman"/>
+          <w:sz w:val="28"/>
+          <w:szCs w:val="28"/>
+        </w:rPr>
+        <w:t> </w:t>
+      </w:r>
+      <w:r>
+        <w:rPr>
+          <w:rFonts w:ascii="Times New Roman" w:eastAsia="Segoe UI Symbol" w:hAnsi="Times New Roman" w:cs="Times New Roman"/>
+          <w:sz w:val="28"/>
+          <w:szCs w:val="28"/>
+          <w:lang w:val="ru-RU"/>
+        </w:rPr>
+        <w:t>м</w:t>
+      </w:r>
+      <w:r>
+        <w:rPr>
+          <w:rFonts w:ascii="Times New Roman" w:eastAsia="Segoe UI Symbol" w:hAnsi="Times New Roman" w:cs="Times New Roman"/>
+          <w:sz w:val="28"/>
+          <w:szCs w:val="28"/>
+          <w:lang w:val="ru-RU"/>
+        </w:rPr>
+        <w:t xml:space="preserve">ожно отправить </w:t>
+      </w:r>
+      <w:r>
+        <w:rPr>
+          <w:rFonts w:ascii="Times New Roman" w:eastAsia="Segoe UI Symbol" w:hAnsi="Times New Roman" w:cs="Times New Roman"/>
+          <w:sz w:val="28"/>
+          <w:szCs w:val="28"/>
+        </w:rPr>
+        <w:t>media</w:t>
+      </w:r>
+      <w:r>
+        <w:rPr>
+          <w:rFonts w:ascii="Times New Roman" w:eastAsia="Segoe UI Symbol" w:hAnsi="Times New Roman" w:cs="Times New Roman"/>
+          <w:sz w:val="28"/>
+          <w:szCs w:val="28"/>
+          <w:lang w:val="ru-RU"/>
+        </w:rPr>
+        <w:t xml:space="preserve"> файлы;</w:t>
+      </w:r>
+    </w:p>
+    <w:p>
+      <w:pPr>
+        <w:spacing w:after="0" w:line="240" w:lineRule="auto"/>
+        <w:ind w:firstLine="709"/>
+        <w:jc w:val="both"/>
+        <w:rPr>
+          <w:rFonts w:ascii="Times New Roman" w:eastAsia="Segoe UI Symbol" w:hAnsi="Times New Roman" w:cs="Times New Roman"/>
+          <w:sz w:val="28"/>
+          <w:szCs w:val="28"/>
+          <w:lang w:val="ru-RU"/>
+        </w:rPr>
+      </w:pPr>
+      <w:r>
+        <w:rPr>
+          <w:rFonts w:ascii="Times New Roman" w:eastAsia="Segoe UI Symbol" w:hAnsi="Times New Roman" w:cs="Times New Roman"/>
+          <w:sz w:val="28"/>
+          <w:szCs w:val="28"/>
+          <w:lang w:val="ru-RU"/>
+        </w:rPr>
+        <w:t>–</w:t>
+      </w:r>
+      <w:r>
+        <w:rPr>
+          <w:rFonts w:ascii="Times New Roman" w:eastAsia="Segoe UI Symbol" w:hAnsi="Times New Roman" w:cs="Times New Roman"/>
+          <w:sz w:val="28"/>
+          <w:szCs w:val="28"/>
+        </w:rPr>
+        <w:t> </w:t>
+      </w:r>
+      <w:r>
+        <w:rPr>
+          <w:rFonts w:ascii="Times New Roman" w:eastAsia="Segoe UI Symbol" w:hAnsi="Times New Roman" w:cs="Times New Roman"/>
+          <w:sz w:val="28"/>
+          <w:szCs w:val="28"/>
+          <w:lang w:val="ru-RU"/>
+        </w:rPr>
+        <w:t>м</w:t>
+      </w:r>
+      <w:r>
+        <w:rPr>
+          <w:rFonts w:ascii="Times New Roman" w:eastAsia="Segoe UI Symbol" w:hAnsi="Times New Roman" w:cs="Times New Roman"/>
+          <w:sz w:val="28"/>
+          <w:szCs w:val="28"/>
+          <w:lang w:val="ru-RU"/>
+        </w:rPr>
+        <w:t xml:space="preserve">ожно отправлять </w:t>
+      </w:r>
+      <w:r>
+        <w:rPr>
+          <w:rFonts w:ascii="Times New Roman" w:eastAsia="Segoe UI Symbol" w:hAnsi="Times New Roman" w:cs="Times New Roman"/>
+          <w:sz w:val="28"/>
+          <w:szCs w:val="28"/>
+        </w:rPr>
+        <w:t>Gif</w:t>
+      </w:r>
+      <w:r>
+        <w:rPr>
+          <w:rFonts w:ascii="Times New Roman" w:eastAsia="Segoe UI Symbol" w:hAnsi="Times New Roman" w:cs="Times New Roman"/>
+          <w:sz w:val="28"/>
+          <w:szCs w:val="28"/>
+          <w:lang w:val="ru-RU"/>
+        </w:rPr>
+        <w:t>, при чем по умолчан</w:t>
+      </w:r>
+      <w:r>
+        <w:rPr>
+          <w:rFonts w:ascii="Times New Roman" w:eastAsia="Segoe UI Symbol" w:hAnsi="Times New Roman" w:cs="Times New Roman"/>
+          <w:sz w:val="28"/>
+          <w:szCs w:val="28"/>
+          <w:lang w:val="ru-RU"/>
+        </w:rPr>
+        <w:t xml:space="preserve">ию существует хорошая база </w:t>
+      </w:r>
+      <w:proofErr w:type="spellStart"/>
+      <w:r>
+        <w:rPr>
+          <w:rFonts w:ascii="Times New Roman" w:eastAsia="Segoe UI Symbol" w:hAnsi="Times New Roman" w:cs="Times New Roman"/>
+          <w:sz w:val="28"/>
+          <w:szCs w:val="28"/>
+          <w:lang w:val="ru-RU"/>
+        </w:rPr>
+        <w:t>гифок</w:t>
+      </w:r>
+      <w:proofErr w:type="spellEnd"/>
+      <w:r>
+        <w:rPr>
+          <w:rFonts w:ascii="Times New Roman" w:eastAsia="Segoe UI Symbol" w:hAnsi="Times New Roman" w:cs="Times New Roman"/>
+          <w:sz w:val="28"/>
+          <w:szCs w:val="28"/>
+          <w:lang w:val="ru-RU"/>
+        </w:rPr>
+        <w:t>;</w:t>
+      </w:r>
+    </w:p>
+    <w:p>
+      <w:pPr>
+        <w:spacing w:after="0" w:line="240" w:lineRule="auto"/>
+        <w:ind w:firstLine="709"/>
+        <w:jc w:val="both"/>
+        <w:rPr>
+          <w:rFonts w:ascii="Times New Roman" w:eastAsia="Segoe UI Symbol" w:hAnsi="Times New Roman" w:cs="Times New Roman"/>
+          <w:sz w:val="28"/>
+          <w:szCs w:val="28"/>
+          <w:lang w:val="ru-RU"/>
+        </w:rPr>
+      </w:pPr>
+      <w:r>
+        <w:rPr>
+          <w:rFonts w:ascii="Times New Roman" w:eastAsia="Segoe UI Symbol" w:hAnsi="Times New Roman" w:cs="Times New Roman"/>
+          <w:sz w:val="28"/>
+          <w:szCs w:val="28"/>
+          <w:lang w:val="ru-RU"/>
+        </w:rPr>
+        <w:t>–</w:t>
+      </w:r>
+      <w:r>
+        <w:rPr>
+          <w:rFonts w:ascii="Times New Roman" w:eastAsia="Segoe UI Symbol" w:hAnsi="Times New Roman" w:cs="Times New Roman"/>
+          <w:sz w:val="28"/>
+          <w:szCs w:val="28"/>
+        </w:rPr>
+        <w:t> </w:t>
+      </w:r>
+      <w:r>
+        <w:rPr>
+          <w:rFonts w:ascii="Times New Roman" w:eastAsia="Segoe UI Symbol" w:hAnsi="Times New Roman" w:cs="Times New Roman"/>
+          <w:sz w:val="28"/>
+          <w:szCs w:val="28"/>
+          <w:lang w:val="ru-RU"/>
+        </w:rPr>
+        <w:t>сквозное шифрование,</w:t>
+      </w:r>
+      <w:r>
+        <w:rPr>
+          <w:rFonts w:ascii="Times New Roman" w:eastAsia="Segoe UI Symbol" w:hAnsi="Times New Roman" w:cs="Times New Roman"/>
+          <w:sz w:val="28"/>
+          <w:szCs w:val="28"/>
+          <w:lang w:val="ru-RU"/>
+        </w:rPr>
+        <w:t xml:space="preserve"> все диалоги, чаты сообщения под контролем;</w:t>
+      </w:r>
+    </w:p>
+    <w:p>
+      <w:pPr>
+        <w:spacing w:after="0" w:line="240" w:lineRule="auto"/>
+        <w:ind w:firstLine="709"/>
+        <w:jc w:val="both"/>
+        <w:rPr>
+          <w:rFonts w:ascii="Times New Roman" w:eastAsia="Segoe UI Symbol" w:hAnsi="Times New Roman" w:cs="Times New Roman"/>
+          <w:sz w:val="28"/>
+          <w:szCs w:val="28"/>
+          <w:lang w:val="ru-RU"/>
+        </w:rPr>
+      </w:pPr>
+      <w:r>
+        <w:rPr>
+          <w:rFonts w:ascii="Times New Roman" w:eastAsia="Segoe UI Symbol" w:hAnsi="Times New Roman" w:cs="Times New Roman"/>
+          <w:sz w:val="28"/>
+          <w:szCs w:val="28"/>
+          <w:lang w:val="ru-RU"/>
+        </w:rPr>
+        <w:t>–</w:t>
+      </w:r>
+      <w:r>
+        <w:rPr>
+          <w:rFonts w:ascii="Times New Roman" w:eastAsia="Segoe UI Symbol" w:hAnsi="Times New Roman" w:cs="Times New Roman"/>
+          <w:sz w:val="28"/>
+          <w:szCs w:val="28"/>
+        </w:rPr>
+        <w:t> </w:t>
+      </w:r>
+      <w:proofErr w:type="spellStart"/>
+      <w:r>
+        <w:rPr>
+          <w:rFonts w:ascii="Times New Roman" w:eastAsia="Segoe UI Symbol" w:hAnsi="Times New Roman" w:cs="Times New Roman"/>
+          <w:sz w:val="28"/>
+          <w:szCs w:val="28"/>
+          <w:lang w:val="ru-RU"/>
+        </w:rPr>
+        <w:t>к</w:t>
+      </w:r>
+      <w:r>
+        <w:rPr>
+          <w:rFonts w:ascii="Times New Roman" w:eastAsia="Segoe UI Symbol" w:hAnsi="Times New Roman" w:cs="Times New Roman"/>
+          <w:sz w:val="28"/>
+          <w:szCs w:val="28"/>
+          <w:lang w:val="ru-RU"/>
+        </w:rPr>
+        <w:t>астомизация</w:t>
+      </w:r>
+      <w:proofErr w:type="spellEnd"/>
+      <w:r>
+        <w:rPr>
+          <w:rFonts w:ascii="Times New Roman" w:eastAsia="Segoe UI Symbol" w:hAnsi="Times New Roman" w:cs="Times New Roman"/>
+          <w:sz w:val="28"/>
+          <w:szCs w:val="28"/>
+          <w:lang w:val="ru-RU"/>
+        </w:rPr>
+        <w:t xml:space="preserve"> </w:t>
+      </w:r>
+      <w:r>
+        <w:rPr>
+          <w:rFonts w:ascii="Times New Roman" w:eastAsia="Segoe UI Symbol" w:hAnsi="Times New Roman" w:cs="Times New Roman"/>
+          <w:sz w:val="28"/>
+          <w:szCs w:val="28"/>
+          <w:lang w:val="ru-RU"/>
+        </w:rPr>
+        <w:t xml:space="preserve">можно поставить себе статус на 24 часа, </w:t>
+      </w:r>
+      <w:proofErr w:type="spellStart"/>
+      <w:r>
+        <w:rPr>
+          <w:rFonts w:ascii="Times New Roman" w:eastAsia="Segoe UI Symbol" w:hAnsi="Times New Roman" w:cs="Times New Roman"/>
+          <w:sz w:val="28"/>
+          <w:szCs w:val="28"/>
+          <w:lang w:val="ru-RU"/>
+        </w:rPr>
+        <w:t>аватар</w:t>
+      </w:r>
+      <w:proofErr w:type="spellEnd"/>
+      <w:r>
+        <w:rPr>
+          <w:rFonts w:ascii="Times New Roman" w:eastAsia="Segoe UI Symbol" w:hAnsi="Times New Roman" w:cs="Times New Roman"/>
+          <w:sz w:val="28"/>
+          <w:szCs w:val="28"/>
+          <w:lang w:val="ru-RU"/>
+        </w:rPr>
+        <w:t>,</w:t>
+      </w:r>
+      <w:r>
+        <w:rPr>
+          <w:rFonts w:ascii="Times New Roman" w:eastAsia="Segoe UI Symbol" w:hAnsi="Times New Roman" w:cs="Times New Roman"/>
+          <w:sz w:val="28"/>
+          <w:szCs w:val="28"/>
+          <w:lang w:val="ru-RU"/>
+        </w:rPr>
+        <w:t xml:space="preserve"> изменить фон чат и так далее</w:t>
+      </w:r>
+      <w:r>
+        <w:rPr>
+          <w:rFonts w:ascii="Times New Roman" w:eastAsia="Segoe UI Symbol" w:hAnsi="Times New Roman" w:cs="Times New Roman"/>
+          <w:sz w:val="28"/>
+          <w:szCs w:val="28"/>
+          <w:lang w:val="ru-RU"/>
+        </w:rPr>
+        <w:t>;</w:t>
+      </w:r>
+    </w:p>
+    <w:p>
+      <w:pPr>
+        <w:spacing w:after="0" w:line="240" w:lineRule="auto"/>
+        <w:ind w:firstLine="709"/>
+        <w:jc w:val="both"/>
+        <w:rPr>
+          <w:rFonts w:ascii="Times New Roman" w:eastAsia="Segoe UI Symbol" w:hAnsi="Times New Roman" w:cs="Times New Roman"/>
+          <w:sz w:val="28"/>
+          <w:szCs w:val="28"/>
+          <w:lang w:val="ru-RU"/>
+        </w:rPr>
+      </w:pPr>
+      <w:r>
+        <w:rPr>
+          <w:rFonts w:ascii="Times New Roman" w:eastAsia="Segoe UI Symbol" w:hAnsi="Times New Roman" w:cs="Times New Roman"/>
+          <w:sz w:val="28"/>
+          <w:szCs w:val="28"/>
+          <w:lang w:val="ru-RU"/>
+        </w:rPr>
+        <w:t>Из минусов можно отметить что</w:t>
+      </w:r>
+      <w:r>
+        <w:rPr>
+          <w:rFonts w:ascii="Times New Roman" w:eastAsia="Segoe UI Symbol" w:hAnsi="Times New Roman" w:cs="Times New Roman"/>
+          <w:sz w:val="28"/>
+          <w:szCs w:val="28"/>
+          <w:lang w:val="ru-RU"/>
+        </w:rPr>
+        <w:t>:</w:t>
+      </w:r>
+    </w:p>
+    <w:p>
+      <w:pPr>
+        <w:spacing w:after="0" w:line="240" w:lineRule="auto"/>
+        <w:ind w:firstLine="709"/>
+        <w:jc w:val="both"/>
+        <w:rPr>
+          <w:rFonts w:ascii="Times New Roman" w:eastAsia="Segoe UI Symbol" w:hAnsi="Times New Roman" w:cs="Times New Roman"/>
+          <w:sz w:val="28"/>
+          <w:szCs w:val="28"/>
+        </w:rPr>
+      </w:pPr>
+      <w:r>
+        <w:rPr>
+          <w:rFonts w:ascii="Times New Roman" w:eastAsia="Segoe UI Symbol" w:hAnsi="Times New Roman" w:cs="Times New Roman"/>
+          <w:sz w:val="28"/>
+          <w:szCs w:val="28"/>
+          <w:lang w:val="ru-RU"/>
+        </w:rPr>
+        <w:t>–</w:t>
+      </w:r>
+      <w:r>
+        <w:rPr>
+          <w:rFonts w:ascii="Times New Roman" w:eastAsia="Segoe UI Symbol" w:hAnsi="Times New Roman" w:cs="Times New Roman"/>
+          <w:sz w:val="28"/>
+          <w:szCs w:val="28"/>
+        </w:rPr>
+        <w:t> </w:t>
+      </w:r>
+      <w:r>
+        <w:rPr>
+          <w:rFonts w:ascii="Times New Roman" w:eastAsia="Segoe UI Symbol" w:hAnsi="Times New Roman" w:cs="Times New Roman"/>
+          <w:sz w:val="28"/>
+          <w:szCs w:val="28"/>
+          <w:lang w:val="ru-RU"/>
+        </w:rPr>
+        <w:t>отправка файлов максимум 100 МБ</w:t>
+      </w:r>
+      <w:r>
+        <w:rPr>
+          <w:rFonts w:ascii="Times New Roman" w:eastAsia="Segoe UI Symbol" w:hAnsi="Times New Roman" w:cs="Times New Roman"/>
+          <w:sz w:val="28"/>
+          <w:szCs w:val="28"/>
+        </w:rPr>
+        <w:t>;</w:t>
+      </w:r>
+    </w:p>
+    <w:p>
+      <w:pPr>
+        <w:spacing w:after="0" w:line="240" w:lineRule="auto"/>
+        <w:ind w:firstLine="709"/>
+        <w:jc w:val="both"/>
+        <w:rPr>
+          <w:rFonts w:ascii="Times New Roman" w:eastAsia="Segoe UI Symbol" w:hAnsi="Times New Roman" w:cs="Times New Roman"/>
+          <w:sz w:val="28"/>
+          <w:szCs w:val="28"/>
+          <w:lang w:val="ru-RU"/>
+        </w:rPr>
+      </w:pPr>
+      <w:r>
+        <w:rPr>
+          <w:rFonts w:ascii="Times New Roman" w:eastAsia="Segoe UI Symbol" w:hAnsi="Times New Roman" w:cs="Times New Roman"/>
+          <w:sz w:val="28"/>
+          <w:szCs w:val="28"/>
+          <w:lang w:val="ru-RU"/>
+        </w:rPr>
+        <w:t>–</w:t>
+      </w:r>
+      <w:r>
+        <w:rPr>
+          <w:rFonts w:ascii="Times New Roman" w:eastAsia="Segoe UI Symbol" w:hAnsi="Times New Roman" w:cs="Times New Roman"/>
+          <w:sz w:val="28"/>
+          <w:szCs w:val="28"/>
+        </w:rPr>
+        <w:t> </w:t>
+      </w:r>
+      <w:r>
+        <w:rPr>
+          <w:rFonts w:ascii="Times New Roman" w:eastAsia="Segoe UI Symbol" w:hAnsi="Times New Roman" w:cs="Times New Roman"/>
+          <w:sz w:val="28"/>
+          <w:szCs w:val="28"/>
+          <w:lang w:val="ru-RU"/>
+        </w:rPr>
+        <w:t xml:space="preserve">временами </w:t>
+      </w:r>
+      <w:r>
+        <w:rPr>
+          <w:rFonts w:ascii="Times New Roman" w:eastAsia="Segoe UI Symbol" w:hAnsi="Times New Roman" w:cs="Times New Roman"/>
+          <w:sz w:val="28"/>
+          <w:szCs w:val="28"/>
+          <w:lang w:val="ru-RU"/>
+        </w:rPr>
+        <w:t>в фоне не работает или не присылает уведомления;</w:t>
+      </w:r>
+    </w:p>
+    <w:p>
+      <w:pPr>
+        <w:spacing w:after="0" w:line="240" w:lineRule="auto"/>
+        <w:ind w:firstLine="709"/>
+        <w:jc w:val="both"/>
+        <w:rPr>
+          <w:rFonts w:ascii="Times New Roman" w:eastAsia="Segoe UI Symbol" w:hAnsi="Times New Roman" w:cs="Times New Roman"/>
+          <w:sz w:val="28"/>
+          <w:szCs w:val="28"/>
+          <w:lang w:val="ru-RU"/>
+        </w:rPr>
+      </w:pPr>
+      <w:r>
+        <w:rPr>
+          <w:rFonts w:ascii="Times New Roman" w:eastAsia="Segoe UI Symbol" w:hAnsi="Times New Roman" w:cs="Times New Roman"/>
+          <w:sz w:val="28"/>
+          <w:szCs w:val="28"/>
+          <w:lang w:val="ru-RU"/>
+        </w:rPr>
+        <w:t>–</w:t>
+      </w:r>
+      <w:r>
+        <w:rPr>
+          <w:rFonts w:ascii="Times New Roman" w:eastAsia="Segoe UI Symbol" w:hAnsi="Times New Roman" w:cs="Times New Roman"/>
+          <w:sz w:val="28"/>
+          <w:szCs w:val="28"/>
+        </w:rPr>
+        <w:t> </w:t>
+      </w:r>
+      <w:r>
+        <w:rPr>
+          <w:rFonts w:ascii="Times New Roman" w:eastAsia="Segoe UI Symbol" w:hAnsi="Times New Roman" w:cs="Times New Roman"/>
+          <w:sz w:val="28"/>
+          <w:szCs w:val="28"/>
+          <w:lang w:val="ru-RU"/>
+        </w:rPr>
+        <w:t>н</w:t>
+      </w:r>
+      <w:r>
+        <w:rPr>
+          <w:rFonts w:ascii="Times New Roman" w:eastAsia="Segoe UI Symbol" w:hAnsi="Times New Roman" w:cs="Times New Roman"/>
+          <w:sz w:val="28"/>
+          <w:szCs w:val="28"/>
+          <w:lang w:val="ru-RU"/>
+        </w:rPr>
+        <w:t xml:space="preserve">а телефонах фирмы </w:t>
+      </w:r>
+      <w:r>
+        <w:rPr>
+          <w:rFonts w:ascii="Times New Roman" w:eastAsia="Segoe UI Symbol" w:hAnsi="Times New Roman" w:cs="Times New Roman"/>
+          <w:sz w:val="28"/>
+          <w:szCs w:val="28"/>
+        </w:rPr>
+        <w:t>Apple</w:t>
+      </w:r>
+      <w:r>
+        <w:rPr>
+          <w:rFonts w:ascii="Times New Roman" w:eastAsia="Segoe UI Symbol" w:hAnsi="Times New Roman" w:cs="Times New Roman"/>
+          <w:sz w:val="28"/>
+          <w:szCs w:val="28"/>
+          <w:lang w:val="ru-RU"/>
+        </w:rPr>
+        <w:t xml:space="preserve"> расходует излишнее количество батареи</w:t>
+      </w:r>
+      <w:r>
+        <w:rPr>
+          <w:rFonts w:ascii="Times New Roman" w:eastAsia="Segoe UI Symbol" w:hAnsi="Times New Roman" w:cs="Times New Roman"/>
+          <w:sz w:val="28"/>
+          <w:szCs w:val="28"/>
+          <w:lang w:val="ru-RU"/>
+        </w:rPr>
+        <w:t>;</w:t>
+      </w:r>
+    </w:p>
+    <w:p>
+      <w:pPr>
+        <w:spacing w:after="0" w:line="240" w:lineRule="auto"/>
+        <w:ind w:firstLine="709"/>
+        <w:jc w:val="both"/>
+        <w:rPr>
+          <w:rFonts w:ascii="Times New Roman" w:eastAsia="Segoe UI Symbol" w:hAnsi="Times New Roman" w:cs="Times New Roman"/>
+          <w:sz w:val="28"/>
+          <w:szCs w:val="28"/>
+          <w:lang w:val="ru-RU"/>
+        </w:rPr>
+      </w:pPr>
+      <w:r>
+        <w:rPr>
+          <w:rFonts w:ascii="Times New Roman" w:eastAsia="Segoe UI Symbol" w:hAnsi="Times New Roman" w:cs="Times New Roman"/>
+          <w:sz w:val="28"/>
+          <w:szCs w:val="28"/>
+          <w:lang w:val="ru-RU"/>
+        </w:rPr>
+        <w:t>–</w:t>
+      </w:r>
+      <w:r>
+        <w:rPr>
+          <w:rFonts w:ascii="Times New Roman" w:eastAsia="Segoe UI Symbol" w:hAnsi="Times New Roman" w:cs="Times New Roman"/>
+          <w:sz w:val="28"/>
+          <w:szCs w:val="28"/>
+        </w:rPr>
+        <w:t> </w:t>
+      </w:r>
+      <w:r>
+        <w:rPr>
+          <w:rFonts w:ascii="Times New Roman" w:eastAsia="Segoe UI Symbol" w:hAnsi="Times New Roman" w:cs="Times New Roman"/>
+          <w:sz w:val="28"/>
+          <w:szCs w:val="28"/>
+          <w:lang w:val="ru-RU"/>
+        </w:rPr>
+        <w:t xml:space="preserve">возможная </w:t>
+      </w:r>
+      <w:r>
+        <w:rPr>
+          <w:rFonts w:ascii="Times New Roman" w:eastAsia="Segoe UI Symbol" w:hAnsi="Times New Roman" w:cs="Times New Roman"/>
+          <w:sz w:val="28"/>
+          <w:szCs w:val="28"/>
+          <w:lang w:val="ru-RU"/>
+        </w:rPr>
+        <w:t>небезопасность</w:t>
+      </w:r>
+      <w:r>
+        <w:rPr>
+          <w:rFonts w:ascii="Times New Roman" w:eastAsia="Segoe UI Symbol" w:hAnsi="Times New Roman" w:cs="Times New Roman"/>
+          <w:sz w:val="28"/>
+          <w:szCs w:val="28"/>
+          <w:lang w:val="ru-RU"/>
+        </w:rPr>
+        <w:t xml:space="preserve"> данных</w:t>
+      </w:r>
+      <w:r>
+        <w:rPr>
+          <w:rFonts w:ascii="Times New Roman" w:eastAsia="Segoe UI Symbol" w:hAnsi="Times New Roman" w:cs="Times New Roman"/>
+          <w:sz w:val="28"/>
+          <w:szCs w:val="28"/>
+          <w:lang w:val="ru-RU"/>
+        </w:rPr>
+        <w:t>.</w:t>
+      </w:r>
+    </w:p>
+    <w:p>
+      <w:pPr>
+        <w:spacing w:after="0" w:line="240" w:lineRule="auto"/>
+        <w:ind w:firstLine="709"/>
+        <w:jc w:val="both"/>
+        <w:rPr>
+          <w:rFonts w:ascii="Times New Roman" w:eastAsia="Segoe UI Symbol" w:hAnsi="Times New Roman" w:cs="Times New Roman"/>
+          <w:sz w:val="28"/>
+          <w:szCs w:val="28"/>
+          <w:lang w:val="ru-RU"/>
+        </w:rPr>
+      </w:pPr>
+      <w:r>
+        <w:rPr>
+          <w:rFonts w:ascii="Times New Roman" w:eastAsia="Segoe UI Symbol" w:hAnsi="Times New Roman" w:cs="Times New Roman"/>
+          <w:sz w:val="28"/>
+          <w:szCs w:val="28"/>
+          <w:lang w:val="ru-RU"/>
+        </w:rPr>
+        <w:t>Программа позиционир</w:t>
+      </w:r>
+      <w:r>
+        <w:rPr>
+          <w:rFonts w:ascii="Times New Roman" w:eastAsia="Segoe UI Symbol" w:hAnsi="Times New Roman" w:cs="Times New Roman"/>
+          <w:sz w:val="28"/>
+          <w:szCs w:val="28"/>
+          <w:lang w:val="ru-RU"/>
+        </w:rPr>
+        <w:t>уется как заменитель обычным СМС</w:t>
+      </w:r>
+      <w:r>
+        <w:rPr>
+          <w:rFonts w:ascii="Times New Roman" w:eastAsia="Segoe UI Symbol" w:hAnsi="Times New Roman" w:cs="Times New Roman"/>
+          <w:sz w:val="28"/>
+          <w:szCs w:val="28"/>
+          <w:lang w:val="ru-RU"/>
+        </w:rPr>
+        <w:t>. В большой мере это действительно так. Хотя больше она похожа на чат, и использует для отправки сообщений Интернет. Также кроме текста здесь ты можешь пересылать собеседникам изображения, видео, музыку. Этим она выгодно отличается от традиционных СМС</w:t>
+      </w:r>
+      <w:r>
+        <w:rPr>
+          <w:rFonts w:ascii="Times New Roman" w:eastAsia="Segoe UI Symbol" w:hAnsi="Times New Roman" w:cs="Times New Roman"/>
+          <w:sz w:val="28"/>
+          <w:szCs w:val="28"/>
+          <w:lang w:val="ru-RU"/>
+        </w:rPr>
+        <w:t xml:space="preserve"> рисунок 1.2</w:t>
+      </w:r>
+      <w:r>
+        <w:rPr>
+          <w:rFonts w:ascii="Times New Roman" w:eastAsia="Segoe UI Symbol" w:hAnsi="Times New Roman" w:cs="Times New Roman"/>
+          <w:sz w:val="28"/>
+          <w:szCs w:val="28"/>
+          <w:lang w:val="ru-RU"/>
+        </w:rPr>
+        <w:t>.</w:t>
+      </w:r>
+    </w:p>
+    <w:p>
+      <w:pPr>
+        <w:spacing w:after="0" w:line="240" w:lineRule="auto"/>
+        <w:ind w:firstLine="709"/>
+        <w:jc w:val="center"/>
+        <w:rPr>
+          <w:rFonts w:ascii="Times New Roman" w:eastAsia="Segoe UI Symbol" w:hAnsi="Times New Roman" w:cs="Times New Roman"/>
+          <w:sz w:val="28"/>
+          <w:szCs w:val="28"/>
+          <w:lang w:val="ru-RU"/>
+        </w:rPr>
+      </w:pPr>
+      <w:r>
+        <w:rPr>
+          <w:rFonts w:ascii="Times New Roman" w:eastAsia="Segoe UI Symbol" w:hAnsi="Times New Roman" w:cs="Times New Roman"/>
+          <w:sz w:val="28"/>
+          <w:szCs w:val="28"/>
+          <w:lang w:val="ru-RU"/>
+        </w:rPr>
+        <w:lastRenderedPageBreak/>
+        <w:drawing>
+          <wp:inline distT="0" distB="0" distL="0" distR="0" wp14:anchorId="78C272D5" wp14:editId="074188BE">
+            <wp:extent cx="4410316" cy="3267075"/>
+            <wp:effectExtent l="0" t="0" r="9525" b="0"/>
+            <wp:docPr id="2" name="Рисунок 2"/>
+            <wp:cNvGraphicFramePr>
+              <a:graphicFrameLocks xmlns:a="http://schemas.openxmlformats.org/drawingml/2006/main" noChangeAspect="1"/>
+            </wp:cNvGraphicFramePr>
+            <a:graphic xmlns:a="http://schemas.openxmlformats.org/drawingml/2006/main">
+              <a:graphicData uri="http://schemas.openxmlformats.org/drawingml/2006/picture">
+                <pic:pic xmlns:pic="http://schemas.openxmlformats.org/drawingml/2006/picture">
+                  <pic:nvPicPr>
+                    <pic:cNvPr id="1" name=""/>
+                    <pic:cNvPicPr/>
+                  </pic:nvPicPr>
+                  <pic:blipFill>
+                    <a:blip r:embed="rId10"/>
+                    <a:stretch>
+                      <a:fillRect/>
+                    </a:stretch>
+                  </pic:blipFill>
+                  <pic:spPr>
+                    <a:xfrm>
+                      <a:off x="0" y="0"/>
+                      <a:ext cx="4422169" cy="3275855"/>
+                    </a:xfrm>
+                    <a:prstGeom prst="rect">
+                      <a:avLst/>
+                    </a:prstGeom>
+                  </pic:spPr>
+                </pic:pic>
+              </a:graphicData>
+            </a:graphic>
+          </wp:inline>
+        </w:drawing>
+      </w:r>
+    </w:p>
+    <w:p>
+      <w:pPr>
+        <w:spacing w:after="0" w:line="240" w:lineRule="auto"/>
+        <w:ind w:firstLine="709"/>
+        <w:jc w:val="center"/>
+        <w:rPr>
+          <w:rFonts w:ascii="Times New Roman" w:eastAsia="Segoe UI Symbol" w:hAnsi="Times New Roman" w:cs="Times New Roman"/>
+          <w:sz w:val="28"/>
+          <w:szCs w:val="28"/>
+          <w:lang w:val="ru-RU"/>
+        </w:rPr>
+      </w:pPr>
+    </w:p>
+    <w:p>
+      <w:pPr>
+        <w:spacing w:after="0" w:line="240" w:lineRule="auto"/>
+        <w:ind w:firstLine="709"/>
+        <w:jc w:val="center"/>
+        <w:rPr>
+          <w:rFonts w:ascii="Times New Roman" w:eastAsia="Segoe UI Symbol" w:hAnsi="Times New Roman" w:cs="Times New Roman"/>
+          <w:sz w:val="28"/>
+          <w:szCs w:val="28"/>
+        </w:rPr>
+      </w:pPr>
+      <w:r>
+        <w:rPr>
+          <w:rFonts w:ascii="Times New Roman" w:eastAsia="Segoe UI Symbol" w:hAnsi="Times New Roman" w:cs="Times New Roman"/>
+          <w:sz w:val="28"/>
+          <w:szCs w:val="28"/>
+          <w:lang w:val="ru-RU"/>
+        </w:rPr>
+        <w:t xml:space="preserve">Рисунок 1.2 </w:t>
+      </w:r>
+      <w:r>
+        <w:rPr>
+          <w:rFonts w:ascii="Times New Roman" w:eastAsia="Segoe UI Symbol" w:hAnsi="Times New Roman" w:cs="Times New Roman"/>
+          <w:sz w:val="28"/>
+          <w:szCs w:val="28"/>
+          <w:lang w:val="ru-RU"/>
+        </w:rPr>
+        <w:t>–</w:t>
+      </w:r>
+      <w:r>
+        <w:rPr>
+          <w:rFonts w:ascii="Times New Roman" w:eastAsia="Segoe UI Symbol" w:hAnsi="Times New Roman" w:cs="Times New Roman"/>
+          <w:sz w:val="28"/>
+          <w:szCs w:val="28"/>
+          <w:lang w:val="ru-RU"/>
+        </w:rPr>
+        <w:t xml:space="preserve"> Скриншот пользовательского интерфейса </w:t>
+      </w:r>
+      <w:r>
+        <w:rPr>
+          <w:rFonts w:ascii="Times New Roman" w:eastAsia="Segoe UI Symbol" w:hAnsi="Times New Roman" w:cs="Times New Roman"/>
+          <w:sz w:val="28"/>
+          <w:szCs w:val="28"/>
+        </w:rPr>
+        <w:t>WhatsApp</w:t>
+      </w:r>
+      <w:bookmarkStart w:id="0" w:name="_GoBack"/>
+      <w:bookmarkEnd w:id="0"/>
     </w:p>
     <w:p>
       <w:pPr>
@@ -4930,6 +7111,7 @@
         </w:rPr>
         <w:t>://</w:t>
       </w:r>
+      <w:proofErr w:type="spellStart"/>
       <w:r>
         <w:rPr>
           <w:rFonts w:ascii="Times New Roman" w:eastAsia="Times New Roman" w:hAnsi="Times New Roman"/>
@@ -4940,6 +7122,7 @@
         </w:rPr>
         <w:t>alpinabook</w:t>
       </w:r>
+      <w:proofErr w:type="spellEnd"/>
       <w:r>
         <w:rPr>
           <w:rFonts w:ascii="Times New Roman" w:eastAsia="Times New Roman" w:hAnsi="Times New Roman"/>
@@ -4950,6 +7133,7 @@
         </w:rPr>
         <w:t>.</w:t>
       </w:r>
+      <w:proofErr w:type="spellStart"/>
       <w:r>
         <w:rPr>
           <w:rFonts w:ascii="Times New Roman" w:eastAsia="Times New Roman" w:hAnsi="Times New Roman"/>
@@ -4960,6 +7144,7 @@
         </w:rPr>
         <w:t>ru</w:t>
       </w:r>
+      <w:proofErr w:type="spellEnd"/>
       <w:r>
         <w:rPr>
           <w:rFonts w:ascii="Times New Roman" w:eastAsia="Times New Roman" w:hAnsi="Times New Roman"/>
@@ -5010,6 +7195,7 @@
         </w:rPr>
         <w:t>-</w:t>
       </w:r>
+      <w:proofErr w:type="spellStart"/>
       <w:r>
         <w:rPr>
           <w:rFonts w:ascii="Times New Roman" w:eastAsia="Times New Roman" w:hAnsi="Times New Roman"/>
@@ -5020,6 +7206,7 @@
         </w:rPr>
         <w:t>sotsialnaya</w:t>
       </w:r>
+      <w:proofErr w:type="spellEnd"/>
       <w:r>
         <w:rPr>
           <w:rFonts w:ascii="Times New Roman" w:eastAsia="Times New Roman" w:hAnsi="Times New Roman"/>
@@ -5050,6 +7237,7 @@
         </w:rPr>
         <w:t>-</w:t>
       </w:r>
+      <w:proofErr w:type="spellStart"/>
       <w:r>
         <w:rPr>
           <w:rFonts w:ascii="Times New Roman" w:eastAsia="Times New Roman" w:hAnsi="Times New Roman"/>
@@ -5060,6 +7248,7 @@
         </w:rPr>
         <w:t>izmenivshaya</w:t>
       </w:r>
+      <w:proofErr w:type="spellEnd"/>
       <w:r>
         <w:rPr>
           <w:rFonts w:ascii="Times New Roman" w:eastAsia="Times New Roman" w:hAnsi="Times New Roman"/>
@@ -5070,6 +7259,7 @@
         </w:rPr>
         <w:t>-</w:t>
       </w:r>
+      <w:proofErr w:type="spellStart"/>
       <w:r>
         <w:rPr>
           <w:rFonts w:ascii="Times New Roman" w:eastAsia="Times New Roman" w:hAnsi="Times New Roman"/>
@@ -5080,6 +7270,7 @@
         </w:rPr>
         <w:t>mir</w:t>
       </w:r>
+      <w:proofErr w:type="spellEnd"/>
       <w:r>
         <w:rPr>
           <w:rFonts w:ascii="Times New Roman" w:eastAsia="Times New Roman" w:hAnsi="Times New Roman"/>
@@ -5135,6 +7326,7 @@
         </w:rPr>
         <w:t>://</w:t>
       </w:r>
+      <w:proofErr w:type="spellStart"/>
       <w:r>
         <w:rPr>
           <w:rFonts w:ascii="Times New Roman" w:eastAsia="Times New Roman" w:hAnsi="Times New Roman"/>
@@ -5145,6 +7337,7 @@
         </w:rPr>
         <w:t>premiummanagement</w:t>
       </w:r>
+      <w:proofErr w:type="spellEnd"/>
       <w:r>
         <w:rPr>
           <w:rFonts w:ascii="Times New Roman" w:eastAsia="Times New Roman" w:hAnsi="Times New Roman"/>
@@ -5195,6 +7388,7 @@
         </w:rPr>
         <w:t>/</w:t>
       </w:r>
+      <w:proofErr w:type="spellStart"/>
       <w:r>
         <w:rPr>
           <w:rFonts w:ascii="Times New Roman" w:eastAsia="Times New Roman" w:hAnsi="Times New Roman"/>
@@ -5205,6 +7399,7 @@
         </w:rPr>
         <w:t>socialnye</w:t>
       </w:r>
+      <w:proofErr w:type="spellEnd"/>
       <w:r>
         <w:rPr>
           <w:rFonts w:ascii="Times New Roman" w:eastAsia="Times New Roman" w:hAnsi="Times New Roman"/>
@@ -5215,6 +7410,7 @@
         </w:rPr>
         <w:t>-</w:t>
       </w:r>
+      <w:proofErr w:type="spellStart"/>
       <w:r>
         <w:rPr>
           <w:rFonts w:ascii="Times New Roman" w:eastAsia="Times New Roman" w:hAnsi="Times New Roman"/>
@@ -5225,6 +7421,7 @@
         </w:rPr>
         <w:t>seti</w:t>
       </w:r>
+      <w:proofErr w:type="spellEnd"/>
       <w:r>
         <w:rPr>
           <w:rFonts w:ascii="Times New Roman" w:eastAsia="Times New Roman" w:hAnsi="Times New Roman"/>
@@ -5235,6 +7432,7 @@
         </w:rPr>
         <w:t>-</w:t>
       </w:r>
+      <w:proofErr w:type="spellStart"/>
       <w:r>
         <w:rPr>
           <w:rFonts w:ascii="Times New Roman" w:eastAsia="Times New Roman" w:hAnsi="Times New Roman"/>
@@ -5245,6 +7443,7 @@
         </w:rPr>
         <w:t>na</w:t>
       </w:r>
+      <w:proofErr w:type="spellEnd"/>
       <w:r>
         <w:rPr>
           <w:rFonts w:ascii="Times New Roman" w:eastAsia="Times New Roman" w:hAnsi="Times New Roman"/>
@@ -5255,6 +7454,7 @@
         </w:rPr>
         <w:t>-</w:t>
       </w:r>
+      <w:proofErr w:type="spellStart"/>
       <w:r>
         <w:rPr>
           <w:rFonts w:ascii="Times New Roman" w:eastAsia="Times New Roman" w:hAnsi="Times New Roman"/>
@@ -5265,6 +7465,7 @@
         </w:rPr>
         <w:t>rabochem</w:t>
       </w:r>
+      <w:proofErr w:type="spellEnd"/>
       <w:r>
         <w:rPr>
           <w:rFonts w:ascii="Times New Roman" w:eastAsia="Times New Roman" w:hAnsi="Times New Roman"/>
@@ -5275,6 +7476,7 @@
         </w:rPr>
         <w:t>-</w:t>
       </w:r>
+      <w:proofErr w:type="spellStart"/>
       <w:r>
         <w:rPr>
           <w:rFonts w:ascii="Times New Roman" w:eastAsia="Times New Roman" w:hAnsi="Times New Roman"/>
@@ -5285,6 +7487,7 @@
         </w:rPr>
         <w:t>meste</w:t>
       </w:r>
+      <w:proofErr w:type="spellEnd"/>
     </w:p>
     <w:p>
       <w:pPr>
@@ -5393,6 +7596,7 @@
         </w:rPr>
         <w:t>.</w:t>
       </w:r>
+      <w:proofErr w:type="spellStart"/>
       <w:r>
         <w:rPr>
           <w:rFonts w:ascii="Times New Roman" w:eastAsia="Times New Roman" w:hAnsi="Times New Roman"/>
@@ -5403,6 +7607,7 @@
         </w:rPr>
         <w:t>daoffice</w:t>
       </w:r>
+      <w:proofErr w:type="spellEnd"/>
       <w:r>
         <w:rPr>
           <w:rFonts w:ascii="Times New Roman" w:eastAsia="Times New Roman" w:hAnsi="Times New Roman"/>
@@ -5413,6 +7618,7 @@
         </w:rPr>
         <w:t>.</w:t>
       </w:r>
+      <w:proofErr w:type="spellStart"/>
       <w:r>
         <w:rPr>
           <w:rFonts w:ascii="Times New Roman" w:eastAsia="Times New Roman" w:hAnsi="Times New Roman"/>
@@ -5423,6 +7629,7 @@
         </w:rPr>
         <w:t>ru</w:t>
       </w:r>
+      <w:proofErr w:type="spellEnd"/>
       <w:r>
         <w:rPr>
           <w:rFonts w:ascii="Times New Roman" w:eastAsia="Times New Roman" w:hAnsi="Times New Roman"/>
@@ -5453,6 +7660,7 @@
         </w:rPr>
         <w:t>/</w:t>
       </w:r>
+      <w:proofErr w:type="spellStart"/>
       <w:r>
         <w:rPr>
           <w:rFonts w:ascii="Times New Roman" w:eastAsia="Times New Roman" w:hAnsi="Times New Roman"/>
@@ -5463,6 +7671,7 @@
         </w:rPr>
         <w:t>funkczii</w:t>
       </w:r>
+      <w:proofErr w:type="spellEnd"/>
       <w:r>
         <w:rPr>
           <w:rFonts w:ascii="Times New Roman" w:eastAsia="Times New Roman" w:hAnsi="Times New Roman"/>
@@ -5473,6 +7682,7 @@
         </w:rPr>
         <w:t>-</w:t>
       </w:r>
+      <w:proofErr w:type="spellStart"/>
       <w:r>
         <w:rPr>
           <w:rFonts w:ascii="Times New Roman" w:eastAsia="Times New Roman" w:hAnsi="Times New Roman"/>
@@ -5483,6 +7693,7 @@
         </w:rPr>
         <w:t>zadachi</w:t>
       </w:r>
+      <w:proofErr w:type="spellEnd"/>
       <w:r>
         <w:rPr>
           <w:rFonts w:ascii="Times New Roman" w:eastAsia="Times New Roman" w:hAnsi="Times New Roman"/>
@@ -5493,6 +7704,7 @@
         </w:rPr>
         <w:t>-</w:t>
       </w:r>
+      <w:proofErr w:type="spellStart"/>
       <w:r>
         <w:rPr>
           <w:rFonts w:ascii="Times New Roman" w:eastAsia="Times New Roman" w:hAnsi="Times New Roman"/>
@@ -5503,6 +7715,7 @@
         </w:rPr>
         <w:t>i</w:t>
       </w:r>
+      <w:proofErr w:type="spellEnd"/>
       <w:r>
         <w:rPr>
           <w:rFonts w:ascii="Times New Roman" w:eastAsia="Times New Roman" w:hAnsi="Times New Roman"/>
@@ -5513,6 +7726,7 @@
         </w:rPr>
         <w:t>-</w:t>
       </w:r>
+      <w:proofErr w:type="spellStart"/>
       <w:r>
         <w:rPr>
           <w:rFonts w:ascii="Times New Roman" w:eastAsia="Times New Roman" w:hAnsi="Times New Roman"/>
@@ -5523,6 +7737,7 @@
         </w:rPr>
         <w:t>preimushhestva</w:t>
       </w:r>
+      <w:proofErr w:type="spellEnd"/>
       <w:r>
         <w:rPr>
           <w:rFonts w:ascii="Times New Roman" w:eastAsia="Times New Roman" w:hAnsi="Times New Roman"/>
@@ -5533,6 +7748,7 @@
         </w:rPr>
         <w:t>-</w:t>
       </w:r>
+      <w:proofErr w:type="spellStart"/>
       <w:r>
         <w:rPr>
           <w:rFonts w:ascii="Times New Roman" w:eastAsia="Times New Roman" w:hAnsi="Times New Roman"/>
@@ -5543,6 +7759,7 @@
         </w:rPr>
         <w:t>vnutrennih</w:t>
       </w:r>
+      <w:proofErr w:type="spellEnd"/>
       <w:r>
         <w:rPr>
           <w:rFonts w:ascii="Times New Roman" w:eastAsia="Times New Roman" w:hAnsi="Times New Roman"/>
@@ -5553,6 +7770,7 @@
         </w:rPr>
         <w:t>-</w:t>
       </w:r>
+      <w:proofErr w:type="spellStart"/>
       <w:r>
         <w:rPr>
           <w:rFonts w:ascii="Times New Roman" w:eastAsia="Times New Roman" w:hAnsi="Times New Roman"/>
@@ -5563,6 +7781,7 @@
         </w:rPr>
         <w:t>soczialnyh</w:t>
       </w:r>
+      <w:proofErr w:type="spellEnd"/>
       <w:r>
         <w:rPr>
           <w:rFonts w:ascii="Times New Roman" w:eastAsia="Times New Roman" w:hAnsi="Times New Roman"/>
@@ -5573,6 +7792,7 @@
         </w:rPr>
         <w:t>-</w:t>
       </w:r>
+      <w:proofErr w:type="spellStart"/>
       <w:r>
         <w:rPr>
           <w:rFonts w:ascii="Times New Roman" w:eastAsia="Times New Roman" w:hAnsi="Times New Roman"/>
@@ -5583,6 +7803,7 @@
         </w:rPr>
         <w:t>setej</w:t>
       </w:r>
+      <w:proofErr w:type="spellEnd"/>
       <w:r>
         <w:rPr>
           <w:rFonts w:ascii="Times New Roman" w:eastAsia="Times New Roman" w:hAnsi="Times New Roman"/>
@@ -7983,6 +10204,7 @@
         </w:rPr>
         <w:t>://</w:t>
       </w:r>
+      <w:proofErr w:type="spellStart"/>
       <w:r>
         <w:rPr>
           <w:rFonts w:ascii="Times New Roman" w:eastAsia="Times New Roman" w:hAnsi="Times New Roman"/>
@@ -7993,6 +10215,7 @@
         </w:rPr>
         <w:t>optimalgroup</w:t>
       </w:r>
+      <w:proofErr w:type="spellEnd"/>
       <w:r>
         <w:rPr>
           <w:rFonts w:ascii="Times New Roman" w:eastAsia="Times New Roman" w:hAnsi="Times New Roman"/>
@@ -8003,6 +10226,7 @@
         </w:rPr>
         <w:t>.</w:t>
       </w:r>
+      <w:proofErr w:type="spellStart"/>
       <w:r>
         <w:rPr>
           <w:rFonts w:ascii="Times New Roman" w:eastAsia="Times New Roman" w:hAnsi="Times New Roman"/>
@@ -8013,6 +10237,7 @@
         </w:rPr>
         <w:t>ru</w:t>
       </w:r>
+      <w:proofErr w:type="spellEnd"/>
       <w:r>
         <w:rPr>
           <w:rFonts w:ascii="Times New Roman" w:eastAsia="Times New Roman" w:hAnsi="Times New Roman"/>
@@ -8043,6 +10268,7 @@
         </w:rPr>
         <w:t>/</w:t>
       </w:r>
+      <w:proofErr w:type="spellStart"/>
       <w:r>
         <w:rPr>
           <w:rFonts w:ascii="Times New Roman" w:eastAsia="Times New Roman" w:hAnsi="Times New Roman"/>
@@ -8053,6 +10279,7 @@
         </w:rPr>
         <w:t>identifikaciya</w:t>
       </w:r>
+      <w:proofErr w:type="spellEnd"/>
       <w:r>
         <w:rPr>
           <w:rFonts w:ascii="Times New Roman" w:eastAsia="Times New Roman" w:hAnsi="Times New Roman"/>
@@ -8063,6 +10290,7 @@
         </w:rPr>
         <w:t>-</w:t>
       </w:r>
+      <w:proofErr w:type="spellStart"/>
       <w:r>
         <w:rPr>
           <w:rFonts w:ascii="Times New Roman" w:eastAsia="Times New Roman" w:hAnsi="Times New Roman"/>
@@ -8073,6 +10301,7 @@
         </w:rPr>
         <w:t>autentifikaciya</w:t>
       </w:r>
+      <w:proofErr w:type="spellEnd"/>
       <w:r>
         <w:rPr>
           <w:rFonts w:ascii="Times New Roman" w:eastAsia="Times New Roman" w:hAnsi="Times New Roman"/>
@@ -8083,6 +10312,7 @@
         </w:rPr>
         <w:t>-</w:t>
       </w:r>
+      <w:proofErr w:type="spellStart"/>
       <w:r>
         <w:rPr>
           <w:rFonts w:ascii="Times New Roman" w:eastAsia="Times New Roman" w:hAnsi="Times New Roman"/>
@@ -8093,6 +10323,7 @@
         </w:rPr>
         <w:t>avtorizaciya</w:t>
       </w:r>
+      <w:proofErr w:type="spellEnd"/>
       <w:r>
         <w:rPr>
           <w:rFonts w:ascii="Times New Roman" w:eastAsia="Times New Roman" w:hAnsi="Times New Roman"/>
@@ -8147,6 +10378,7 @@
         </w:rPr>
         <w:t>://</w:t>
       </w:r>
+      <w:proofErr w:type="spellStart"/>
       <w:r>
         <w:rPr>
           <w:rFonts w:ascii="Times New Roman" w:eastAsia="Times New Roman" w:hAnsi="Times New Roman"/>
@@ -8157,6 +10389,7 @@
         </w:rPr>
         <w:t>dic</w:t>
       </w:r>
+      <w:proofErr w:type="spellEnd"/>
       <w:r>
         <w:rPr>
           <w:rFonts w:ascii="Times New Roman" w:eastAsia="Times New Roman" w:hAnsi="Times New Roman"/>
@@ -8187,6 +10420,7 @@
         </w:rPr>
         <w:t>.</w:t>
       </w:r>
+      <w:proofErr w:type="spellStart"/>
       <w:r>
         <w:rPr>
           <w:rFonts w:ascii="Times New Roman" w:eastAsia="Times New Roman" w:hAnsi="Times New Roman"/>
@@ -8197,6 +10431,7 @@
         </w:rPr>
         <w:t>ru</w:t>
       </w:r>
+      <w:proofErr w:type="spellEnd"/>
       <w:r>
         <w:rPr>
           <w:rFonts w:ascii="Times New Roman" w:eastAsia="Times New Roman" w:hAnsi="Times New Roman"/>
@@ -8207,6 +10442,7 @@
         </w:rPr>
         <w:t>/</w:t>
       </w:r>
+      <w:proofErr w:type="spellStart"/>
       <w:r>
         <w:rPr>
           <w:rFonts w:ascii="Times New Roman" w:eastAsia="Times New Roman" w:hAnsi="Times New Roman"/>
@@ -8217,6 +10453,7 @@
         </w:rPr>
         <w:t>dic</w:t>
       </w:r>
+      <w:proofErr w:type="spellEnd"/>
       <w:r>
         <w:rPr>
           <w:rFonts w:ascii="Times New Roman" w:eastAsia="Times New Roman" w:hAnsi="Times New Roman"/>
@@ -8227,6 +10464,7 @@
         </w:rPr>
         <w:t>.</w:t>
       </w:r>
+      <w:proofErr w:type="spellStart"/>
       <w:r>
         <w:rPr>
           <w:rFonts w:ascii="Times New Roman" w:eastAsia="Times New Roman" w:hAnsi="Times New Roman"/>
@@ -8237,6 +10475,7 @@
         </w:rPr>
         <w:t>nsf</w:t>
       </w:r>
+      <w:proofErr w:type="spellEnd"/>
       <w:r>
         <w:rPr>
           <w:rFonts w:ascii="Times New Roman" w:eastAsia="Times New Roman" w:hAnsi="Times New Roman"/>
@@ -8247,6 +10486,7 @@
         </w:rPr>
         <w:t>/</w:t>
       </w:r>
+      <w:proofErr w:type="spellStart"/>
       <w:r>
         <w:rPr>
           <w:rFonts w:ascii="Times New Roman" w:eastAsia="Times New Roman" w:hAnsi="Times New Roman"/>
@@ -8257,6 +10497,7 @@
         </w:rPr>
         <w:t>ruwiki</w:t>
       </w:r>
+      <w:proofErr w:type="spellEnd"/>
       <w:r>
         <w:rPr>
           <w:rFonts w:ascii="Times New Roman" w:eastAsia="Times New Roman" w:hAnsi="Times New Roman"/>
@@ -8266,6 +10507,556 @@
           <w:lang w:val="ru-RU" w:eastAsia="ru-RU"/>
         </w:rPr>
         <w:t>/1857816</w:t>
+      </w:r>
+    </w:p>
+    <w:p>
+      <w:pPr>
+        <w:spacing w:after="0" w:line="240" w:lineRule="auto"/>
+        <w:ind w:firstLine="709"/>
+        <w:jc w:val="both"/>
+        <w:rPr>
+          <w:rFonts w:ascii="Times New Roman" w:eastAsia="Times New Roman" w:hAnsi="Times New Roman"/>
+          <w:color w:val="303030" w:themeColor="text1"/>
+          <w:sz w:val="28"/>
+          <w:szCs w:val="28"/>
+          <w:lang w:val="ru-RU" w:eastAsia="ru-RU"/>
+        </w:rPr>
+      </w:pPr>
+      <w:r>
+        <w:rPr>
+          <w:rFonts w:ascii="Times New Roman" w:eastAsia="Times New Roman" w:hAnsi="Times New Roman"/>
+          <w:color w:val="303030" w:themeColor="text1"/>
+          <w:sz w:val="28"/>
+          <w:szCs w:val="28"/>
+          <w:lang w:val="ru-RU" w:eastAsia="ru-RU"/>
+        </w:rPr>
+        <w:t xml:space="preserve">[7] </w:t>
+      </w:r>
+      <w:r>
+        <w:rPr>
+          <w:rFonts w:ascii="Times New Roman" w:eastAsia="Times New Roman" w:hAnsi="Times New Roman"/>
+          <w:color w:val="303030" w:themeColor="text1"/>
+          <w:sz w:val="28"/>
+          <w:szCs w:val="28"/>
+          <w:lang w:eastAsia="ru-RU"/>
+        </w:rPr>
+        <w:t>https</w:t>
+      </w:r>
+      <w:r>
+        <w:rPr>
+          <w:rFonts w:ascii="Times New Roman" w:eastAsia="Times New Roman" w:hAnsi="Times New Roman"/>
+          <w:color w:val="303030" w:themeColor="text1"/>
+          <w:sz w:val="28"/>
+          <w:szCs w:val="28"/>
+          <w:lang w:val="ru-RU" w:eastAsia="ru-RU"/>
+        </w:rPr>
+        <w:t>://</w:t>
+      </w:r>
+      <w:proofErr w:type="spellStart"/>
+      <w:r>
+        <w:rPr>
+          <w:rFonts w:ascii="Times New Roman" w:eastAsia="Times New Roman" w:hAnsi="Times New Roman"/>
+          <w:color w:val="303030" w:themeColor="text1"/>
+          <w:sz w:val="28"/>
+          <w:szCs w:val="28"/>
+          <w:lang w:eastAsia="ru-RU"/>
+        </w:rPr>
+        <w:t>perfluence</w:t>
+      </w:r>
+      <w:proofErr w:type="spellEnd"/>
+      <w:r>
+        <w:rPr>
+          <w:rFonts w:ascii="Times New Roman" w:eastAsia="Times New Roman" w:hAnsi="Times New Roman"/>
+          <w:color w:val="303030" w:themeColor="text1"/>
+          <w:sz w:val="28"/>
+          <w:szCs w:val="28"/>
+          <w:lang w:val="ru-RU" w:eastAsia="ru-RU"/>
+        </w:rPr>
+        <w:t>.</w:t>
+      </w:r>
+      <w:r>
+        <w:rPr>
+          <w:rFonts w:ascii="Times New Roman" w:eastAsia="Times New Roman" w:hAnsi="Times New Roman"/>
+          <w:color w:val="303030" w:themeColor="text1"/>
+          <w:sz w:val="28"/>
+          <w:szCs w:val="28"/>
+          <w:lang w:eastAsia="ru-RU"/>
+        </w:rPr>
+        <w:t>net</w:t>
+      </w:r>
+      <w:r>
+        <w:rPr>
+          <w:rFonts w:ascii="Times New Roman" w:eastAsia="Times New Roman" w:hAnsi="Times New Roman"/>
+          <w:color w:val="303030" w:themeColor="text1"/>
+          <w:sz w:val="28"/>
+          <w:szCs w:val="28"/>
+          <w:lang w:val="ru-RU" w:eastAsia="ru-RU"/>
+        </w:rPr>
+        <w:t>/</w:t>
+      </w:r>
+      <w:r>
+        <w:rPr>
+          <w:rFonts w:ascii="Times New Roman" w:eastAsia="Times New Roman" w:hAnsi="Times New Roman"/>
+          <w:color w:val="303030" w:themeColor="text1"/>
+          <w:sz w:val="28"/>
+          <w:szCs w:val="28"/>
+          <w:lang w:eastAsia="ru-RU"/>
+        </w:rPr>
+        <w:t>blog</w:t>
+      </w:r>
+      <w:r>
+        <w:rPr>
+          <w:rFonts w:ascii="Times New Roman" w:eastAsia="Times New Roman" w:hAnsi="Times New Roman"/>
+          <w:color w:val="303030" w:themeColor="text1"/>
+          <w:sz w:val="28"/>
+          <w:szCs w:val="28"/>
+          <w:lang w:val="ru-RU" w:eastAsia="ru-RU"/>
+        </w:rPr>
+        <w:t>/</w:t>
+      </w:r>
+      <w:r>
+        <w:rPr>
+          <w:rFonts w:ascii="Times New Roman" w:eastAsia="Times New Roman" w:hAnsi="Times New Roman"/>
+          <w:color w:val="303030" w:themeColor="text1"/>
+          <w:sz w:val="28"/>
+          <w:szCs w:val="28"/>
+          <w:lang w:eastAsia="ru-RU"/>
+        </w:rPr>
+        <w:t>article</w:t>
+      </w:r>
+      <w:r>
+        <w:rPr>
+          <w:rFonts w:ascii="Times New Roman" w:eastAsia="Times New Roman" w:hAnsi="Times New Roman"/>
+          <w:color w:val="303030" w:themeColor="text1"/>
+          <w:sz w:val="28"/>
+          <w:szCs w:val="28"/>
+          <w:lang w:val="ru-RU" w:eastAsia="ru-RU"/>
+        </w:rPr>
+        <w:t>/</w:t>
+      </w:r>
+      <w:proofErr w:type="spellStart"/>
+      <w:r>
+        <w:rPr>
+          <w:rFonts w:ascii="Times New Roman" w:eastAsia="Times New Roman" w:hAnsi="Times New Roman"/>
+          <w:color w:val="303030" w:themeColor="text1"/>
+          <w:sz w:val="28"/>
+          <w:szCs w:val="28"/>
+          <w:lang w:eastAsia="ru-RU"/>
+        </w:rPr>
+        <w:t>zachem</w:t>
+      </w:r>
+      <w:proofErr w:type="spellEnd"/>
+      <w:r>
+        <w:rPr>
+          <w:rFonts w:ascii="Times New Roman" w:eastAsia="Times New Roman" w:hAnsi="Times New Roman"/>
+          <w:color w:val="303030" w:themeColor="text1"/>
+          <w:sz w:val="28"/>
+          <w:szCs w:val="28"/>
+          <w:lang w:val="ru-RU" w:eastAsia="ru-RU"/>
+        </w:rPr>
+        <w:t>-</w:t>
+      </w:r>
+      <w:proofErr w:type="spellStart"/>
+      <w:r>
+        <w:rPr>
+          <w:rFonts w:ascii="Times New Roman" w:eastAsia="Times New Roman" w:hAnsi="Times New Roman"/>
+          <w:color w:val="303030" w:themeColor="text1"/>
+          <w:sz w:val="28"/>
+          <w:szCs w:val="28"/>
+          <w:lang w:eastAsia="ru-RU"/>
+        </w:rPr>
+        <w:t>nuzhen</w:t>
+      </w:r>
+      <w:proofErr w:type="spellEnd"/>
+      <w:r>
+        <w:rPr>
+          <w:rFonts w:ascii="Times New Roman" w:eastAsia="Times New Roman" w:hAnsi="Times New Roman"/>
+          <w:color w:val="303030" w:themeColor="text1"/>
+          <w:sz w:val="28"/>
+          <w:szCs w:val="28"/>
+          <w:lang w:val="ru-RU" w:eastAsia="ru-RU"/>
+        </w:rPr>
+        <w:t>-</w:t>
+      </w:r>
+      <w:r>
+        <w:rPr>
+          <w:rFonts w:ascii="Times New Roman" w:eastAsia="Times New Roman" w:hAnsi="Times New Roman"/>
+          <w:color w:val="303030" w:themeColor="text1"/>
+          <w:sz w:val="28"/>
+          <w:szCs w:val="28"/>
+          <w:lang w:eastAsia="ru-RU"/>
+        </w:rPr>
+        <w:t>Facebook</w:t>
+      </w:r>
+    </w:p>
+    <w:p>
+      <w:pPr>
+        <w:spacing w:after="0" w:line="240" w:lineRule="auto"/>
+        <w:ind w:firstLine="709"/>
+        <w:jc w:val="both"/>
+        <w:rPr>
+          <w:rFonts w:ascii="Times New Roman" w:eastAsia="Times New Roman" w:hAnsi="Times New Roman"/>
+          <w:color w:val="303030" w:themeColor="text1"/>
+          <w:sz w:val="28"/>
+          <w:szCs w:val="28"/>
+          <w:lang w:val="ru-RU" w:eastAsia="ru-RU"/>
+        </w:rPr>
+      </w:pPr>
+      <w:r>
+        <w:rPr>
+          <w:rFonts w:ascii="Times New Roman" w:eastAsia="Times New Roman" w:hAnsi="Times New Roman"/>
+          <w:color w:val="303030" w:themeColor="text1"/>
+          <w:sz w:val="28"/>
+          <w:szCs w:val="28"/>
+          <w:lang w:val="ru-RU" w:eastAsia="ru-RU"/>
+        </w:rPr>
+        <w:t xml:space="preserve">[8] </w:t>
+      </w:r>
+      <w:r>
+        <w:rPr>
+          <w:rFonts w:ascii="Times New Roman" w:eastAsia="Times New Roman" w:hAnsi="Times New Roman"/>
+          <w:color w:val="303030" w:themeColor="text1"/>
+          <w:sz w:val="28"/>
+          <w:szCs w:val="28"/>
+          <w:lang w:eastAsia="ru-RU"/>
+        </w:rPr>
+        <w:t>https</w:t>
+      </w:r>
+      <w:r>
+        <w:rPr>
+          <w:rFonts w:ascii="Times New Roman" w:eastAsia="Times New Roman" w:hAnsi="Times New Roman"/>
+          <w:color w:val="303030" w:themeColor="text1"/>
+          <w:sz w:val="28"/>
+          <w:szCs w:val="28"/>
+          <w:lang w:val="ru-RU" w:eastAsia="ru-RU"/>
+        </w:rPr>
+        <w:t>://</w:t>
+      </w:r>
+      <w:proofErr w:type="spellStart"/>
+      <w:r>
+        <w:rPr>
+          <w:rFonts w:ascii="Times New Roman" w:eastAsia="Times New Roman" w:hAnsi="Times New Roman"/>
+          <w:color w:val="303030" w:themeColor="text1"/>
+          <w:sz w:val="28"/>
+          <w:szCs w:val="28"/>
+          <w:lang w:eastAsia="ru-RU"/>
+        </w:rPr>
+        <w:t>hiconversion</w:t>
+      </w:r>
+      <w:proofErr w:type="spellEnd"/>
+      <w:r>
+        <w:rPr>
+          <w:rFonts w:ascii="Times New Roman" w:eastAsia="Times New Roman" w:hAnsi="Times New Roman"/>
+          <w:color w:val="303030" w:themeColor="text1"/>
+          <w:sz w:val="28"/>
+          <w:szCs w:val="28"/>
+          <w:lang w:val="ru-RU" w:eastAsia="ru-RU"/>
+        </w:rPr>
+        <w:t>.</w:t>
+      </w:r>
+      <w:proofErr w:type="spellStart"/>
+      <w:r>
+        <w:rPr>
+          <w:rFonts w:ascii="Times New Roman" w:eastAsia="Times New Roman" w:hAnsi="Times New Roman"/>
+          <w:color w:val="303030" w:themeColor="text1"/>
+          <w:sz w:val="28"/>
+          <w:szCs w:val="28"/>
+          <w:lang w:eastAsia="ru-RU"/>
+        </w:rPr>
+        <w:t>ru</w:t>
+      </w:r>
+      <w:proofErr w:type="spellEnd"/>
+      <w:r>
+        <w:rPr>
+          <w:rFonts w:ascii="Times New Roman" w:eastAsia="Times New Roman" w:hAnsi="Times New Roman"/>
+          <w:color w:val="303030" w:themeColor="text1"/>
+          <w:sz w:val="28"/>
+          <w:szCs w:val="28"/>
+          <w:lang w:val="ru-RU" w:eastAsia="ru-RU"/>
+        </w:rPr>
+        <w:t>/</w:t>
+      </w:r>
+      <w:r>
+        <w:rPr>
+          <w:rFonts w:ascii="Times New Roman" w:eastAsia="Times New Roman" w:hAnsi="Times New Roman"/>
+          <w:color w:val="303030" w:themeColor="text1"/>
+          <w:sz w:val="28"/>
+          <w:szCs w:val="28"/>
+          <w:lang w:eastAsia="ru-RU"/>
+        </w:rPr>
+        <w:t>target</w:t>
+      </w:r>
+      <w:r>
+        <w:rPr>
+          <w:rFonts w:ascii="Times New Roman" w:eastAsia="Times New Roman" w:hAnsi="Times New Roman"/>
+          <w:color w:val="303030" w:themeColor="text1"/>
+          <w:sz w:val="28"/>
+          <w:szCs w:val="28"/>
+          <w:lang w:val="ru-RU" w:eastAsia="ru-RU"/>
+        </w:rPr>
+        <w:t>/</w:t>
+      </w:r>
+      <w:proofErr w:type="spellStart"/>
+      <w:r>
+        <w:rPr>
+          <w:rFonts w:ascii="Times New Roman" w:eastAsia="Times New Roman" w:hAnsi="Times New Roman"/>
+          <w:color w:val="303030" w:themeColor="text1"/>
+          <w:sz w:val="28"/>
+          <w:szCs w:val="28"/>
+          <w:lang w:eastAsia="ru-RU"/>
+        </w:rPr>
+        <w:t>nedostatki</w:t>
+      </w:r>
+      <w:proofErr w:type="spellEnd"/>
+      <w:r>
+        <w:rPr>
+          <w:rFonts w:ascii="Times New Roman" w:eastAsia="Times New Roman" w:hAnsi="Times New Roman"/>
+          <w:color w:val="303030" w:themeColor="text1"/>
+          <w:sz w:val="28"/>
+          <w:szCs w:val="28"/>
+          <w:lang w:val="ru-RU" w:eastAsia="ru-RU"/>
+        </w:rPr>
+        <w:t>-</w:t>
+      </w:r>
+      <w:proofErr w:type="spellStart"/>
+      <w:r>
+        <w:rPr>
+          <w:rFonts w:ascii="Times New Roman" w:eastAsia="Times New Roman" w:hAnsi="Times New Roman"/>
+          <w:color w:val="303030" w:themeColor="text1"/>
+          <w:sz w:val="28"/>
+          <w:szCs w:val="28"/>
+          <w:lang w:eastAsia="ru-RU"/>
+        </w:rPr>
+        <w:t>i</w:t>
+      </w:r>
+      <w:proofErr w:type="spellEnd"/>
+      <w:r>
+        <w:rPr>
+          <w:rFonts w:ascii="Times New Roman" w:eastAsia="Times New Roman" w:hAnsi="Times New Roman"/>
+          <w:color w:val="303030" w:themeColor="text1"/>
+          <w:sz w:val="28"/>
+          <w:szCs w:val="28"/>
+          <w:lang w:val="ru-RU" w:eastAsia="ru-RU"/>
+        </w:rPr>
+        <w:t>-</w:t>
+      </w:r>
+      <w:proofErr w:type="spellStart"/>
+      <w:r>
+        <w:rPr>
+          <w:rFonts w:ascii="Times New Roman" w:eastAsia="Times New Roman" w:hAnsi="Times New Roman"/>
+          <w:color w:val="303030" w:themeColor="text1"/>
+          <w:sz w:val="28"/>
+          <w:szCs w:val="28"/>
+          <w:lang w:eastAsia="ru-RU"/>
+        </w:rPr>
+        <w:t>preimushchestva</w:t>
+      </w:r>
+      <w:proofErr w:type="spellEnd"/>
+      <w:r>
+        <w:rPr>
+          <w:rFonts w:ascii="Times New Roman" w:eastAsia="Times New Roman" w:hAnsi="Times New Roman"/>
+          <w:color w:val="303030" w:themeColor="text1"/>
+          <w:sz w:val="28"/>
+          <w:szCs w:val="28"/>
+          <w:lang w:val="ru-RU" w:eastAsia="ru-RU"/>
+        </w:rPr>
+        <w:t>-</w:t>
+      </w:r>
+      <w:proofErr w:type="spellStart"/>
+      <w:r>
+        <w:rPr>
+          <w:rFonts w:ascii="Times New Roman" w:eastAsia="Times New Roman" w:hAnsi="Times New Roman"/>
+          <w:color w:val="303030" w:themeColor="text1"/>
+          <w:sz w:val="28"/>
+          <w:szCs w:val="28"/>
+          <w:lang w:eastAsia="ru-RU"/>
+        </w:rPr>
+        <w:t>facebook</w:t>
+      </w:r>
+      <w:proofErr w:type="spellEnd"/>
+      <w:r>
+        <w:rPr>
+          <w:rFonts w:ascii="Times New Roman" w:eastAsia="Times New Roman" w:hAnsi="Times New Roman"/>
+          <w:color w:val="303030" w:themeColor="text1"/>
+          <w:sz w:val="28"/>
+          <w:szCs w:val="28"/>
+          <w:lang w:val="ru-RU" w:eastAsia="ru-RU"/>
+        </w:rPr>
+        <w:t>/</w:t>
+      </w:r>
+    </w:p>
+    <w:p>
+      <w:pPr>
+        <w:spacing w:after="0" w:line="240" w:lineRule="auto"/>
+        <w:ind w:firstLine="709"/>
+        <w:jc w:val="both"/>
+        <w:rPr>
+          <w:rFonts w:ascii="Times New Roman" w:eastAsia="Times New Roman" w:hAnsi="Times New Roman"/>
+          <w:color w:val="303030" w:themeColor="text1"/>
+          <w:sz w:val="28"/>
+          <w:szCs w:val="28"/>
+          <w:lang w:val="ru-RU" w:eastAsia="ru-RU"/>
+        </w:rPr>
+      </w:pPr>
+      <w:r>
+        <w:rPr>
+          <w:rFonts w:ascii="Times New Roman" w:eastAsia="Times New Roman" w:hAnsi="Times New Roman"/>
+          <w:color w:val="303030" w:themeColor="text1"/>
+          <w:sz w:val="28"/>
+          <w:szCs w:val="28"/>
+          <w:lang w:val="ru-RU" w:eastAsia="ru-RU"/>
+        </w:rPr>
+        <w:t xml:space="preserve">[9] </w:t>
+      </w:r>
+      <w:r>
+        <w:rPr>
+          <w:rFonts w:ascii="Times New Roman" w:eastAsia="Times New Roman" w:hAnsi="Times New Roman"/>
+          <w:color w:val="303030" w:themeColor="text1"/>
+          <w:sz w:val="28"/>
+          <w:szCs w:val="28"/>
+          <w:lang w:eastAsia="ru-RU"/>
+        </w:rPr>
+        <w:t>https</w:t>
+      </w:r>
+      <w:r>
+        <w:rPr>
+          <w:rFonts w:ascii="Times New Roman" w:eastAsia="Times New Roman" w:hAnsi="Times New Roman"/>
+          <w:color w:val="303030" w:themeColor="text1"/>
+          <w:sz w:val="28"/>
+          <w:szCs w:val="28"/>
+          <w:lang w:val="ru-RU" w:eastAsia="ru-RU"/>
+        </w:rPr>
+        <w:t>://</w:t>
+      </w:r>
+      <w:r>
+        <w:rPr>
+          <w:rFonts w:ascii="Times New Roman" w:eastAsia="Times New Roman" w:hAnsi="Times New Roman"/>
+          <w:color w:val="303030" w:themeColor="text1"/>
+          <w:sz w:val="28"/>
+          <w:szCs w:val="28"/>
+          <w:lang w:eastAsia="ru-RU"/>
+        </w:rPr>
+        <w:t>w</w:t>
+      </w:r>
+      <w:r>
+        <w:rPr>
+          <w:rFonts w:ascii="Times New Roman" w:eastAsia="Times New Roman" w:hAnsi="Times New Roman"/>
+          <w:color w:val="303030" w:themeColor="text1"/>
+          <w:sz w:val="28"/>
+          <w:szCs w:val="28"/>
+          <w:lang w:val="ru-RU" w:eastAsia="ru-RU"/>
+        </w:rPr>
+        <w:t>-</w:t>
+      </w:r>
+      <w:proofErr w:type="spellStart"/>
+      <w:r>
+        <w:rPr>
+          <w:rFonts w:ascii="Times New Roman" w:eastAsia="Times New Roman" w:hAnsi="Times New Roman"/>
+          <w:color w:val="303030" w:themeColor="text1"/>
+          <w:sz w:val="28"/>
+          <w:szCs w:val="28"/>
+          <w:lang w:eastAsia="ru-RU"/>
+        </w:rPr>
+        <w:t>hatsapp</w:t>
+      </w:r>
+      <w:proofErr w:type="spellEnd"/>
+      <w:r>
+        <w:rPr>
+          <w:rFonts w:ascii="Times New Roman" w:eastAsia="Times New Roman" w:hAnsi="Times New Roman"/>
+          <w:color w:val="303030" w:themeColor="text1"/>
+          <w:sz w:val="28"/>
+          <w:szCs w:val="28"/>
+          <w:lang w:val="ru-RU" w:eastAsia="ru-RU"/>
+        </w:rPr>
+        <w:t>.</w:t>
+      </w:r>
+      <w:proofErr w:type="spellStart"/>
+      <w:r>
+        <w:rPr>
+          <w:rFonts w:ascii="Times New Roman" w:eastAsia="Times New Roman" w:hAnsi="Times New Roman"/>
+          <w:color w:val="303030" w:themeColor="text1"/>
+          <w:sz w:val="28"/>
+          <w:szCs w:val="28"/>
+          <w:lang w:eastAsia="ru-RU"/>
+        </w:rPr>
+        <w:t>ru</w:t>
+      </w:r>
+      <w:proofErr w:type="spellEnd"/>
+      <w:r>
+        <w:rPr>
+          <w:rFonts w:ascii="Times New Roman" w:eastAsia="Times New Roman" w:hAnsi="Times New Roman"/>
+          <w:color w:val="303030" w:themeColor="text1"/>
+          <w:sz w:val="28"/>
+          <w:szCs w:val="28"/>
+          <w:lang w:val="ru-RU" w:eastAsia="ru-RU"/>
+        </w:rPr>
+        <w:t>/</w:t>
+      </w:r>
+      <w:proofErr w:type="spellStart"/>
+      <w:r>
+        <w:rPr>
+          <w:rFonts w:ascii="Times New Roman" w:eastAsia="Times New Roman" w:hAnsi="Times New Roman"/>
+          <w:color w:val="303030" w:themeColor="text1"/>
+          <w:sz w:val="28"/>
+          <w:szCs w:val="28"/>
+          <w:lang w:eastAsia="ru-RU"/>
+        </w:rPr>
+        <w:t>preimushestva</w:t>
+      </w:r>
+      <w:proofErr w:type="spellEnd"/>
+      <w:r>
+        <w:rPr>
+          <w:rFonts w:ascii="Times New Roman" w:eastAsia="Times New Roman" w:hAnsi="Times New Roman"/>
+          <w:color w:val="303030" w:themeColor="text1"/>
+          <w:sz w:val="28"/>
+          <w:szCs w:val="28"/>
+          <w:lang w:val="ru-RU" w:eastAsia="ru-RU"/>
+        </w:rPr>
+        <w:t>-</w:t>
+      </w:r>
+      <w:proofErr w:type="spellStart"/>
+      <w:r>
+        <w:rPr>
+          <w:rFonts w:ascii="Times New Roman" w:eastAsia="Times New Roman" w:hAnsi="Times New Roman"/>
+          <w:color w:val="303030" w:themeColor="text1"/>
+          <w:sz w:val="28"/>
+          <w:szCs w:val="28"/>
+          <w:lang w:eastAsia="ru-RU"/>
+        </w:rPr>
+        <w:t>plusy</w:t>
+      </w:r>
+      <w:proofErr w:type="spellEnd"/>
+      <w:r>
+        <w:rPr>
+          <w:rFonts w:ascii="Times New Roman" w:eastAsia="Times New Roman" w:hAnsi="Times New Roman"/>
+          <w:color w:val="303030" w:themeColor="text1"/>
+          <w:sz w:val="28"/>
+          <w:szCs w:val="28"/>
+          <w:lang w:val="ru-RU" w:eastAsia="ru-RU"/>
+        </w:rPr>
+        <w:t>-</w:t>
+      </w:r>
+      <w:proofErr w:type="spellStart"/>
+      <w:r>
+        <w:rPr>
+          <w:rFonts w:ascii="Times New Roman" w:eastAsia="Times New Roman" w:hAnsi="Times New Roman"/>
+          <w:color w:val="303030" w:themeColor="text1"/>
+          <w:sz w:val="28"/>
+          <w:szCs w:val="28"/>
+          <w:lang w:eastAsia="ru-RU"/>
+        </w:rPr>
+        <w:t>minusy</w:t>
+      </w:r>
+      <w:proofErr w:type="spellEnd"/>
+      <w:r>
+        <w:rPr>
+          <w:rFonts w:ascii="Times New Roman" w:eastAsia="Times New Roman" w:hAnsi="Times New Roman"/>
+          <w:color w:val="303030" w:themeColor="text1"/>
+          <w:sz w:val="28"/>
+          <w:szCs w:val="28"/>
+          <w:lang w:val="ru-RU" w:eastAsia="ru-RU"/>
+        </w:rPr>
+        <w:t>/</w:t>
       </w:r>
     </w:p>
     <w:p>
@@ -8397,7 +11188,7 @@
       </w:pPr>
     </w:p>
     <w:sectPr>
-      <w:footerReference w:type="default" r:id="rId9"/>
+      <w:footerReference w:type="default" r:id="rId11"/>
       <w:pgSz w:w="11906" w:h="16838"/>
       <w:pgMar w:top="1134" w:right="850" w:bottom="1134" w:left="1701" w:header="708" w:footer="708" w:gutter="0"/>
       <w:cols w:space="708"/>
@@ -8479,7 +11270,7 @@
             <w:noProof/>
             <w:lang w:val="ru-RU"/>
           </w:rPr>
-          <w:t>5</w:t>
+          <w:t>11</w:t>
         </w:r>
         <w:r>
           <w:fldChar w:fldCharType="end"/>
@@ -9126,7 +11917,7 @@
   <w:style w:type="paragraph" w:default="1" w:styleId="a">
     <w:name w:val="Normal"/>
     <w:qFormat/>
-    <w:rsid w:val="00372CFC"/>
+    <w:rsid w:val="00347AC9"/>
     <w:rPr>
       <w:lang w:val="en-US"/>
     </w:rPr>
@@ -9668,7 +12459,7 @@
 </file>
 
 <file path=customXml/itemProps1.xml><?xml version="1.0" encoding="utf-8"?>
-<ds:datastoreItem xmlns:ds="http://schemas.openxmlformats.org/officeDocument/2006/customXml" ds:itemID="{C9A15F7F-377C-4B82-96E7-90E60E020B00}">
+<ds:datastoreItem xmlns:ds="http://schemas.openxmlformats.org/officeDocument/2006/customXml" ds:itemID="{D11578CD-AC45-4B26-A210-54CBDADA00A7}">
   <ds:schemaRefs>
     <ds:schemaRef ds:uri="http://schemas.openxmlformats.org/officeDocument/2006/bibliography"/>
   </ds:schemaRefs>

</xml_diff>

<commit_message>
Start writing 2.5 chapter
</commit_message>
<xml_diff>
--- a/Дипломный проек Еленевич Дмитрий Александрович.docx
+++ b/Дипломный проек Еленевич Дмитрий Александрович.docx
@@ -28792,6 +28792,7 @@
           <w:rFonts w:ascii="Courier New" w:eastAsia="Segoe UI Symbol" w:hAnsi="Courier New" w:cs="Courier New"/>
           <w:sz w:val="20"/>
           <w:szCs w:val="28"/>
+          <w:lang w:val="ru-RU"/>
         </w:rPr>
       </w:pPr>
       <w:r>
@@ -28807,6 +28808,7 @@
           <w:rFonts w:ascii="Courier New" w:eastAsia="Segoe UI Symbol" w:hAnsi="Courier New" w:cs="Courier New"/>
           <w:sz w:val="20"/>
           <w:szCs w:val="28"/>
+          <w:lang w:val="ru-RU"/>
         </w:rPr>
         <w:t>{</w:t>
       </w:r>
@@ -28819,13 +28821,15 @@
           <w:rFonts w:ascii="Courier New" w:eastAsia="Segoe UI Symbol" w:hAnsi="Courier New" w:cs="Courier New"/>
           <w:sz w:val="20"/>
           <w:szCs w:val="28"/>
-        </w:rPr>
-      </w:pPr>
-      <w:r>
-        <w:rPr>
-          <w:rFonts w:ascii="Courier New" w:eastAsia="Segoe UI Symbol" w:hAnsi="Courier New" w:cs="Courier New"/>
-          <w:sz w:val="20"/>
-          <w:szCs w:val="28"/>
+          <w:lang w:val="ru-RU"/>
+        </w:rPr>
+      </w:pPr>
+      <w:r>
+        <w:rPr>
+          <w:rFonts w:ascii="Courier New" w:eastAsia="Segoe UI Symbol" w:hAnsi="Courier New" w:cs="Courier New"/>
+          <w:sz w:val="20"/>
+          <w:szCs w:val="28"/>
+          <w:lang w:val="ru-RU"/>
         </w:rPr>
         <w:t xml:space="preserve">                </w:t>
       </w:r>
@@ -28842,6 +28846,7 @@
           <w:rFonts w:ascii="Courier New" w:eastAsia="Segoe UI Symbol" w:hAnsi="Courier New" w:cs="Courier New"/>
           <w:sz w:val="20"/>
           <w:szCs w:val="28"/>
+          <w:lang w:val="ru-RU"/>
         </w:rPr>
         <w:t xml:space="preserve"> </w:t>
       </w:r>
@@ -28858,6 +28863,7 @@
           <w:rFonts w:ascii="Courier New" w:eastAsia="Segoe UI Symbol" w:hAnsi="Courier New" w:cs="Courier New"/>
           <w:sz w:val="20"/>
           <w:szCs w:val="28"/>
+          <w:lang w:val="ru-RU"/>
         </w:rPr>
         <w:t>;</w:t>
       </w:r>
@@ -28878,6 +28884,7 @@
           <w:rFonts w:ascii="Courier New" w:eastAsia="Segoe UI Symbol" w:hAnsi="Courier New" w:cs="Courier New"/>
           <w:sz w:val="20"/>
           <w:szCs w:val="28"/>
+          <w:lang w:val="ru-RU"/>
         </w:rPr>
         <w:t xml:space="preserve">            </w:t>
       </w:r>
@@ -29314,6 +29321,7 @@
           <w:rFonts w:ascii="Times New Roman" w:eastAsia="Segoe UI Symbol" w:hAnsi="Times New Roman" w:cs="Times New Roman"/>
           <w:sz w:val="28"/>
           <w:szCs w:val="28"/>
+          <w:lang w:val="ru-RU"/>
         </w:rPr>
       </w:pPr>
       <w:r>
@@ -29339,6 +29347,7 @@
           <w:rFonts w:ascii="Times New Roman" w:eastAsia="Segoe UI Symbol" w:hAnsi="Times New Roman" w:cs="Times New Roman"/>
           <w:sz w:val="28"/>
           <w:szCs w:val="28"/>
+          <w:lang w:val="ru-RU"/>
         </w:rPr>
         <w:t>;</w:t>
       </w:r>
@@ -29452,6 +29461,7 @@
           <w:rFonts w:ascii="Times New Roman" w:eastAsia="Segoe UI Symbol" w:hAnsi="Times New Roman" w:cs="Times New Roman"/>
           <w:sz w:val="28"/>
           <w:szCs w:val="28"/>
+          <w:lang w:val="ru-RU"/>
         </w:rPr>
       </w:pPr>
       <w:r>
@@ -29494,6 +29504,7 @@
           <w:rFonts w:ascii="Times New Roman" w:eastAsia="Segoe UI Symbol" w:hAnsi="Times New Roman" w:cs="Times New Roman"/>
           <w:sz w:val="28"/>
           <w:szCs w:val="28"/>
+          <w:lang w:val="ru-RU"/>
         </w:rPr>
         <w:t>;</w:t>
       </w:r>
@@ -29644,6 +29655,7 @@
           <w:rFonts w:ascii="Times New Roman" w:eastAsia="Segoe UI Symbol" w:hAnsi="Times New Roman" w:cs="Times New Roman"/>
           <w:sz w:val="28"/>
           <w:szCs w:val="28"/>
+          <w:lang w:val="ru-RU"/>
         </w:rPr>
       </w:pPr>
       <w:r>
@@ -29675,6 +29687,7 @@
           <w:rFonts w:ascii="Times New Roman" w:eastAsia="Segoe UI Symbol" w:hAnsi="Times New Roman" w:cs="Times New Roman"/>
           <w:sz w:val="28"/>
           <w:szCs w:val="28"/>
+          <w:lang w:val="ru-RU"/>
         </w:rPr>
       </w:pPr>
     </w:p>
@@ -29692,6 +29705,7 @@
       <w:r>
         <w:rPr>
           <w:rFonts w:ascii="Times New Roman" w:eastAsia="Segoe UI Symbol" w:hAnsi="Times New Roman" w:cs="Times New Roman"/>
+          <w:noProof/>
           <w:sz w:val="28"/>
           <w:szCs w:val="28"/>
         </w:rPr>
@@ -30108,6 +30122,7 @@
       <w:r>
         <w:rPr>
           <w:rFonts w:ascii="Times New Roman" w:eastAsia="Segoe UI Symbol" w:hAnsi="Times New Roman" w:cs="Times New Roman"/>
+          <w:noProof/>
           <w:sz w:val="28"/>
           <w:szCs w:val="28"/>
         </w:rPr>
@@ -30890,7 +30905,6 @@
           <w:rFonts w:ascii="Courier New" w:eastAsia="Segoe UI Symbol" w:hAnsi="Courier New" w:cs="Courier New"/>
           <w:sz w:val="20"/>
           <w:szCs w:val="28"/>
-          <w:lang w:val="ru-RU"/>
         </w:rPr>
       </w:pPr>
       <w:proofErr w:type="spellStart"/>
@@ -30900,7 +30914,6 @@
           <w:rFonts w:ascii="Courier New" w:eastAsia="Segoe UI Symbol" w:hAnsi="Courier New" w:cs="Courier New"/>
           <w:sz w:val="20"/>
           <w:szCs w:val="28"/>
-          <w:lang w:val="ru-RU"/>
         </w:rPr>
         <w:t>host.Run</w:t>
       </w:r>
@@ -30911,7 +30924,6 @@
           <w:rFonts w:ascii="Courier New" w:eastAsia="Segoe UI Symbol" w:hAnsi="Courier New" w:cs="Courier New"/>
           <w:sz w:val="20"/>
           <w:szCs w:val="28"/>
-          <w:lang w:val="ru-RU"/>
         </w:rPr>
         <w:t>();</w:t>
       </w:r>
@@ -30925,20 +30937,18 @@
           <w:rFonts w:ascii="Times New Roman" w:eastAsia="Segoe UI Symbol" w:hAnsi="Times New Roman" w:cs="Times New Roman"/>
           <w:sz w:val="28"/>
           <w:szCs w:val="28"/>
-          <w:lang w:val="ru-RU"/>
-        </w:rPr>
-      </w:pPr>
-    </w:p>
-    <w:p>
-      <w:pPr>
-        <w:spacing w:after="0" w:line="240" w:lineRule="auto"/>
-        <w:ind w:firstLine="709"/>
-        <w:jc w:val="both"/>
-        <w:rPr>
-          <w:rFonts w:ascii="Times New Roman" w:eastAsia="Segoe UI Symbol" w:hAnsi="Times New Roman" w:cs="Times New Roman"/>
-          <w:sz w:val="28"/>
-          <w:szCs w:val="28"/>
-          <w:lang w:val="ru-RU"/>
+        </w:rPr>
+      </w:pPr>
+    </w:p>
+    <w:p>
+      <w:pPr>
+        <w:spacing w:after="0" w:line="240" w:lineRule="auto"/>
+        <w:ind w:firstLine="709"/>
+        <w:jc w:val="both"/>
+        <w:rPr>
+          <w:rFonts w:ascii="Times New Roman" w:eastAsia="Segoe UI Symbol" w:hAnsi="Times New Roman" w:cs="Times New Roman"/>
+          <w:sz w:val="28"/>
+          <w:szCs w:val="28"/>
         </w:rPr>
       </w:pPr>
       <w:r>
@@ -30954,7 +30964,6 @@
           <w:rFonts w:ascii="Times New Roman" w:eastAsia="Segoe UI Symbol" w:hAnsi="Times New Roman" w:cs="Times New Roman"/>
           <w:sz w:val="28"/>
           <w:szCs w:val="28"/>
-          <w:lang w:val="ru-RU"/>
         </w:rPr>
         <w:t>.</w:t>
       </w:r>
@@ -31019,6 +31028,7 @@
           <w:rFonts w:ascii="Times New Roman" w:eastAsia="Segoe UI Symbol" w:hAnsi="Times New Roman" w:cs="Times New Roman"/>
           <w:sz w:val="28"/>
           <w:szCs w:val="28"/>
+          <w:lang w:val="ru-RU"/>
         </w:rPr>
       </w:pPr>
       <w:r>
@@ -31036,18 +31046,28 @@
           <w:sz w:val="28"/>
           <w:szCs w:val="28"/>
         </w:rPr>
-        <w:t>GET;</w:t>
-      </w:r>
-    </w:p>
-    <w:p>
-      <w:pPr>
-        <w:spacing w:after="0" w:line="240" w:lineRule="auto"/>
-        <w:ind w:firstLine="709"/>
-        <w:jc w:val="both"/>
-        <w:rPr>
-          <w:rFonts w:ascii="Times New Roman" w:eastAsia="Segoe UI Symbol" w:hAnsi="Times New Roman" w:cs="Times New Roman"/>
-          <w:sz w:val="28"/>
-          <w:szCs w:val="28"/>
+        <w:t>GET</w:t>
+      </w:r>
+      <w:r>
+        <w:rPr>
+          <w:rFonts w:ascii="Times New Roman" w:eastAsia="Segoe UI Symbol" w:hAnsi="Times New Roman" w:cs="Times New Roman"/>
+          <w:sz w:val="28"/>
+          <w:szCs w:val="28"/>
+          <w:lang w:val="ru-RU"/>
+        </w:rPr>
+        <w:t>;</w:t>
+      </w:r>
+    </w:p>
+    <w:p>
+      <w:pPr>
+        <w:spacing w:after="0" w:line="240" w:lineRule="auto"/>
+        <w:ind w:firstLine="709"/>
+        <w:jc w:val="both"/>
+        <w:rPr>
+          <w:rFonts w:ascii="Times New Roman" w:eastAsia="Segoe UI Symbol" w:hAnsi="Times New Roman" w:cs="Times New Roman"/>
+          <w:sz w:val="28"/>
+          <w:szCs w:val="28"/>
+          <w:lang w:val="ru-RU"/>
         </w:rPr>
       </w:pPr>
       <w:r>
@@ -31065,18 +31085,28 @@
           <w:sz w:val="28"/>
           <w:szCs w:val="28"/>
         </w:rPr>
-        <w:t>POST;</w:t>
-      </w:r>
-    </w:p>
-    <w:p>
-      <w:pPr>
-        <w:spacing w:after="0" w:line="240" w:lineRule="auto"/>
-        <w:ind w:firstLine="709"/>
-        <w:jc w:val="both"/>
-        <w:rPr>
-          <w:rFonts w:ascii="Times New Roman" w:eastAsia="Segoe UI Symbol" w:hAnsi="Times New Roman" w:cs="Times New Roman"/>
-          <w:sz w:val="28"/>
-          <w:szCs w:val="28"/>
+        <w:t>POST</w:t>
+      </w:r>
+      <w:r>
+        <w:rPr>
+          <w:rFonts w:ascii="Times New Roman" w:eastAsia="Segoe UI Symbol" w:hAnsi="Times New Roman" w:cs="Times New Roman"/>
+          <w:sz w:val="28"/>
+          <w:szCs w:val="28"/>
+          <w:lang w:val="ru-RU"/>
+        </w:rPr>
+        <w:t>;</w:t>
+      </w:r>
+    </w:p>
+    <w:p>
+      <w:pPr>
+        <w:spacing w:after="0" w:line="240" w:lineRule="auto"/>
+        <w:ind w:firstLine="709"/>
+        <w:jc w:val="both"/>
+        <w:rPr>
+          <w:rFonts w:ascii="Times New Roman" w:eastAsia="Segoe UI Symbol" w:hAnsi="Times New Roman" w:cs="Times New Roman"/>
+          <w:sz w:val="28"/>
+          <w:szCs w:val="28"/>
+          <w:lang w:val="ru-RU"/>
         </w:rPr>
       </w:pPr>
       <w:r>
@@ -31094,18 +31124,28 @@
           <w:sz w:val="28"/>
           <w:szCs w:val="28"/>
         </w:rPr>
-        <w:t>PUT;</w:t>
-      </w:r>
-    </w:p>
-    <w:p>
-      <w:pPr>
-        <w:spacing w:after="0" w:line="240" w:lineRule="auto"/>
-        <w:ind w:firstLine="709"/>
-        <w:jc w:val="both"/>
-        <w:rPr>
-          <w:rFonts w:ascii="Times New Roman" w:eastAsia="Segoe UI Symbol" w:hAnsi="Times New Roman" w:cs="Times New Roman"/>
-          <w:sz w:val="28"/>
-          <w:szCs w:val="28"/>
+        <w:t>PUT</w:t>
+      </w:r>
+      <w:r>
+        <w:rPr>
+          <w:rFonts w:ascii="Times New Roman" w:eastAsia="Segoe UI Symbol" w:hAnsi="Times New Roman" w:cs="Times New Roman"/>
+          <w:sz w:val="28"/>
+          <w:szCs w:val="28"/>
+          <w:lang w:val="ru-RU"/>
+        </w:rPr>
+        <w:t>;</w:t>
+      </w:r>
+    </w:p>
+    <w:p>
+      <w:pPr>
+        <w:spacing w:after="0" w:line="240" w:lineRule="auto"/>
+        <w:ind w:firstLine="709"/>
+        <w:jc w:val="both"/>
+        <w:rPr>
+          <w:rFonts w:ascii="Times New Roman" w:eastAsia="Segoe UI Symbol" w:hAnsi="Times New Roman" w:cs="Times New Roman"/>
+          <w:sz w:val="28"/>
+          <w:szCs w:val="28"/>
+          <w:lang w:val="ru-RU"/>
         </w:rPr>
       </w:pPr>
       <w:r>
@@ -31123,7 +31163,16 @@
           <w:sz w:val="28"/>
           <w:szCs w:val="28"/>
         </w:rPr>
-        <w:t>DELET.</w:t>
+        <w:t>DELET</w:t>
+      </w:r>
+      <w:r>
+        <w:rPr>
+          <w:rFonts w:ascii="Times New Roman" w:eastAsia="Segoe UI Symbol" w:hAnsi="Times New Roman" w:cs="Times New Roman"/>
+          <w:sz w:val="28"/>
+          <w:szCs w:val="28"/>
+          <w:lang w:val="ru-RU"/>
+        </w:rPr>
+        <w:t>.</w:t>
       </w:r>
     </w:p>
     <w:p>
@@ -31666,9 +31715,9 @@
       <w:r>
         <w:rPr>
           <w:rFonts w:ascii="Times New Roman" w:eastAsia="Segoe UI Symbol" w:hAnsi="Times New Roman" w:cs="Times New Roman"/>
-          <w:sz w:val="28"/>
-          <w:szCs w:val="28"/>
-          <w:lang w:val="ru-RU"/>
+          <w:noProof/>
+          <w:sz w:val="28"/>
+          <w:szCs w:val="28"/>
         </w:rPr>
         <w:lastRenderedPageBreak/>
         <w:drawing>
@@ -31730,6 +31779,7 @@
           <w:rFonts w:ascii="Times New Roman" w:eastAsia="Segoe UI Symbol" w:hAnsi="Times New Roman" w:cs="Times New Roman"/>
           <w:sz w:val="28"/>
           <w:szCs w:val="28"/>
+          <w:lang w:val="ru-RU"/>
         </w:rPr>
       </w:pPr>
       <w:r>
@@ -32191,7 +32241,16 @@
           <w:sz w:val="28"/>
           <w:szCs w:val="28"/>
         </w:rPr>
-        <w:t xml:space="preserve">MVVM </w:t>
+        <w:t>MVVM</w:t>
+      </w:r>
+      <w:r>
+        <w:rPr>
+          <w:rFonts w:ascii="Times New Roman" w:eastAsia="Segoe UI Symbol" w:hAnsi="Times New Roman" w:cs="Times New Roman"/>
+          <w:sz w:val="28"/>
+          <w:szCs w:val="28"/>
+          <w:lang w:val="ru-RU"/>
+        </w:rPr>
+        <w:t xml:space="preserve"> </w:t>
       </w:r>
       <w:r>
         <w:rPr>
@@ -33369,7 +33428,6 @@
           <w:rFonts w:ascii="Courier New" w:eastAsia="Segoe UI Symbol" w:hAnsi="Courier New" w:cs="Courier New"/>
           <w:sz w:val="20"/>
           <w:szCs w:val="28"/>
-          <w:lang w:val="ru-RU"/>
         </w:rPr>
       </w:pPr>
       <w:r>
@@ -33385,7 +33443,6 @@
           <w:rFonts w:ascii="Courier New" w:eastAsia="Segoe UI Symbol" w:hAnsi="Courier New" w:cs="Courier New"/>
           <w:sz w:val="20"/>
           <w:szCs w:val="28"/>
-          <w:lang w:val="ru-RU"/>
         </w:rPr>
         <w:t>&lt;/</w:t>
       </w:r>
@@ -33395,7 +33452,6 @@
           <w:rFonts w:ascii="Courier New" w:eastAsia="Segoe UI Symbol" w:hAnsi="Courier New" w:cs="Courier New"/>
           <w:sz w:val="20"/>
           <w:szCs w:val="28"/>
-          <w:lang w:val="ru-RU"/>
         </w:rPr>
         <w:t>VerticalStackLayout</w:t>
       </w:r>
@@ -33405,7 +33461,6 @@
           <w:rFonts w:ascii="Courier New" w:eastAsia="Segoe UI Symbol" w:hAnsi="Courier New" w:cs="Courier New"/>
           <w:sz w:val="20"/>
           <w:szCs w:val="28"/>
-          <w:lang w:val="ru-RU"/>
         </w:rPr>
         <w:t>&gt;</w:t>
       </w:r>
@@ -33419,28 +33474,25 @@
           <w:rFonts w:ascii="Courier New" w:eastAsia="Segoe UI Symbol" w:hAnsi="Courier New" w:cs="Courier New"/>
           <w:sz w:val="20"/>
           <w:szCs w:val="28"/>
-          <w:lang w:val="ru-RU"/>
-        </w:rPr>
-      </w:pPr>
-    </w:p>
-    <w:p>
-      <w:pPr>
-        <w:spacing w:after="0" w:line="240" w:lineRule="auto"/>
-        <w:ind w:firstLine="709"/>
-        <w:jc w:val="both"/>
-        <w:rPr>
-          <w:rFonts w:ascii="Courier New" w:eastAsia="Segoe UI Symbol" w:hAnsi="Courier New" w:cs="Courier New"/>
-          <w:sz w:val="20"/>
-          <w:szCs w:val="28"/>
-          <w:lang w:val="ru-RU"/>
-        </w:rPr>
-      </w:pPr>
-      <w:r>
-        <w:rPr>
-          <w:rFonts w:ascii="Courier New" w:eastAsia="Segoe UI Symbol" w:hAnsi="Courier New" w:cs="Courier New"/>
-          <w:sz w:val="20"/>
-          <w:szCs w:val="28"/>
-          <w:lang w:val="ru-RU"/>
+        </w:rPr>
+      </w:pPr>
+    </w:p>
+    <w:p>
+      <w:pPr>
+        <w:spacing w:after="0" w:line="240" w:lineRule="auto"/>
+        <w:ind w:firstLine="709"/>
+        <w:jc w:val="both"/>
+        <w:rPr>
+          <w:rFonts w:ascii="Courier New" w:eastAsia="Segoe UI Symbol" w:hAnsi="Courier New" w:cs="Courier New"/>
+          <w:sz w:val="20"/>
+          <w:szCs w:val="28"/>
+        </w:rPr>
+      </w:pPr>
+      <w:r>
+        <w:rPr>
+          <w:rFonts w:ascii="Courier New" w:eastAsia="Segoe UI Symbol" w:hAnsi="Courier New" w:cs="Courier New"/>
+          <w:sz w:val="20"/>
+          <w:szCs w:val="28"/>
         </w:rPr>
         <w:t>&lt;/</w:t>
       </w:r>
@@ -33450,7 +33502,6 @@
           <w:rFonts w:ascii="Courier New" w:eastAsia="Segoe UI Symbol" w:hAnsi="Courier New" w:cs="Courier New"/>
           <w:sz w:val="20"/>
           <w:szCs w:val="28"/>
-          <w:lang w:val="ru-RU"/>
         </w:rPr>
         <w:t>ContentPage</w:t>
       </w:r>
@@ -33460,7 +33511,6 @@
           <w:rFonts w:ascii="Courier New" w:eastAsia="Segoe UI Symbol" w:hAnsi="Courier New" w:cs="Courier New"/>
           <w:sz w:val="20"/>
           <w:szCs w:val="28"/>
-          <w:lang w:val="ru-RU"/>
         </w:rPr>
         <w:t>&gt;</w:t>
       </w:r>
@@ -33474,38 +33524,95 @@
           <w:rFonts w:ascii="Times New Roman" w:eastAsia="Segoe UI Symbol" w:hAnsi="Times New Roman" w:cs="Times New Roman"/>
           <w:sz w:val="28"/>
           <w:szCs w:val="28"/>
-          <w:lang w:val="ru-RU"/>
-        </w:rPr>
-      </w:pPr>
-    </w:p>
-    <w:p>
-      <w:pPr>
-        <w:spacing w:after="0" w:line="240" w:lineRule="auto"/>
-        <w:ind w:firstLine="709"/>
-        <w:jc w:val="both"/>
-        <w:rPr>
-          <w:rFonts w:ascii="Times New Roman" w:eastAsia="Segoe UI Symbol" w:hAnsi="Times New Roman" w:cs="Times New Roman"/>
-          <w:sz w:val="28"/>
-          <w:szCs w:val="28"/>
-          <w:lang w:val="ru-RU"/>
-        </w:rPr>
-      </w:pPr>
-      <w:r>
-        <w:rPr>
-          <w:rFonts w:ascii="Times New Roman" w:eastAsia="Segoe UI Symbol" w:hAnsi="Times New Roman" w:cs="Times New Roman"/>
-          <w:sz w:val="28"/>
-          <w:szCs w:val="28"/>
-          <w:lang w:val="ru-RU"/>
-        </w:rPr>
-        <w:t xml:space="preserve">В этом примере извлекаемое </w:t>
-      </w:r>
-      <w:proofErr w:type="spellStart"/>
-      <w:r>
-        <w:rPr>
-          <w:rFonts w:ascii="Times New Roman" w:eastAsia="Segoe UI Symbol" w:hAnsi="Times New Roman" w:cs="Times New Roman"/>
-          <w:sz w:val="28"/>
-          <w:szCs w:val="28"/>
-          <w:lang w:val="ru-RU"/>
+        </w:rPr>
+      </w:pPr>
+    </w:p>
+    <w:p>
+      <w:pPr>
+        <w:spacing w:after="0" w:line="240" w:lineRule="auto"/>
+        <w:ind w:firstLine="709"/>
+        <w:jc w:val="both"/>
+        <w:rPr>
+          <w:rFonts w:ascii="Times New Roman" w:eastAsia="Segoe UI Symbol" w:hAnsi="Times New Roman" w:cs="Times New Roman"/>
+          <w:sz w:val="28"/>
+          <w:szCs w:val="28"/>
+          <w:lang w:val="ru-RU"/>
+        </w:rPr>
+      </w:pPr>
+      <w:r>
+        <w:rPr>
+          <w:rFonts w:ascii="Times New Roman" w:eastAsia="Segoe UI Symbol" w:hAnsi="Times New Roman" w:cs="Times New Roman"/>
+          <w:sz w:val="28"/>
+          <w:szCs w:val="28"/>
+          <w:lang w:val="ru-RU"/>
+        </w:rPr>
+        <w:t>В</w:t>
+      </w:r>
+      <w:r>
+        <w:rPr>
+          <w:rFonts w:ascii="Times New Roman" w:eastAsia="Segoe UI Symbol" w:hAnsi="Times New Roman" w:cs="Times New Roman"/>
+          <w:sz w:val="28"/>
+          <w:szCs w:val="28"/>
+        </w:rPr>
+        <w:t xml:space="preserve"> </w:t>
+      </w:r>
+      <w:r>
+        <w:rPr>
+          <w:rFonts w:ascii="Times New Roman" w:eastAsia="Segoe UI Symbol" w:hAnsi="Times New Roman" w:cs="Times New Roman"/>
+          <w:sz w:val="28"/>
+          <w:szCs w:val="28"/>
+          <w:lang w:val="ru-RU"/>
+        </w:rPr>
+        <w:t>этом</w:t>
+      </w:r>
+      <w:r>
+        <w:rPr>
+          <w:rFonts w:ascii="Times New Roman" w:eastAsia="Segoe UI Symbol" w:hAnsi="Times New Roman" w:cs="Times New Roman"/>
+          <w:sz w:val="28"/>
+          <w:szCs w:val="28"/>
+        </w:rPr>
+        <w:t xml:space="preserve"> </w:t>
+      </w:r>
+      <w:r>
+        <w:rPr>
+          <w:rFonts w:ascii="Times New Roman" w:eastAsia="Segoe UI Symbol" w:hAnsi="Times New Roman" w:cs="Times New Roman"/>
+          <w:sz w:val="28"/>
+          <w:szCs w:val="28"/>
+          <w:lang w:val="ru-RU"/>
+        </w:rPr>
+        <w:t>примере</w:t>
+      </w:r>
+      <w:r>
+        <w:rPr>
+          <w:rFonts w:ascii="Times New Roman" w:eastAsia="Segoe UI Symbol" w:hAnsi="Times New Roman" w:cs="Times New Roman"/>
+          <w:sz w:val="28"/>
+          <w:szCs w:val="28"/>
+        </w:rPr>
+        <w:t xml:space="preserve"> </w:t>
+      </w:r>
+      <w:r>
+        <w:rPr>
+          <w:rFonts w:ascii="Times New Roman" w:eastAsia="Segoe UI Symbol" w:hAnsi="Times New Roman" w:cs="Times New Roman"/>
+          <w:sz w:val="28"/>
+          <w:szCs w:val="28"/>
+          <w:lang w:val="ru-RU"/>
+        </w:rPr>
+        <w:t>извлекаемое</w:t>
+      </w:r>
+      <w:r>
+        <w:rPr>
+          <w:rFonts w:ascii="Times New Roman" w:eastAsia="Segoe UI Symbol" w:hAnsi="Times New Roman" w:cs="Times New Roman"/>
+          <w:sz w:val="28"/>
+          <w:szCs w:val="28"/>
+        </w:rPr>
+        <w:t xml:space="preserve"> </w:t>
+      </w:r>
+      <w:proofErr w:type="spellStart"/>
+      <w:r>
+        <w:rPr>
+          <w:rFonts w:ascii="Times New Roman" w:eastAsia="Segoe UI Symbol" w:hAnsi="Times New Roman" w:cs="Times New Roman"/>
+          <w:sz w:val="28"/>
+          <w:szCs w:val="28"/>
         </w:rPr>
         <w:t>DateTime</w:t>
       </w:r>
@@ -33515,26 +33622,126 @@
           <w:rFonts w:ascii="Times New Roman" w:eastAsia="Segoe UI Symbol" w:hAnsi="Times New Roman" w:cs="Times New Roman"/>
           <w:sz w:val="28"/>
           <w:szCs w:val="28"/>
-          <w:lang w:val="ru-RU"/>
-        </w:rPr>
-        <w:t xml:space="preserve"> значение задается как значение в об</w:t>
-      </w:r>
-      <w:r>
-        <w:rPr>
-          <w:rFonts w:ascii="Times New Roman" w:eastAsia="Segoe UI Symbol" w:hAnsi="Times New Roman" w:cs="Times New Roman"/>
-          <w:sz w:val="28"/>
-          <w:szCs w:val="28"/>
-          <w:lang w:val="ru-RU"/>
-        </w:rPr>
-        <w:t xml:space="preserve">ъекте </w:t>
-      </w:r>
-      <w:proofErr w:type="spellStart"/>
-      <w:r>
-        <w:rPr>
-          <w:rFonts w:ascii="Times New Roman" w:eastAsia="Segoe UI Symbol" w:hAnsi="Times New Roman" w:cs="Times New Roman"/>
-          <w:sz w:val="28"/>
-          <w:szCs w:val="28"/>
-          <w:lang w:val="ru-RU"/>
+        </w:rPr>
+        <w:t xml:space="preserve"> </w:t>
+      </w:r>
+      <w:r>
+        <w:rPr>
+          <w:rFonts w:ascii="Times New Roman" w:eastAsia="Segoe UI Symbol" w:hAnsi="Times New Roman" w:cs="Times New Roman"/>
+          <w:sz w:val="28"/>
+          <w:szCs w:val="28"/>
+          <w:lang w:val="ru-RU"/>
+        </w:rPr>
+        <w:t>значение</w:t>
+      </w:r>
+      <w:r>
+        <w:rPr>
+          <w:rFonts w:ascii="Times New Roman" w:eastAsia="Segoe UI Symbol" w:hAnsi="Times New Roman" w:cs="Times New Roman"/>
+          <w:sz w:val="28"/>
+          <w:szCs w:val="28"/>
+        </w:rPr>
+        <w:t xml:space="preserve"> </w:t>
+      </w:r>
+      <w:r>
+        <w:rPr>
+          <w:rFonts w:ascii="Times New Roman" w:eastAsia="Segoe UI Symbol" w:hAnsi="Times New Roman" w:cs="Times New Roman"/>
+          <w:sz w:val="28"/>
+          <w:szCs w:val="28"/>
+          <w:lang w:val="ru-RU"/>
+        </w:rPr>
+        <w:t>задается</w:t>
+      </w:r>
+      <w:r>
+        <w:rPr>
+          <w:rFonts w:ascii="Times New Roman" w:eastAsia="Segoe UI Symbol" w:hAnsi="Times New Roman" w:cs="Times New Roman"/>
+          <w:sz w:val="28"/>
+          <w:szCs w:val="28"/>
+        </w:rPr>
+        <w:t xml:space="preserve"> </w:t>
+      </w:r>
+      <w:r>
+        <w:rPr>
+          <w:rFonts w:ascii="Times New Roman" w:eastAsia="Segoe UI Symbol" w:hAnsi="Times New Roman" w:cs="Times New Roman"/>
+          <w:sz w:val="28"/>
+          <w:szCs w:val="28"/>
+          <w:lang w:val="ru-RU"/>
+        </w:rPr>
+        <w:t>как</w:t>
+      </w:r>
+      <w:r>
+        <w:rPr>
+          <w:rFonts w:ascii="Times New Roman" w:eastAsia="Segoe UI Symbol" w:hAnsi="Times New Roman" w:cs="Times New Roman"/>
+          <w:sz w:val="28"/>
+          <w:szCs w:val="28"/>
+        </w:rPr>
+        <w:t xml:space="preserve"> </w:t>
+      </w:r>
+      <w:r>
+        <w:rPr>
+          <w:rFonts w:ascii="Times New Roman" w:eastAsia="Segoe UI Symbol" w:hAnsi="Times New Roman" w:cs="Times New Roman"/>
+          <w:sz w:val="28"/>
+          <w:szCs w:val="28"/>
+          <w:lang w:val="ru-RU"/>
+        </w:rPr>
+        <w:t>значение</w:t>
+      </w:r>
+      <w:r>
+        <w:rPr>
+          <w:rFonts w:ascii="Times New Roman" w:eastAsia="Segoe UI Symbol" w:hAnsi="Times New Roman" w:cs="Times New Roman"/>
+          <w:sz w:val="28"/>
+          <w:szCs w:val="28"/>
+        </w:rPr>
+        <w:t xml:space="preserve"> </w:t>
+      </w:r>
+      <w:r>
+        <w:rPr>
+          <w:rFonts w:ascii="Times New Roman" w:eastAsia="Segoe UI Symbol" w:hAnsi="Times New Roman" w:cs="Times New Roman"/>
+          <w:sz w:val="28"/>
+          <w:szCs w:val="28"/>
+          <w:lang w:val="ru-RU"/>
+        </w:rPr>
+        <w:t>в</w:t>
+      </w:r>
+      <w:r>
+        <w:rPr>
+          <w:rFonts w:ascii="Times New Roman" w:eastAsia="Segoe UI Symbol" w:hAnsi="Times New Roman" w:cs="Times New Roman"/>
+          <w:sz w:val="28"/>
+          <w:szCs w:val="28"/>
+        </w:rPr>
+        <w:t xml:space="preserve"> </w:t>
+      </w:r>
+      <w:r>
+        <w:rPr>
+          <w:rFonts w:ascii="Times New Roman" w:eastAsia="Segoe UI Symbol" w:hAnsi="Times New Roman" w:cs="Times New Roman"/>
+          <w:sz w:val="28"/>
+          <w:szCs w:val="28"/>
+          <w:lang w:val="ru-RU"/>
+        </w:rPr>
+        <w:t>об</w:t>
+      </w:r>
+      <w:r>
+        <w:rPr>
+          <w:rFonts w:ascii="Times New Roman" w:eastAsia="Segoe UI Symbol" w:hAnsi="Times New Roman" w:cs="Times New Roman"/>
+          <w:sz w:val="28"/>
+          <w:szCs w:val="28"/>
+          <w:lang w:val="ru-RU"/>
+        </w:rPr>
+        <w:t>ъекте</w:t>
+      </w:r>
+      <w:r>
+        <w:rPr>
+          <w:rFonts w:ascii="Times New Roman" w:eastAsia="Segoe UI Symbol" w:hAnsi="Times New Roman" w:cs="Times New Roman"/>
+          <w:sz w:val="28"/>
+          <w:szCs w:val="28"/>
+        </w:rPr>
+        <w:t xml:space="preserve"> </w:t>
+      </w:r>
+      <w:proofErr w:type="spellStart"/>
+      <w:r>
+        <w:rPr>
+          <w:rFonts w:ascii="Times New Roman" w:eastAsia="Segoe UI Symbol" w:hAnsi="Times New Roman" w:cs="Times New Roman"/>
+          <w:sz w:val="28"/>
+          <w:szCs w:val="28"/>
         </w:rPr>
         <w:t>StackLayoutBindingContext</w:t>
       </w:r>
@@ -33544,9 +33751,17 @@
           <w:rFonts w:ascii="Times New Roman" w:eastAsia="Segoe UI Symbol" w:hAnsi="Times New Roman" w:cs="Times New Roman"/>
           <w:sz w:val="28"/>
           <w:szCs w:val="28"/>
-          <w:lang w:val="ru-RU"/>
-        </w:rPr>
-        <w:t xml:space="preserve">. При установке </w:t>
+        </w:rPr>
+        <w:t xml:space="preserve">. </w:t>
+      </w:r>
+      <w:r>
+        <w:rPr>
+          <w:rFonts w:ascii="Times New Roman" w:eastAsia="Segoe UI Symbol" w:hAnsi="Times New Roman" w:cs="Times New Roman"/>
+          <w:sz w:val="28"/>
+          <w:szCs w:val="28"/>
+          <w:lang w:val="ru-RU"/>
+        </w:rPr>
+        <w:t xml:space="preserve">При установке </w:t>
       </w:r>
       <w:proofErr w:type="spellStart"/>
       <w:r>
@@ -33650,6 +33865,7 @@
           <w:b/>
           <w:sz w:val="28"/>
           <w:szCs w:val="28"/>
+          <w:lang w:val="ru-RU"/>
         </w:rPr>
         <w:t xml:space="preserve">2.2 </w:t>
       </w:r>
@@ -35441,9 +35657,9 @@
       <w:r>
         <w:rPr>
           <w:rFonts w:ascii="Times New Roman" w:eastAsia="Segoe UI Symbol" w:hAnsi="Times New Roman" w:cs="Times New Roman"/>
-          <w:sz w:val="28"/>
-          <w:szCs w:val="28"/>
-          <w:lang w:val="ru-RU"/>
+          <w:noProof/>
+          <w:sz w:val="28"/>
+          <w:szCs w:val="28"/>
         </w:rPr>
         <w:drawing>
           <wp:inline distT="0" distB="0" distL="0" distR="0" wp14:anchorId="781638A3" wp14:editId="7EA7ABDF">
@@ -35932,9 +36148,9 @@
       <w:r>
         <w:rPr>
           <w:rFonts w:ascii="Times New Roman" w:eastAsia="Segoe UI Symbol" w:hAnsi="Times New Roman" w:cs="Times New Roman"/>
-          <w:sz w:val="28"/>
-          <w:szCs w:val="28"/>
-          <w:lang w:val="ru-RU"/>
+          <w:noProof/>
+          <w:sz w:val="28"/>
+          <w:szCs w:val="28"/>
         </w:rPr>
         <w:drawing>
           <wp:inline distT="0" distB="0" distL="0" distR="0" wp14:anchorId="22268BFC" wp14:editId="087CE9C8">
@@ -38341,6 +38557,7 @@
       <w:r>
         <w:rPr>
           <w:rFonts w:ascii="Times New Roman" w:eastAsia="Segoe UI Symbol" w:hAnsi="Times New Roman" w:cs="Times New Roman"/>
+          <w:noProof/>
           <w:sz w:val="28"/>
           <w:szCs w:val="28"/>
         </w:rPr>
@@ -38531,9 +38748,9 @@
       <w:r>
         <w:rPr>
           <w:rFonts w:ascii="Times New Roman" w:eastAsia="Segoe UI Symbol" w:hAnsi="Times New Roman" w:cs="Times New Roman"/>
-          <w:sz w:val="28"/>
-          <w:szCs w:val="28"/>
-          <w:lang w:val="ru-RU"/>
+          <w:noProof/>
+          <w:sz w:val="28"/>
+          <w:szCs w:val="28"/>
         </w:rPr>
         <w:drawing>
           <wp:inline distT="0" distB="0" distL="0" distR="0" wp14:anchorId="092CC40C" wp14:editId="6CA25AFA">
@@ -38687,6 +38904,7 @@
       <w:r>
         <w:rPr>
           <w:rFonts w:ascii="Times New Roman" w:eastAsia="Segoe UI Symbol" w:hAnsi="Times New Roman" w:cs="Times New Roman"/>
+          <w:noProof/>
           <w:sz w:val="28"/>
           <w:szCs w:val="28"/>
         </w:rPr>
@@ -38871,9 +39089,9 @@
       <w:r>
         <w:rPr>
           <w:rFonts w:ascii="Times New Roman" w:eastAsia="Segoe UI Symbol" w:hAnsi="Times New Roman" w:cs="Times New Roman"/>
-          <w:sz w:val="28"/>
-          <w:szCs w:val="28"/>
-          <w:lang w:val="ru-RU"/>
+          <w:noProof/>
+          <w:sz w:val="28"/>
+          <w:szCs w:val="28"/>
         </w:rPr>
         <w:lastRenderedPageBreak/>
         <w:drawing>
@@ -39049,9 +39267,9 @@
       <w:r>
         <w:rPr>
           <w:rFonts w:ascii="Times New Roman" w:eastAsia="Segoe UI Symbol" w:hAnsi="Times New Roman" w:cs="Times New Roman"/>
-          <w:sz w:val="28"/>
-          <w:szCs w:val="28"/>
-          <w:lang w:val="ru-RU"/>
+          <w:noProof/>
+          <w:sz w:val="28"/>
+          <w:szCs w:val="28"/>
         </w:rPr>
         <w:drawing>
           <wp:inline distT="0" distB="0" distL="0" distR="0" wp14:anchorId="1053B09D" wp14:editId="104D0891">
@@ -39667,9 +39885,9 @@
       <w:r>
         <w:rPr>
           <w:rFonts w:ascii="Times New Roman" w:eastAsia="Segoe UI Symbol" w:hAnsi="Times New Roman" w:cs="Times New Roman"/>
-          <w:sz w:val="28"/>
-          <w:szCs w:val="28"/>
-          <w:lang w:val="ru-RU"/>
+          <w:noProof/>
+          <w:sz w:val="28"/>
+          <w:szCs w:val="28"/>
         </w:rPr>
         <w:drawing>
           <wp:inline distT="0" distB="0" distL="0" distR="0" wp14:anchorId="120E6ACC" wp14:editId="5BF03129">
@@ -40670,16 +40888,7 @@
           <w:szCs w:val="28"/>
           <w:lang w:val="ru-RU"/>
         </w:rPr>
-        <w:t xml:space="preserve"> </w:t>
-      </w:r>
-      <w:r>
-        <w:rPr>
-          <w:rFonts w:ascii="Times New Roman" w:eastAsia="Segoe UI Symbol" w:hAnsi="Times New Roman" w:cs="Times New Roman"/>
-          <w:sz w:val="28"/>
-          <w:szCs w:val="28"/>
-          <w:lang w:val="ru-RU"/>
-        </w:rPr>
-        <w:t xml:space="preserve">– </w:t>
+        <w:t xml:space="preserve"> – </w:t>
       </w:r>
       <w:r>
         <w:rPr>
@@ -40979,9 +41188,9 @@
       <w:r>
         <w:rPr>
           <w:rFonts w:ascii="Times New Roman" w:eastAsia="Segoe UI Symbol" w:hAnsi="Times New Roman" w:cs="Times New Roman"/>
-          <w:sz w:val="28"/>
-          <w:szCs w:val="28"/>
-          <w:lang w:val="ru-RU"/>
+          <w:noProof/>
+          <w:sz w:val="28"/>
+          <w:szCs w:val="28"/>
         </w:rPr>
         <w:drawing>
           <wp:inline distT="0" distB="0" distL="0" distR="0" wp14:anchorId="11057BD5" wp14:editId="3FC1B9D6">
@@ -41052,25 +41261,7 @@
           <w:szCs w:val="28"/>
           <w:lang w:val="ru-RU"/>
         </w:rPr>
-        <w:t xml:space="preserve">Рисунок 2.14 </w:t>
-      </w:r>
-      <w:r>
-        <w:rPr>
-          <w:rFonts w:ascii="Times New Roman" w:eastAsia="Segoe UI Symbol" w:hAnsi="Times New Roman" w:cs="Times New Roman"/>
-          <w:sz w:val="28"/>
-          <w:szCs w:val="28"/>
-          <w:lang w:val="ru-RU"/>
-        </w:rPr>
-        <w:t>–</w:t>
-      </w:r>
-      <w:r>
-        <w:rPr>
-          <w:rFonts w:ascii="Times New Roman" w:eastAsia="Segoe UI Symbol" w:hAnsi="Times New Roman" w:cs="Times New Roman"/>
-          <w:sz w:val="28"/>
-          <w:szCs w:val="28"/>
-          <w:lang w:val="ru-RU"/>
-        </w:rPr>
-        <w:t xml:space="preserve"> Создание пользовательского интерфейса </w:t>
+        <w:t xml:space="preserve">Рисунок 2.14 – Создание пользовательского интерфейса </w:t>
       </w:r>
       <w:r>
         <w:rPr>
@@ -41228,16 +41419,7 @@
           <w:szCs w:val="28"/>
           <w:lang w:val="ru-RU"/>
         </w:rPr>
-        <w:t>–</w:t>
-      </w:r>
-      <w:r>
-        <w:rPr>
-          <w:rFonts w:ascii="Times New Roman" w:eastAsia="Segoe UI Symbol" w:hAnsi="Times New Roman" w:cs="Times New Roman"/>
-          <w:sz w:val="28"/>
-          <w:szCs w:val="28"/>
-          <w:lang w:val="ru-RU"/>
-        </w:rPr>
-        <w:t> с</w:t>
+        <w:t>– с</w:t>
       </w:r>
       <w:r>
         <w:rPr>
@@ -41307,16 +41489,7 @@
           <w:lang w:val="ru-RU"/>
         </w:rPr>
         <w:lastRenderedPageBreak/>
-        <w:t>–</w:t>
-      </w:r>
-      <w:r>
-        <w:rPr>
-          <w:rFonts w:ascii="Times New Roman" w:eastAsia="Segoe UI Symbol" w:hAnsi="Times New Roman" w:cs="Times New Roman"/>
-          <w:sz w:val="28"/>
-          <w:szCs w:val="28"/>
-          <w:lang w:val="ru-RU"/>
-        </w:rPr>
-        <w:t> м</w:t>
+        <w:t>– м</w:t>
       </w:r>
       <w:r>
         <w:rPr>
@@ -42182,7 +42355,6 @@
           <w:rFonts w:ascii="Courier New" w:hAnsi="Courier New" w:cs="Courier New"/>
           <w:sz w:val="20"/>
           <w:szCs w:val="19"/>
-          <w:lang w:val="ru-RU"/>
         </w:rPr>
       </w:pPr>
       <w:r>
@@ -42190,7 +42362,6 @@
           <w:rFonts w:ascii="Courier New" w:hAnsi="Courier New" w:cs="Courier New"/>
           <w:sz w:val="20"/>
           <w:szCs w:val="19"/>
-          <w:lang w:val="ru-RU"/>
         </w:rPr>
         <w:t xml:space="preserve">        &lt;</w:t>
       </w:r>
@@ -42215,7 +42386,6 @@
           <w:rFonts w:ascii="Courier New" w:hAnsi="Courier New" w:cs="Courier New"/>
           <w:sz w:val="20"/>
           <w:szCs w:val="19"/>
-          <w:lang w:val="ru-RU"/>
         </w:rPr>
       </w:pPr>
       <w:r>
@@ -42223,7 +42393,6 @@
           <w:rFonts w:ascii="Courier New" w:hAnsi="Courier New" w:cs="Courier New"/>
           <w:sz w:val="20"/>
           <w:szCs w:val="19"/>
-          <w:lang w:val="ru-RU"/>
         </w:rPr>
         <w:t xml:space="preserve">            </w:t>
       </w:r>
@@ -42242,7 +42411,6 @@
           <w:rFonts w:ascii="Courier New" w:hAnsi="Courier New" w:cs="Courier New"/>
           <w:sz w:val="20"/>
           <w:szCs w:val="19"/>
-          <w:lang w:val="ru-RU"/>
         </w:rPr>
         <w:t>="60"</w:t>
       </w:r>
@@ -42265,7 +42433,6 @@
           <w:rFonts w:ascii="Courier New" w:hAnsi="Courier New" w:cs="Courier New"/>
           <w:sz w:val="20"/>
           <w:szCs w:val="19"/>
-          <w:lang w:val="ru-RU"/>
         </w:rPr>
         <w:t xml:space="preserve">            </w:t>
       </w:r>
@@ -42495,9 +42662,9 @@
       <w:r>
         <w:rPr>
           <w:rFonts w:ascii="Times New Roman" w:eastAsia="Segoe UI Symbol" w:hAnsi="Times New Roman" w:cs="Times New Roman"/>
-          <w:sz w:val="28"/>
-          <w:szCs w:val="28"/>
-          <w:lang w:val="ru-RU"/>
+          <w:noProof/>
+          <w:sz w:val="28"/>
+          <w:szCs w:val="28"/>
         </w:rPr>
         <w:lastRenderedPageBreak/>
         <w:drawing>
@@ -42578,6 +42745,142 @@
           <w:szCs w:val="28"/>
           <w:lang w:val="ru-RU"/>
         </w:rPr>
+        <w:t xml:space="preserve">– Реализация </w:t>
+      </w:r>
+      <w:proofErr w:type="spellStart"/>
+      <w:r>
+        <w:rPr>
+          <w:rFonts w:ascii="Times New Roman" w:eastAsia="Segoe UI Symbol" w:hAnsi="Times New Roman" w:cs="Times New Roman"/>
+          <w:sz w:val="28"/>
+          <w:szCs w:val="28"/>
+        </w:rPr>
+        <w:t>ActivityIndicator</w:t>
+      </w:r>
+      <w:proofErr w:type="spellEnd"/>
+      <w:r>
+        <w:rPr>
+          <w:rFonts w:ascii="Times New Roman" w:eastAsia="Segoe UI Symbol" w:hAnsi="Times New Roman" w:cs="Times New Roman"/>
+          <w:sz w:val="28"/>
+          <w:szCs w:val="28"/>
+          <w:lang w:val="ru-RU"/>
+        </w:rPr>
+        <w:t xml:space="preserve"> на странице логина.</w:t>
+      </w:r>
+    </w:p>
+    <w:p>
+      <w:pPr>
+        <w:spacing w:after="0" w:line="240" w:lineRule="auto"/>
+        <w:ind w:firstLine="709"/>
+        <w:jc w:val="center"/>
+        <w:rPr>
+          <w:rFonts w:ascii="Times New Roman" w:eastAsia="Segoe UI Symbol" w:hAnsi="Times New Roman" w:cs="Times New Roman"/>
+          <w:sz w:val="28"/>
+          <w:szCs w:val="28"/>
+          <w:lang w:val="ru-RU"/>
+        </w:rPr>
+      </w:pPr>
+    </w:p>
+    <w:p>
+      <w:pPr>
+        <w:spacing w:after="0" w:line="240" w:lineRule="auto"/>
+        <w:ind w:firstLine="709"/>
+        <w:jc w:val="both"/>
+        <w:rPr>
+          <w:rFonts w:ascii="Times New Roman" w:eastAsia="Segoe UI Symbol" w:hAnsi="Times New Roman" w:cs="Times New Roman"/>
+          <w:sz w:val="28"/>
+          <w:szCs w:val="28"/>
+          <w:lang w:val="ru-RU"/>
+        </w:rPr>
+      </w:pPr>
+      <w:r>
+        <w:rPr>
+          <w:rFonts w:ascii="Times New Roman" w:eastAsia="Segoe UI Symbol" w:hAnsi="Times New Roman" w:cs="Times New Roman"/>
+          <w:sz w:val="28"/>
+          <w:szCs w:val="28"/>
+          <w:lang w:val="ru-RU"/>
+        </w:rPr>
+        <w:t xml:space="preserve">Следующей будет реализована страница чата, в которой будут отображены все приватные чаты с пользователем и все его друзья, с которым пользователь может вести закрытый диалог. Для того чтобы выводить список друзей из базы данных использовался тег </w:t>
+      </w:r>
+      <w:proofErr w:type="spellStart"/>
+      <w:r>
+        <w:rPr>
+          <w:rFonts w:ascii="Times New Roman" w:eastAsia="Segoe UI Symbol" w:hAnsi="Times New Roman" w:cs="Times New Roman"/>
+          <w:sz w:val="28"/>
+          <w:szCs w:val="28"/>
+          <w:lang w:val="ru-RU"/>
+        </w:rPr>
+        <w:t>CollectionView</w:t>
+      </w:r>
+      <w:proofErr w:type="spellEnd"/>
+      <w:r>
+        <w:rPr>
+          <w:rFonts w:ascii="Times New Roman" w:eastAsia="Segoe UI Symbol" w:hAnsi="Times New Roman" w:cs="Times New Roman"/>
+          <w:sz w:val="28"/>
+          <w:szCs w:val="28"/>
+          <w:lang w:val="ru-RU"/>
+        </w:rPr>
+        <w:t>.</w:t>
+      </w:r>
+    </w:p>
+    <w:p>
+      <w:pPr>
+        <w:spacing w:after="0" w:line="240" w:lineRule="auto"/>
+        <w:ind w:firstLine="709"/>
+        <w:jc w:val="both"/>
+        <w:rPr>
+          <w:rFonts w:ascii="Times New Roman" w:eastAsia="Segoe UI Symbol" w:hAnsi="Times New Roman" w:cs="Times New Roman"/>
+          <w:sz w:val="28"/>
+          <w:szCs w:val="28"/>
+          <w:lang w:val="ru-RU"/>
+        </w:rPr>
+      </w:pPr>
+      <w:proofErr w:type="spellStart"/>
+      <w:r>
+        <w:rPr>
+          <w:rFonts w:ascii="Times New Roman" w:eastAsia="Segoe UI Symbol" w:hAnsi="Times New Roman" w:cs="Times New Roman"/>
+          <w:sz w:val="28"/>
+          <w:szCs w:val="28"/>
+          <w:lang w:val="ru-RU"/>
+        </w:rPr>
+        <w:t>CollectionView</w:t>
+      </w:r>
+      <w:proofErr w:type="spellEnd"/>
+      <w:r>
+        <w:rPr>
+          <w:rFonts w:ascii="Times New Roman" w:eastAsia="Segoe UI Symbol" w:hAnsi="Times New Roman" w:cs="Times New Roman"/>
+          <w:sz w:val="28"/>
+          <w:szCs w:val="28"/>
+          <w:lang w:val="ru-RU"/>
+        </w:rPr>
+        <w:t xml:space="preserve"> в </w:t>
+      </w:r>
+      <w:proofErr w:type="spellStart"/>
+      <w:r>
+        <w:rPr>
+          <w:rFonts w:ascii="Times New Roman" w:eastAsia="Segoe UI Symbol" w:hAnsi="Times New Roman" w:cs="Times New Roman"/>
+          <w:sz w:val="28"/>
+          <w:szCs w:val="28"/>
+          <w:lang w:val="ru-RU"/>
+        </w:rPr>
+        <w:t>Maui</w:t>
+      </w:r>
+      <w:proofErr w:type="spellEnd"/>
+      <w:r>
+        <w:rPr>
+          <w:rFonts w:ascii="Times New Roman" w:eastAsia="Segoe UI Symbol" w:hAnsi="Times New Roman" w:cs="Times New Roman"/>
+          <w:sz w:val="28"/>
+          <w:szCs w:val="28"/>
+          <w:lang w:val="ru-RU"/>
+        </w:rPr>
+        <w:t xml:space="preserve"> </w:t>
+      </w:r>
+      <w:r>
+        <w:rPr>
+          <w:rFonts w:ascii="Times New Roman" w:eastAsia="Segoe UI Symbol" w:hAnsi="Times New Roman" w:cs="Times New Roman"/>
+          <w:sz w:val="28"/>
+          <w:szCs w:val="28"/>
+          <w:lang w:val="ru-RU"/>
+        </w:rPr>
         <w:t>– </w:t>
       </w:r>
       <w:r>
@@ -42587,26 +42890,205 @@
           <w:szCs w:val="28"/>
           <w:lang w:val="ru-RU"/>
         </w:rPr>
-        <w:t xml:space="preserve">Реализация </w:t>
-      </w:r>
-      <w:proofErr w:type="spellStart"/>
-      <w:r>
-        <w:rPr>
-          <w:rFonts w:ascii="Times New Roman" w:eastAsia="Segoe UI Symbol" w:hAnsi="Times New Roman" w:cs="Times New Roman"/>
-          <w:sz w:val="28"/>
-          <w:szCs w:val="28"/>
-        </w:rPr>
-        <w:t>ActivityIndicator</w:t>
-      </w:r>
-      <w:proofErr w:type="spellEnd"/>
-      <w:r>
-        <w:rPr>
-          <w:rFonts w:ascii="Times New Roman" w:eastAsia="Segoe UI Symbol" w:hAnsi="Times New Roman" w:cs="Times New Roman"/>
-          <w:sz w:val="28"/>
-          <w:szCs w:val="28"/>
-          <w:lang w:val="ru-RU"/>
-        </w:rPr>
-        <w:t xml:space="preserve"> на странице логина.</w:t>
+        <w:t xml:space="preserve">это элемент управления, который используется для отображения списков данных в пользовательском интерфейсе. Он похож на </w:t>
+      </w:r>
+      <w:proofErr w:type="spellStart"/>
+      <w:r>
+        <w:rPr>
+          <w:rFonts w:ascii="Times New Roman" w:eastAsia="Segoe UI Symbol" w:hAnsi="Times New Roman" w:cs="Times New Roman"/>
+          <w:sz w:val="28"/>
+          <w:szCs w:val="28"/>
+          <w:lang w:val="ru-RU"/>
+        </w:rPr>
+        <w:t>ListView</w:t>
+      </w:r>
+      <w:proofErr w:type="spellEnd"/>
+      <w:r>
+        <w:rPr>
+          <w:rFonts w:ascii="Times New Roman" w:eastAsia="Segoe UI Symbol" w:hAnsi="Times New Roman" w:cs="Times New Roman"/>
+          <w:sz w:val="28"/>
+          <w:szCs w:val="28"/>
+          <w:lang w:val="ru-RU"/>
+        </w:rPr>
+        <w:t xml:space="preserve"> или </w:t>
+      </w:r>
+      <w:proofErr w:type="spellStart"/>
+      <w:r>
+        <w:rPr>
+          <w:rFonts w:ascii="Times New Roman" w:eastAsia="Segoe UI Symbol" w:hAnsi="Times New Roman" w:cs="Times New Roman"/>
+          <w:sz w:val="28"/>
+          <w:szCs w:val="28"/>
+          <w:lang w:val="ru-RU"/>
+        </w:rPr>
+        <w:t>R</w:t>
+      </w:r>
+      <w:r>
+        <w:rPr>
+          <w:rFonts w:ascii="Times New Roman" w:eastAsia="Segoe UI Symbol" w:hAnsi="Times New Roman" w:cs="Times New Roman"/>
+          <w:sz w:val="28"/>
+          <w:szCs w:val="28"/>
+          <w:lang w:val="ru-RU"/>
+        </w:rPr>
+        <w:t>ecyclerView</w:t>
+      </w:r>
+      <w:proofErr w:type="spellEnd"/>
+      <w:r>
+        <w:rPr>
+          <w:rFonts w:ascii="Times New Roman" w:eastAsia="Segoe UI Symbol" w:hAnsi="Times New Roman" w:cs="Times New Roman"/>
+          <w:sz w:val="28"/>
+          <w:szCs w:val="28"/>
+          <w:lang w:val="ru-RU"/>
+        </w:rPr>
+        <w:t xml:space="preserve"> из других платформ.</w:t>
+      </w:r>
+    </w:p>
+    <w:p>
+      <w:pPr>
+        <w:spacing w:after="0" w:line="240" w:lineRule="auto"/>
+        <w:ind w:firstLine="709"/>
+        <w:jc w:val="both"/>
+        <w:rPr>
+          <w:rFonts w:ascii="Times New Roman" w:eastAsia="Segoe UI Symbol" w:hAnsi="Times New Roman" w:cs="Times New Roman"/>
+          <w:sz w:val="28"/>
+          <w:szCs w:val="28"/>
+          <w:lang w:val="ru-RU"/>
+        </w:rPr>
+      </w:pPr>
+      <w:proofErr w:type="spellStart"/>
+      <w:r>
+        <w:rPr>
+          <w:rFonts w:ascii="Times New Roman" w:eastAsia="Segoe UI Symbol" w:hAnsi="Times New Roman" w:cs="Times New Roman"/>
+          <w:sz w:val="28"/>
+          <w:szCs w:val="28"/>
+          <w:lang w:val="ru-RU"/>
+        </w:rPr>
+        <w:t>CollectionView</w:t>
+      </w:r>
+      <w:proofErr w:type="spellEnd"/>
+      <w:r>
+        <w:rPr>
+          <w:rFonts w:ascii="Times New Roman" w:eastAsia="Segoe UI Symbol" w:hAnsi="Times New Roman" w:cs="Times New Roman"/>
+          <w:sz w:val="28"/>
+          <w:szCs w:val="28"/>
+          <w:lang w:val="ru-RU"/>
+        </w:rPr>
+        <w:t xml:space="preserve"> обеспечивает более гибкий способ отображения данных, чем традиционные</w:t>
+      </w:r>
+      <w:r>
+        <w:rPr>
+          <w:rFonts w:ascii="Times New Roman" w:eastAsia="Segoe UI Symbol" w:hAnsi="Times New Roman" w:cs="Times New Roman"/>
+          <w:sz w:val="28"/>
+          <w:szCs w:val="28"/>
+          <w:lang w:val="ru-RU"/>
+        </w:rPr>
+        <w:t xml:space="preserve"> списки, позволяя </w:t>
+      </w:r>
+      <w:r>
+        <w:rPr>
+          <w:rFonts w:ascii="Times New Roman" w:eastAsia="Segoe UI Symbol" w:hAnsi="Times New Roman" w:cs="Times New Roman"/>
+          <w:sz w:val="28"/>
+          <w:szCs w:val="28"/>
+          <w:lang w:val="ru-RU"/>
+        </w:rPr>
+        <w:t>более тонко настраивать внешний вид и поведение элементов списка. Он предоставляет более высокий уровень контроля над отображением данных и обновление</w:t>
+      </w:r>
+      <w:r>
+        <w:rPr>
+          <w:rFonts w:ascii="Times New Roman" w:eastAsia="Segoe UI Symbol" w:hAnsi="Times New Roman" w:cs="Times New Roman"/>
+          <w:sz w:val="28"/>
+          <w:szCs w:val="28"/>
+          <w:lang w:val="ru-RU"/>
+        </w:rPr>
+        <w:t>м пользовательского интерфейса.</w:t>
+      </w:r>
+    </w:p>
+    <w:p>
+      <w:pPr>
+        <w:spacing w:after="0" w:line="240" w:lineRule="auto"/>
+        <w:ind w:firstLine="709"/>
+        <w:jc w:val="both"/>
+        <w:rPr>
+          <w:rFonts w:ascii="Times New Roman" w:eastAsia="Segoe UI Symbol" w:hAnsi="Times New Roman" w:cs="Times New Roman"/>
+          <w:sz w:val="28"/>
+          <w:szCs w:val="28"/>
+          <w:lang w:val="ru-RU"/>
+        </w:rPr>
+      </w:pPr>
+      <w:r>
+        <w:rPr>
+          <w:rFonts w:ascii="Times New Roman" w:eastAsia="Segoe UI Symbol" w:hAnsi="Times New Roman" w:cs="Times New Roman"/>
+          <w:sz w:val="28"/>
+          <w:szCs w:val="28"/>
+          <w:lang w:val="ru-RU"/>
+        </w:rPr>
+        <w:t xml:space="preserve">В </w:t>
+      </w:r>
+      <w:proofErr w:type="spellStart"/>
+      <w:r>
+        <w:rPr>
+          <w:rFonts w:ascii="Times New Roman" w:eastAsia="Segoe UI Symbol" w:hAnsi="Times New Roman" w:cs="Times New Roman"/>
+          <w:sz w:val="28"/>
+          <w:szCs w:val="28"/>
+          <w:lang w:val="ru-RU"/>
+        </w:rPr>
+        <w:t>Maui</w:t>
+      </w:r>
+      <w:proofErr w:type="spellEnd"/>
+      <w:r>
+        <w:rPr>
+          <w:rFonts w:ascii="Times New Roman" w:eastAsia="Segoe UI Symbol" w:hAnsi="Times New Roman" w:cs="Times New Roman"/>
+          <w:sz w:val="28"/>
+          <w:szCs w:val="28"/>
+          <w:lang w:val="ru-RU"/>
+        </w:rPr>
+        <w:t xml:space="preserve"> </w:t>
+      </w:r>
+      <w:proofErr w:type="spellStart"/>
+      <w:r>
+        <w:rPr>
+          <w:rFonts w:ascii="Times New Roman" w:eastAsia="Segoe UI Symbol" w:hAnsi="Times New Roman" w:cs="Times New Roman"/>
+          <w:sz w:val="28"/>
+          <w:szCs w:val="28"/>
+          <w:lang w:val="ru-RU"/>
+        </w:rPr>
+        <w:t>CollectionView</w:t>
+      </w:r>
+      <w:proofErr w:type="spellEnd"/>
+      <w:r>
+        <w:rPr>
+          <w:rFonts w:ascii="Times New Roman" w:eastAsia="Segoe UI Symbol" w:hAnsi="Times New Roman" w:cs="Times New Roman"/>
+          <w:sz w:val="28"/>
+          <w:szCs w:val="28"/>
+          <w:lang w:val="ru-RU"/>
+        </w:rPr>
+        <w:t xml:space="preserve"> может использоваться для отображения элементов данных любого типа, будь то текст, изображения, пользовательские элементы управления и так далее. Этот элемент позволяет управлять расположением элементов в списке, их внешним видом и поведением при взаимодействии с пользователем</w:t>
+      </w:r>
+      <w:r>
+        <w:rPr>
+          <w:rFonts w:ascii="Times New Roman" w:eastAsia="Segoe UI Symbol" w:hAnsi="Times New Roman" w:cs="Times New Roman"/>
+          <w:sz w:val="28"/>
+          <w:szCs w:val="28"/>
+          <w:lang w:val="ru-RU"/>
+        </w:rPr>
+        <w:t xml:space="preserve">, </w:t>
+      </w:r>
+      <w:r>
+        <w:rPr>
+          <w:rFonts w:ascii="Times New Roman" w:eastAsia="Segoe UI Symbol" w:hAnsi="Times New Roman" w:cs="Times New Roman"/>
+          <w:sz w:val="28"/>
+          <w:szCs w:val="28"/>
+          <w:lang w:val="ru-RU"/>
+        </w:rPr>
+        <w:t>рисунок 2.16</w:t>
+      </w:r>
+      <w:r>
+        <w:rPr>
+          <w:rFonts w:ascii="Times New Roman" w:eastAsia="Segoe UI Symbol" w:hAnsi="Times New Roman" w:cs="Times New Roman"/>
+          <w:sz w:val="28"/>
+          <w:szCs w:val="28"/>
+          <w:lang w:val="ru-RU"/>
+        </w:rPr>
+        <w:t>.</w:t>
       </w:r>
     </w:p>
     <w:p>
@@ -42621,336 +43103,12 @@
           <w:lang w:val="ru-RU"/>
         </w:rPr>
       </w:pPr>
-    </w:p>
-    <w:p>
-      <w:pPr>
-        <w:spacing w:after="0" w:line="240" w:lineRule="auto"/>
-        <w:ind w:firstLine="709"/>
-        <w:jc w:val="both"/>
-        <w:rPr>
-          <w:rFonts w:ascii="Times New Roman" w:eastAsia="Segoe UI Symbol" w:hAnsi="Times New Roman" w:cs="Times New Roman"/>
-          <w:sz w:val="28"/>
-          <w:szCs w:val="28"/>
-          <w:lang w:val="ru-RU"/>
-        </w:rPr>
-      </w:pPr>
-      <w:r>
-        <w:rPr>
-          <w:rFonts w:ascii="Times New Roman" w:eastAsia="Segoe UI Symbol" w:hAnsi="Times New Roman" w:cs="Times New Roman"/>
-          <w:sz w:val="28"/>
-          <w:szCs w:val="28"/>
-          <w:lang w:val="ru-RU"/>
-        </w:rPr>
-        <w:t xml:space="preserve">Следующей будет реализована страница чата, в которой будут отображены все приватные чаты с пользователем и все его друзья, с которым пользователь может вести закрытый диалог. Для того чтобы выводить список друзей из базы данных использовался тег </w:t>
-      </w:r>
-      <w:proofErr w:type="spellStart"/>
-      <w:r>
-        <w:rPr>
-          <w:rFonts w:ascii="Times New Roman" w:eastAsia="Segoe UI Symbol" w:hAnsi="Times New Roman" w:cs="Times New Roman"/>
-          <w:sz w:val="28"/>
-          <w:szCs w:val="28"/>
-          <w:lang w:val="ru-RU"/>
-        </w:rPr>
-        <w:t>CollectionView</w:t>
-      </w:r>
-      <w:proofErr w:type="spellEnd"/>
-      <w:r>
-        <w:rPr>
-          <w:rFonts w:ascii="Times New Roman" w:eastAsia="Segoe UI Symbol" w:hAnsi="Times New Roman" w:cs="Times New Roman"/>
-          <w:sz w:val="28"/>
-          <w:szCs w:val="28"/>
-          <w:lang w:val="ru-RU"/>
-        </w:rPr>
-        <w:t>.</w:t>
-      </w:r>
-    </w:p>
-    <w:p>
-      <w:pPr>
-        <w:spacing w:after="0" w:line="240" w:lineRule="auto"/>
-        <w:ind w:firstLine="709"/>
-        <w:jc w:val="both"/>
-        <w:rPr>
-          <w:rFonts w:ascii="Times New Roman" w:eastAsia="Segoe UI Symbol" w:hAnsi="Times New Roman" w:cs="Times New Roman"/>
-          <w:sz w:val="28"/>
-          <w:szCs w:val="28"/>
-          <w:lang w:val="ru-RU"/>
-        </w:rPr>
-      </w:pPr>
-      <w:proofErr w:type="spellStart"/>
-      <w:r>
-        <w:rPr>
-          <w:rFonts w:ascii="Times New Roman" w:eastAsia="Segoe UI Symbol" w:hAnsi="Times New Roman" w:cs="Times New Roman"/>
-          <w:sz w:val="28"/>
-          <w:szCs w:val="28"/>
-          <w:lang w:val="ru-RU"/>
-        </w:rPr>
-        <w:t>CollectionView</w:t>
-      </w:r>
-      <w:proofErr w:type="spellEnd"/>
-      <w:r>
-        <w:rPr>
-          <w:rFonts w:ascii="Times New Roman" w:eastAsia="Segoe UI Symbol" w:hAnsi="Times New Roman" w:cs="Times New Roman"/>
-          <w:sz w:val="28"/>
-          <w:szCs w:val="28"/>
-          <w:lang w:val="ru-RU"/>
-        </w:rPr>
-        <w:t xml:space="preserve"> в </w:t>
-      </w:r>
-      <w:proofErr w:type="spellStart"/>
-      <w:r>
-        <w:rPr>
-          <w:rFonts w:ascii="Times New Roman" w:eastAsia="Segoe UI Symbol" w:hAnsi="Times New Roman" w:cs="Times New Roman"/>
-          <w:sz w:val="28"/>
-          <w:szCs w:val="28"/>
-          <w:lang w:val="ru-RU"/>
-        </w:rPr>
-        <w:t>Maui</w:t>
-      </w:r>
-      <w:proofErr w:type="spellEnd"/>
-      <w:r>
-        <w:rPr>
-          <w:rFonts w:ascii="Times New Roman" w:eastAsia="Segoe UI Symbol" w:hAnsi="Times New Roman" w:cs="Times New Roman"/>
-          <w:sz w:val="28"/>
-          <w:szCs w:val="28"/>
-          <w:lang w:val="ru-RU"/>
-        </w:rPr>
-        <w:t xml:space="preserve"> </w:t>
-      </w:r>
-      <w:r>
-        <w:rPr>
-          <w:rFonts w:ascii="Times New Roman" w:eastAsia="Segoe UI Symbol" w:hAnsi="Times New Roman" w:cs="Times New Roman"/>
-          <w:sz w:val="28"/>
-          <w:szCs w:val="28"/>
-          <w:lang w:val="ru-RU"/>
-        </w:rPr>
-        <w:t>– </w:t>
-      </w:r>
-      <w:r>
-        <w:rPr>
-          <w:rFonts w:ascii="Times New Roman" w:eastAsia="Segoe UI Symbol" w:hAnsi="Times New Roman" w:cs="Times New Roman"/>
-          <w:sz w:val="28"/>
-          <w:szCs w:val="28"/>
-          <w:lang w:val="ru-RU"/>
-        </w:rPr>
-        <w:t xml:space="preserve">это элемент управления, который используется для отображения списков данных в пользовательском интерфейсе. Он похож на </w:t>
-      </w:r>
-      <w:proofErr w:type="spellStart"/>
-      <w:r>
-        <w:rPr>
-          <w:rFonts w:ascii="Times New Roman" w:eastAsia="Segoe UI Symbol" w:hAnsi="Times New Roman" w:cs="Times New Roman"/>
-          <w:sz w:val="28"/>
-          <w:szCs w:val="28"/>
-          <w:lang w:val="ru-RU"/>
-        </w:rPr>
-        <w:t>ListView</w:t>
-      </w:r>
-      <w:proofErr w:type="spellEnd"/>
-      <w:r>
-        <w:rPr>
-          <w:rFonts w:ascii="Times New Roman" w:eastAsia="Segoe UI Symbol" w:hAnsi="Times New Roman" w:cs="Times New Roman"/>
-          <w:sz w:val="28"/>
-          <w:szCs w:val="28"/>
-          <w:lang w:val="ru-RU"/>
-        </w:rPr>
-        <w:t xml:space="preserve"> или </w:t>
-      </w:r>
-      <w:proofErr w:type="spellStart"/>
-      <w:r>
-        <w:rPr>
-          <w:rFonts w:ascii="Times New Roman" w:eastAsia="Segoe UI Symbol" w:hAnsi="Times New Roman" w:cs="Times New Roman"/>
-          <w:sz w:val="28"/>
-          <w:szCs w:val="28"/>
-          <w:lang w:val="ru-RU"/>
-        </w:rPr>
-        <w:t>R</w:t>
-      </w:r>
-      <w:r>
-        <w:rPr>
-          <w:rFonts w:ascii="Times New Roman" w:eastAsia="Segoe UI Symbol" w:hAnsi="Times New Roman" w:cs="Times New Roman"/>
-          <w:sz w:val="28"/>
-          <w:szCs w:val="28"/>
-          <w:lang w:val="ru-RU"/>
-        </w:rPr>
-        <w:t>ecyclerView</w:t>
-      </w:r>
-      <w:proofErr w:type="spellEnd"/>
-      <w:r>
-        <w:rPr>
-          <w:rFonts w:ascii="Times New Roman" w:eastAsia="Segoe UI Symbol" w:hAnsi="Times New Roman" w:cs="Times New Roman"/>
-          <w:sz w:val="28"/>
-          <w:szCs w:val="28"/>
-          <w:lang w:val="ru-RU"/>
-        </w:rPr>
-        <w:t xml:space="preserve"> из других платформ.</w:t>
-      </w:r>
-    </w:p>
-    <w:p>
-      <w:pPr>
-        <w:spacing w:after="0" w:line="240" w:lineRule="auto"/>
-        <w:ind w:firstLine="709"/>
-        <w:jc w:val="both"/>
-        <w:rPr>
-          <w:rFonts w:ascii="Times New Roman" w:eastAsia="Segoe UI Symbol" w:hAnsi="Times New Roman" w:cs="Times New Roman"/>
-          <w:sz w:val="28"/>
-          <w:szCs w:val="28"/>
-          <w:lang w:val="ru-RU"/>
-        </w:rPr>
-      </w:pPr>
-      <w:proofErr w:type="spellStart"/>
-      <w:r>
-        <w:rPr>
-          <w:rFonts w:ascii="Times New Roman" w:eastAsia="Segoe UI Symbol" w:hAnsi="Times New Roman" w:cs="Times New Roman"/>
-          <w:sz w:val="28"/>
-          <w:szCs w:val="28"/>
-          <w:lang w:val="ru-RU"/>
-        </w:rPr>
-        <w:t>CollectionView</w:t>
-      </w:r>
-      <w:proofErr w:type="spellEnd"/>
-      <w:r>
-        <w:rPr>
-          <w:rFonts w:ascii="Times New Roman" w:eastAsia="Segoe UI Symbol" w:hAnsi="Times New Roman" w:cs="Times New Roman"/>
-          <w:sz w:val="28"/>
-          <w:szCs w:val="28"/>
-          <w:lang w:val="ru-RU"/>
-        </w:rPr>
-        <w:t xml:space="preserve"> обеспечивает более гибкий способ отображения данных, чем традиционные</w:t>
-      </w:r>
-      <w:r>
-        <w:rPr>
-          <w:rFonts w:ascii="Times New Roman" w:eastAsia="Segoe UI Symbol" w:hAnsi="Times New Roman" w:cs="Times New Roman"/>
-          <w:sz w:val="28"/>
-          <w:szCs w:val="28"/>
-          <w:lang w:val="ru-RU"/>
-        </w:rPr>
-        <w:t xml:space="preserve"> списки, позволяя </w:t>
-      </w:r>
-      <w:r>
-        <w:rPr>
-          <w:rFonts w:ascii="Times New Roman" w:eastAsia="Segoe UI Symbol" w:hAnsi="Times New Roman" w:cs="Times New Roman"/>
-          <w:sz w:val="28"/>
-          <w:szCs w:val="28"/>
-          <w:lang w:val="ru-RU"/>
-        </w:rPr>
-        <w:t>более тонко настраивать внешний вид и поведение элементов списка. Он предоставляет более высокий уровень контроля над отображением данных и обновление</w:t>
-      </w:r>
-      <w:r>
-        <w:rPr>
-          <w:rFonts w:ascii="Times New Roman" w:eastAsia="Segoe UI Symbol" w:hAnsi="Times New Roman" w:cs="Times New Roman"/>
-          <w:sz w:val="28"/>
-          <w:szCs w:val="28"/>
-          <w:lang w:val="ru-RU"/>
-        </w:rPr>
-        <w:t>м пользовательского интерфейса.</w:t>
-      </w:r>
-    </w:p>
-    <w:p>
-      <w:pPr>
-        <w:spacing w:after="0" w:line="240" w:lineRule="auto"/>
-        <w:ind w:firstLine="709"/>
-        <w:jc w:val="both"/>
-        <w:rPr>
-          <w:rFonts w:ascii="Times New Roman" w:eastAsia="Segoe UI Symbol" w:hAnsi="Times New Roman" w:cs="Times New Roman"/>
-          <w:sz w:val="28"/>
-          <w:szCs w:val="28"/>
-          <w:lang w:val="ru-RU"/>
-        </w:rPr>
-      </w:pPr>
-      <w:r>
-        <w:rPr>
-          <w:rFonts w:ascii="Times New Roman" w:eastAsia="Segoe UI Symbol" w:hAnsi="Times New Roman" w:cs="Times New Roman"/>
-          <w:sz w:val="28"/>
-          <w:szCs w:val="28"/>
-          <w:lang w:val="ru-RU"/>
-        </w:rPr>
-        <w:t xml:space="preserve">В </w:t>
-      </w:r>
-      <w:proofErr w:type="spellStart"/>
-      <w:r>
-        <w:rPr>
-          <w:rFonts w:ascii="Times New Roman" w:eastAsia="Segoe UI Symbol" w:hAnsi="Times New Roman" w:cs="Times New Roman"/>
-          <w:sz w:val="28"/>
-          <w:szCs w:val="28"/>
-          <w:lang w:val="ru-RU"/>
-        </w:rPr>
-        <w:t>Maui</w:t>
-      </w:r>
-      <w:proofErr w:type="spellEnd"/>
-      <w:r>
-        <w:rPr>
-          <w:rFonts w:ascii="Times New Roman" w:eastAsia="Segoe UI Symbol" w:hAnsi="Times New Roman" w:cs="Times New Roman"/>
-          <w:sz w:val="28"/>
-          <w:szCs w:val="28"/>
-          <w:lang w:val="ru-RU"/>
-        </w:rPr>
-        <w:t xml:space="preserve"> </w:t>
-      </w:r>
-      <w:proofErr w:type="spellStart"/>
-      <w:r>
-        <w:rPr>
-          <w:rFonts w:ascii="Times New Roman" w:eastAsia="Segoe UI Symbol" w:hAnsi="Times New Roman" w:cs="Times New Roman"/>
-          <w:sz w:val="28"/>
-          <w:szCs w:val="28"/>
-          <w:lang w:val="ru-RU"/>
-        </w:rPr>
-        <w:t>CollectionView</w:t>
-      </w:r>
-      <w:proofErr w:type="spellEnd"/>
-      <w:r>
-        <w:rPr>
-          <w:rFonts w:ascii="Times New Roman" w:eastAsia="Segoe UI Symbol" w:hAnsi="Times New Roman" w:cs="Times New Roman"/>
-          <w:sz w:val="28"/>
-          <w:szCs w:val="28"/>
-          <w:lang w:val="ru-RU"/>
-        </w:rPr>
-        <w:t xml:space="preserve"> может использоваться для отображения элементов данных любого типа, будь то текст, изображения, пользовательские элементы управления и так далее. Этот элемент позволяет управлять расположением элементов в списке, их внешним видом и поведением при взаимодействии с пользователем</w:t>
-      </w:r>
-      <w:r>
-        <w:rPr>
-          <w:rFonts w:ascii="Times New Roman" w:eastAsia="Segoe UI Symbol" w:hAnsi="Times New Roman" w:cs="Times New Roman"/>
-          <w:sz w:val="28"/>
-          <w:szCs w:val="28"/>
-          <w:lang w:val="ru-RU"/>
-        </w:rPr>
-        <w:t xml:space="preserve">, </w:t>
-      </w:r>
-      <w:r>
-        <w:rPr>
-          <w:rFonts w:ascii="Times New Roman" w:eastAsia="Segoe UI Symbol" w:hAnsi="Times New Roman" w:cs="Times New Roman"/>
-          <w:sz w:val="28"/>
-          <w:szCs w:val="28"/>
-          <w:lang w:val="ru-RU"/>
-        </w:rPr>
-        <w:t>рисунок 2.16</w:t>
-      </w:r>
-      <w:r>
-        <w:rPr>
-          <w:rFonts w:ascii="Times New Roman" w:eastAsia="Segoe UI Symbol" w:hAnsi="Times New Roman" w:cs="Times New Roman"/>
-          <w:sz w:val="28"/>
-          <w:szCs w:val="28"/>
-          <w:lang w:val="ru-RU"/>
-        </w:rPr>
-        <w:t>.</w:t>
-      </w:r>
-    </w:p>
-    <w:p>
-      <w:pPr>
-        <w:spacing w:after="0" w:line="240" w:lineRule="auto"/>
-        <w:ind w:firstLine="709"/>
-        <w:jc w:val="center"/>
-        <w:rPr>
-          <w:rFonts w:ascii="Times New Roman" w:eastAsia="Segoe UI Symbol" w:hAnsi="Times New Roman" w:cs="Times New Roman"/>
-          <w:sz w:val="28"/>
-          <w:szCs w:val="28"/>
-          <w:lang w:val="ru-RU"/>
-        </w:rPr>
-      </w:pPr>
-      <w:r>
-        <w:rPr>
-          <w:rFonts w:ascii="Times New Roman" w:eastAsia="Segoe UI Symbol" w:hAnsi="Times New Roman" w:cs="Times New Roman"/>
-          <w:sz w:val="28"/>
-          <w:szCs w:val="28"/>
-          <w:lang w:val="ru-RU"/>
+      <w:r>
+        <w:rPr>
+          <w:rFonts w:ascii="Times New Roman" w:eastAsia="Segoe UI Symbol" w:hAnsi="Times New Roman" w:cs="Times New Roman"/>
+          <w:noProof/>
+          <w:sz w:val="28"/>
+          <w:szCs w:val="28"/>
         </w:rPr>
         <w:lastRenderedPageBreak/>
         <w:drawing>
@@ -43022,25 +43180,7 @@
           <w:szCs w:val="28"/>
           <w:lang w:val="ru-RU"/>
         </w:rPr>
-        <w:t xml:space="preserve">Рисунок 2.16 </w:t>
-      </w:r>
-      <w:r>
-        <w:rPr>
-          <w:rFonts w:ascii="Times New Roman" w:eastAsia="Segoe UI Symbol" w:hAnsi="Times New Roman" w:cs="Times New Roman"/>
-          <w:sz w:val="28"/>
-          <w:szCs w:val="28"/>
-          <w:lang w:val="ru-RU"/>
-        </w:rPr>
-        <w:t>–</w:t>
-      </w:r>
-      <w:r>
-        <w:rPr>
-          <w:rFonts w:ascii="Times New Roman" w:eastAsia="Segoe UI Symbol" w:hAnsi="Times New Roman" w:cs="Times New Roman"/>
-          <w:sz w:val="28"/>
-          <w:szCs w:val="28"/>
-          <w:lang w:val="ru-RU"/>
-        </w:rPr>
-        <w:t xml:space="preserve"> Реализация страницы чатов</w:t>
+        <w:t>Рисунок 2.16 – Реализация страницы чатов</w:t>
       </w:r>
       <w:r>
         <w:rPr>
@@ -43133,9 +43273,9 @@
       <w:r>
         <w:rPr>
           <w:rFonts w:ascii="Times New Roman" w:eastAsia="Segoe UI Symbol" w:hAnsi="Times New Roman" w:cs="Times New Roman"/>
-          <w:sz w:val="28"/>
-          <w:szCs w:val="28"/>
-          <w:lang w:val="ru-RU"/>
+          <w:noProof/>
+          <w:sz w:val="28"/>
+          <w:szCs w:val="28"/>
         </w:rPr>
         <w:drawing>
           <wp:inline distT="0" distB="0" distL="0" distR="0" wp14:anchorId="0A8B4904" wp14:editId="60AEDEEC">
@@ -43215,16 +43355,7 @@
           <w:szCs w:val="28"/>
           <w:lang w:val="ru-RU"/>
         </w:rPr>
-        <w:t>–</w:t>
-      </w:r>
-      <w:r>
-        <w:rPr>
-          <w:rFonts w:ascii="Times New Roman" w:eastAsia="Segoe UI Symbol" w:hAnsi="Times New Roman" w:cs="Times New Roman"/>
-          <w:sz w:val="28"/>
-          <w:szCs w:val="28"/>
-          <w:lang w:val="ru-RU"/>
-        </w:rPr>
-        <w:t xml:space="preserve"> Реализация приватного чата.</w:t>
+        <w:t>– Реализация приватного чата.</w:t>
       </w:r>
     </w:p>
     <w:p>
@@ -43258,8 +43389,2308 @@
         </w:rPr>
         <w:t>к же были добавлены уведомления для оповещения о новых сообщениях.</w:t>
       </w:r>
+    </w:p>
+    <w:p>
+      <w:pPr>
+        <w:spacing w:after="0" w:line="240" w:lineRule="auto"/>
+        <w:ind w:firstLine="709"/>
+        <w:jc w:val="both"/>
+        <w:rPr>
+          <w:rFonts w:ascii="Times New Roman" w:eastAsia="Segoe UI Symbol" w:hAnsi="Times New Roman" w:cs="Times New Roman"/>
+          <w:sz w:val="28"/>
+          <w:szCs w:val="28"/>
+          <w:lang w:val="ru-RU"/>
+        </w:rPr>
+      </w:pPr>
+    </w:p>
+    <w:p>
+      <w:pPr>
+        <w:spacing w:after="0" w:line="240" w:lineRule="auto"/>
+        <w:ind w:left="1134" w:hanging="425"/>
+        <w:jc w:val="both"/>
+        <w:rPr>
+          <w:rFonts w:ascii="Times New Roman" w:eastAsia="Segoe UI Symbol" w:hAnsi="Times New Roman" w:cs="Times New Roman"/>
+          <w:b/>
+          <w:sz w:val="28"/>
+          <w:szCs w:val="28"/>
+          <w:lang w:val="ru-RU"/>
+        </w:rPr>
+      </w:pPr>
+      <w:r>
+        <w:rPr>
+          <w:rFonts w:ascii="Times New Roman" w:eastAsia="Segoe UI Symbol" w:hAnsi="Times New Roman" w:cs="Times New Roman"/>
+          <w:b/>
+          <w:sz w:val="28"/>
+          <w:szCs w:val="28"/>
+          <w:lang w:val="ru-RU"/>
+        </w:rPr>
+        <w:t>2.5 Описание и реализация используемых в программном средстве алгоритмов</w:t>
+      </w:r>
+    </w:p>
+    <w:p>
+      <w:pPr>
+        <w:spacing w:after="0" w:line="240" w:lineRule="auto"/>
+        <w:ind w:firstLine="709"/>
+        <w:jc w:val="both"/>
+        <w:rPr>
+          <w:rFonts w:ascii="Times New Roman" w:eastAsia="Segoe UI Symbol" w:hAnsi="Times New Roman" w:cs="Times New Roman"/>
+          <w:b/>
+          <w:sz w:val="28"/>
+          <w:szCs w:val="28"/>
+          <w:lang w:val="ru-RU"/>
+        </w:rPr>
+      </w:pPr>
+    </w:p>
+    <w:p>
+      <w:pPr>
+        <w:spacing w:after="0" w:line="240" w:lineRule="auto"/>
+        <w:ind w:firstLine="709"/>
+        <w:jc w:val="both"/>
+        <w:rPr>
+          <w:rFonts w:ascii="Times New Roman" w:eastAsia="Segoe UI Symbol" w:hAnsi="Times New Roman" w:cs="Times New Roman"/>
+          <w:sz w:val="28"/>
+          <w:szCs w:val="28"/>
+          <w:lang w:val="ru-RU"/>
+        </w:rPr>
+      </w:pPr>
+      <w:r>
+        <w:rPr>
+          <w:rFonts w:ascii="Times New Roman" w:eastAsia="Segoe UI Symbol" w:hAnsi="Times New Roman" w:cs="Times New Roman"/>
+          <w:sz w:val="28"/>
+          <w:szCs w:val="28"/>
+          <w:lang w:val="ru-RU"/>
+        </w:rPr>
+        <w:t xml:space="preserve">В данной дипломной работе разрабатывается </w:t>
+      </w:r>
+      <w:r>
+        <w:rPr>
+          <w:rFonts w:ascii="Times New Roman" w:eastAsia="Segoe UI Symbol" w:hAnsi="Times New Roman" w:cs="Times New Roman"/>
+          <w:sz w:val="28"/>
+          <w:szCs w:val="28"/>
+          <w:lang w:val="ru-RU"/>
+        </w:rPr>
+        <w:t>программное средство пересылки информации в режиме реального времени в котором пользователи могут обмениваться с друг другом сообщениями. Для этого необходимо решить следующие задачи</w:t>
+      </w:r>
+      <w:r>
+        <w:rPr>
+          <w:rFonts w:ascii="Times New Roman" w:eastAsia="Segoe UI Symbol" w:hAnsi="Times New Roman" w:cs="Times New Roman"/>
+          <w:sz w:val="28"/>
+          <w:szCs w:val="28"/>
+          <w:lang w:val="ru-RU"/>
+        </w:rPr>
+        <w:t>:</w:t>
+      </w:r>
+    </w:p>
+    <w:p>
+      <w:pPr>
+        <w:spacing w:after="0" w:line="240" w:lineRule="auto"/>
+        <w:ind w:firstLine="709"/>
+        <w:jc w:val="both"/>
+        <w:rPr>
+          <w:rFonts w:ascii="Times New Roman" w:eastAsia="Segoe UI Symbol" w:hAnsi="Times New Roman" w:cs="Times New Roman"/>
+          <w:sz w:val="28"/>
+          <w:szCs w:val="28"/>
+          <w:lang w:val="ru-RU"/>
+        </w:rPr>
+      </w:pPr>
+      <w:r>
+        <w:rPr>
+          <w:rFonts w:ascii="Times New Roman" w:eastAsia="Segoe UI Symbol" w:hAnsi="Times New Roman" w:cs="Times New Roman"/>
+          <w:sz w:val="28"/>
+          <w:szCs w:val="28"/>
+          <w:lang w:val="ru-RU"/>
+        </w:rPr>
+        <w:t>– </w:t>
+      </w:r>
+      <w:r>
+        <w:rPr>
+          <w:rFonts w:ascii="Times New Roman" w:eastAsia="Segoe UI Symbol" w:hAnsi="Times New Roman" w:cs="Times New Roman"/>
+          <w:sz w:val="28"/>
+          <w:szCs w:val="28"/>
+          <w:lang w:val="ru-RU"/>
+        </w:rPr>
+        <w:t>реализовать приватный чат</w:t>
+      </w:r>
+      <w:r>
+        <w:rPr>
+          <w:rFonts w:ascii="Times New Roman" w:eastAsia="Segoe UI Symbol" w:hAnsi="Times New Roman" w:cs="Times New Roman"/>
+          <w:sz w:val="28"/>
+          <w:szCs w:val="28"/>
+          <w:lang w:val="ru-RU"/>
+        </w:rPr>
+        <w:t xml:space="preserve">, </w:t>
+      </w:r>
+      <w:r>
+        <w:rPr>
+          <w:rFonts w:ascii="Times New Roman" w:eastAsia="Segoe UI Symbol" w:hAnsi="Times New Roman" w:cs="Times New Roman"/>
+          <w:sz w:val="28"/>
+          <w:szCs w:val="28"/>
+          <w:lang w:val="ru-RU"/>
+        </w:rPr>
+        <w:t>который будет доступен каждому в котором он будет вести общение только с одним пользователем;</w:t>
+      </w:r>
+    </w:p>
+    <w:p>
+      <w:pPr>
+        <w:spacing w:after="0" w:line="240" w:lineRule="auto"/>
+        <w:ind w:firstLine="709"/>
+        <w:jc w:val="both"/>
+        <w:rPr>
+          <w:rFonts w:ascii="Times New Roman" w:eastAsia="Segoe UI Symbol" w:hAnsi="Times New Roman" w:cs="Times New Roman"/>
+          <w:sz w:val="28"/>
+          <w:szCs w:val="28"/>
+          <w:lang w:val="ru-RU"/>
+        </w:rPr>
+      </w:pPr>
+      <w:r>
+        <w:rPr>
+          <w:rFonts w:ascii="Times New Roman" w:eastAsia="Segoe UI Symbol" w:hAnsi="Times New Roman" w:cs="Times New Roman"/>
+          <w:sz w:val="28"/>
+          <w:szCs w:val="28"/>
+          <w:lang w:val="ru-RU"/>
+        </w:rPr>
+        <w:t>– </w:t>
+      </w:r>
+      <w:r>
+        <w:rPr>
+          <w:rFonts w:ascii="Times New Roman" w:eastAsia="Segoe UI Symbol" w:hAnsi="Times New Roman" w:cs="Times New Roman"/>
+          <w:sz w:val="28"/>
+          <w:szCs w:val="28"/>
+          <w:lang w:val="ru-RU"/>
+        </w:rPr>
+        <w:t>организовать связь клиента с</w:t>
+      </w:r>
+      <w:r>
+        <w:rPr>
+          <w:rFonts w:ascii="Times New Roman" w:eastAsia="Segoe UI Symbol" w:hAnsi="Times New Roman" w:cs="Times New Roman"/>
+          <w:sz w:val="28"/>
+          <w:szCs w:val="28"/>
+          <w:lang w:val="ru-RU"/>
+        </w:rPr>
+        <w:t xml:space="preserve"> </w:t>
+      </w:r>
+      <w:r>
+        <w:rPr>
+          <w:rFonts w:ascii="Times New Roman" w:eastAsia="Segoe UI Symbol" w:hAnsi="Times New Roman" w:cs="Times New Roman"/>
+          <w:sz w:val="28"/>
+          <w:szCs w:val="28"/>
+        </w:rPr>
+        <w:t>ASP</w:t>
+      </w:r>
+      <w:r>
+        <w:rPr>
+          <w:rFonts w:ascii="Times New Roman" w:eastAsia="Segoe UI Symbol" w:hAnsi="Times New Roman" w:cs="Times New Roman"/>
+          <w:sz w:val="28"/>
+          <w:szCs w:val="28"/>
+          <w:lang w:val="ru-RU"/>
+        </w:rPr>
+        <w:t>.</w:t>
+      </w:r>
+      <w:r>
+        <w:rPr>
+          <w:rFonts w:ascii="Times New Roman" w:eastAsia="Segoe UI Symbol" w:hAnsi="Times New Roman" w:cs="Times New Roman"/>
+          <w:sz w:val="28"/>
+          <w:szCs w:val="28"/>
+        </w:rPr>
+        <w:t>NET</w:t>
+      </w:r>
+      <w:r>
+        <w:rPr>
+          <w:rFonts w:ascii="Times New Roman" w:eastAsia="Segoe UI Symbol" w:hAnsi="Times New Roman" w:cs="Times New Roman"/>
+          <w:sz w:val="28"/>
+          <w:szCs w:val="28"/>
+          <w:lang w:val="ru-RU"/>
+        </w:rPr>
+        <w:t xml:space="preserve"> </w:t>
+      </w:r>
+      <w:r>
+        <w:rPr>
+          <w:rFonts w:ascii="Times New Roman" w:eastAsia="Segoe UI Symbol" w:hAnsi="Times New Roman" w:cs="Times New Roman"/>
+          <w:sz w:val="28"/>
+          <w:szCs w:val="28"/>
+        </w:rPr>
+        <w:t>Web</w:t>
+      </w:r>
+      <w:r>
+        <w:rPr>
+          <w:rFonts w:ascii="Times New Roman" w:eastAsia="Segoe UI Symbol" w:hAnsi="Times New Roman" w:cs="Times New Roman"/>
+          <w:sz w:val="28"/>
+          <w:szCs w:val="28"/>
+          <w:lang w:val="ru-RU"/>
+        </w:rPr>
+        <w:t xml:space="preserve"> </w:t>
+      </w:r>
+      <w:r>
+        <w:rPr>
+          <w:rFonts w:ascii="Times New Roman" w:eastAsia="Segoe UI Symbol" w:hAnsi="Times New Roman" w:cs="Times New Roman"/>
+          <w:sz w:val="28"/>
+          <w:szCs w:val="28"/>
+        </w:rPr>
+        <w:t>API</w:t>
+      </w:r>
+      <w:r>
+        <w:rPr>
+          <w:rFonts w:ascii="Times New Roman" w:eastAsia="Segoe UI Symbol" w:hAnsi="Times New Roman" w:cs="Times New Roman"/>
+          <w:sz w:val="28"/>
+          <w:szCs w:val="28"/>
+          <w:lang w:val="ru-RU"/>
+        </w:rPr>
+        <w:t>.</w:t>
+      </w:r>
+    </w:p>
+    <w:p>
+      <w:pPr>
+        <w:spacing w:after="0" w:line="240" w:lineRule="auto"/>
+        <w:ind w:firstLine="709"/>
+        <w:jc w:val="both"/>
+        <w:rPr>
+          <w:rFonts w:ascii="Times New Roman" w:eastAsia="Segoe UI Symbol" w:hAnsi="Times New Roman" w:cs="Times New Roman"/>
+          <w:sz w:val="28"/>
+          <w:szCs w:val="28"/>
+          <w:lang w:val="ru-RU"/>
+        </w:rPr>
+      </w:pPr>
+      <w:r>
+        <w:rPr>
+          <w:rFonts w:ascii="Times New Roman" w:eastAsia="Segoe UI Symbol" w:hAnsi="Times New Roman" w:cs="Times New Roman"/>
+          <w:sz w:val="28"/>
+          <w:szCs w:val="28"/>
+          <w:lang w:val="ru-RU"/>
+        </w:rPr>
+        <w:t>Перейдём к рассмотрению реализации решения поставленных задач.</w:t>
+      </w:r>
+    </w:p>
+    <w:p>
+      <w:pPr>
+        <w:spacing w:after="0" w:line="240" w:lineRule="auto"/>
+        <w:ind w:firstLine="709"/>
+        <w:jc w:val="both"/>
+        <w:rPr>
+          <w:rFonts w:ascii="Times New Roman" w:eastAsia="Segoe UI Symbol" w:hAnsi="Times New Roman" w:cs="Times New Roman"/>
+          <w:sz w:val="28"/>
+          <w:szCs w:val="28"/>
+          <w:lang w:val="ru-RU"/>
+        </w:rPr>
+      </w:pPr>
+      <w:r>
+        <w:rPr>
+          <w:rFonts w:ascii="Times New Roman" w:eastAsia="Segoe UI Symbol" w:hAnsi="Times New Roman" w:cs="Times New Roman"/>
+          <w:sz w:val="28"/>
+          <w:szCs w:val="28"/>
+          <w:lang w:val="ru-RU"/>
+        </w:rPr>
+        <w:t>Алгоритм работы приватного чата в режиме реального времени представлен на рисунке 2.18.</w:t>
+      </w:r>
+    </w:p>
+    <w:p>
+      <w:pPr>
+        <w:spacing w:after="0" w:line="240" w:lineRule="auto"/>
+        <w:ind w:firstLine="709"/>
+        <w:jc w:val="both"/>
+        <w:rPr>
+          <w:rFonts w:ascii="Times New Roman" w:eastAsia="Segoe UI Symbol" w:hAnsi="Times New Roman" w:cs="Times New Roman"/>
+          <w:sz w:val="28"/>
+          <w:szCs w:val="28"/>
+          <w:lang w:val="ru-RU"/>
+        </w:rPr>
+      </w:pPr>
+    </w:p>
+    <w:p>
+      <w:pPr>
+        <w:spacing w:after="0" w:line="240" w:lineRule="auto"/>
+        <w:ind w:firstLine="709"/>
+        <w:jc w:val="center"/>
+        <w:rPr>
+          <w:rFonts w:ascii="Times New Roman" w:eastAsia="Segoe UI Symbol" w:hAnsi="Times New Roman" w:cs="Times New Roman"/>
+          <w:sz w:val="28"/>
+          <w:szCs w:val="28"/>
+          <w:lang w:val="ru-RU"/>
+        </w:rPr>
+      </w:pPr>
+      <w:r>
+        <w:rPr>
+          <w:rFonts w:ascii="Times New Roman" w:eastAsia="Segoe UI Symbol" w:hAnsi="Times New Roman" w:cs="Times New Roman"/>
+          <w:sz w:val="28"/>
+          <w:szCs w:val="28"/>
+          <w:lang w:val="ru-RU"/>
+        </w:rPr>
+        <w:drawing>
+          <wp:inline distT="0" distB="0" distL="0" distR="0" wp14:anchorId="6C3A8059" wp14:editId="64CC58B9">
+            <wp:extent cx="1933575" cy="4860225"/>
+            <wp:effectExtent l="0" t="0" r="0" b="0"/>
+            <wp:docPr id="11" name="Рисунок 11"/>
+            <wp:cNvGraphicFramePr>
+              <a:graphicFrameLocks xmlns:a="http://schemas.openxmlformats.org/drawingml/2006/main" noChangeAspect="1"/>
+            </wp:cNvGraphicFramePr>
+            <a:graphic xmlns:a="http://schemas.openxmlformats.org/drawingml/2006/main">
+              <a:graphicData uri="http://schemas.openxmlformats.org/drawingml/2006/picture">
+                <pic:pic xmlns:pic="http://schemas.openxmlformats.org/drawingml/2006/picture">
+                  <pic:nvPicPr>
+                    <pic:cNvPr id="1" name=""/>
+                    <pic:cNvPicPr/>
+                  </pic:nvPicPr>
+                  <pic:blipFill>
+                    <a:blip r:embed="rId33"/>
+                    <a:stretch>
+                      <a:fillRect/>
+                    </a:stretch>
+                  </pic:blipFill>
+                  <pic:spPr>
+                    <a:xfrm>
+                      <a:off x="0" y="0"/>
+                      <a:ext cx="1942629" cy="4882984"/>
+                    </a:xfrm>
+                    <a:prstGeom prst="rect">
+                      <a:avLst/>
+                    </a:prstGeom>
+                  </pic:spPr>
+                </pic:pic>
+              </a:graphicData>
+            </a:graphic>
+          </wp:inline>
+        </w:drawing>
+      </w:r>
+    </w:p>
+    <w:p>
+      <w:pPr>
+        <w:spacing w:after="0" w:line="240" w:lineRule="auto"/>
+        <w:ind w:firstLine="709"/>
+        <w:jc w:val="center"/>
+        <w:rPr>
+          <w:rFonts w:ascii="Times New Roman" w:eastAsia="Segoe UI Symbol" w:hAnsi="Times New Roman" w:cs="Times New Roman"/>
+          <w:sz w:val="28"/>
+          <w:szCs w:val="28"/>
+          <w:lang w:val="ru-RU"/>
+        </w:rPr>
+      </w:pPr>
+    </w:p>
+    <w:p>
+      <w:pPr>
+        <w:spacing w:after="0" w:line="240" w:lineRule="auto"/>
+        <w:ind w:firstLine="709"/>
+        <w:jc w:val="center"/>
+        <w:rPr>
+          <w:rFonts w:ascii="Times New Roman" w:eastAsia="Segoe UI Symbol" w:hAnsi="Times New Roman" w:cs="Times New Roman"/>
+          <w:sz w:val="28"/>
+          <w:szCs w:val="28"/>
+          <w:lang w:val="ru-RU"/>
+        </w:rPr>
+      </w:pPr>
+      <w:r>
+        <w:rPr>
+          <w:rFonts w:ascii="Times New Roman" w:eastAsia="Segoe UI Symbol" w:hAnsi="Times New Roman" w:cs="Times New Roman"/>
+          <w:sz w:val="28"/>
+          <w:szCs w:val="28"/>
+          <w:lang w:val="ru-RU"/>
+        </w:rPr>
+        <w:t xml:space="preserve">Рисунок 2.18 </w:t>
+      </w:r>
+      <w:r>
+        <w:rPr>
+          <w:rFonts w:ascii="Times New Roman" w:eastAsia="Segoe UI Symbol" w:hAnsi="Times New Roman" w:cs="Times New Roman"/>
+          <w:sz w:val="28"/>
+          <w:szCs w:val="28"/>
+          <w:lang w:val="ru-RU"/>
+        </w:rPr>
+        <w:t>– </w:t>
+      </w:r>
+      <w:r>
+        <w:rPr>
+          <w:rFonts w:ascii="Times New Roman" w:eastAsia="Segoe UI Symbol" w:hAnsi="Times New Roman" w:cs="Times New Roman"/>
+          <w:sz w:val="28"/>
+          <w:szCs w:val="28"/>
+          <w:lang w:val="ru-RU"/>
+        </w:rPr>
+        <w:t>Схема алгоритма работы приватного чата</w:t>
+      </w:r>
+    </w:p>
+    <w:p>
+      <w:pPr>
+        <w:spacing w:after="0" w:line="240" w:lineRule="auto"/>
+        <w:ind w:firstLine="709"/>
+        <w:jc w:val="both"/>
+        <w:rPr>
+          <w:rFonts w:ascii="Times New Roman" w:eastAsia="Segoe UI Symbol" w:hAnsi="Times New Roman" w:cs="Times New Roman"/>
+          <w:sz w:val="28"/>
+          <w:szCs w:val="28"/>
+          <w:lang w:val="ru-RU"/>
+        </w:rPr>
+      </w:pPr>
+      <w:r>
+        <w:rPr>
+          <w:rFonts w:ascii="Times New Roman" w:eastAsia="Segoe UI Symbol" w:hAnsi="Times New Roman" w:cs="Times New Roman"/>
+          <w:sz w:val="28"/>
+          <w:szCs w:val="28"/>
+          <w:lang w:val="ru-RU"/>
+        </w:rPr>
+        <w:lastRenderedPageBreak/>
+        <w:t xml:space="preserve">Для реализации чата в режиме реального времени использовался </w:t>
+      </w:r>
+      <w:proofErr w:type="spellStart"/>
+      <w:r>
+        <w:rPr>
+          <w:rFonts w:ascii="Times New Roman" w:eastAsia="Segoe UI Symbol" w:hAnsi="Times New Roman" w:cs="Times New Roman"/>
+          <w:sz w:val="28"/>
+          <w:szCs w:val="28"/>
+        </w:rPr>
+        <w:t>SignalR</w:t>
+      </w:r>
+      <w:proofErr w:type="spellEnd"/>
+      <w:r>
+        <w:rPr>
+          <w:rFonts w:ascii="Times New Roman" w:eastAsia="Segoe UI Symbol" w:hAnsi="Times New Roman" w:cs="Times New Roman"/>
+          <w:sz w:val="28"/>
+          <w:szCs w:val="28"/>
+          <w:lang w:val="ru-RU"/>
+        </w:rPr>
+        <w:t xml:space="preserve">. </w:t>
+      </w:r>
+      <w:proofErr w:type="spellStart"/>
+      <w:r>
+        <w:rPr>
+          <w:rFonts w:ascii="Times New Roman" w:eastAsia="Segoe UI Symbol" w:hAnsi="Times New Roman" w:cs="Times New Roman"/>
+          <w:sz w:val="28"/>
+          <w:szCs w:val="28"/>
+          <w:lang w:val="ru-RU"/>
+        </w:rPr>
+        <w:t>SignalR</w:t>
+      </w:r>
+      <w:proofErr w:type="spellEnd"/>
+      <w:r>
+        <w:rPr>
+          <w:rFonts w:ascii="Times New Roman" w:eastAsia="Segoe UI Symbol" w:hAnsi="Times New Roman" w:cs="Times New Roman"/>
+          <w:sz w:val="28"/>
+          <w:szCs w:val="28"/>
+          <w:lang w:val="ru-RU"/>
+        </w:rPr>
+        <w:t xml:space="preserve"> предоставляет простой API для создания функционала, который позвол</w:t>
+      </w:r>
+      <w:r>
+        <w:rPr>
+          <w:rFonts w:ascii="Times New Roman" w:eastAsia="Segoe UI Symbol" w:hAnsi="Times New Roman" w:cs="Times New Roman"/>
+          <w:sz w:val="28"/>
+          <w:szCs w:val="28"/>
+          <w:lang w:val="ru-RU"/>
+        </w:rPr>
+        <w:t xml:space="preserve">яет вызывать функции </w:t>
+      </w:r>
+      <w:r>
+        <w:rPr>
+          <w:rFonts w:ascii="Times New Roman" w:eastAsia="Segoe UI Symbol" w:hAnsi="Times New Roman" w:cs="Times New Roman"/>
+          <w:sz w:val="28"/>
+          <w:szCs w:val="28"/>
+          <w:lang w:val="ru-RU"/>
+        </w:rPr>
+        <w:t xml:space="preserve">на стороне клиента из серверного кода, написанного с помощью языков платформы .NET. </w:t>
+      </w:r>
+      <w:proofErr w:type="spellStart"/>
+      <w:r>
+        <w:rPr>
+          <w:rFonts w:ascii="Times New Roman" w:eastAsia="Segoe UI Symbol" w:hAnsi="Times New Roman" w:cs="Times New Roman"/>
+          <w:sz w:val="28"/>
+          <w:szCs w:val="28"/>
+          <w:lang w:val="ru-RU"/>
+        </w:rPr>
+        <w:t>SignalR</w:t>
+      </w:r>
+      <w:proofErr w:type="spellEnd"/>
+      <w:r>
+        <w:rPr>
+          <w:rFonts w:ascii="Times New Roman" w:eastAsia="Segoe UI Symbol" w:hAnsi="Times New Roman" w:cs="Times New Roman"/>
+          <w:sz w:val="28"/>
+          <w:szCs w:val="28"/>
+          <w:lang w:val="ru-RU"/>
+        </w:rPr>
+        <w:t xml:space="preserve"> значительно упрощает работу с коммуникациями реального времени. Библиотека обрабатывает все подключения и автоматически рассылает сообщения всем подключенным клиентам, либо каким-нибудь специфическим клиентам.</w:t>
+      </w:r>
+    </w:p>
+    <w:p>
+      <w:pPr>
+        <w:spacing w:after="0" w:line="240" w:lineRule="auto"/>
+        <w:ind w:firstLine="709"/>
+        <w:jc w:val="both"/>
+        <w:rPr>
+          <w:rFonts w:ascii="Times New Roman" w:eastAsia="Segoe UI Symbol" w:hAnsi="Times New Roman" w:cs="Times New Roman"/>
+          <w:sz w:val="28"/>
+          <w:szCs w:val="28"/>
+          <w:lang w:val="ru-RU"/>
+        </w:rPr>
+      </w:pPr>
+      <w:r>
+        <w:rPr>
+          <w:rFonts w:ascii="Times New Roman" w:eastAsia="Segoe UI Symbol" w:hAnsi="Times New Roman" w:cs="Times New Roman"/>
+          <w:sz w:val="28"/>
+          <w:szCs w:val="28"/>
+          <w:lang w:val="ru-RU"/>
+        </w:rPr>
+        <w:t xml:space="preserve">Первым делом необходимо создать класс, который будет наследоваться от класса </w:t>
+      </w:r>
+      <w:r>
+        <w:rPr>
+          <w:rFonts w:ascii="Times New Roman" w:eastAsia="Segoe UI Symbol" w:hAnsi="Times New Roman" w:cs="Times New Roman"/>
+          <w:sz w:val="28"/>
+          <w:szCs w:val="28"/>
+        </w:rPr>
+        <w:t>Hub</w:t>
+      </w:r>
+      <w:r>
+        <w:rPr>
+          <w:rFonts w:ascii="Times New Roman" w:eastAsia="Segoe UI Symbol" w:hAnsi="Times New Roman" w:cs="Times New Roman"/>
+          <w:sz w:val="28"/>
+          <w:szCs w:val="28"/>
+          <w:lang w:val="ru-RU"/>
+        </w:rPr>
+        <w:t xml:space="preserve"> </w:t>
+      </w:r>
+      <w:r>
+        <w:rPr>
+          <w:rFonts w:ascii="Times New Roman" w:eastAsia="Segoe UI Symbol" w:hAnsi="Times New Roman" w:cs="Times New Roman"/>
+          <w:sz w:val="28"/>
+          <w:szCs w:val="28"/>
+          <w:lang w:val="ru-RU"/>
+        </w:rPr>
+        <w:t>и реализовать там все необходимые мет</w:t>
+      </w:r>
+      <w:r>
+        <w:rPr>
+          <w:rFonts w:ascii="Times New Roman" w:eastAsia="Segoe UI Symbol" w:hAnsi="Times New Roman" w:cs="Times New Roman"/>
+          <w:sz w:val="28"/>
+          <w:szCs w:val="28"/>
+          <w:lang w:val="ru-RU"/>
+        </w:rPr>
+        <w:t xml:space="preserve">оды пример реализации класса </w:t>
+      </w:r>
+      <w:r>
+        <w:rPr>
+          <w:rFonts w:ascii="Times New Roman" w:eastAsia="Segoe UI Symbol" w:hAnsi="Times New Roman" w:cs="Times New Roman"/>
+          <w:sz w:val="28"/>
+          <w:szCs w:val="28"/>
+          <w:lang w:val="ru-RU"/>
+        </w:rPr>
+        <w:t>выглядит следующим образом.</w:t>
+      </w:r>
+    </w:p>
+    <w:p>
+      <w:pPr>
+        <w:spacing w:after="0" w:line="240" w:lineRule="auto"/>
+        <w:ind w:firstLine="709"/>
+        <w:jc w:val="both"/>
+        <w:rPr>
+          <w:rFonts w:ascii="Times New Roman" w:eastAsia="Segoe UI Symbol" w:hAnsi="Times New Roman" w:cs="Times New Roman"/>
+          <w:sz w:val="28"/>
+          <w:szCs w:val="28"/>
+          <w:lang w:val="ru-RU"/>
+        </w:rPr>
+      </w:pPr>
+    </w:p>
+    <w:p>
+      <w:pPr>
+        <w:spacing w:after="0" w:line="240" w:lineRule="auto"/>
+        <w:ind w:firstLine="709"/>
+        <w:jc w:val="both"/>
+        <w:rPr>
+          <w:rFonts w:ascii="Courier New" w:eastAsia="Segoe UI Symbol" w:hAnsi="Courier New" w:cs="Courier New"/>
+          <w:sz w:val="20"/>
+          <w:szCs w:val="28"/>
+        </w:rPr>
+      </w:pPr>
+      <w:r>
+        <w:rPr>
+          <w:rFonts w:ascii="Courier New" w:eastAsia="Segoe UI Symbol" w:hAnsi="Courier New" w:cs="Courier New"/>
+          <w:sz w:val="20"/>
+          <w:szCs w:val="28"/>
+        </w:rPr>
+        <w:t xml:space="preserve">public class </w:t>
+      </w:r>
+      <w:proofErr w:type="spellStart"/>
+      <w:proofErr w:type="gramStart"/>
+      <w:r>
+        <w:rPr>
+          <w:rFonts w:ascii="Courier New" w:eastAsia="Segoe UI Symbol" w:hAnsi="Courier New" w:cs="Courier New"/>
+          <w:sz w:val="20"/>
+          <w:szCs w:val="28"/>
+        </w:rPr>
+        <w:t>ChatHub:Hub</w:t>
+      </w:r>
+      <w:proofErr w:type="spellEnd"/>
+      <w:proofErr w:type="gramEnd"/>
+    </w:p>
+    <w:p>
+      <w:pPr>
+        <w:spacing w:after="0" w:line="240" w:lineRule="auto"/>
+        <w:jc w:val="both"/>
+        <w:rPr>
+          <w:rFonts w:ascii="Courier New" w:eastAsia="Segoe UI Symbol" w:hAnsi="Courier New" w:cs="Courier New"/>
+          <w:sz w:val="20"/>
+          <w:szCs w:val="28"/>
+        </w:rPr>
+      </w:pPr>
+      <w:r>
+        <w:rPr>
+          <w:rFonts w:ascii="Courier New" w:eastAsia="Segoe UI Symbol" w:hAnsi="Courier New" w:cs="Courier New"/>
+          <w:sz w:val="20"/>
+          <w:szCs w:val="28"/>
+        </w:rPr>
+        <w:t xml:space="preserve">  </w:t>
+      </w:r>
+      <w:r>
+        <w:rPr>
+          <w:rFonts w:ascii="Courier New" w:eastAsia="Segoe UI Symbol" w:hAnsi="Courier New" w:cs="Courier New"/>
+          <w:sz w:val="20"/>
+          <w:szCs w:val="28"/>
+        </w:rPr>
+        <w:t xml:space="preserve">    {</w:t>
+      </w:r>
+    </w:p>
+    <w:p>
+      <w:pPr>
+        <w:spacing w:after="0" w:line="240" w:lineRule="auto"/>
+        <w:ind w:firstLine="708"/>
+        <w:jc w:val="both"/>
+        <w:rPr>
+          <w:rFonts w:ascii="Courier New" w:eastAsia="Segoe UI Symbol" w:hAnsi="Courier New" w:cs="Courier New"/>
+          <w:sz w:val="20"/>
+          <w:szCs w:val="28"/>
+        </w:rPr>
+      </w:pPr>
+      <w:r>
+        <w:rPr>
+          <w:rFonts w:ascii="Courier New" w:eastAsia="Segoe UI Symbol" w:hAnsi="Courier New" w:cs="Courier New"/>
+          <w:sz w:val="20"/>
+          <w:szCs w:val="28"/>
+        </w:rPr>
+        <w:t>}</w:t>
+      </w:r>
+    </w:p>
+    <w:p>
+      <w:pPr>
+        <w:spacing w:after="0" w:line="240" w:lineRule="auto"/>
+        <w:ind w:firstLine="709"/>
+        <w:jc w:val="both"/>
+        <w:rPr>
+          <w:rFonts w:ascii="Times New Roman" w:eastAsia="Segoe UI Symbol" w:hAnsi="Times New Roman" w:cs="Times New Roman"/>
+          <w:sz w:val="28"/>
+          <w:szCs w:val="28"/>
+        </w:rPr>
+      </w:pPr>
+    </w:p>
+    <w:p>
+      <w:pPr>
+        <w:spacing w:after="0" w:line="240" w:lineRule="auto"/>
+        <w:ind w:firstLine="709"/>
+        <w:jc w:val="both"/>
+        <w:rPr>
+          <w:rFonts w:ascii="Times New Roman" w:eastAsia="Segoe UI Symbol" w:hAnsi="Times New Roman" w:cs="Times New Roman"/>
+          <w:sz w:val="28"/>
+          <w:szCs w:val="28"/>
+          <w:lang w:val="ru-RU"/>
+        </w:rPr>
+      </w:pPr>
+      <w:r>
+        <w:rPr>
+          <w:rFonts w:ascii="Times New Roman" w:eastAsia="Segoe UI Symbol" w:hAnsi="Times New Roman" w:cs="Times New Roman"/>
+          <w:sz w:val="28"/>
+          <w:szCs w:val="28"/>
+          <w:lang w:val="ru-RU"/>
+        </w:rPr>
+        <w:t>Р</w:t>
+      </w:r>
+      <w:r>
+        <w:rPr>
+          <w:rFonts w:ascii="Times New Roman" w:eastAsia="Segoe UI Symbol" w:hAnsi="Times New Roman" w:cs="Times New Roman"/>
+          <w:sz w:val="28"/>
+          <w:szCs w:val="28"/>
+          <w:lang w:val="ru-RU"/>
+        </w:rPr>
+        <w:t xml:space="preserve">ассмотрим работу класса </w:t>
+      </w:r>
+      <w:proofErr w:type="spellStart"/>
+      <w:r>
+        <w:rPr>
+          <w:rFonts w:ascii="Times New Roman" w:eastAsia="Segoe UI Symbol" w:hAnsi="Times New Roman" w:cs="Times New Roman"/>
+          <w:sz w:val="28"/>
+          <w:szCs w:val="28"/>
+        </w:rPr>
+        <w:t>ChatHub</w:t>
+      </w:r>
+      <w:proofErr w:type="spellEnd"/>
+      <w:r>
+        <w:rPr>
+          <w:rFonts w:ascii="Times New Roman" w:eastAsia="Segoe UI Symbol" w:hAnsi="Times New Roman" w:cs="Times New Roman"/>
+          <w:sz w:val="28"/>
+          <w:szCs w:val="28"/>
+          <w:lang w:val="ru-RU"/>
+        </w:rPr>
+        <w:t xml:space="preserve"> </w:t>
+      </w:r>
+      <w:r>
+        <w:rPr>
+          <w:rFonts w:ascii="Times New Roman" w:eastAsia="Segoe UI Symbol" w:hAnsi="Times New Roman" w:cs="Times New Roman"/>
+          <w:sz w:val="28"/>
+          <w:szCs w:val="28"/>
+          <w:lang w:val="ru-RU"/>
+        </w:rPr>
+        <w:t xml:space="preserve">подробно. Первым делом класс наследуется от класса </w:t>
+      </w:r>
+      <w:r>
+        <w:rPr>
+          <w:rFonts w:ascii="Times New Roman" w:eastAsia="Segoe UI Symbol" w:hAnsi="Times New Roman" w:cs="Times New Roman"/>
+          <w:sz w:val="28"/>
+          <w:szCs w:val="28"/>
+        </w:rPr>
+        <w:t>Hub</w:t>
+      </w:r>
+      <w:r>
+        <w:rPr>
+          <w:rFonts w:ascii="Times New Roman" w:eastAsia="Segoe UI Symbol" w:hAnsi="Times New Roman" w:cs="Times New Roman"/>
+          <w:sz w:val="28"/>
+          <w:szCs w:val="28"/>
+          <w:lang w:val="ru-RU"/>
+        </w:rPr>
+        <w:t xml:space="preserve"> что предоставляет функционал для обмена сообщений между клиентами и сервером. Важно отметить что клиент может обращаться только к публичным методам класс.</w:t>
+      </w:r>
+      <w:r>
+        <w:rPr>
+          <w:rFonts w:ascii="Times New Roman" w:eastAsia="Segoe UI Symbol" w:hAnsi="Times New Roman" w:cs="Times New Roman"/>
+          <w:sz w:val="28"/>
+          <w:szCs w:val="28"/>
+          <w:lang w:val="ru-RU"/>
+        </w:rPr>
+        <w:t xml:space="preserve"> </w:t>
+      </w:r>
+    </w:p>
+    <w:p>
+      <w:pPr>
+        <w:spacing w:after="0" w:line="240" w:lineRule="auto"/>
+        <w:ind w:firstLine="709"/>
+        <w:jc w:val="both"/>
+        <w:rPr>
+          <w:rFonts w:ascii="Times New Roman" w:eastAsia="Segoe UI Symbol" w:hAnsi="Times New Roman" w:cs="Times New Roman"/>
+          <w:sz w:val="28"/>
+          <w:szCs w:val="28"/>
+          <w:lang w:val="ru-RU"/>
+        </w:rPr>
+      </w:pPr>
+      <w:r>
+        <w:rPr>
+          <w:rFonts w:ascii="Times New Roman" w:eastAsia="Segoe UI Symbol" w:hAnsi="Times New Roman" w:cs="Times New Roman"/>
+          <w:sz w:val="28"/>
+          <w:szCs w:val="28"/>
+          <w:lang w:val="ru-RU"/>
+        </w:rPr>
+        <w:t xml:space="preserve">Первым делом необходимо создать </w:t>
+      </w:r>
+      <w:proofErr w:type="gramStart"/>
+      <w:r>
+        <w:rPr>
+          <w:rFonts w:ascii="Times New Roman" w:eastAsia="Segoe UI Symbol" w:hAnsi="Times New Roman" w:cs="Times New Roman"/>
+          <w:sz w:val="28"/>
+          <w:szCs w:val="28"/>
+          <w:lang w:val="ru-RU"/>
+        </w:rPr>
+        <w:t>переменные</w:t>
+      </w:r>
+      <w:proofErr w:type="gramEnd"/>
+      <w:r>
+        <w:rPr>
+          <w:rFonts w:ascii="Times New Roman" w:eastAsia="Segoe UI Symbol" w:hAnsi="Times New Roman" w:cs="Times New Roman"/>
+          <w:sz w:val="28"/>
+          <w:szCs w:val="28"/>
+          <w:lang w:val="ru-RU"/>
+        </w:rPr>
+        <w:t xml:space="preserve"> которые будут иметь функционал который реализован при помощи внедрения зависимостей и определили в соответствующих классах и интерфейсах. Так же необходимо определить словарь для </w:t>
+      </w:r>
+      <w:r>
+        <w:rPr>
+          <w:rFonts w:ascii="Times New Roman" w:eastAsia="Segoe UI Symbol" w:hAnsi="Times New Roman" w:cs="Times New Roman"/>
+          <w:sz w:val="28"/>
+          <w:szCs w:val="28"/>
+          <w:lang w:val="ru-RU"/>
+        </w:rPr>
+        <w:t>сопоставления идентификаторов пользователей с их соответствующими идентификаторами подключения.</w:t>
+      </w:r>
+    </w:p>
+    <w:p>
+      <w:pPr>
+        <w:spacing w:after="0" w:line="240" w:lineRule="auto"/>
+        <w:ind w:firstLine="709"/>
+        <w:jc w:val="both"/>
+        <w:rPr>
+          <w:rFonts w:ascii="Times New Roman" w:eastAsia="Segoe UI Symbol" w:hAnsi="Times New Roman" w:cs="Times New Roman"/>
+          <w:sz w:val="28"/>
+          <w:szCs w:val="28"/>
+          <w:lang w:val="ru-RU"/>
+        </w:rPr>
+      </w:pPr>
+    </w:p>
+    <w:p>
+      <w:pPr>
+        <w:spacing w:after="0" w:line="240" w:lineRule="auto"/>
+        <w:ind w:firstLine="708"/>
+        <w:jc w:val="both"/>
+        <w:rPr>
+          <w:rFonts w:ascii="Courier New" w:eastAsia="Segoe UI Symbol" w:hAnsi="Courier New" w:cs="Courier New"/>
+          <w:sz w:val="20"/>
+          <w:szCs w:val="28"/>
+        </w:rPr>
+      </w:pPr>
+      <w:proofErr w:type="spellStart"/>
+      <w:r>
+        <w:rPr>
+          <w:rFonts w:ascii="Courier New" w:eastAsia="Segoe UI Symbol" w:hAnsi="Courier New" w:cs="Courier New"/>
+          <w:sz w:val="20"/>
+          <w:szCs w:val="28"/>
+        </w:rPr>
+        <w:t>UserOperator</w:t>
+      </w:r>
+      <w:proofErr w:type="spellEnd"/>
+      <w:r>
+        <w:rPr>
+          <w:rFonts w:ascii="Courier New" w:eastAsia="Segoe UI Symbol" w:hAnsi="Courier New" w:cs="Courier New"/>
+          <w:sz w:val="20"/>
+          <w:szCs w:val="28"/>
+        </w:rPr>
+        <w:t xml:space="preserve"> _</w:t>
+      </w:r>
+      <w:proofErr w:type="spellStart"/>
+      <w:r>
+        <w:rPr>
+          <w:rFonts w:ascii="Courier New" w:eastAsia="Segoe UI Symbol" w:hAnsi="Courier New" w:cs="Courier New"/>
+          <w:sz w:val="20"/>
+          <w:szCs w:val="28"/>
+        </w:rPr>
+        <w:t>userOperator</w:t>
+      </w:r>
+      <w:proofErr w:type="spellEnd"/>
+      <w:r>
+        <w:rPr>
+          <w:rFonts w:ascii="Courier New" w:eastAsia="Segoe UI Symbol" w:hAnsi="Courier New" w:cs="Courier New"/>
+          <w:sz w:val="20"/>
+          <w:szCs w:val="28"/>
+        </w:rPr>
+        <w:t>;</w:t>
+      </w:r>
+    </w:p>
+    <w:p>
+      <w:pPr>
+        <w:spacing w:after="0" w:line="240" w:lineRule="auto"/>
+        <w:jc w:val="both"/>
+        <w:rPr>
+          <w:rFonts w:ascii="Courier New" w:eastAsia="Segoe UI Symbol" w:hAnsi="Courier New" w:cs="Courier New"/>
+          <w:sz w:val="20"/>
+          <w:szCs w:val="28"/>
+        </w:rPr>
+      </w:pPr>
+      <w:r>
+        <w:rPr>
+          <w:rFonts w:ascii="Courier New" w:eastAsia="Segoe UI Symbol" w:hAnsi="Courier New" w:cs="Courier New"/>
+          <w:sz w:val="20"/>
+          <w:szCs w:val="28"/>
+        </w:rPr>
+        <w:t xml:space="preserve">      </w:t>
+      </w:r>
+      <w:proofErr w:type="spellStart"/>
+      <w:r>
+        <w:rPr>
+          <w:rFonts w:ascii="Courier New" w:eastAsia="Segoe UI Symbol" w:hAnsi="Courier New" w:cs="Courier New"/>
+          <w:sz w:val="20"/>
+          <w:szCs w:val="28"/>
+        </w:rPr>
+        <w:t>IMessageFunction</w:t>
+      </w:r>
+      <w:proofErr w:type="spellEnd"/>
+      <w:r>
+        <w:rPr>
+          <w:rFonts w:ascii="Courier New" w:eastAsia="Segoe UI Symbol" w:hAnsi="Courier New" w:cs="Courier New"/>
+          <w:sz w:val="20"/>
+          <w:szCs w:val="28"/>
+        </w:rPr>
+        <w:t xml:space="preserve"> _</w:t>
+      </w:r>
+      <w:proofErr w:type="spellStart"/>
+      <w:r>
+        <w:rPr>
+          <w:rFonts w:ascii="Courier New" w:eastAsia="Segoe UI Symbol" w:hAnsi="Courier New" w:cs="Courier New"/>
+          <w:sz w:val="20"/>
+          <w:szCs w:val="28"/>
+        </w:rPr>
+        <w:t>messageFunction</w:t>
+      </w:r>
+      <w:proofErr w:type="spellEnd"/>
+      <w:r>
+        <w:rPr>
+          <w:rFonts w:ascii="Courier New" w:eastAsia="Segoe UI Symbol" w:hAnsi="Courier New" w:cs="Courier New"/>
+          <w:sz w:val="20"/>
+          <w:szCs w:val="28"/>
+        </w:rPr>
+        <w:t>;</w:t>
+      </w:r>
+    </w:p>
+    <w:p>
+      <w:pPr>
+        <w:spacing w:after="0" w:line="240" w:lineRule="auto"/>
+        <w:jc w:val="both"/>
+        <w:rPr>
+          <w:rFonts w:ascii="Courier New" w:eastAsia="Segoe UI Symbol" w:hAnsi="Courier New" w:cs="Courier New"/>
+          <w:sz w:val="20"/>
+          <w:szCs w:val="28"/>
+        </w:rPr>
+      </w:pPr>
+      <w:r>
+        <w:rPr>
+          <w:rFonts w:ascii="Courier New" w:eastAsia="Segoe UI Symbol" w:hAnsi="Courier New" w:cs="Courier New"/>
+          <w:sz w:val="20"/>
+          <w:szCs w:val="28"/>
+        </w:rPr>
+        <w:t xml:space="preserve">      </w:t>
+      </w:r>
+      <w:r>
+        <w:rPr>
+          <w:rFonts w:ascii="Courier New" w:eastAsia="Segoe UI Symbol" w:hAnsi="Courier New" w:cs="Courier New"/>
+          <w:sz w:val="20"/>
+          <w:szCs w:val="28"/>
+        </w:rPr>
+        <w:t xml:space="preserve">private static </w:t>
+      </w:r>
+      <w:proofErr w:type="spellStart"/>
+      <w:r>
+        <w:rPr>
+          <w:rFonts w:ascii="Courier New" w:eastAsia="Segoe UI Symbol" w:hAnsi="Courier New" w:cs="Courier New"/>
+          <w:sz w:val="20"/>
+          <w:szCs w:val="28"/>
+        </w:rPr>
+        <w:t>readonly</w:t>
+      </w:r>
+      <w:proofErr w:type="spellEnd"/>
+      <w:r>
+        <w:rPr>
+          <w:rFonts w:ascii="Courier New" w:eastAsia="Segoe UI Symbol" w:hAnsi="Courier New" w:cs="Courier New"/>
+          <w:sz w:val="20"/>
+          <w:szCs w:val="28"/>
+        </w:rPr>
+        <w:t xml:space="preserve"> Dictionary&lt;</w:t>
+      </w:r>
+      <w:proofErr w:type="spellStart"/>
+      <w:r>
+        <w:rPr>
+          <w:rFonts w:ascii="Courier New" w:eastAsia="Segoe UI Symbol" w:hAnsi="Courier New" w:cs="Courier New"/>
+          <w:sz w:val="20"/>
+          <w:szCs w:val="28"/>
+        </w:rPr>
+        <w:t>int</w:t>
+      </w:r>
+      <w:proofErr w:type="spellEnd"/>
+      <w:r>
+        <w:rPr>
+          <w:rFonts w:ascii="Courier New" w:eastAsia="Segoe UI Symbol" w:hAnsi="Courier New" w:cs="Courier New"/>
+          <w:sz w:val="20"/>
+          <w:szCs w:val="28"/>
+        </w:rPr>
+        <w:t>, string&gt; _</w:t>
+      </w:r>
+      <w:proofErr w:type="spellStart"/>
+      <w:r>
+        <w:rPr>
+          <w:rFonts w:ascii="Courier New" w:eastAsia="Segoe UI Symbol" w:hAnsi="Courier New" w:cs="Courier New"/>
+          <w:sz w:val="20"/>
+          <w:szCs w:val="28"/>
+        </w:rPr>
+        <w:t>connectionMapping</w:t>
+      </w:r>
+      <w:proofErr w:type="spellEnd"/>
+      <w:r>
+        <w:rPr>
+          <w:rFonts w:ascii="Courier New" w:eastAsia="Segoe UI Symbol" w:hAnsi="Courier New" w:cs="Courier New"/>
+          <w:sz w:val="20"/>
+          <w:szCs w:val="28"/>
+        </w:rPr>
+        <w:t xml:space="preserve"> </w:t>
+      </w:r>
       <w:bookmarkStart w:id="0" w:name="_GoBack"/>
       <w:bookmarkEnd w:id="0"/>
+      <w:r>
+        <w:rPr>
+          <w:rFonts w:ascii="Courier New" w:eastAsia="Segoe UI Symbol" w:hAnsi="Courier New" w:cs="Courier New"/>
+          <w:sz w:val="20"/>
+          <w:szCs w:val="28"/>
+        </w:rPr>
+        <w:t>= new Dictionary&lt;</w:t>
+      </w:r>
+      <w:proofErr w:type="spellStart"/>
+      <w:r>
+        <w:rPr>
+          <w:rFonts w:ascii="Courier New" w:eastAsia="Segoe UI Symbol" w:hAnsi="Courier New" w:cs="Courier New"/>
+          <w:sz w:val="20"/>
+          <w:szCs w:val="28"/>
+        </w:rPr>
+        <w:t>int</w:t>
+      </w:r>
+      <w:proofErr w:type="spellEnd"/>
+      <w:r>
+        <w:rPr>
+          <w:rFonts w:ascii="Courier New" w:eastAsia="Segoe UI Symbol" w:hAnsi="Courier New" w:cs="Courier New"/>
+          <w:sz w:val="20"/>
+          <w:szCs w:val="28"/>
+        </w:rPr>
+        <w:t>, string</w:t>
+      </w:r>
+      <w:proofErr w:type="gramStart"/>
+      <w:r>
+        <w:rPr>
+          <w:rFonts w:ascii="Courier New" w:eastAsia="Segoe UI Symbol" w:hAnsi="Courier New" w:cs="Courier New"/>
+          <w:sz w:val="20"/>
+          <w:szCs w:val="28"/>
+        </w:rPr>
+        <w:t>&gt;(</w:t>
+      </w:r>
+      <w:proofErr w:type="gramEnd"/>
+      <w:r>
+        <w:rPr>
+          <w:rFonts w:ascii="Courier New" w:eastAsia="Segoe UI Symbol" w:hAnsi="Courier New" w:cs="Courier New"/>
+          <w:sz w:val="20"/>
+          <w:szCs w:val="28"/>
+        </w:rPr>
+        <w:t>);</w:t>
+      </w:r>
+    </w:p>
+    <w:p>
+      <w:pPr>
+        <w:spacing w:after="0" w:line="240" w:lineRule="auto"/>
+        <w:ind w:firstLine="709"/>
+        <w:jc w:val="both"/>
+        <w:rPr>
+          <w:rFonts w:ascii="Times New Roman" w:eastAsia="Segoe UI Symbol" w:hAnsi="Times New Roman" w:cs="Times New Roman"/>
+          <w:sz w:val="28"/>
+          <w:szCs w:val="28"/>
+        </w:rPr>
+      </w:pPr>
+    </w:p>
+    <w:p>
+      <w:pPr>
+        <w:spacing w:after="0" w:line="240" w:lineRule="auto"/>
+        <w:ind w:firstLine="709"/>
+        <w:jc w:val="both"/>
+        <w:rPr>
+          <w:rFonts w:ascii="Times New Roman" w:eastAsia="Segoe UI Symbol" w:hAnsi="Times New Roman" w:cs="Times New Roman"/>
+          <w:sz w:val="28"/>
+          <w:szCs w:val="28"/>
+        </w:rPr>
+      </w:pPr>
+    </w:p>
+    <w:p>
+      <w:pPr>
+        <w:spacing w:after="0" w:line="240" w:lineRule="auto"/>
+        <w:ind w:firstLine="709"/>
+        <w:jc w:val="both"/>
+        <w:rPr>
+          <w:rFonts w:ascii="Times New Roman" w:eastAsia="Segoe UI Symbol" w:hAnsi="Times New Roman" w:cs="Times New Roman"/>
+          <w:sz w:val="28"/>
+          <w:szCs w:val="28"/>
+        </w:rPr>
+      </w:pPr>
+    </w:p>
+    <w:p>
+      <w:pPr>
+        <w:spacing w:after="0" w:line="240" w:lineRule="auto"/>
+        <w:ind w:firstLine="709"/>
+        <w:jc w:val="both"/>
+        <w:rPr>
+          <w:rFonts w:ascii="Times New Roman" w:eastAsia="Segoe UI Symbol" w:hAnsi="Times New Roman" w:cs="Times New Roman"/>
+          <w:sz w:val="28"/>
+          <w:szCs w:val="28"/>
+        </w:rPr>
+      </w:pPr>
+    </w:p>
+    <w:p>
+      <w:pPr>
+        <w:spacing w:after="0" w:line="240" w:lineRule="auto"/>
+        <w:ind w:firstLine="709"/>
+        <w:jc w:val="both"/>
+        <w:rPr>
+          <w:rFonts w:ascii="Courier New" w:eastAsia="Segoe UI Symbol" w:hAnsi="Courier New" w:cs="Courier New"/>
+          <w:sz w:val="20"/>
+          <w:szCs w:val="28"/>
+        </w:rPr>
+      </w:pPr>
+      <w:r>
+        <w:rPr>
+          <w:rFonts w:ascii="Courier New" w:eastAsia="Segoe UI Symbol" w:hAnsi="Courier New" w:cs="Courier New"/>
+          <w:sz w:val="20"/>
+          <w:szCs w:val="28"/>
+        </w:rPr>
+        <w:t xml:space="preserve">public class </w:t>
+      </w:r>
+      <w:proofErr w:type="spellStart"/>
+      <w:proofErr w:type="gramStart"/>
+      <w:r>
+        <w:rPr>
+          <w:rFonts w:ascii="Courier New" w:eastAsia="Segoe UI Symbol" w:hAnsi="Courier New" w:cs="Courier New"/>
+          <w:sz w:val="20"/>
+          <w:szCs w:val="28"/>
+        </w:rPr>
+        <w:t>ChatHub:Hub</w:t>
+      </w:r>
+      <w:proofErr w:type="spellEnd"/>
+      <w:proofErr w:type="gramEnd"/>
+    </w:p>
+    <w:p>
+      <w:pPr>
+        <w:spacing w:after="0" w:line="240" w:lineRule="auto"/>
+        <w:jc w:val="both"/>
+        <w:rPr>
+          <w:rFonts w:ascii="Courier New" w:eastAsia="Segoe UI Symbol" w:hAnsi="Courier New" w:cs="Courier New"/>
+          <w:sz w:val="20"/>
+          <w:szCs w:val="28"/>
+        </w:rPr>
+      </w:pPr>
+      <w:r>
+        <w:rPr>
+          <w:rFonts w:ascii="Courier New" w:eastAsia="Segoe UI Symbol" w:hAnsi="Courier New" w:cs="Courier New"/>
+          <w:sz w:val="20"/>
+          <w:szCs w:val="28"/>
+        </w:rPr>
+        <w:t xml:space="preserve">  </w:t>
+      </w:r>
+      <w:r>
+        <w:rPr>
+          <w:rFonts w:ascii="Courier New" w:eastAsia="Segoe UI Symbol" w:hAnsi="Courier New" w:cs="Courier New"/>
+          <w:sz w:val="20"/>
+          <w:szCs w:val="28"/>
+        </w:rPr>
+        <w:t xml:space="preserve">    {</w:t>
+      </w:r>
+    </w:p>
+    <w:p>
+      <w:pPr>
+        <w:spacing w:after="0" w:line="240" w:lineRule="auto"/>
+        <w:jc w:val="both"/>
+        <w:rPr>
+          <w:rFonts w:ascii="Courier New" w:eastAsia="Segoe UI Symbol" w:hAnsi="Courier New" w:cs="Courier New"/>
+          <w:sz w:val="20"/>
+          <w:szCs w:val="28"/>
+        </w:rPr>
+      </w:pPr>
+      <w:r>
+        <w:rPr>
+          <w:rFonts w:ascii="Courier New" w:eastAsia="Segoe UI Symbol" w:hAnsi="Courier New" w:cs="Courier New"/>
+          <w:sz w:val="20"/>
+          <w:szCs w:val="28"/>
+        </w:rPr>
+        <w:t xml:space="preserve">        </w:t>
+      </w:r>
+      <w:proofErr w:type="spellStart"/>
+      <w:r>
+        <w:rPr>
+          <w:rFonts w:ascii="Courier New" w:eastAsia="Segoe UI Symbol" w:hAnsi="Courier New" w:cs="Courier New"/>
+          <w:sz w:val="20"/>
+          <w:szCs w:val="28"/>
+        </w:rPr>
+        <w:t>UserOperator</w:t>
+      </w:r>
+      <w:proofErr w:type="spellEnd"/>
+      <w:r>
+        <w:rPr>
+          <w:rFonts w:ascii="Courier New" w:eastAsia="Segoe UI Symbol" w:hAnsi="Courier New" w:cs="Courier New"/>
+          <w:sz w:val="20"/>
+          <w:szCs w:val="28"/>
+        </w:rPr>
+        <w:t xml:space="preserve"> _</w:t>
+      </w:r>
+      <w:proofErr w:type="spellStart"/>
+      <w:r>
+        <w:rPr>
+          <w:rFonts w:ascii="Courier New" w:eastAsia="Segoe UI Symbol" w:hAnsi="Courier New" w:cs="Courier New"/>
+          <w:sz w:val="20"/>
+          <w:szCs w:val="28"/>
+        </w:rPr>
+        <w:t>userOperator</w:t>
+      </w:r>
+      <w:proofErr w:type="spellEnd"/>
+      <w:r>
+        <w:rPr>
+          <w:rFonts w:ascii="Courier New" w:eastAsia="Segoe UI Symbol" w:hAnsi="Courier New" w:cs="Courier New"/>
+          <w:sz w:val="20"/>
+          <w:szCs w:val="28"/>
+        </w:rPr>
+        <w:t>;</w:t>
+      </w:r>
+    </w:p>
+    <w:p>
+      <w:pPr>
+        <w:spacing w:after="0" w:line="240" w:lineRule="auto"/>
+        <w:jc w:val="both"/>
+        <w:rPr>
+          <w:rFonts w:ascii="Courier New" w:eastAsia="Segoe UI Symbol" w:hAnsi="Courier New" w:cs="Courier New"/>
+          <w:sz w:val="20"/>
+          <w:szCs w:val="28"/>
+        </w:rPr>
+      </w:pPr>
+      <w:r>
+        <w:rPr>
+          <w:rFonts w:ascii="Courier New" w:eastAsia="Segoe UI Symbol" w:hAnsi="Courier New" w:cs="Courier New"/>
+          <w:sz w:val="20"/>
+          <w:szCs w:val="28"/>
+        </w:rPr>
+        <w:t xml:space="preserve">        </w:t>
+      </w:r>
+      <w:proofErr w:type="spellStart"/>
+      <w:r>
+        <w:rPr>
+          <w:rFonts w:ascii="Courier New" w:eastAsia="Segoe UI Symbol" w:hAnsi="Courier New" w:cs="Courier New"/>
+          <w:sz w:val="20"/>
+          <w:szCs w:val="28"/>
+        </w:rPr>
+        <w:t>IMessageFunction</w:t>
+      </w:r>
+      <w:proofErr w:type="spellEnd"/>
+      <w:r>
+        <w:rPr>
+          <w:rFonts w:ascii="Courier New" w:eastAsia="Segoe UI Symbol" w:hAnsi="Courier New" w:cs="Courier New"/>
+          <w:sz w:val="20"/>
+          <w:szCs w:val="28"/>
+        </w:rPr>
+        <w:t xml:space="preserve"> _</w:t>
+      </w:r>
+      <w:proofErr w:type="spellStart"/>
+      <w:r>
+        <w:rPr>
+          <w:rFonts w:ascii="Courier New" w:eastAsia="Segoe UI Symbol" w:hAnsi="Courier New" w:cs="Courier New"/>
+          <w:sz w:val="20"/>
+          <w:szCs w:val="28"/>
+        </w:rPr>
+        <w:t>messageFunction</w:t>
+      </w:r>
+      <w:proofErr w:type="spellEnd"/>
+      <w:r>
+        <w:rPr>
+          <w:rFonts w:ascii="Courier New" w:eastAsia="Segoe UI Symbol" w:hAnsi="Courier New" w:cs="Courier New"/>
+          <w:sz w:val="20"/>
+          <w:szCs w:val="28"/>
+        </w:rPr>
+        <w:t>;</w:t>
+      </w:r>
+    </w:p>
+    <w:p>
+      <w:pPr>
+        <w:spacing w:after="0" w:line="240" w:lineRule="auto"/>
+        <w:jc w:val="both"/>
+        <w:rPr>
+          <w:rFonts w:ascii="Courier New" w:eastAsia="Segoe UI Symbol" w:hAnsi="Courier New" w:cs="Courier New"/>
+          <w:sz w:val="20"/>
+          <w:szCs w:val="28"/>
+        </w:rPr>
+      </w:pPr>
+      <w:r>
+        <w:rPr>
+          <w:rFonts w:ascii="Courier New" w:eastAsia="Segoe UI Symbol" w:hAnsi="Courier New" w:cs="Courier New"/>
+          <w:sz w:val="20"/>
+          <w:szCs w:val="28"/>
+        </w:rPr>
+        <w:t xml:space="preserve">        private static </w:t>
+      </w:r>
+      <w:proofErr w:type="spellStart"/>
+      <w:r>
+        <w:rPr>
+          <w:rFonts w:ascii="Courier New" w:eastAsia="Segoe UI Symbol" w:hAnsi="Courier New" w:cs="Courier New"/>
+          <w:sz w:val="20"/>
+          <w:szCs w:val="28"/>
+        </w:rPr>
+        <w:t>readonly</w:t>
+      </w:r>
+      <w:proofErr w:type="spellEnd"/>
+      <w:r>
+        <w:rPr>
+          <w:rFonts w:ascii="Courier New" w:eastAsia="Segoe UI Symbol" w:hAnsi="Courier New" w:cs="Courier New"/>
+          <w:sz w:val="20"/>
+          <w:szCs w:val="28"/>
+        </w:rPr>
+        <w:t xml:space="preserve"> Dictionary&lt;</w:t>
+      </w:r>
+      <w:proofErr w:type="spellStart"/>
+      <w:r>
+        <w:rPr>
+          <w:rFonts w:ascii="Courier New" w:eastAsia="Segoe UI Symbol" w:hAnsi="Courier New" w:cs="Courier New"/>
+          <w:sz w:val="20"/>
+          <w:szCs w:val="28"/>
+        </w:rPr>
+        <w:t>int</w:t>
+      </w:r>
+      <w:proofErr w:type="spellEnd"/>
+      <w:r>
+        <w:rPr>
+          <w:rFonts w:ascii="Courier New" w:eastAsia="Segoe UI Symbol" w:hAnsi="Courier New" w:cs="Courier New"/>
+          <w:sz w:val="20"/>
+          <w:szCs w:val="28"/>
+        </w:rPr>
+        <w:t>, string&gt; _</w:t>
+      </w:r>
+      <w:proofErr w:type="spellStart"/>
+      <w:r>
+        <w:rPr>
+          <w:rFonts w:ascii="Courier New" w:eastAsia="Segoe UI Symbol" w:hAnsi="Courier New" w:cs="Courier New"/>
+          <w:sz w:val="20"/>
+          <w:szCs w:val="28"/>
+        </w:rPr>
+        <w:t>connectionMapping</w:t>
+      </w:r>
+      <w:proofErr w:type="spellEnd"/>
+    </w:p>
+    <w:p>
+      <w:pPr>
+        <w:spacing w:after="0" w:line="240" w:lineRule="auto"/>
+        <w:jc w:val="both"/>
+        <w:rPr>
+          <w:rFonts w:ascii="Courier New" w:eastAsia="Segoe UI Symbol" w:hAnsi="Courier New" w:cs="Courier New"/>
+          <w:sz w:val="20"/>
+          <w:szCs w:val="28"/>
+        </w:rPr>
+      </w:pPr>
+      <w:r>
+        <w:rPr>
+          <w:rFonts w:ascii="Courier New" w:eastAsia="Segoe UI Symbol" w:hAnsi="Courier New" w:cs="Courier New"/>
+          <w:sz w:val="20"/>
+          <w:szCs w:val="28"/>
+        </w:rPr>
+        <w:t xml:space="preserve">            = new Dictionary&lt;</w:t>
+      </w:r>
+      <w:proofErr w:type="spellStart"/>
+      <w:r>
+        <w:rPr>
+          <w:rFonts w:ascii="Courier New" w:eastAsia="Segoe UI Symbol" w:hAnsi="Courier New" w:cs="Courier New"/>
+          <w:sz w:val="20"/>
+          <w:szCs w:val="28"/>
+        </w:rPr>
+        <w:t>int</w:t>
+      </w:r>
+      <w:proofErr w:type="spellEnd"/>
+      <w:r>
+        <w:rPr>
+          <w:rFonts w:ascii="Courier New" w:eastAsia="Segoe UI Symbol" w:hAnsi="Courier New" w:cs="Courier New"/>
+          <w:sz w:val="20"/>
+          <w:szCs w:val="28"/>
+        </w:rPr>
+        <w:t>, string</w:t>
+      </w:r>
+      <w:proofErr w:type="gramStart"/>
+      <w:r>
+        <w:rPr>
+          <w:rFonts w:ascii="Courier New" w:eastAsia="Segoe UI Symbol" w:hAnsi="Courier New" w:cs="Courier New"/>
+          <w:sz w:val="20"/>
+          <w:szCs w:val="28"/>
+        </w:rPr>
+        <w:t>&gt;(</w:t>
+      </w:r>
+      <w:proofErr w:type="gramEnd"/>
+      <w:r>
+        <w:rPr>
+          <w:rFonts w:ascii="Courier New" w:eastAsia="Segoe UI Symbol" w:hAnsi="Courier New" w:cs="Courier New"/>
+          <w:sz w:val="20"/>
+          <w:szCs w:val="28"/>
+        </w:rPr>
+        <w:t>);</w:t>
+      </w:r>
+    </w:p>
+    <w:p>
+      <w:pPr>
+        <w:spacing w:after="0" w:line="240" w:lineRule="auto"/>
+        <w:jc w:val="both"/>
+        <w:rPr>
+          <w:rFonts w:ascii="Courier New" w:eastAsia="Segoe UI Symbol" w:hAnsi="Courier New" w:cs="Courier New"/>
+          <w:sz w:val="20"/>
+          <w:szCs w:val="28"/>
+        </w:rPr>
+      </w:pPr>
+    </w:p>
+    <w:p>
+      <w:pPr>
+        <w:spacing w:after="0" w:line="240" w:lineRule="auto"/>
+        <w:jc w:val="both"/>
+        <w:rPr>
+          <w:rFonts w:ascii="Courier New" w:eastAsia="Segoe UI Symbol" w:hAnsi="Courier New" w:cs="Courier New"/>
+          <w:sz w:val="20"/>
+          <w:szCs w:val="28"/>
+        </w:rPr>
+      </w:pPr>
+      <w:r>
+        <w:rPr>
+          <w:rFonts w:ascii="Courier New" w:eastAsia="Segoe UI Symbol" w:hAnsi="Courier New" w:cs="Courier New"/>
+          <w:sz w:val="20"/>
+          <w:szCs w:val="28"/>
+        </w:rPr>
+        <w:t xml:space="preserve">        public </w:t>
+      </w:r>
+      <w:proofErr w:type="spellStart"/>
+      <w:proofErr w:type="gramStart"/>
+      <w:r>
+        <w:rPr>
+          <w:rFonts w:ascii="Courier New" w:eastAsia="Segoe UI Symbol" w:hAnsi="Courier New" w:cs="Courier New"/>
+          <w:sz w:val="20"/>
+          <w:szCs w:val="28"/>
+        </w:rPr>
+        <w:t>ChatHub</w:t>
+      </w:r>
+      <w:proofErr w:type="spellEnd"/>
+      <w:r>
+        <w:rPr>
+          <w:rFonts w:ascii="Courier New" w:eastAsia="Segoe UI Symbol" w:hAnsi="Courier New" w:cs="Courier New"/>
+          <w:sz w:val="20"/>
+          <w:szCs w:val="28"/>
+        </w:rPr>
+        <w:t>(</w:t>
+      </w:r>
+      <w:proofErr w:type="spellStart"/>
+      <w:proofErr w:type="gramEnd"/>
+      <w:r>
+        <w:rPr>
+          <w:rFonts w:ascii="Courier New" w:eastAsia="Segoe UI Symbol" w:hAnsi="Courier New" w:cs="Courier New"/>
+          <w:sz w:val="20"/>
+          <w:szCs w:val="28"/>
+        </w:rPr>
+        <w:t>UserOperator</w:t>
+      </w:r>
+      <w:proofErr w:type="spellEnd"/>
+      <w:r>
+        <w:rPr>
+          <w:rFonts w:ascii="Courier New" w:eastAsia="Segoe UI Symbol" w:hAnsi="Courier New" w:cs="Courier New"/>
+          <w:sz w:val="20"/>
+          <w:szCs w:val="28"/>
+        </w:rPr>
+        <w:t xml:space="preserve"> </w:t>
+      </w:r>
+      <w:proofErr w:type="spellStart"/>
+      <w:r>
+        <w:rPr>
+          <w:rFonts w:ascii="Courier New" w:eastAsia="Segoe UI Symbol" w:hAnsi="Courier New" w:cs="Courier New"/>
+          <w:sz w:val="20"/>
+          <w:szCs w:val="28"/>
+        </w:rPr>
+        <w:t>userOperator</w:t>
+      </w:r>
+      <w:proofErr w:type="spellEnd"/>
+      <w:r>
+        <w:rPr>
+          <w:rFonts w:ascii="Courier New" w:eastAsia="Segoe UI Symbol" w:hAnsi="Courier New" w:cs="Courier New"/>
+          <w:sz w:val="20"/>
+          <w:szCs w:val="28"/>
+        </w:rPr>
+        <w:t xml:space="preserve">, </w:t>
+      </w:r>
+      <w:proofErr w:type="spellStart"/>
+      <w:r>
+        <w:rPr>
+          <w:rFonts w:ascii="Courier New" w:eastAsia="Segoe UI Symbol" w:hAnsi="Courier New" w:cs="Courier New"/>
+          <w:sz w:val="20"/>
+          <w:szCs w:val="28"/>
+        </w:rPr>
+        <w:t>IMessageFunction</w:t>
+      </w:r>
+      <w:proofErr w:type="spellEnd"/>
+      <w:r>
+        <w:rPr>
+          <w:rFonts w:ascii="Courier New" w:eastAsia="Segoe UI Symbol" w:hAnsi="Courier New" w:cs="Courier New"/>
+          <w:sz w:val="20"/>
+          <w:szCs w:val="28"/>
+        </w:rPr>
+        <w:t xml:space="preserve"> </w:t>
+      </w:r>
+      <w:proofErr w:type="spellStart"/>
+      <w:r>
+        <w:rPr>
+          <w:rFonts w:ascii="Courier New" w:eastAsia="Segoe UI Symbol" w:hAnsi="Courier New" w:cs="Courier New"/>
+          <w:sz w:val="20"/>
+          <w:szCs w:val="28"/>
+        </w:rPr>
+        <w:t>messageFunction</w:t>
+      </w:r>
+      <w:proofErr w:type="spellEnd"/>
+      <w:r>
+        <w:rPr>
+          <w:rFonts w:ascii="Courier New" w:eastAsia="Segoe UI Symbol" w:hAnsi="Courier New" w:cs="Courier New"/>
+          <w:sz w:val="20"/>
+          <w:szCs w:val="28"/>
+        </w:rPr>
+        <w:t>)</w:t>
+      </w:r>
+    </w:p>
+    <w:p>
+      <w:pPr>
+        <w:spacing w:after="0" w:line="240" w:lineRule="auto"/>
+        <w:jc w:val="both"/>
+        <w:rPr>
+          <w:rFonts w:ascii="Courier New" w:eastAsia="Segoe UI Symbol" w:hAnsi="Courier New" w:cs="Courier New"/>
+          <w:sz w:val="20"/>
+          <w:szCs w:val="28"/>
+        </w:rPr>
+      </w:pPr>
+      <w:r>
+        <w:rPr>
+          <w:rFonts w:ascii="Courier New" w:eastAsia="Segoe UI Symbol" w:hAnsi="Courier New" w:cs="Courier New"/>
+          <w:sz w:val="20"/>
+          <w:szCs w:val="28"/>
+        </w:rPr>
+        <w:t xml:space="preserve">        {</w:t>
+      </w:r>
+    </w:p>
+    <w:p>
+      <w:pPr>
+        <w:spacing w:after="0" w:line="240" w:lineRule="auto"/>
+        <w:jc w:val="both"/>
+        <w:rPr>
+          <w:rFonts w:ascii="Courier New" w:eastAsia="Segoe UI Symbol" w:hAnsi="Courier New" w:cs="Courier New"/>
+          <w:sz w:val="20"/>
+          <w:szCs w:val="28"/>
+        </w:rPr>
+      </w:pPr>
+      <w:r>
+        <w:rPr>
+          <w:rFonts w:ascii="Courier New" w:eastAsia="Segoe UI Symbol" w:hAnsi="Courier New" w:cs="Courier New"/>
+          <w:sz w:val="20"/>
+          <w:szCs w:val="28"/>
+        </w:rPr>
+        <w:t xml:space="preserve">            _</w:t>
+      </w:r>
+      <w:proofErr w:type="spellStart"/>
+      <w:r>
+        <w:rPr>
+          <w:rFonts w:ascii="Courier New" w:eastAsia="Segoe UI Symbol" w:hAnsi="Courier New" w:cs="Courier New"/>
+          <w:sz w:val="20"/>
+          <w:szCs w:val="28"/>
+        </w:rPr>
+        <w:t>userOperator</w:t>
+      </w:r>
+      <w:proofErr w:type="spellEnd"/>
+      <w:r>
+        <w:rPr>
+          <w:rFonts w:ascii="Courier New" w:eastAsia="Segoe UI Symbol" w:hAnsi="Courier New" w:cs="Courier New"/>
+          <w:sz w:val="20"/>
+          <w:szCs w:val="28"/>
+        </w:rPr>
+        <w:t xml:space="preserve"> = </w:t>
+      </w:r>
+      <w:proofErr w:type="spellStart"/>
+      <w:r>
+        <w:rPr>
+          <w:rFonts w:ascii="Courier New" w:eastAsia="Segoe UI Symbol" w:hAnsi="Courier New" w:cs="Courier New"/>
+          <w:sz w:val="20"/>
+          <w:szCs w:val="28"/>
+        </w:rPr>
+        <w:t>userOperator</w:t>
+      </w:r>
+      <w:proofErr w:type="spellEnd"/>
+      <w:r>
+        <w:rPr>
+          <w:rFonts w:ascii="Courier New" w:eastAsia="Segoe UI Symbol" w:hAnsi="Courier New" w:cs="Courier New"/>
+          <w:sz w:val="20"/>
+          <w:szCs w:val="28"/>
+        </w:rPr>
+        <w:t>;</w:t>
+      </w:r>
+    </w:p>
+    <w:p>
+      <w:pPr>
+        <w:spacing w:after="0" w:line="240" w:lineRule="auto"/>
+        <w:jc w:val="both"/>
+        <w:rPr>
+          <w:rFonts w:ascii="Courier New" w:eastAsia="Segoe UI Symbol" w:hAnsi="Courier New" w:cs="Courier New"/>
+          <w:sz w:val="20"/>
+          <w:szCs w:val="28"/>
+        </w:rPr>
+      </w:pPr>
+      <w:r>
+        <w:rPr>
+          <w:rFonts w:ascii="Courier New" w:eastAsia="Segoe UI Symbol" w:hAnsi="Courier New" w:cs="Courier New"/>
+          <w:sz w:val="20"/>
+          <w:szCs w:val="28"/>
+        </w:rPr>
+        <w:t xml:space="preserve">            _</w:t>
+      </w:r>
+      <w:proofErr w:type="spellStart"/>
+      <w:r>
+        <w:rPr>
+          <w:rFonts w:ascii="Courier New" w:eastAsia="Segoe UI Symbol" w:hAnsi="Courier New" w:cs="Courier New"/>
+          <w:sz w:val="20"/>
+          <w:szCs w:val="28"/>
+        </w:rPr>
+        <w:t>messageFunction</w:t>
+      </w:r>
+      <w:proofErr w:type="spellEnd"/>
+      <w:r>
+        <w:rPr>
+          <w:rFonts w:ascii="Courier New" w:eastAsia="Segoe UI Symbol" w:hAnsi="Courier New" w:cs="Courier New"/>
+          <w:sz w:val="20"/>
+          <w:szCs w:val="28"/>
+        </w:rPr>
+        <w:t xml:space="preserve"> = </w:t>
+      </w:r>
+      <w:proofErr w:type="spellStart"/>
+      <w:r>
+        <w:rPr>
+          <w:rFonts w:ascii="Courier New" w:eastAsia="Segoe UI Symbol" w:hAnsi="Courier New" w:cs="Courier New"/>
+          <w:sz w:val="20"/>
+          <w:szCs w:val="28"/>
+        </w:rPr>
+        <w:t>messageFunction</w:t>
+      </w:r>
+      <w:proofErr w:type="spellEnd"/>
+      <w:r>
+        <w:rPr>
+          <w:rFonts w:ascii="Courier New" w:eastAsia="Segoe UI Symbol" w:hAnsi="Courier New" w:cs="Courier New"/>
+          <w:sz w:val="20"/>
+          <w:szCs w:val="28"/>
+        </w:rPr>
+        <w:t xml:space="preserve">; </w:t>
+      </w:r>
+    </w:p>
+    <w:p>
+      <w:pPr>
+        <w:spacing w:after="0" w:line="240" w:lineRule="auto"/>
+        <w:jc w:val="both"/>
+        <w:rPr>
+          <w:rFonts w:ascii="Courier New" w:eastAsia="Segoe UI Symbol" w:hAnsi="Courier New" w:cs="Courier New"/>
+          <w:sz w:val="20"/>
+          <w:szCs w:val="28"/>
+        </w:rPr>
+      </w:pPr>
+      <w:r>
+        <w:rPr>
+          <w:rFonts w:ascii="Courier New" w:eastAsia="Segoe UI Symbol" w:hAnsi="Courier New" w:cs="Courier New"/>
+          <w:sz w:val="20"/>
+          <w:szCs w:val="28"/>
+        </w:rPr>
+        <w:t xml:space="preserve">        }</w:t>
+      </w:r>
+    </w:p>
+    <w:p>
+      <w:pPr>
+        <w:spacing w:after="0" w:line="240" w:lineRule="auto"/>
+        <w:jc w:val="both"/>
+        <w:rPr>
+          <w:rFonts w:ascii="Courier New" w:eastAsia="Segoe UI Symbol" w:hAnsi="Courier New" w:cs="Courier New"/>
+          <w:sz w:val="20"/>
+          <w:szCs w:val="28"/>
+        </w:rPr>
+      </w:pPr>
+    </w:p>
+    <w:p>
+      <w:pPr>
+        <w:spacing w:after="0" w:line="240" w:lineRule="auto"/>
+        <w:jc w:val="both"/>
+        <w:rPr>
+          <w:rFonts w:ascii="Courier New" w:eastAsia="Segoe UI Symbol" w:hAnsi="Courier New" w:cs="Courier New"/>
+          <w:sz w:val="20"/>
+          <w:szCs w:val="28"/>
+        </w:rPr>
+      </w:pPr>
+      <w:r>
+        <w:rPr>
+          <w:rFonts w:ascii="Courier New" w:eastAsia="Segoe UI Symbol" w:hAnsi="Courier New" w:cs="Courier New"/>
+          <w:sz w:val="20"/>
+          <w:szCs w:val="28"/>
+        </w:rPr>
+        <w:t xml:space="preserve">        public </w:t>
+      </w:r>
+      <w:proofErr w:type="spellStart"/>
+      <w:r>
+        <w:rPr>
+          <w:rFonts w:ascii="Courier New" w:eastAsia="Segoe UI Symbol" w:hAnsi="Courier New" w:cs="Courier New"/>
+          <w:sz w:val="20"/>
+          <w:szCs w:val="28"/>
+        </w:rPr>
+        <w:t>async</w:t>
+      </w:r>
+      <w:proofErr w:type="spellEnd"/>
+      <w:r>
+        <w:rPr>
+          <w:rFonts w:ascii="Courier New" w:eastAsia="Segoe UI Symbol" w:hAnsi="Courier New" w:cs="Courier New"/>
+          <w:sz w:val="20"/>
+          <w:szCs w:val="28"/>
+        </w:rPr>
+        <w:t xml:space="preserve"> Task </w:t>
+      </w:r>
+      <w:proofErr w:type="spellStart"/>
+      <w:proofErr w:type="gramStart"/>
+      <w:r>
+        <w:rPr>
+          <w:rFonts w:ascii="Courier New" w:eastAsia="Segoe UI Symbol" w:hAnsi="Courier New" w:cs="Courier New"/>
+          <w:sz w:val="20"/>
+          <w:szCs w:val="28"/>
+        </w:rPr>
+        <w:t>SendMessageToUser</w:t>
+      </w:r>
+      <w:proofErr w:type="spellEnd"/>
+      <w:r>
+        <w:rPr>
+          <w:rFonts w:ascii="Courier New" w:eastAsia="Segoe UI Symbol" w:hAnsi="Courier New" w:cs="Courier New"/>
+          <w:sz w:val="20"/>
+          <w:szCs w:val="28"/>
+        </w:rPr>
+        <w:t>(</w:t>
+      </w:r>
+      <w:proofErr w:type="spellStart"/>
+      <w:proofErr w:type="gramEnd"/>
+      <w:r>
+        <w:rPr>
+          <w:rFonts w:ascii="Courier New" w:eastAsia="Segoe UI Symbol" w:hAnsi="Courier New" w:cs="Courier New"/>
+          <w:sz w:val="20"/>
+          <w:szCs w:val="28"/>
+        </w:rPr>
+        <w:t>int</w:t>
+      </w:r>
+      <w:proofErr w:type="spellEnd"/>
+      <w:r>
+        <w:rPr>
+          <w:rFonts w:ascii="Courier New" w:eastAsia="Segoe UI Symbol" w:hAnsi="Courier New" w:cs="Courier New"/>
+          <w:sz w:val="20"/>
+          <w:szCs w:val="28"/>
+        </w:rPr>
+        <w:t xml:space="preserve"> </w:t>
+      </w:r>
+      <w:proofErr w:type="spellStart"/>
+      <w:r>
+        <w:rPr>
+          <w:rFonts w:ascii="Courier New" w:eastAsia="Segoe UI Symbol" w:hAnsi="Courier New" w:cs="Courier New"/>
+          <w:sz w:val="20"/>
+          <w:szCs w:val="28"/>
+        </w:rPr>
+        <w:t>fromUserId</w:t>
+      </w:r>
+      <w:proofErr w:type="spellEnd"/>
+      <w:r>
+        <w:rPr>
+          <w:rFonts w:ascii="Courier New" w:eastAsia="Segoe UI Symbol" w:hAnsi="Courier New" w:cs="Courier New"/>
+          <w:sz w:val="20"/>
+          <w:szCs w:val="28"/>
+        </w:rPr>
+        <w:t xml:space="preserve">, </w:t>
+      </w:r>
+      <w:proofErr w:type="spellStart"/>
+      <w:r>
+        <w:rPr>
+          <w:rFonts w:ascii="Courier New" w:eastAsia="Segoe UI Symbol" w:hAnsi="Courier New" w:cs="Courier New"/>
+          <w:sz w:val="20"/>
+          <w:szCs w:val="28"/>
+        </w:rPr>
+        <w:t>int</w:t>
+      </w:r>
+      <w:proofErr w:type="spellEnd"/>
+      <w:r>
+        <w:rPr>
+          <w:rFonts w:ascii="Courier New" w:eastAsia="Segoe UI Symbol" w:hAnsi="Courier New" w:cs="Courier New"/>
+          <w:sz w:val="20"/>
+          <w:szCs w:val="28"/>
+        </w:rPr>
+        <w:t xml:space="preserve"> </w:t>
+      </w:r>
+      <w:proofErr w:type="spellStart"/>
+      <w:r>
+        <w:rPr>
+          <w:rFonts w:ascii="Courier New" w:eastAsia="Segoe UI Symbol" w:hAnsi="Courier New" w:cs="Courier New"/>
+          <w:sz w:val="20"/>
+          <w:szCs w:val="28"/>
+        </w:rPr>
+        <w:t>toUserId</w:t>
+      </w:r>
+      <w:proofErr w:type="spellEnd"/>
+      <w:r>
+        <w:rPr>
+          <w:rFonts w:ascii="Courier New" w:eastAsia="Segoe UI Symbol" w:hAnsi="Courier New" w:cs="Courier New"/>
+          <w:sz w:val="20"/>
+          <w:szCs w:val="28"/>
+        </w:rPr>
+        <w:t>, string message)</w:t>
+      </w:r>
+    </w:p>
+    <w:p>
+      <w:pPr>
+        <w:spacing w:after="0" w:line="240" w:lineRule="auto"/>
+        <w:jc w:val="both"/>
+        <w:rPr>
+          <w:rFonts w:ascii="Courier New" w:eastAsia="Segoe UI Symbol" w:hAnsi="Courier New" w:cs="Courier New"/>
+          <w:sz w:val="20"/>
+          <w:szCs w:val="28"/>
+        </w:rPr>
+      </w:pPr>
+      <w:r>
+        <w:rPr>
+          <w:rFonts w:ascii="Courier New" w:eastAsia="Segoe UI Symbol" w:hAnsi="Courier New" w:cs="Courier New"/>
+          <w:sz w:val="20"/>
+          <w:szCs w:val="28"/>
+        </w:rPr>
+        <w:t xml:space="preserve">        {</w:t>
+      </w:r>
+    </w:p>
+    <w:p>
+      <w:pPr>
+        <w:spacing w:after="0" w:line="240" w:lineRule="auto"/>
+        <w:jc w:val="both"/>
+        <w:rPr>
+          <w:rFonts w:ascii="Courier New" w:eastAsia="Segoe UI Symbol" w:hAnsi="Courier New" w:cs="Courier New"/>
+          <w:sz w:val="20"/>
+          <w:szCs w:val="28"/>
+        </w:rPr>
+      </w:pPr>
+      <w:r>
+        <w:rPr>
+          <w:rFonts w:ascii="Courier New" w:eastAsia="Segoe UI Symbol" w:hAnsi="Courier New" w:cs="Courier New"/>
+          <w:sz w:val="20"/>
+          <w:szCs w:val="28"/>
+        </w:rPr>
+        <w:t xml:space="preserve">            </w:t>
+      </w:r>
+      <w:proofErr w:type="spellStart"/>
+      <w:r>
+        <w:rPr>
+          <w:rFonts w:ascii="Courier New" w:eastAsia="Segoe UI Symbol" w:hAnsi="Courier New" w:cs="Courier New"/>
+          <w:sz w:val="20"/>
+          <w:szCs w:val="28"/>
+        </w:rPr>
+        <w:t>var</w:t>
+      </w:r>
+      <w:proofErr w:type="spellEnd"/>
+      <w:r>
+        <w:rPr>
+          <w:rFonts w:ascii="Courier New" w:eastAsia="Segoe UI Symbol" w:hAnsi="Courier New" w:cs="Courier New"/>
+          <w:sz w:val="20"/>
+          <w:szCs w:val="28"/>
+        </w:rPr>
+        <w:t xml:space="preserve"> </w:t>
+      </w:r>
+      <w:proofErr w:type="spellStart"/>
+      <w:r>
+        <w:rPr>
+          <w:rFonts w:ascii="Courier New" w:eastAsia="Segoe UI Symbol" w:hAnsi="Courier New" w:cs="Courier New"/>
+          <w:sz w:val="20"/>
+          <w:szCs w:val="28"/>
+        </w:rPr>
+        <w:t>connectionIds</w:t>
+      </w:r>
+      <w:proofErr w:type="spellEnd"/>
+      <w:r>
+        <w:rPr>
+          <w:rFonts w:ascii="Courier New" w:eastAsia="Segoe UI Symbol" w:hAnsi="Courier New" w:cs="Courier New"/>
+          <w:sz w:val="20"/>
+          <w:szCs w:val="28"/>
+        </w:rPr>
+        <w:t xml:space="preserve"> = _</w:t>
+      </w:r>
+      <w:proofErr w:type="spellStart"/>
+      <w:r>
+        <w:rPr>
+          <w:rFonts w:ascii="Courier New" w:eastAsia="Segoe UI Symbol" w:hAnsi="Courier New" w:cs="Courier New"/>
+          <w:sz w:val="20"/>
+          <w:szCs w:val="28"/>
+        </w:rPr>
+        <w:t>connectionMapping.Where</w:t>
+      </w:r>
+      <w:proofErr w:type="spellEnd"/>
+      <w:r>
+        <w:rPr>
+          <w:rFonts w:ascii="Courier New" w:eastAsia="Segoe UI Symbol" w:hAnsi="Courier New" w:cs="Courier New"/>
+          <w:sz w:val="20"/>
+          <w:szCs w:val="28"/>
+        </w:rPr>
+        <w:t>(x=&gt;</w:t>
+      </w:r>
+      <w:proofErr w:type="spellStart"/>
+      <w:proofErr w:type="gramStart"/>
+      <w:r>
+        <w:rPr>
+          <w:rFonts w:ascii="Courier New" w:eastAsia="Segoe UI Symbol" w:hAnsi="Courier New" w:cs="Courier New"/>
+          <w:sz w:val="20"/>
+          <w:szCs w:val="28"/>
+        </w:rPr>
+        <w:t>x.Key</w:t>
+      </w:r>
+      <w:proofErr w:type="spellEnd"/>
+      <w:proofErr w:type="gramEnd"/>
+      <w:r>
+        <w:rPr>
+          <w:rFonts w:ascii="Courier New" w:eastAsia="Segoe UI Symbol" w:hAnsi="Courier New" w:cs="Courier New"/>
+          <w:sz w:val="20"/>
+          <w:szCs w:val="28"/>
+        </w:rPr>
+        <w:t xml:space="preserve"> == </w:t>
+      </w:r>
+      <w:proofErr w:type="spellStart"/>
+      <w:r>
+        <w:rPr>
+          <w:rFonts w:ascii="Courier New" w:eastAsia="Segoe UI Symbol" w:hAnsi="Courier New" w:cs="Courier New"/>
+          <w:sz w:val="20"/>
+          <w:szCs w:val="28"/>
+        </w:rPr>
+        <w:t>toUserId</w:t>
+      </w:r>
+      <w:proofErr w:type="spellEnd"/>
+      <w:r>
+        <w:rPr>
+          <w:rFonts w:ascii="Courier New" w:eastAsia="Segoe UI Symbol" w:hAnsi="Courier New" w:cs="Courier New"/>
+          <w:sz w:val="20"/>
+          <w:szCs w:val="28"/>
+        </w:rPr>
+        <w:t>)</w:t>
+      </w:r>
+    </w:p>
+    <w:p>
+      <w:pPr>
+        <w:spacing w:after="0" w:line="240" w:lineRule="auto"/>
+        <w:jc w:val="both"/>
+        <w:rPr>
+          <w:rFonts w:ascii="Courier New" w:eastAsia="Segoe UI Symbol" w:hAnsi="Courier New" w:cs="Courier New"/>
+          <w:sz w:val="20"/>
+          <w:szCs w:val="28"/>
+        </w:rPr>
+      </w:pPr>
+      <w:r>
+        <w:rPr>
+          <w:rFonts w:ascii="Courier New" w:eastAsia="Segoe UI Symbol" w:hAnsi="Courier New" w:cs="Courier New"/>
+          <w:sz w:val="20"/>
+          <w:szCs w:val="28"/>
+        </w:rPr>
+        <w:lastRenderedPageBreak/>
+        <w:t xml:space="preserve">                                                    </w:t>
+      </w:r>
+      <w:proofErr w:type="gramStart"/>
+      <w:r>
+        <w:rPr>
+          <w:rFonts w:ascii="Courier New" w:eastAsia="Segoe UI Symbol" w:hAnsi="Courier New" w:cs="Courier New"/>
+          <w:sz w:val="20"/>
+          <w:szCs w:val="28"/>
+        </w:rPr>
+        <w:t>.Select</w:t>
+      </w:r>
+      <w:proofErr w:type="gramEnd"/>
+      <w:r>
+        <w:rPr>
+          <w:rFonts w:ascii="Courier New" w:eastAsia="Segoe UI Symbol" w:hAnsi="Courier New" w:cs="Courier New"/>
+          <w:sz w:val="20"/>
+          <w:szCs w:val="28"/>
+        </w:rPr>
+        <w:t>(x=&gt;</w:t>
+      </w:r>
+      <w:proofErr w:type="spellStart"/>
+      <w:r>
+        <w:rPr>
+          <w:rFonts w:ascii="Courier New" w:eastAsia="Segoe UI Symbol" w:hAnsi="Courier New" w:cs="Courier New"/>
+          <w:sz w:val="20"/>
+          <w:szCs w:val="28"/>
+        </w:rPr>
+        <w:t>x.Value</w:t>
+      </w:r>
+      <w:proofErr w:type="spellEnd"/>
+      <w:r>
+        <w:rPr>
+          <w:rFonts w:ascii="Courier New" w:eastAsia="Segoe UI Symbol" w:hAnsi="Courier New" w:cs="Courier New"/>
+          <w:sz w:val="20"/>
+          <w:szCs w:val="28"/>
+        </w:rPr>
+        <w:t>).</w:t>
+      </w:r>
+      <w:proofErr w:type="spellStart"/>
+      <w:r>
+        <w:rPr>
+          <w:rFonts w:ascii="Courier New" w:eastAsia="Segoe UI Symbol" w:hAnsi="Courier New" w:cs="Courier New"/>
+          <w:sz w:val="20"/>
+          <w:szCs w:val="28"/>
+        </w:rPr>
+        <w:t>ToList</w:t>
+      </w:r>
+      <w:proofErr w:type="spellEnd"/>
+      <w:r>
+        <w:rPr>
+          <w:rFonts w:ascii="Courier New" w:eastAsia="Segoe UI Symbol" w:hAnsi="Courier New" w:cs="Courier New"/>
+          <w:sz w:val="20"/>
+          <w:szCs w:val="28"/>
+        </w:rPr>
+        <w:t>();</w:t>
+      </w:r>
+    </w:p>
+    <w:p>
+      <w:pPr>
+        <w:spacing w:after="0" w:line="240" w:lineRule="auto"/>
+        <w:jc w:val="both"/>
+        <w:rPr>
+          <w:rFonts w:ascii="Courier New" w:eastAsia="Segoe UI Symbol" w:hAnsi="Courier New" w:cs="Courier New"/>
+          <w:sz w:val="20"/>
+          <w:szCs w:val="28"/>
+        </w:rPr>
+      </w:pPr>
+    </w:p>
+    <w:p>
+      <w:pPr>
+        <w:spacing w:after="0" w:line="240" w:lineRule="auto"/>
+        <w:jc w:val="both"/>
+        <w:rPr>
+          <w:rFonts w:ascii="Courier New" w:eastAsia="Segoe UI Symbol" w:hAnsi="Courier New" w:cs="Courier New"/>
+          <w:sz w:val="20"/>
+          <w:szCs w:val="28"/>
+        </w:rPr>
+      </w:pPr>
+      <w:r>
+        <w:rPr>
+          <w:rFonts w:ascii="Courier New" w:eastAsia="Segoe UI Symbol" w:hAnsi="Courier New" w:cs="Courier New"/>
+          <w:sz w:val="20"/>
+          <w:szCs w:val="28"/>
+        </w:rPr>
+        <w:t xml:space="preserve">            await _</w:t>
+      </w:r>
+      <w:proofErr w:type="spellStart"/>
+      <w:r>
+        <w:rPr>
+          <w:rFonts w:ascii="Courier New" w:eastAsia="Segoe UI Symbol" w:hAnsi="Courier New" w:cs="Courier New"/>
+          <w:sz w:val="20"/>
+          <w:szCs w:val="28"/>
+        </w:rPr>
+        <w:t>messageFunction.AddMessage</w:t>
+      </w:r>
+      <w:proofErr w:type="spellEnd"/>
+      <w:r>
+        <w:rPr>
+          <w:rFonts w:ascii="Courier New" w:eastAsia="Segoe UI Symbol" w:hAnsi="Courier New" w:cs="Courier New"/>
+          <w:sz w:val="20"/>
+          <w:szCs w:val="28"/>
+        </w:rPr>
+        <w:t>(</w:t>
+      </w:r>
+      <w:proofErr w:type="spellStart"/>
+      <w:r>
+        <w:rPr>
+          <w:rFonts w:ascii="Courier New" w:eastAsia="Segoe UI Symbol" w:hAnsi="Courier New" w:cs="Courier New"/>
+          <w:sz w:val="20"/>
+          <w:szCs w:val="28"/>
+        </w:rPr>
+        <w:t>fromUserId</w:t>
+      </w:r>
+      <w:proofErr w:type="spellEnd"/>
+      <w:r>
+        <w:rPr>
+          <w:rFonts w:ascii="Courier New" w:eastAsia="Segoe UI Symbol" w:hAnsi="Courier New" w:cs="Courier New"/>
+          <w:sz w:val="20"/>
+          <w:szCs w:val="28"/>
+        </w:rPr>
+        <w:t xml:space="preserve">, </w:t>
+      </w:r>
+      <w:proofErr w:type="spellStart"/>
+      <w:r>
+        <w:rPr>
+          <w:rFonts w:ascii="Courier New" w:eastAsia="Segoe UI Symbol" w:hAnsi="Courier New" w:cs="Courier New"/>
+          <w:sz w:val="20"/>
+          <w:szCs w:val="28"/>
+        </w:rPr>
+        <w:t>toUserId</w:t>
+      </w:r>
+      <w:proofErr w:type="spellEnd"/>
+      <w:r>
+        <w:rPr>
+          <w:rFonts w:ascii="Courier New" w:eastAsia="Segoe UI Symbol" w:hAnsi="Courier New" w:cs="Courier New"/>
+          <w:sz w:val="20"/>
+          <w:szCs w:val="28"/>
+        </w:rPr>
+        <w:t>, message);</w:t>
+      </w:r>
+    </w:p>
+    <w:p>
+      <w:pPr>
+        <w:spacing w:after="0" w:line="240" w:lineRule="auto"/>
+        <w:jc w:val="both"/>
+        <w:rPr>
+          <w:rFonts w:ascii="Courier New" w:eastAsia="Segoe UI Symbol" w:hAnsi="Courier New" w:cs="Courier New"/>
+          <w:sz w:val="20"/>
+          <w:szCs w:val="28"/>
+        </w:rPr>
+      </w:pPr>
+    </w:p>
+    <w:p>
+      <w:pPr>
+        <w:spacing w:after="0" w:line="240" w:lineRule="auto"/>
+        <w:jc w:val="both"/>
+        <w:rPr>
+          <w:rFonts w:ascii="Courier New" w:eastAsia="Segoe UI Symbol" w:hAnsi="Courier New" w:cs="Courier New"/>
+          <w:sz w:val="20"/>
+          <w:szCs w:val="28"/>
+        </w:rPr>
+      </w:pPr>
+      <w:r>
+        <w:rPr>
+          <w:rFonts w:ascii="Courier New" w:eastAsia="Segoe UI Symbol" w:hAnsi="Courier New" w:cs="Courier New"/>
+          <w:sz w:val="20"/>
+          <w:szCs w:val="28"/>
+        </w:rPr>
+        <w:t xml:space="preserve">            await </w:t>
+      </w:r>
+      <w:proofErr w:type="spellStart"/>
+      <w:r>
+        <w:rPr>
+          <w:rFonts w:ascii="Courier New" w:eastAsia="Segoe UI Symbol" w:hAnsi="Courier New" w:cs="Courier New"/>
+          <w:sz w:val="20"/>
+          <w:szCs w:val="28"/>
+        </w:rPr>
+        <w:t>Clients.Clients</w:t>
+      </w:r>
+      <w:proofErr w:type="spellEnd"/>
+      <w:r>
+        <w:rPr>
+          <w:rFonts w:ascii="Courier New" w:eastAsia="Segoe UI Symbol" w:hAnsi="Courier New" w:cs="Courier New"/>
+          <w:sz w:val="20"/>
+          <w:szCs w:val="28"/>
+        </w:rPr>
+        <w:t>(</w:t>
+      </w:r>
+      <w:proofErr w:type="spellStart"/>
+      <w:r>
+        <w:rPr>
+          <w:rFonts w:ascii="Courier New" w:eastAsia="Segoe UI Symbol" w:hAnsi="Courier New" w:cs="Courier New"/>
+          <w:sz w:val="20"/>
+          <w:szCs w:val="28"/>
+        </w:rPr>
+        <w:t>connectionIds</w:t>
+      </w:r>
+      <w:proofErr w:type="spellEnd"/>
+      <w:r>
+        <w:rPr>
+          <w:rFonts w:ascii="Courier New" w:eastAsia="Segoe UI Symbol" w:hAnsi="Courier New" w:cs="Courier New"/>
+          <w:sz w:val="20"/>
+          <w:szCs w:val="28"/>
+        </w:rPr>
+        <w:t>)</w:t>
+      </w:r>
+    </w:p>
+    <w:p>
+      <w:pPr>
+        <w:spacing w:after="0" w:line="240" w:lineRule="auto"/>
+        <w:jc w:val="both"/>
+        <w:rPr>
+          <w:rFonts w:ascii="Courier New" w:eastAsia="Segoe UI Symbol" w:hAnsi="Courier New" w:cs="Courier New"/>
+          <w:sz w:val="20"/>
+          <w:szCs w:val="28"/>
+        </w:rPr>
+      </w:pPr>
+      <w:r>
+        <w:rPr>
+          <w:rFonts w:ascii="Courier New" w:eastAsia="Segoe UI Symbol" w:hAnsi="Courier New" w:cs="Courier New"/>
+          <w:sz w:val="20"/>
+          <w:szCs w:val="28"/>
+        </w:rPr>
+        <w:t xml:space="preserve">                </w:t>
+      </w:r>
+      <w:proofErr w:type="gramStart"/>
+      <w:r>
+        <w:rPr>
+          <w:rFonts w:ascii="Courier New" w:eastAsia="Segoe UI Symbol" w:hAnsi="Courier New" w:cs="Courier New"/>
+          <w:sz w:val="20"/>
+          <w:szCs w:val="28"/>
+        </w:rPr>
+        <w:t>.</w:t>
+      </w:r>
+      <w:proofErr w:type="spellStart"/>
+      <w:r>
+        <w:rPr>
+          <w:rFonts w:ascii="Courier New" w:eastAsia="Segoe UI Symbol" w:hAnsi="Courier New" w:cs="Courier New"/>
+          <w:sz w:val="20"/>
+          <w:szCs w:val="28"/>
+        </w:rPr>
+        <w:t>SendAsync</w:t>
+      </w:r>
+      <w:proofErr w:type="spellEnd"/>
+      <w:proofErr w:type="gramEnd"/>
+      <w:r>
+        <w:rPr>
+          <w:rFonts w:ascii="Courier New" w:eastAsia="Segoe UI Symbol" w:hAnsi="Courier New" w:cs="Courier New"/>
+          <w:sz w:val="20"/>
+          <w:szCs w:val="28"/>
+        </w:rPr>
+        <w:t>("</w:t>
+      </w:r>
+      <w:proofErr w:type="spellStart"/>
+      <w:r>
+        <w:rPr>
+          <w:rFonts w:ascii="Courier New" w:eastAsia="Segoe UI Symbol" w:hAnsi="Courier New" w:cs="Courier New"/>
+          <w:sz w:val="20"/>
+          <w:szCs w:val="28"/>
+        </w:rPr>
+        <w:t>ReceiveMessage</w:t>
+      </w:r>
+      <w:proofErr w:type="spellEnd"/>
+      <w:r>
+        <w:rPr>
+          <w:rFonts w:ascii="Courier New" w:eastAsia="Segoe UI Symbol" w:hAnsi="Courier New" w:cs="Courier New"/>
+          <w:sz w:val="20"/>
+          <w:szCs w:val="28"/>
+        </w:rPr>
+        <w:t xml:space="preserve">", </w:t>
+      </w:r>
+      <w:proofErr w:type="spellStart"/>
+      <w:r>
+        <w:rPr>
+          <w:rFonts w:ascii="Courier New" w:eastAsia="Segoe UI Symbol" w:hAnsi="Courier New" w:cs="Courier New"/>
+          <w:sz w:val="20"/>
+          <w:szCs w:val="28"/>
+        </w:rPr>
+        <w:t>fromUserId</w:t>
+      </w:r>
+      <w:proofErr w:type="spellEnd"/>
+      <w:r>
+        <w:rPr>
+          <w:rFonts w:ascii="Courier New" w:eastAsia="Segoe UI Symbol" w:hAnsi="Courier New" w:cs="Courier New"/>
+          <w:sz w:val="20"/>
+          <w:szCs w:val="28"/>
+        </w:rPr>
+        <w:t>,  message);</w:t>
+      </w:r>
+    </w:p>
+    <w:p>
+      <w:pPr>
+        <w:spacing w:after="0" w:line="240" w:lineRule="auto"/>
+        <w:jc w:val="both"/>
+        <w:rPr>
+          <w:rFonts w:ascii="Courier New" w:eastAsia="Segoe UI Symbol" w:hAnsi="Courier New" w:cs="Courier New"/>
+          <w:sz w:val="20"/>
+          <w:szCs w:val="28"/>
+        </w:rPr>
+      </w:pPr>
+      <w:r>
+        <w:rPr>
+          <w:rFonts w:ascii="Courier New" w:eastAsia="Segoe UI Symbol" w:hAnsi="Courier New" w:cs="Courier New"/>
+          <w:sz w:val="20"/>
+          <w:szCs w:val="28"/>
+        </w:rPr>
+        <w:t xml:space="preserve">        }</w:t>
+      </w:r>
+      <w:r>
+        <w:rPr>
+          <w:rFonts w:ascii="Courier New" w:eastAsia="Segoe UI Symbol" w:hAnsi="Courier New" w:cs="Courier New"/>
+          <w:sz w:val="20"/>
+          <w:szCs w:val="28"/>
+        </w:rPr>
+        <w:t xml:space="preserve">  </w:t>
+      </w:r>
+      <w:r>
+        <w:rPr>
+          <w:rFonts w:ascii="Courier New" w:eastAsia="Segoe UI Symbol" w:hAnsi="Courier New" w:cs="Courier New"/>
+          <w:sz w:val="20"/>
+          <w:szCs w:val="28"/>
+        </w:rPr>
+        <w:t xml:space="preserve">    </w:t>
+      </w:r>
+    </w:p>
+    <w:p>
+      <w:pPr>
+        <w:spacing w:after="0" w:line="240" w:lineRule="auto"/>
+        <w:ind w:firstLine="708"/>
+        <w:jc w:val="both"/>
+        <w:rPr>
+          <w:rFonts w:ascii="Courier New" w:eastAsia="Segoe UI Symbol" w:hAnsi="Courier New" w:cs="Courier New"/>
+          <w:sz w:val="20"/>
+          <w:szCs w:val="28"/>
+        </w:rPr>
+      </w:pPr>
+      <w:r>
+        <w:rPr>
+          <w:rFonts w:ascii="Courier New" w:eastAsia="Segoe UI Symbol" w:hAnsi="Courier New" w:cs="Courier New"/>
+          <w:sz w:val="20"/>
+          <w:szCs w:val="28"/>
+        </w:rPr>
+        <w:t>}</w:t>
+      </w:r>
     </w:p>
     <w:p>
       <w:pPr>
@@ -48866,7 +51297,7 @@
       </w:pPr>
     </w:p>
     <w:sectPr>
-      <w:footerReference w:type="default" r:id="rId33"/>
+      <w:footerReference w:type="default" r:id="rId34"/>
       <w:pgSz w:w="11906" w:h="16838"/>
       <w:pgMar w:top="1134" w:right="850" w:bottom="1134" w:left="1701" w:header="708" w:footer="708" w:gutter="0"/>
       <w:cols w:space="708"/>
@@ -48947,7 +51378,7 @@
             <w:noProof/>
             <w:lang w:val="ru-RU"/>
           </w:rPr>
-          <w:t>48</w:t>
+          <w:t>50</w:t>
         </w:r>
         <w:r>
           <w:fldChar w:fldCharType="end"/>
@@ -49710,7 +52141,7 @@
   <w:style w:type="paragraph" w:default="1" w:styleId="a">
     <w:name w:val="Normal"/>
     <w:qFormat/>
-    <w:rsid w:val="00852A1A"/>
+    <w:rsid w:val="00296E70"/>
     <w:rPr>
       <w:lang w:val="en-US"/>
     </w:rPr>
@@ -49806,6 +52237,7 @@
   <w:style w:type="character" w:default="1" w:styleId="a0">
     <w:name w:val="Default Paragraph Font"/>
     <w:uiPriority w:val="1"/>
+    <w:semiHidden/>
     <w:unhideWhenUsed/>
   </w:style>
   <w:style w:type="table" w:default="1" w:styleId="a1">
@@ -50330,7 +52762,7 @@
 </file>
 
 <file path=customXml/itemProps1.xml><?xml version="1.0" encoding="utf-8"?>
-<ds:datastoreItem xmlns:ds="http://schemas.openxmlformats.org/officeDocument/2006/customXml" ds:itemID="{D83D0104-3AF0-4811-91DD-F6A6C4DA77F3}">
+<ds:datastoreItem xmlns:ds="http://schemas.openxmlformats.org/officeDocument/2006/customXml" ds:itemID="{0BAF61DC-9610-4B01-A0D0-ED0731CC2C4E}">
   <ds:schemaRefs>
     <ds:schemaRef ds:uri="http://schemas.openxmlformats.org/officeDocument/2006/bibliography"/>
   </ds:schemaRefs>

</xml_diff>

<commit_message>
Finished 2.6  and Made Algorithm for message function
</commit_message>
<xml_diff>
--- a/Дипломный проек Еленевич Дмитрий Александрович.docx
+++ b/Дипломный проек Еленевич Дмитрий Александрович.docx
@@ -963,406 +963,6 @@
             </w:rPr>
             <w:t>54</w:t>
           </w:r>
-          <w:bookmarkStart w:id="0" w:name="_GoBack"/>
-          <w:bookmarkEnd w:id="0"/>
-        </w:p>
-        <w:p>
-          <w:pPr>
-            <w:pStyle w:val="11"/>
-            <w:rPr>
-              <w:rFonts w:ascii="Times New Roman" w:hAnsi="Times New Roman" w:cs="Times New Roman"/>
-              <w:noProof/>
-              <w:sz w:val="28"/>
-              <w:szCs w:val="28"/>
-            </w:rPr>
-          </w:pPr>
-          <w:hyperlink w:anchor="_Toc132049505" w:history="1">
-            <w:r>
-              <w:rPr>
-                <w:rStyle w:val="a3"/>
-                <w:rFonts w:ascii="Times New Roman" w:hAnsi="Times New Roman" w:cs="Times New Roman"/>
-                <w:noProof/>
-                <w:sz w:val="28"/>
-                <w:szCs w:val="28"/>
-              </w:rPr>
-              <w:t>3 Описание используемого ПО на предприятие</w:t>
-            </w:r>
-            <w:r>
-              <w:rPr>
-                <w:rFonts w:ascii="Times New Roman" w:hAnsi="Times New Roman" w:cs="Times New Roman"/>
-                <w:noProof/>
-                <w:webHidden/>
-                <w:sz w:val="28"/>
-                <w:szCs w:val="28"/>
-              </w:rPr>
-              <w:tab/>
-            </w:r>
-          </w:hyperlink>
-          <w:r>
-            <w:rPr>
-              <w:rFonts w:ascii="Times New Roman" w:hAnsi="Times New Roman" w:cs="Times New Roman"/>
-              <w:noProof/>
-              <w:sz w:val="28"/>
-              <w:szCs w:val="28"/>
-            </w:rPr>
-            <w:t>13</w:t>
-          </w:r>
-        </w:p>
-        <w:p>
-          <w:pPr>
-            <w:pStyle w:val="11"/>
-            <w:rPr>
-              <w:rFonts w:ascii="Times New Roman" w:hAnsi="Times New Roman" w:cs="Times New Roman"/>
-              <w:noProof/>
-              <w:sz w:val="28"/>
-              <w:szCs w:val="28"/>
-            </w:rPr>
-          </w:pPr>
-          <w:r>
-            <w:rPr>
-              <w:rFonts w:ascii="Times New Roman" w:hAnsi="Times New Roman" w:cs="Times New Roman"/>
-              <w:sz w:val="28"/>
-              <w:szCs w:val="28"/>
-            </w:rPr>
-            <w:t xml:space="preserve">   </w:t>
-          </w:r>
-          <w:hyperlink w:anchor="_Toc132049506" w:history="1">
-            <w:r>
-              <w:rPr>
-                <w:rStyle w:val="a3"/>
-                <w:rFonts w:ascii="Times New Roman" w:hAnsi="Times New Roman" w:cs="Times New Roman"/>
-                <w:noProof/>
-                <w:sz w:val="28"/>
-                <w:szCs w:val="28"/>
-              </w:rPr>
-              <w:t>3.1 Разработка сопроводительной документации</w:t>
-            </w:r>
-            <w:r>
-              <w:rPr>
-                <w:rFonts w:ascii="Times New Roman" w:hAnsi="Times New Roman" w:cs="Times New Roman"/>
-                <w:noProof/>
-                <w:webHidden/>
-                <w:sz w:val="28"/>
-                <w:szCs w:val="28"/>
-              </w:rPr>
-              <w:tab/>
-            </w:r>
-          </w:hyperlink>
-          <w:r>
-            <w:rPr>
-              <w:rFonts w:ascii="Times New Roman" w:hAnsi="Times New Roman" w:cs="Times New Roman"/>
-              <w:noProof/>
-              <w:sz w:val="28"/>
-              <w:szCs w:val="28"/>
-            </w:rPr>
-            <w:t>13</w:t>
-          </w:r>
-        </w:p>
-        <w:p>
-          <w:pPr>
-            <w:pStyle w:val="11"/>
-            <w:rPr>
-              <w:rFonts w:ascii="Times New Roman" w:hAnsi="Times New Roman" w:cs="Times New Roman"/>
-              <w:noProof/>
-              <w:sz w:val="28"/>
-              <w:szCs w:val="28"/>
-            </w:rPr>
-          </w:pPr>
-          <w:r>
-            <w:rPr>
-              <w:rFonts w:ascii="Times New Roman" w:hAnsi="Times New Roman" w:cs="Times New Roman"/>
-              <w:sz w:val="28"/>
-              <w:szCs w:val="28"/>
-            </w:rPr>
-            <w:t xml:space="preserve">   </w:t>
-          </w:r>
-          <w:hyperlink w:anchor="_Toc132049507" w:history="1">
-            <w:r>
-              <w:rPr>
-                <w:rStyle w:val="a3"/>
-                <w:rFonts w:ascii="Times New Roman" w:hAnsi="Times New Roman" w:cs="Times New Roman"/>
-                <w:noProof/>
-                <w:sz w:val="28"/>
-                <w:szCs w:val="28"/>
-              </w:rPr>
-              <w:t>3.2 Разработка программного продукта</w:t>
-            </w:r>
-            <w:r>
-              <w:rPr>
-                <w:rFonts w:ascii="Times New Roman" w:hAnsi="Times New Roman" w:cs="Times New Roman"/>
-                <w:noProof/>
-                <w:webHidden/>
-                <w:sz w:val="28"/>
-                <w:szCs w:val="28"/>
-              </w:rPr>
-              <w:tab/>
-            </w:r>
-          </w:hyperlink>
-          <w:r>
-            <w:rPr>
-              <w:rFonts w:ascii="Times New Roman" w:hAnsi="Times New Roman" w:cs="Times New Roman"/>
-              <w:noProof/>
-              <w:sz w:val="28"/>
-              <w:szCs w:val="28"/>
-            </w:rPr>
-            <w:t>15</w:t>
-          </w:r>
-        </w:p>
-        <w:p>
-          <w:pPr>
-            <w:pStyle w:val="11"/>
-            <w:ind w:left="227" w:hanging="227"/>
-            <w:rPr>
-              <w:rFonts w:ascii="Times New Roman" w:hAnsi="Times New Roman" w:cs="Times New Roman"/>
-              <w:noProof/>
-              <w:sz w:val="28"/>
-              <w:szCs w:val="28"/>
-            </w:rPr>
-          </w:pPr>
-          <w:hyperlink w:anchor="_Toc132049508" w:history="1">
-            <w:r>
-              <w:rPr>
-                <w:rStyle w:val="a3"/>
-                <w:rFonts w:ascii="Times New Roman" w:hAnsi="Times New Roman" w:cs="Times New Roman"/>
-                <w:noProof/>
-                <w:sz w:val="28"/>
-                <w:szCs w:val="28"/>
-              </w:rPr>
-              <w:t xml:space="preserve">4 Анализ требований ЕСПД, ГОСТ, ОСТ, </w:t>
-            </w:r>
-            <w:r>
-              <w:rPr>
-                <w:rStyle w:val="a3"/>
-                <w:rFonts w:ascii="Times New Roman" w:hAnsi="Times New Roman" w:cs="Times New Roman"/>
-                <w:noProof/>
-                <w:sz w:val="28"/>
-                <w:szCs w:val="28"/>
-                <w:lang w:val="en-US"/>
-              </w:rPr>
-              <w:t>ISO</w:t>
-            </w:r>
-            <w:r>
-              <w:rPr>
-                <w:rStyle w:val="a3"/>
-                <w:rFonts w:ascii="Times New Roman" w:hAnsi="Times New Roman" w:cs="Times New Roman"/>
-                <w:noProof/>
-                <w:sz w:val="28"/>
-                <w:szCs w:val="28"/>
-              </w:rPr>
-              <w:t xml:space="preserve"> </w:t>
-            </w:r>
-            <w:r>
-              <w:rPr>
-                <w:rStyle w:val="a3"/>
-                <w:rFonts w:ascii="Times New Roman" w:hAnsi="Times New Roman" w:cs="Times New Roman"/>
-                <w:noProof/>
-                <w:sz w:val="28"/>
-                <w:szCs w:val="28"/>
-              </w:rPr>
-              <w:t>д</w:t>
-            </w:r>
-            <w:r>
-              <w:rPr>
-                <w:rStyle w:val="a3"/>
-                <w:rFonts w:ascii="Times New Roman" w:hAnsi="Times New Roman" w:cs="Times New Roman"/>
-                <w:noProof/>
-                <w:sz w:val="28"/>
-                <w:szCs w:val="28"/>
-              </w:rPr>
-              <w:t>ля оформления программной докуме</w:t>
-            </w:r>
-            <w:r>
-              <w:rPr>
-                <w:rStyle w:val="a3"/>
-                <w:rFonts w:ascii="Times New Roman" w:hAnsi="Times New Roman" w:cs="Times New Roman"/>
-                <w:noProof/>
-                <w:sz w:val="28"/>
-                <w:szCs w:val="28"/>
-              </w:rPr>
-              <w:t>нтации</w:t>
-            </w:r>
-            <w:r>
-              <w:rPr>
-                <w:rFonts w:ascii="Times New Roman" w:hAnsi="Times New Roman" w:cs="Times New Roman"/>
-                <w:noProof/>
-                <w:webHidden/>
-                <w:sz w:val="28"/>
-                <w:szCs w:val="28"/>
-              </w:rPr>
-              <w:tab/>
-            </w:r>
-          </w:hyperlink>
-          <w:r>
-            <w:rPr>
-              <w:rFonts w:ascii="Times New Roman" w:hAnsi="Times New Roman" w:cs="Times New Roman"/>
-              <w:noProof/>
-              <w:sz w:val="28"/>
-              <w:szCs w:val="28"/>
-            </w:rPr>
-            <w:t>19</w:t>
-          </w:r>
-        </w:p>
-        <w:p>
-          <w:pPr>
-            <w:pStyle w:val="11"/>
-            <w:rPr>
-              <w:rFonts w:ascii="Times New Roman" w:hAnsi="Times New Roman" w:cs="Times New Roman"/>
-              <w:noProof/>
-              <w:sz w:val="28"/>
-              <w:szCs w:val="28"/>
-            </w:rPr>
-          </w:pPr>
-          <w:hyperlink w:anchor="_Toc132049509" w:history="1">
-            <w:r>
-              <w:rPr>
-                <w:rStyle w:val="a3"/>
-                <w:rFonts w:ascii="Times New Roman" w:hAnsi="Times New Roman" w:cs="Times New Roman"/>
-                <w:noProof/>
-                <w:sz w:val="28"/>
-                <w:szCs w:val="28"/>
-              </w:rPr>
-              <w:t>5 Анализ технического задания и графической документации</w:t>
-            </w:r>
-            <w:r>
-              <w:rPr>
-                <w:rFonts w:ascii="Times New Roman" w:hAnsi="Times New Roman" w:cs="Times New Roman"/>
-                <w:noProof/>
-                <w:webHidden/>
-                <w:sz w:val="28"/>
-                <w:szCs w:val="28"/>
-              </w:rPr>
-              <w:tab/>
-            </w:r>
-            <w:r>
-              <w:rPr>
-                <w:rFonts w:ascii="Times New Roman" w:hAnsi="Times New Roman" w:cs="Times New Roman"/>
-                <w:noProof/>
-                <w:webHidden/>
-                <w:sz w:val="28"/>
-                <w:szCs w:val="28"/>
-              </w:rPr>
-              <w:t>2</w:t>
-            </w:r>
-          </w:hyperlink>
-          <w:r>
-            <w:rPr>
-              <w:rFonts w:ascii="Times New Roman" w:hAnsi="Times New Roman" w:cs="Times New Roman"/>
-              <w:noProof/>
-              <w:sz w:val="28"/>
-              <w:szCs w:val="28"/>
-            </w:rPr>
-            <w:t>6</w:t>
-          </w:r>
-        </w:p>
-        <w:p>
-          <w:pPr>
-            <w:pStyle w:val="11"/>
-            <w:rPr>
-              <w:rFonts w:ascii="Times New Roman" w:hAnsi="Times New Roman" w:cs="Times New Roman"/>
-              <w:noProof/>
-              <w:sz w:val="28"/>
-              <w:szCs w:val="28"/>
-            </w:rPr>
-          </w:pPr>
-          <w:r>
-            <w:rPr>
-              <w:rFonts w:ascii="Times New Roman" w:hAnsi="Times New Roman" w:cs="Times New Roman"/>
-              <w:sz w:val="28"/>
-              <w:szCs w:val="28"/>
-            </w:rPr>
-            <w:t xml:space="preserve">   </w:t>
-          </w:r>
-          <w:hyperlink w:anchor="_Toc132049510" w:history="1">
-            <w:r>
-              <w:rPr>
-                <w:rStyle w:val="a3"/>
-                <w:rFonts w:ascii="Times New Roman" w:hAnsi="Times New Roman" w:cs="Times New Roman"/>
-                <w:noProof/>
-                <w:sz w:val="28"/>
-                <w:szCs w:val="28"/>
-              </w:rPr>
-              <w:t>5.1 Техническое задание на один из видов выпускаемой продукции</w:t>
-            </w:r>
-            <w:r>
-              <w:rPr>
-                <w:rFonts w:ascii="Times New Roman" w:hAnsi="Times New Roman" w:cs="Times New Roman"/>
-                <w:noProof/>
-                <w:webHidden/>
-                <w:sz w:val="28"/>
-                <w:szCs w:val="28"/>
-              </w:rPr>
-              <w:tab/>
-              <w:t>2</w:t>
-            </w:r>
-          </w:hyperlink>
-          <w:r>
-            <w:rPr>
-              <w:rFonts w:ascii="Times New Roman" w:hAnsi="Times New Roman" w:cs="Times New Roman"/>
-              <w:noProof/>
-              <w:sz w:val="28"/>
-              <w:szCs w:val="28"/>
-            </w:rPr>
-            <w:t>6</w:t>
-          </w:r>
-        </w:p>
-        <w:p>
-          <w:pPr>
-            <w:pStyle w:val="11"/>
-            <w:rPr>
-              <w:rFonts w:ascii="Times New Roman" w:hAnsi="Times New Roman" w:cs="Times New Roman"/>
-              <w:noProof/>
-              <w:sz w:val="28"/>
-              <w:szCs w:val="28"/>
-            </w:rPr>
-          </w:pPr>
-          <w:r>
-            <w:rPr>
-              <w:rFonts w:ascii="Times New Roman" w:hAnsi="Times New Roman" w:cs="Times New Roman"/>
-              <w:sz w:val="28"/>
-              <w:szCs w:val="28"/>
-            </w:rPr>
-            <w:t xml:space="preserve">   </w:t>
-          </w:r>
-          <w:hyperlink w:anchor="_Toc132049511" w:history="1">
-            <w:r>
-              <w:rPr>
-                <w:rStyle w:val="a3"/>
-                <w:rFonts w:ascii="Times New Roman" w:hAnsi="Times New Roman" w:cs="Times New Roman"/>
-                <w:noProof/>
-                <w:sz w:val="28"/>
-                <w:szCs w:val="28"/>
-              </w:rPr>
-              <w:t>5.2 Графическая документация</w:t>
-            </w:r>
-            <w:r>
-              <w:rPr>
-                <w:rFonts w:ascii="Times New Roman" w:hAnsi="Times New Roman" w:cs="Times New Roman"/>
-                <w:noProof/>
-                <w:webHidden/>
-                <w:sz w:val="28"/>
-                <w:szCs w:val="28"/>
-              </w:rPr>
-              <w:tab/>
-            </w:r>
-          </w:hyperlink>
-          <w:r>
-            <w:rPr>
-              <w:rFonts w:ascii="Times New Roman" w:hAnsi="Times New Roman" w:cs="Times New Roman"/>
-              <w:noProof/>
-              <w:sz w:val="28"/>
-              <w:szCs w:val="28"/>
-            </w:rPr>
-            <w:t>2</w:t>
-          </w:r>
-          <w:r>
-            <w:rPr>
-              <w:rFonts w:ascii="Times New Roman" w:hAnsi="Times New Roman" w:cs="Times New Roman"/>
-              <w:noProof/>
-              <w:sz w:val="28"/>
-              <w:szCs w:val="28"/>
-            </w:rPr>
-            <w:t>7</w:t>
-          </w:r>
         </w:p>
         <w:p>
           <w:pPr>
@@ -1386,7 +986,7 @@
               <w:t>Заключение</w:t>
             </w:r>
           </w:hyperlink>
-          <w:hyperlink w:anchor="_Toc132049512" w:history="1">
+          <w:hyperlink w:anchor="_Toc132049503" w:history="1">
             <w:r>
               <w:rPr>
                 <w:rFonts w:ascii="Times New Roman" w:hAnsi="Times New Roman" w:cs="Times New Roman"/>
@@ -1397,75 +997,7 @@
               </w:rPr>
               <w:tab/>
             </w:r>
-            <w:r>
-              <w:rPr>
-                <w:rFonts w:ascii="Times New Roman" w:hAnsi="Times New Roman" w:cs="Times New Roman"/>
-                <w:noProof/>
-                <w:webHidden/>
-                <w:sz w:val="28"/>
-                <w:szCs w:val="28"/>
-              </w:rPr>
-              <w:fldChar w:fldCharType="begin"/>
-            </w:r>
-            <w:r>
-              <w:rPr>
-                <w:rFonts w:ascii="Times New Roman" w:hAnsi="Times New Roman" w:cs="Times New Roman"/>
-                <w:noProof/>
-                <w:webHidden/>
-                <w:sz w:val="28"/>
-                <w:szCs w:val="28"/>
-              </w:rPr>
-              <w:instrText xml:space="preserve"> PAGEREF _Toc132049512 \h </w:instrText>
-            </w:r>
-            <w:r>
-              <w:rPr>
-                <w:rFonts w:ascii="Times New Roman" w:hAnsi="Times New Roman" w:cs="Times New Roman"/>
-                <w:noProof/>
-                <w:webHidden/>
-                <w:sz w:val="28"/>
-                <w:szCs w:val="28"/>
-              </w:rPr>
-            </w:r>
-            <w:r>
-              <w:rPr>
-                <w:rFonts w:ascii="Times New Roman" w:hAnsi="Times New Roman" w:cs="Times New Roman"/>
-                <w:noProof/>
-                <w:webHidden/>
-                <w:sz w:val="28"/>
-                <w:szCs w:val="28"/>
-              </w:rPr>
-              <w:fldChar w:fldCharType="separate"/>
-            </w:r>
-            <w:r>
-              <w:rPr>
-                <w:rFonts w:ascii="Times New Roman" w:hAnsi="Times New Roman" w:cs="Times New Roman"/>
-                <w:noProof/>
-                <w:webHidden/>
-                <w:sz w:val="28"/>
-                <w:szCs w:val="28"/>
-              </w:rPr>
-              <w:t>3</w:t>
-            </w:r>
-            <w:r>
-              <w:rPr>
-                <w:rFonts w:ascii="Times New Roman" w:hAnsi="Times New Roman" w:cs="Times New Roman"/>
-                <w:noProof/>
-                <w:webHidden/>
-                <w:sz w:val="28"/>
-                <w:szCs w:val="28"/>
-              </w:rPr>
-              <w:fldChar w:fldCharType="end"/>
-            </w:r>
           </w:hyperlink>
-          <w:r>
-            <w:rPr>
-              <w:rFonts w:ascii="Times New Roman" w:hAnsi="Times New Roman" w:cs="Times New Roman"/>
-              <w:noProof/>
-              <w:sz w:val="28"/>
-              <w:szCs w:val="28"/>
-            </w:rPr>
-            <w:t>0</w:t>
-          </w:r>
         </w:p>
         <w:p>
           <w:pPr>
@@ -1485,7 +1017,7 @@
             </w:rPr>
             <w:t>Список использованных источников</w:t>
           </w:r>
-          <w:hyperlink w:anchor="_Toc132049514" w:history="1">
+          <w:hyperlink w:anchor="_Toc132049503" w:history="1">
             <w:r>
               <w:rPr>
                 <w:rFonts w:ascii="Times New Roman" w:hAnsi="Times New Roman" w:cs="Times New Roman"/>
@@ -1496,75 +1028,7 @@
               </w:rPr>
               <w:tab/>
             </w:r>
-            <w:r>
-              <w:rPr>
-                <w:rFonts w:ascii="Times New Roman" w:hAnsi="Times New Roman" w:cs="Times New Roman"/>
-                <w:noProof/>
-                <w:webHidden/>
-                <w:sz w:val="28"/>
-                <w:szCs w:val="28"/>
-              </w:rPr>
-              <w:fldChar w:fldCharType="begin"/>
-            </w:r>
-            <w:r>
-              <w:rPr>
-                <w:rFonts w:ascii="Times New Roman" w:hAnsi="Times New Roman" w:cs="Times New Roman"/>
-                <w:noProof/>
-                <w:webHidden/>
-                <w:sz w:val="28"/>
-                <w:szCs w:val="28"/>
-              </w:rPr>
-              <w:instrText xml:space="preserve"> PAGEREF _Toc132049514 \h </w:instrText>
-            </w:r>
-            <w:r>
-              <w:rPr>
-                <w:rFonts w:ascii="Times New Roman" w:hAnsi="Times New Roman" w:cs="Times New Roman"/>
-                <w:noProof/>
-                <w:webHidden/>
-                <w:sz w:val="28"/>
-                <w:szCs w:val="28"/>
-              </w:rPr>
-            </w:r>
-            <w:r>
-              <w:rPr>
-                <w:rFonts w:ascii="Times New Roman" w:hAnsi="Times New Roman" w:cs="Times New Roman"/>
-                <w:noProof/>
-                <w:webHidden/>
-                <w:sz w:val="28"/>
-                <w:szCs w:val="28"/>
-              </w:rPr>
-              <w:fldChar w:fldCharType="separate"/>
-            </w:r>
-            <w:r>
-              <w:rPr>
-                <w:rFonts w:ascii="Times New Roman" w:hAnsi="Times New Roman" w:cs="Times New Roman"/>
-                <w:noProof/>
-                <w:webHidden/>
-                <w:sz w:val="28"/>
-                <w:szCs w:val="28"/>
-              </w:rPr>
-              <w:t>3</w:t>
-            </w:r>
-            <w:r>
-              <w:rPr>
-                <w:rFonts w:ascii="Times New Roman" w:hAnsi="Times New Roman" w:cs="Times New Roman"/>
-                <w:noProof/>
-                <w:webHidden/>
-                <w:sz w:val="28"/>
-                <w:szCs w:val="28"/>
-              </w:rPr>
-              <w:fldChar w:fldCharType="end"/>
-            </w:r>
           </w:hyperlink>
-          <w:r>
-            <w:rPr>
-              <w:rFonts w:ascii="Times New Roman" w:hAnsi="Times New Roman" w:cs="Times New Roman"/>
-              <w:noProof/>
-              <w:sz w:val="28"/>
-              <w:szCs w:val="28"/>
-            </w:rPr>
-            <w:t>1</w:t>
-          </w:r>
         </w:p>
         <w:p>
           <w:pPr>
@@ -1612,17 +1076,36 @@
             </w:rPr>
             <w:t xml:space="preserve"> (обязательное) </w:t>
           </w:r>
-          <w:hyperlink w:anchor="_Toc132049516" w:history="1">
-            <w:r>
-              <w:rPr>
-                <w:rStyle w:val="a3"/>
-                <w:rFonts w:ascii="Times New Roman" w:hAnsi="Times New Roman" w:cs="Times New Roman"/>
-                <w:noProof/>
-                <w:sz w:val="28"/>
-                <w:szCs w:val="28"/>
-              </w:rPr>
-              <w:t>Листинг программы</w:t>
-            </w:r>
+          <w:r>
+            <w:fldChar w:fldCharType="begin"/>
+          </w:r>
+          <w:r>
+            <w:instrText xml:space="preserve"> HYPERLINK \l "_Toc132049516" </w:instrText>
+          </w:r>
+          <w:r>
+            <w:fldChar w:fldCharType="separate"/>
+          </w:r>
+          <w:r>
+            <w:rPr>
+              <w:rStyle w:val="a3"/>
+              <w:rFonts w:ascii="Times New Roman" w:hAnsi="Times New Roman" w:cs="Times New Roman"/>
+              <w:noProof/>
+              <w:sz w:val="28"/>
+              <w:szCs w:val="28"/>
+            </w:rPr>
+            <w:t>Листинг программ</w:t>
+          </w:r>
+          <w:r>
+            <w:rPr>
+              <w:rStyle w:val="a3"/>
+              <w:rFonts w:ascii="Times New Roman" w:hAnsi="Times New Roman" w:cs="Times New Roman"/>
+              <w:noProof/>
+              <w:sz w:val="28"/>
+              <w:szCs w:val="28"/>
+            </w:rPr>
+            <w:t>ы</w:t>
+          </w:r>
+          <w:hyperlink w:anchor="_Toc132049503" w:history="1">
             <w:r>
               <w:rPr>
                 <w:rFonts w:ascii="Times New Roman" w:hAnsi="Times New Roman" w:cs="Times New Roman"/>
@@ -1633,66 +1116,18 @@
               </w:rPr>
               <w:tab/>
             </w:r>
-            <w:r>
-              <w:rPr>
-                <w:rFonts w:ascii="Times New Roman" w:hAnsi="Times New Roman" w:cs="Times New Roman"/>
-                <w:noProof/>
-                <w:webHidden/>
-                <w:sz w:val="28"/>
-                <w:szCs w:val="28"/>
-              </w:rPr>
-              <w:fldChar w:fldCharType="begin"/>
-            </w:r>
-            <w:r>
-              <w:rPr>
-                <w:rFonts w:ascii="Times New Roman" w:hAnsi="Times New Roman" w:cs="Times New Roman"/>
-                <w:noProof/>
-                <w:webHidden/>
-                <w:sz w:val="28"/>
-                <w:szCs w:val="28"/>
-              </w:rPr>
-              <w:instrText xml:space="preserve"> PAGEREF _Toc132049516 \h </w:instrText>
-            </w:r>
-            <w:r>
-              <w:rPr>
-                <w:rFonts w:ascii="Times New Roman" w:hAnsi="Times New Roman" w:cs="Times New Roman"/>
-                <w:noProof/>
-                <w:webHidden/>
-                <w:sz w:val="28"/>
-                <w:szCs w:val="28"/>
-              </w:rPr>
-            </w:r>
-            <w:r>
-              <w:rPr>
-                <w:rFonts w:ascii="Times New Roman" w:hAnsi="Times New Roman" w:cs="Times New Roman"/>
-                <w:noProof/>
-                <w:webHidden/>
-                <w:sz w:val="28"/>
-                <w:szCs w:val="28"/>
-              </w:rPr>
-              <w:fldChar w:fldCharType="separate"/>
-            </w:r>
-            <w:r>
-              <w:rPr>
-                <w:rFonts w:ascii="Times New Roman" w:hAnsi="Times New Roman" w:cs="Times New Roman"/>
-                <w:noProof/>
-                <w:webHidden/>
-                <w:sz w:val="28"/>
-                <w:szCs w:val="28"/>
-              </w:rPr>
-              <w:t>3</w:t>
-            </w:r>
-            <w:r>
-              <w:rPr>
-                <w:rFonts w:ascii="Times New Roman" w:hAnsi="Times New Roman" w:cs="Times New Roman"/>
-                <w:noProof/>
-                <w:webHidden/>
-                <w:sz w:val="28"/>
-                <w:szCs w:val="28"/>
-              </w:rPr>
-              <w:fldChar w:fldCharType="end"/>
-            </w:r>
           </w:hyperlink>
+        </w:p>
+        <w:p>
+          <w:pPr>
+            <w:pStyle w:val="11"/>
+            <w:rPr>
+              <w:rFonts w:ascii="Times New Roman" w:hAnsi="Times New Roman" w:cs="Times New Roman"/>
+              <w:noProof/>
+              <w:sz w:val="28"/>
+              <w:szCs w:val="28"/>
+            </w:rPr>
+          </w:pPr>
           <w:r>
             <w:rPr>
               <w:rFonts w:ascii="Times New Roman" w:hAnsi="Times New Roman" w:cs="Times New Roman"/>
@@ -1700,7 +1135,7 @@
               <w:sz w:val="28"/>
               <w:szCs w:val="28"/>
             </w:rPr>
-            <w:t>2</w:t>
+            <w:fldChar w:fldCharType="end"/>
           </w:r>
         </w:p>
         <w:p>
@@ -12100,36 +11535,25 @@
           <w:szCs w:val="28"/>
           <w:lang w:val="ru-RU"/>
         </w:rPr>
-        <w:t>.NET Core используются C# и F</w:t>
-      </w:r>
-      <w:proofErr w:type="gramStart"/>
-      <w:r>
-        <w:rPr>
-          <w:rFonts w:ascii="Times New Roman" w:eastAsia="Segoe UI Symbol" w:hAnsi="Times New Roman" w:cs="Times New Roman"/>
-          <w:sz w:val="28"/>
-          <w:szCs w:val="28"/>
-          <w:lang w:val="ru-RU"/>
-        </w:rPr>
-        <w:t>#</w:t>
-      </w:r>
-      <w:r>
-        <w:rPr>
-          <w:rFonts w:ascii="Times New Roman" w:eastAsia="Segoe UI Symbol" w:hAnsi="Times New Roman" w:cs="Times New Roman"/>
-          <w:sz w:val="28"/>
-          <w:szCs w:val="28"/>
-          <w:lang w:val="ru-RU"/>
-        </w:rPr>
-        <w:t>[</w:t>
-      </w:r>
-      <w:proofErr w:type="gramEnd"/>
-      <w:r>
-        <w:rPr>
-          <w:rFonts w:ascii="Times New Roman" w:eastAsia="Segoe UI Symbol" w:hAnsi="Times New Roman" w:cs="Times New Roman"/>
-          <w:sz w:val="28"/>
-          <w:szCs w:val="28"/>
-          <w:lang w:val="ru-RU"/>
-        </w:rPr>
-        <w:t>14</w:t>
+        <w:t>.NET Core используются C# и F#</w:t>
+      </w:r>
+      <w:r>
+        <w:rPr>
+          <w:rFonts w:ascii="Times New Roman" w:eastAsia="Segoe UI Symbol" w:hAnsi="Times New Roman" w:cs="Times New Roman"/>
+          <w:sz w:val="28"/>
+          <w:szCs w:val="28"/>
+          <w:lang w:val="ru-RU"/>
+        </w:rPr>
+        <w:t xml:space="preserve"> </w:t>
+      </w:r>
+      <w:r>
+        <w:rPr>
+          <w:rFonts w:ascii="Times New Roman" w:eastAsia="Segoe UI Symbol" w:hAnsi="Times New Roman" w:cs="Times New Roman"/>
+          <w:sz w:val="28"/>
+          <w:szCs w:val="28"/>
+          <w:lang w:val="ru-RU"/>
+        </w:rPr>
+        <w:t>[14</w:t>
       </w:r>
       <w:r>
         <w:rPr>
@@ -34219,16 +33643,7 @@
           <w:szCs w:val="28"/>
           <w:lang w:val="ru-RU"/>
         </w:rPr>
-        <w:t>– </w:t>
-      </w:r>
-      <w:r>
-        <w:rPr>
-          <w:rFonts w:ascii="Times New Roman" w:eastAsia="Segoe UI Symbol" w:hAnsi="Times New Roman" w:cs="Times New Roman"/>
-          <w:sz w:val="28"/>
-          <w:szCs w:val="28"/>
-          <w:lang w:val="ru-RU"/>
-        </w:rPr>
-        <w:t>реализовать приватный чат</w:t>
+        <w:t>– реализовать приватный чат</w:t>
       </w:r>
       <w:r>
         <w:rPr>
@@ -34502,25 +33917,7 @@
           <w:szCs w:val="28"/>
           <w:lang w:val="ru-RU"/>
         </w:rPr>
-        <w:t xml:space="preserve">Рисунок 2.18 </w:t>
-      </w:r>
-      <w:r>
-        <w:rPr>
-          <w:rFonts w:ascii="Times New Roman" w:eastAsia="Segoe UI Symbol" w:hAnsi="Times New Roman" w:cs="Times New Roman"/>
-          <w:sz w:val="28"/>
-          <w:szCs w:val="28"/>
-          <w:lang w:val="ru-RU"/>
-        </w:rPr>
-        <w:t>– </w:t>
-      </w:r>
-      <w:r>
-        <w:rPr>
-          <w:rFonts w:ascii="Times New Roman" w:eastAsia="Segoe UI Symbol" w:hAnsi="Times New Roman" w:cs="Times New Roman"/>
-          <w:sz w:val="28"/>
-          <w:szCs w:val="28"/>
-          <w:lang w:val="ru-RU"/>
-        </w:rPr>
-        <w:t>Схема алгоритма работы приватного чата</w:t>
+        <w:t>Рисунок 2.18 – Схема алгоритма работы приватного чата</w:t>
       </w:r>
       <w:r>
         <w:rPr>
@@ -37373,25 +36770,7 @@
           <w:szCs w:val="28"/>
           <w:lang w:val="ru-RU"/>
         </w:rPr>
-        <w:t xml:space="preserve">2.19 </w:t>
-      </w:r>
-      <w:r>
-        <w:rPr>
-          <w:rFonts w:ascii="Times New Roman" w:eastAsia="Segoe UI Symbol" w:hAnsi="Times New Roman" w:cs="Times New Roman"/>
-          <w:sz w:val="28"/>
-          <w:szCs w:val="28"/>
-          <w:lang w:val="ru-RU"/>
-        </w:rPr>
-        <w:t>– </w:t>
-      </w:r>
-      <w:r>
-        <w:rPr>
-          <w:rFonts w:ascii="Times New Roman" w:eastAsia="Segoe UI Symbol" w:hAnsi="Times New Roman" w:cs="Times New Roman"/>
-          <w:sz w:val="28"/>
-          <w:szCs w:val="28"/>
-          <w:lang w:val="ru-RU"/>
-        </w:rPr>
-        <w:t>Схема алгоритма работы связи клиента и сервера</w:t>
+        <w:t>2.19 – Схема алгоритма работы связи клиента и сервера</w:t>
       </w:r>
       <w:r>
         <w:rPr>
@@ -38257,25 +37636,7 @@
           <w:szCs w:val="28"/>
           <w:lang w:val="ru-RU"/>
         </w:rPr>
-        <w:t xml:space="preserve">После этого необходимо </w:t>
-      </w:r>
-      <w:r>
-        <w:rPr>
-          <w:rFonts w:ascii="Times New Roman" w:eastAsia="Segoe UI Symbol" w:hAnsi="Times New Roman" w:cs="Times New Roman"/>
-          <w:sz w:val="28"/>
-          <w:szCs w:val="28"/>
-          <w:lang w:val="ru-RU"/>
-        </w:rPr>
-        <w:t xml:space="preserve">сериализовать </w:t>
-      </w:r>
-      <w:r>
-        <w:rPr>
-          <w:rFonts w:ascii="Times New Roman" w:eastAsia="Segoe UI Symbol" w:hAnsi="Times New Roman" w:cs="Times New Roman"/>
-          <w:sz w:val="28"/>
-          <w:szCs w:val="28"/>
-          <w:lang w:val="ru-RU"/>
-        </w:rPr>
-        <w:t xml:space="preserve">запрос в формат </w:t>
+        <w:t xml:space="preserve">После этого необходимо сериализовать запрос в формат </w:t>
       </w:r>
       <w:r>
         <w:rPr>
@@ -40049,25 +39410,7 @@
           <w:szCs w:val="28"/>
           <w:lang w:val="ru-RU"/>
         </w:rPr>
-        <w:t xml:space="preserve">токена для </w:t>
-      </w:r>
-      <w:r>
-        <w:rPr>
-          <w:rFonts w:ascii="Times New Roman" w:eastAsia="Segoe UI Symbol" w:hAnsi="Times New Roman" w:cs="Times New Roman"/>
-          <w:sz w:val="28"/>
-          <w:szCs w:val="28"/>
-          <w:lang w:val="ru-RU"/>
-        </w:rPr>
-        <w:t>аутентификации</w:t>
-      </w:r>
-      <w:r>
-        <w:rPr>
-          <w:rFonts w:ascii="Times New Roman" w:eastAsia="Segoe UI Symbol" w:hAnsi="Times New Roman" w:cs="Times New Roman"/>
-          <w:sz w:val="28"/>
-          <w:szCs w:val="28"/>
-          <w:lang w:val="ru-RU"/>
-        </w:rPr>
-        <w:t>.</w:t>
+        <w:t>токена для аутентификации.</w:t>
       </w:r>
     </w:p>
     <w:p>
@@ -41717,8 +41060,1932 @@
           <w:szCs w:val="28"/>
           <w:lang w:val="ru-RU"/>
         </w:rPr>
-        <w:t xml:space="preserve">взаимодействия клиента с сервером по средствам создание специального класса, который отвечает за отправку и обработку запросов. Преимуществом такого подхода является простота реализации и высокая надежность.   </w:t>
-      </w:r>
+        <w:t>взаимодействия клиента с сервером по средствам создание специального класса, который отвечает за отправку и обработку запросов. Преимуществом такого подхода является простота реализации и высокая надежность.</w:t>
+      </w:r>
+    </w:p>
+    <w:p>
+      <w:pPr>
+        <w:spacing w:after="0" w:line="240" w:lineRule="auto"/>
+        <w:ind w:firstLine="709"/>
+        <w:jc w:val="both"/>
+        <w:rPr>
+          <w:rFonts w:ascii="Times New Roman" w:eastAsia="Segoe UI Symbol" w:hAnsi="Times New Roman" w:cs="Times New Roman"/>
+          <w:sz w:val="28"/>
+          <w:szCs w:val="28"/>
+          <w:lang w:val="ru-RU"/>
+        </w:rPr>
+      </w:pPr>
+    </w:p>
+    <w:p>
+      <w:pPr>
+        <w:spacing w:after="0" w:line="240" w:lineRule="auto"/>
+        <w:ind w:firstLine="709"/>
+        <w:jc w:val="both"/>
+        <w:rPr>
+          <w:rFonts w:ascii="Times New Roman" w:eastAsia="Segoe UI Symbol" w:hAnsi="Times New Roman" w:cs="Times New Roman"/>
+          <w:b/>
+          <w:sz w:val="28"/>
+          <w:szCs w:val="28"/>
+          <w:lang w:val="ru-RU"/>
+        </w:rPr>
+      </w:pPr>
+      <w:r>
+        <w:rPr>
+          <w:rFonts w:ascii="Times New Roman" w:eastAsia="Segoe UI Symbol" w:hAnsi="Times New Roman" w:cs="Times New Roman"/>
+          <w:b/>
+          <w:sz w:val="28"/>
+          <w:szCs w:val="28"/>
+          <w:lang w:val="ru-RU"/>
+        </w:rPr>
+        <w:t>2.6 Тестирования программного средства</w:t>
+      </w:r>
+    </w:p>
+    <w:p>
+      <w:pPr>
+        <w:spacing w:after="0" w:line="240" w:lineRule="auto"/>
+        <w:jc w:val="both"/>
+        <w:rPr>
+          <w:rFonts w:ascii="Times New Roman" w:eastAsia="Segoe UI Symbol" w:hAnsi="Times New Roman" w:cs="Times New Roman"/>
+          <w:b/>
+          <w:sz w:val="28"/>
+          <w:szCs w:val="28"/>
+          <w:lang w:val="ru-RU"/>
+        </w:rPr>
+      </w:pPr>
+    </w:p>
+    <w:p>
+      <w:pPr>
+        <w:spacing w:after="0" w:line="240" w:lineRule="auto"/>
+        <w:ind w:firstLine="709"/>
+        <w:jc w:val="both"/>
+        <w:rPr>
+          <w:rFonts w:ascii="Times New Roman" w:eastAsia="Segoe UI Symbol" w:hAnsi="Times New Roman" w:cs="Times New Roman"/>
+          <w:sz w:val="28"/>
+          <w:szCs w:val="28"/>
+          <w:lang w:val="ru-RU"/>
+        </w:rPr>
+      </w:pPr>
+      <w:r>
+        <w:rPr>
+          <w:rFonts w:ascii="Times New Roman" w:eastAsia="Segoe UI Symbol" w:hAnsi="Times New Roman" w:cs="Times New Roman"/>
+          <w:sz w:val="28"/>
+          <w:szCs w:val="28"/>
+          <w:lang w:val="ru-RU"/>
+        </w:rPr>
+        <w:t>Когда программисты создают новое приложение или вносят изменения в существующее, они могут допускать ошибки. Тестирование помогает выявить эти проблемы и убедиться, что приложение работает так, как задумано.</w:t>
+      </w:r>
+    </w:p>
+    <w:p>
+      <w:pPr>
+        <w:spacing w:after="0" w:line="240" w:lineRule="auto"/>
+        <w:ind w:firstLine="709"/>
+        <w:jc w:val="both"/>
+        <w:rPr>
+          <w:rFonts w:ascii="Times New Roman" w:eastAsia="Segoe UI Symbol" w:hAnsi="Times New Roman" w:cs="Times New Roman"/>
+          <w:sz w:val="28"/>
+          <w:szCs w:val="28"/>
+          <w:lang w:val="ru-RU"/>
+        </w:rPr>
+      </w:pPr>
+      <w:r>
+        <w:rPr>
+          <w:rFonts w:ascii="Times New Roman" w:eastAsia="Segoe UI Symbol" w:hAnsi="Times New Roman" w:cs="Times New Roman"/>
+          <w:sz w:val="28"/>
+          <w:szCs w:val="28"/>
+          <w:lang w:val="ru-RU"/>
+        </w:rPr>
+        <w:lastRenderedPageBreak/>
+        <w:t>Тестирование – </w:t>
+      </w:r>
+      <w:r>
+        <w:rPr>
+          <w:rFonts w:ascii="Times New Roman" w:eastAsia="Segoe UI Symbol" w:hAnsi="Times New Roman" w:cs="Times New Roman"/>
+          <w:sz w:val="28"/>
+          <w:szCs w:val="28"/>
+          <w:lang w:val="ru-RU"/>
+        </w:rPr>
+        <w:t>это проверка программного обеспечения, которая показывает, соответствует ли оно ожиданиям разрабо</w:t>
+      </w:r>
+      <w:r>
+        <w:rPr>
+          <w:rFonts w:ascii="Times New Roman" w:eastAsia="Segoe UI Symbol" w:hAnsi="Times New Roman" w:cs="Times New Roman"/>
+          <w:sz w:val="28"/>
+          <w:szCs w:val="28"/>
+          <w:lang w:val="ru-RU"/>
+        </w:rPr>
+        <w:t>тчиков и правильно ли работает.</w:t>
+      </w:r>
+    </w:p>
+    <w:p>
+      <w:pPr>
+        <w:spacing w:after="0" w:line="240" w:lineRule="auto"/>
+        <w:ind w:firstLine="709"/>
+        <w:jc w:val="both"/>
+        <w:rPr>
+          <w:rFonts w:ascii="Times New Roman" w:eastAsia="Segoe UI Symbol" w:hAnsi="Times New Roman" w:cs="Times New Roman"/>
+          <w:sz w:val="28"/>
+          <w:szCs w:val="28"/>
+          <w:lang w:val="ru-RU"/>
+        </w:rPr>
+      </w:pPr>
+      <w:r>
+        <w:rPr>
+          <w:rFonts w:ascii="Times New Roman" w:eastAsia="Segoe UI Symbol" w:hAnsi="Times New Roman" w:cs="Times New Roman"/>
+          <w:sz w:val="28"/>
+          <w:szCs w:val="28"/>
+          <w:lang w:val="ru-RU"/>
+        </w:rPr>
+        <w:t>Тес</w:t>
+      </w:r>
+      <w:r>
+        <w:rPr>
+          <w:rFonts w:ascii="Times New Roman" w:eastAsia="Segoe UI Symbol" w:hAnsi="Times New Roman" w:cs="Times New Roman"/>
+          <w:sz w:val="28"/>
+          <w:szCs w:val="28"/>
+          <w:lang w:val="ru-RU"/>
+        </w:rPr>
+        <w:t xml:space="preserve">тирование проводят тестировщики </w:t>
+      </w:r>
+      <w:r>
+        <w:rPr>
+          <w:rFonts w:ascii="Times New Roman" w:eastAsia="Segoe UI Symbol" w:hAnsi="Times New Roman" w:cs="Times New Roman"/>
+          <w:sz w:val="28"/>
+          <w:szCs w:val="28"/>
+          <w:lang w:val="ru-RU"/>
+        </w:rPr>
+        <w:t>они отвечают за обеспечение качества, контролируют его и проверяют, что продукт соответствует всем заданным требованиям.</w:t>
+      </w:r>
+    </w:p>
+    <w:p>
+      <w:pPr>
+        <w:spacing w:after="0" w:line="240" w:lineRule="auto"/>
+        <w:ind w:firstLine="709"/>
+        <w:jc w:val="both"/>
+        <w:rPr>
+          <w:rFonts w:ascii="Times New Roman" w:eastAsia="Segoe UI Symbol" w:hAnsi="Times New Roman" w:cs="Times New Roman"/>
+          <w:sz w:val="28"/>
+          <w:szCs w:val="28"/>
+          <w:lang w:val="ru-RU"/>
+        </w:rPr>
+      </w:pPr>
+      <w:r>
+        <w:rPr>
+          <w:rFonts w:ascii="Times New Roman" w:eastAsia="Segoe UI Symbol" w:hAnsi="Times New Roman" w:cs="Times New Roman"/>
+          <w:sz w:val="28"/>
+          <w:szCs w:val="28"/>
+          <w:lang w:val="ru-RU"/>
+        </w:rPr>
+        <w:t>Процесс работы над продуктом включает в себя множество этапов: от проработки идеи и расчета эффективности до самой разработки, и выпуска. И в этом процессе участвует множество людей: аналитики, руководители пр</w:t>
+      </w:r>
+      <w:r>
+        <w:rPr>
+          <w:rFonts w:ascii="Times New Roman" w:eastAsia="Segoe UI Symbol" w:hAnsi="Times New Roman" w:cs="Times New Roman"/>
+          <w:sz w:val="28"/>
+          <w:szCs w:val="28"/>
+          <w:lang w:val="ru-RU"/>
+        </w:rPr>
+        <w:t>оекта, разработчики, дизайнеры.</w:t>
+      </w:r>
+    </w:p>
+    <w:p>
+      <w:pPr>
+        <w:spacing w:after="0" w:line="240" w:lineRule="auto"/>
+        <w:ind w:firstLine="709"/>
+        <w:jc w:val="both"/>
+        <w:rPr>
+          <w:rFonts w:ascii="Times New Roman" w:eastAsia="Segoe UI Symbol" w:hAnsi="Times New Roman" w:cs="Times New Roman"/>
+          <w:sz w:val="28"/>
+          <w:szCs w:val="28"/>
+          <w:lang w:val="ru-RU"/>
+        </w:rPr>
+      </w:pPr>
+      <w:r>
+        <w:rPr>
+          <w:rFonts w:ascii="Times New Roman" w:eastAsia="Segoe UI Symbol" w:hAnsi="Times New Roman" w:cs="Times New Roman"/>
+          <w:sz w:val="28"/>
+          <w:szCs w:val="28"/>
+          <w:lang w:val="ru-RU"/>
+        </w:rPr>
+        <w:t>Представьте, что все эти люди объединяются, чтобы создать какой-то продукт. Они разрабатывают его, выкатывают на прод. А позже пользователи вдруг выясняют, что где-то в продукте есть баги. В результате команде придется заново его прорабатывать, что стоит немалых денег и времени, да и репутация про</w:t>
+      </w:r>
+      <w:r>
+        <w:rPr>
+          <w:rFonts w:ascii="Times New Roman" w:eastAsia="Segoe UI Symbol" w:hAnsi="Times New Roman" w:cs="Times New Roman"/>
+          <w:sz w:val="28"/>
+          <w:szCs w:val="28"/>
+          <w:lang w:val="ru-RU"/>
+        </w:rPr>
+        <w:t>дукта на рынке будет испорчена.</w:t>
+      </w:r>
+    </w:p>
+    <w:p>
+      <w:pPr>
+        <w:spacing w:after="0" w:line="240" w:lineRule="auto"/>
+        <w:ind w:firstLine="709"/>
+        <w:jc w:val="both"/>
+        <w:rPr>
+          <w:rFonts w:ascii="Times New Roman" w:eastAsia="Segoe UI Symbol" w:hAnsi="Times New Roman" w:cs="Times New Roman"/>
+          <w:sz w:val="28"/>
+          <w:szCs w:val="28"/>
+          <w:lang w:val="ru-RU"/>
+        </w:rPr>
+      </w:pPr>
+      <w:r>
+        <w:rPr>
+          <w:rFonts w:ascii="Times New Roman" w:eastAsia="Segoe UI Symbol" w:hAnsi="Times New Roman" w:cs="Times New Roman"/>
+          <w:sz w:val="28"/>
+          <w:szCs w:val="28"/>
+          <w:lang w:val="ru-RU"/>
+        </w:rPr>
+        <w:t>Устранить ошибки можно заранее, доверив эту работу тестировщикам. Они должны участвовать во всем цикле создания программного обеспечения: от появления требований к проекту до момента сопровождения самого ПО.</w:t>
+      </w:r>
+    </w:p>
+    <w:p>
+      <w:pPr>
+        <w:spacing w:after="0" w:line="240" w:lineRule="auto"/>
+        <w:ind w:firstLine="709"/>
+        <w:jc w:val="both"/>
+        <w:rPr>
+          <w:rFonts w:ascii="Times New Roman" w:eastAsia="Segoe UI Symbol" w:hAnsi="Times New Roman" w:cs="Times New Roman"/>
+          <w:sz w:val="28"/>
+          <w:szCs w:val="28"/>
+          <w:lang w:val="ru-RU"/>
+        </w:rPr>
+      </w:pPr>
+      <w:r>
+        <w:rPr>
+          <w:rFonts w:ascii="Times New Roman" w:eastAsia="Segoe UI Symbol" w:hAnsi="Times New Roman" w:cs="Times New Roman"/>
+          <w:sz w:val="28"/>
+          <w:szCs w:val="28"/>
+          <w:lang w:val="ru-RU"/>
+        </w:rPr>
+        <w:t>Есть несколько этапов тестирования</w:t>
+      </w:r>
+      <w:r>
+        <w:rPr>
+          <w:rFonts w:ascii="Times New Roman" w:eastAsia="Segoe UI Symbol" w:hAnsi="Times New Roman" w:cs="Times New Roman"/>
+          <w:sz w:val="28"/>
+          <w:szCs w:val="28"/>
+          <w:lang w:val="ru-RU"/>
+        </w:rPr>
+        <w:t>:</w:t>
+      </w:r>
+    </w:p>
+    <w:p>
+      <w:pPr>
+        <w:spacing w:after="0" w:line="240" w:lineRule="auto"/>
+        <w:ind w:firstLine="709"/>
+        <w:jc w:val="both"/>
+        <w:rPr>
+          <w:rFonts w:ascii="Times New Roman" w:eastAsia="Segoe UI Symbol" w:hAnsi="Times New Roman" w:cs="Times New Roman"/>
+          <w:sz w:val="28"/>
+          <w:szCs w:val="28"/>
+          <w:lang w:val="ru-RU"/>
+        </w:rPr>
+      </w:pPr>
+      <w:r>
+        <w:rPr>
+          <w:rFonts w:ascii="Times New Roman" w:eastAsia="Segoe UI Symbol" w:hAnsi="Times New Roman" w:cs="Times New Roman"/>
+          <w:sz w:val="28"/>
+          <w:szCs w:val="28"/>
+          <w:lang w:val="ru-RU"/>
+        </w:rPr>
+        <w:t>1</w:t>
+      </w:r>
+      <w:r>
+        <w:rPr>
+          <w:rFonts w:ascii="Times New Roman" w:eastAsia="Segoe UI Symbol" w:hAnsi="Times New Roman" w:cs="Times New Roman"/>
+          <w:sz w:val="28"/>
+          <w:szCs w:val="28"/>
+        </w:rPr>
+        <w:t> </w:t>
+      </w:r>
+      <w:r>
+        <w:rPr>
+          <w:rFonts w:ascii="Times New Roman" w:eastAsia="Segoe UI Symbol" w:hAnsi="Times New Roman" w:cs="Times New Roman"/>
+          <w:sz w:val="28"/>
+          <w:szCs w:val="28"/>
+          <w:lang w:val="ru-RU"/>
+        </w:rPr>
+        <w:t>Проработка требований к продукту – это этап на котром</w:t>
+      </w:r>
+      <w:r>
+        <w:rPr>
+          <w:rFonts w:ascii="Times New Roman" w:eastAsia="Segoe UI Symbol" w:hAnsi="Times New Roman" w:cs="Times New Roman"/>
+          <w:sz w:val="28"/>
+          <w:szCs w:val="28"/>
+          <w:lang w:val="ru-RU"/>
+        </w:rPr>
+        <w:t xml:space="preserve"> тестировщики внимател</w:t>
+      </w:r>
+      <w:r>
+        <w:rPr>
+          <w:rFonts w:ascii="Times New Roman" w:eastAsia="Segoe UI Symbol" w:hAnsi="Times New Roman" w:cs="Times New Roman"/>
+          <w:sz w:val="28"/>
+          <w:szCs w:val="28"/>
+          <w:lang w:val="ru-RU"/>
+        </w:rPr>
+        <w:t>ьно изучают требования продукта – </w:t>
+      </w:r>
+      <w:r>
+        <w:rPr>
+          <w:rFonts w:ascii="Times New Roman" w:eastAsia="Segoe UI Symbol" w:hAnsi="Times New Roman" w:cs="Times New Roman"/>
+          <w:sz w:val="28"/>
+          <w:szCs w:val="28"/>
+          <w:lang w:val="ru-RU"/>
+        </w:rPr>
+        <w:t>это могут быть документы, спецификации, описание того, как пользователь взаимодействует с продуктом (по-другому это называют пользовательскими сценариями). Четкое понимание требований помогает определить области, которые нужно протестировать.</w:t>
+      </w:r>
+    </w:p>
+    <w:p>
+      <w:pPr>
+        <w:spacing w:after="0" w:line="240" w:lineRule="auto"/>
+        <w:ind w:firstLine="709"/>
+        <w:jc w:val="both"/>
+        <w:rPr>
+          <w:rFonts w:ascii="Times New Roman" w:eastAsia="Segoe UI Symbol" w:hAnsi="Times New Roman" w:cs="Times New Roman"/>
+          <w:sz w:val="28"/>
+          <w:szCs w:val="28"/>
+          <w:lang w:val="ru-RU"/>
+        </w:rPr>
+      </w:pPr>
+      <w:r>
+        <w:rPr>
+          <w:rFonts w:ascii="Times New Roman" w:eastAsia="Segoe UI Symbol" w:hAnsi="Times New Roman" w:cs="Times New Roman"/>
+          <w:sz w:val="28"/>
+          <w:szCs w:val="28"/>
+          <w:lang w:val="ru-RU"/>
+        </w:rPr>
+        <w:t>2</w:t>
+      </w:r>
+      <w:r>
+        <w:rPr>
+          <w:rFonts w:ascii="Times New Roman" w:eastAsia="Segoe UI Symbol" w:hAnsi="Times New Roman" w:cs="Times New Roman"/>
+          <w:sz w:val="28"/>
+          <w:szCs w:val="28"/>
+        </w:rPr>
+        <w:t> </w:t>
+      </w:r>
+      <w:r>
+        <w:rPr>
+          <w:rFonts w:ascii="Times New Roman" w:eastAsia="Segoe UI Symbol" w:hAnsi="Times New Roman" w:cs="Times New Roman"/>
+          <w:sz w:val="28"/>
+          <w:szCs w:val="28"/>
+          <w:lang w:val="ru-RU"/>
+        </w:rPr>
+        <w:t>Анализ требований</w:t>
+      </w:r>
+      <w:r>
+        <w:rPr>
+          <w:rFonts w:ascii="Times New Roman" w:eastAsia="Segoe UI Symbol" w:hAnsi="Times New Roman" w:cs="Times New Roman"/>
+          <w:sz w:val="28"/>
+          <w:szCs w:val="28"/>
+          <w:lang w:val="ru-RU"/>
+        </w:rPr>
+        <w:t> – этот этап</w:t>
+      </w:r>
+      <w:r>
+        <w:rPr>
+          <w:rFonts w:ascii="Times New Roman" w:eastAsia="Segoe UI Symbol" w:hAnsi="Times New Roman" w:cs="Times New Roman"/>
+          <w:sz w:val="28"/>
+          <w:szCs w:val="28"/>
+          <w:lang w:val="ru-RU"/>
+        </w:rPr>
+        <w:t xml:space="preserve"> позволяет выяснить, какие возможные риски или сложности могут возникнуть при тестировании. Также на этом этапе можно выявить возможные несоответствия или недостаточно ясные требования, которые требуют уточнения у разработчиков или заказчика.</w:t>
+      </w:r>
+    </w:p>
+    <w:p>
+      <w:pPr>
+        <w:spacing w:after="0" w:line="240" w:lineRule="auto"/>
+        <w:ind w:firstLine="709"/>
+        <w:jc w:val="both"/>
+        <w:rPr>
+          <w:rFonts w:ascii="Times New Roman" w:eastAsia="Segoe UI Symbol" w:hAnsi="Times New Roman" w:cs="Times New Roman"/>
+          <w:sz w:val="28"/>
+          <w:szCs w:val="28"/>
+          <w:lang w:val="ru-RU"/>
+        </w:rPr>
+      </w:pPr>
+      <w:r>
+        <w:rPr>
+          <w:rFonts w:ascii="Times New Roman" w:eastAsia="Segoe UI Symbol" w:hAnsi="Times New Roman" w:cs="Times New Roman"/>
+          <w:sz w:val="28"/>
+          <w:szCs w:val="28"/>
+          <w:lang w:val="ru-RU"/>
+        </w:rPr>
+        <w:t xml:space="preserve">3 </w:t>
+      </w:r>
+      <w:r>
+        <w:rPr>
+          <w:rFonts w:ascii="Times New Roman" w:eastAsia="Segoe UI Symbol" w:hAnsi="Times New Roman" w:cs="Times New Roman"/>
+          <w:sz w:val="28"/>
+          <w:szCs w:val="28"/>
+          <w:lang w:val="ru-RU"/>
+        </w:rPr>
+        <w:t>Разработка</w:t>
+      </w:r>
+      <w:r>
+        <w:rPr>
+          <w:rFonts w:ascii="Times New Roman" w:eastAsia="Segoe UI Symbol" w:hAnsi="Times New Roman" w:cs="Times New Roman"/>
+          <w:sz w:val="28"/>
+          <w:szCs w:val="28"/>
+          <w:lang w:val="ru-RU"/>
+        </w:rPr>
+        <w:t xml:space="preserve"> стратегии и плана </w:t>
+      </w:r>
+      <w:proofErr w:type="gramStart"/>
+      <w:r>
+        <w:rPr>
+          <w:rFonts w:ascii="Times New Roman" w:eastAsia="Segoe UI Symbol" w:hAnsi="Times New Roman" w:cs="Times New Roman"/>
+          <w:sz w:val="28"/>
+          <w:szCs w:val="28"/>
+          <w:lang w:val="ru-RU"/>
+        </w:rPr>
+        <w:t>тестирования.</w:t>
+      </w:r>
+      <w:r>
+        <w:rPr>
+          <w:rFonts w:ascii="Times New Roman" w:eastAsia="Segoe UI Symbol" w:hAnsi="Times New Roman" w:cs="Times New Roman"/>
+          <w:sz w:val="28"/>
+          <w:szCs w:val="28"/>
+          <w:lang w:val="ru-RU"/>
+        </w:rPr>
+        <w:t>Когда</w:t>
+      </w:r>
+      <w:proofErr w:type="gramEnd"/>
+      <w:r>
+        <w:rPr>
+          <w:rFonts w:ascii="Times New Roman" w:eastAsia="Segoe UI Symbol" w:hAnsi="Times New Roman" w:cs="Times New Roman"/>
+          <w:sz w:val="28"/>
+          <w:szCs w:val="28"/>
+          <w:lang w:val="ru-RU"/>
+        </w:rPr>
+        <w:t xml:space="preserve"> все требования к продукту понятны, остается разработать план тестирования. В него входит:</w:t>
+      </w:r>
+    </w:p>
+    <w:p>
+      <w:pPr>
+        <w:spacing w:after="0" w:line="240" w:lineRule="auto"/>
+        <w:ind w:firstLine="709"/>
+        <w:jc w:val="both"/>
+        <w:rPr>
+          <w:rFonts w:ascii="Times New Roman" w:eastAsia="Segoe UI Symbol" w:hAnsi="Times New Roman" w:cs="Times New Roman"/>
+          <w:sz w:val="28"/>
+          <w:szCs w:val="28"/>
+          <w:lang w:val="ru-RU"/>
+        </w:rPr>
+      </w:pPr>
+      <w:r>
+        <w:rPr>
+          <w:rFonts w:ascii="Times New Roman" w:eastAsia="Segoe UI Symbol" w:hAnsi="Times New Roman" w:cs="Times New Roman"/>
+          <w:sz w:val="28"/>
+          <w:szCs w:val="28"/>
+          <w:lang w:val="ru-RU"/>
+        </w:rPr>
+        <w:t>– выбор методов тестирования</w:t>
+      </w:r>
+      <w:r>
+        <w:rPr>
+          <w:rFonts w:ascii="Times New Roman" w:eastAsia="Segoe UI Symbol" w:hAnsi="Times New Roman" w:cs="Times New Roman"/>
+          <w:sz w:val="28"/>
+          <w:szCs w:val="28"/>
+          <w:lang w:val="ru-RU"/>
+        </w:rPr>
+        <w:t xml:space="preserve"> ручное, автоматизированное, тестирование н</w:t>
+      </w:r>
+      <w:r>
+        <w:rPr>
+          <w:rFonts w:ascii="Times New Roman" w:eastAsia="Segoe UI Symbol" w:hAnsi="Times New Roman" w:cs="Times New Roman"/>
+          <w:sz w:val="28"/>
+          <w:szCs w:val="28"/>
+          <w:lang w:val="ru-RU"/>
+        </w:rPr>
+        <w:t>а реальных устройствах и другие</w:t>
+      </w:r>
+      <w:r>
+        <w:rPr>
+          <w:rFonts w:ascii="Times New Roman" w:eastAsia="Segoe UI Symbol" w:hAnsi="Times New Roman" w:cs="Times New Roman"/>
+          <w:sz w:val="28"/>
+          <w:szCs w:val="28"/>
+          <w:lang w:val="ru-RU"/>
+        </w:rPr>
+        <w:t>;</w:t>
+      </w:r>
+    </w:p>
+    <w:p>
+      <w:pPr>
+        <w:spacing w:after="0" w:line="240" w:lineRule="auto"/>
+        <w:ind w:firstLine="709"/>
+        <w:jc w:val="both"/>
+        <w:rPr>
+          <w:rFonts w:ascii="Times New Roman" w:eastAsia="Segoe UI Symbol" w:hAnsi="Times New Roman" w:cs="Times New Roman"/>
+          <w:sz w:val="28"/>
+          <w:szCs w:val="28"/>
+          <w:lang w:val="ru-RU"/>
+        </w:rPr>
+      </w:pPr>
+      <w:r>
+        <w:rPr>
+          <w:rFonts w:ascii="Times New Roman" w:eastAsia="Segoe UI Symbol" w:hAnsi="Times New Roman" w:cs="Times New Roman"/>
+          <w:sz w:val="28"/>
+          <w:szCs w:val="28"/>
+          <w:lang w:val="ru-RU"/>
+        </w:rPr>
+        <w:t>– а</w:t>
+      </w:r>
+      <w:r>
+        <w:rPr>
+          <w:rFonts w:ascii="Times New Roman" w:eastAsia="Segoe UI Symbol" w:hAnsi="Times New Roman" w:cs="Times New Roman"/>
+          <w:sz w:val="28"/>
+          <w:szCs w:val="28"/>
+          <w:lang w:val="ru-RU"/>
+        </w:rPr>
+        <w:t>нализ потенциальных рисков, которые могут повлиять на качество и успешность тестирования, и планирование мер по их минимизац</w:t>
+      </w:r>
+      <w:r>
+        <w:rPr>
+          <w:rFonts w:ascii="Times New Roman" w:eastAsia="Segoe UI Symbol" w:hAnsi="Times New Roman" w:cs="Times New Roman"/>
+          <w:sz w:val="28"/>
+          <w:szCs w:val="28"/>
+          <w:lang w:val="ru-RU"/>
+        </w:rPr>
+        <w:t>ии</w:t>
+      </w:r>
+      <w:r>
+        <w:rPr>
+          <w:rFonts w:ascii="Times New Roman" w:eastAsia="Segoe UI Symbol" w:hAnsi="Times New Roman" w:cs="Times New Roman"/>
+          <w:sz w:val="28"/>
+          <w:szCs w:val="28"/>
+          <w:lang w:val="ru-RU"/>
+        </w:rPr>
+        <w:t>;</w:t>
+      </w:r>
+    </w:p>
+    <w:p>
+      <w:pPr>
+        <w:spacing w:after="0" w:line="240" w:lineRule="auto"/>
+        <w:ind w:firstLine="709"/>
+        <w:jc w:val="both"/>
+        <w:rPr>
+          <w:rFonts w:ascii="Times New Roman" w:eastAsia="Segoe UI Symbol" w:hAnsi="Times New Roman" w:cs="Times New Roman"/>
+          <w:sz w:val="28"/>
+          <w:szCs w:val="28"/>
+          <w:lang w:val="ru-RU"/>
+        </w:rPr>
+      </w:pPr>
+      <w:r>
+        <w:rPr>
+          <w:rFonts w:ascii="Times New Roman" w:eastAsia="Segoe UI Symbol" w:hAnsi="Times New Roman" w:cs="Times New Roman"/>
+          <w:sz w:val="28"/>
+          <w:szCs w:val="28"/>
+          <w:lang w:val="ru-RU"/>
+        </w:rPr>
+        <w:t>– планирование ресурсов – </w:t>
+      </w:r>
+      <w:r>
+        <w:rPr>
+          <w:rFonts w:ascii="Times New Roman" w:eastAsia="Segoe UI Symbol" w:hAnsi="Times New Roman" w:cs="Times New Roman"/>
+          <w:sz w:val="28"/>
+          <w:szCs w:val="28"/>
+          <w:lang w:val="ru-RU"/>
+        </w:rPr>
+        <w:t>кто будет тестировать продукт, каким оборудованием и инструментами можно при этом пользоваться и сколько времени займет тестирование, к какому сроку оно должно быть закончено.</w:t>
+      </w:r>
+    </w:p>
+    <w:p>
+      <w:pPr>
+        <w:spacing w:after="0" w:line="240" w:lineRule="auto"/>
+        <w:ind w:firstLine="709"/>
+        <w:jc w:val="both"/>
+        <w:rPr>
+          <w:rFonts w:ascii="Times New Roman" w:eastAsia="Segoe UI Symbol" w:hAnsi="Times New Roman" w:cs="Times New Roman"/>
+          <w:sz w:val="28"/>
+          <w:szCs w:val="28"/>
+          <w:lang w:val="ru-RU"/>
+        </w:rPr>
+      </w:pPr>
+      <w:r>
+        <w:rPr>
+          <w:rFonts w:ascii="Times New Roman" w:eastAsia="Segoe UI Symbol" w:hAnsi="Times New Roman" w:cs="Times New Roman"/>
+          <w:sz w:val="28"/>
+          <w:szCs w:val="28"/>
+          <w:lang w:val="ru-RU"/>
+        </w:rPr>
+        <w:t>4</w:t>
+      </w:r>
+      <w:r>
+        <w:rPr>
+          <w:rFonts w:ascii="Times New Roman" w:eastAsia="Segoe UI Symbol" w:hAnsi="Times New Roman" w:cs="Times New Roman"/>
+          <w:sz w:val="28"/>
+          <w:szCs w:val="28"/>
+          <w:lang w:val="ru-RU"/>
+        </w:rPr>
+        <w:t xml:space="preserve"> Создание тестовой документации н</w:t>
+      </w:r>
+      <w:r>
+        <w:rPr>
+          <w:rFonts w:ascii="Times New Roman" w:eastAsia="Segoe UI Symbol" w:hAnsi="Times New Roman" w:cs="Times New Roman"/>
+          <w:sz w:val="28"/>
+          <w:szCs w:val="28"/>
+          <w:lang w:val="ru-RU"/>
+        </w:rPr>
+        <w:t>а этом этапе на основе требований и анализа тестировщики создают тестовые случаи, тест-планы, отчетность и другую документацию, которая будет использоваться во время тестирования. Тестовая документация определяет, какие тесты будут проведены, как будут собраны результаты и как будет оценено качество ПО.</w:t>
+      </w:r>
+    </w:p>
+    <w:p>
+      <w:pPr>
+        <w:spacing w:after="0" w:line="240" w:lineRule="auto"/>
+        <w:ind w:firstLine="709"/>
+        <w:jc w:val="both"/>
+        <w:rPr>
+          <w:rFonts w:ascii="Times New Roman" w:eastAsia="Segoe UI Symbol" w:hAnsi="Times New Roman" w:cs="Times New Roman"/>
+          <w:sz w:val="28"/>
+          <w:szCs w:val="28"/>
+          <w:lang w:val="ru-RU"/>
+        </w:rPr>
+      </w:pPr>
+      <w:r>
+        <w:rPr>
+          <w:rFonts w:ascii="Times New Roman" w:eastAsia="Segoe UI Symbol" w:hAnsi="Times New Roman" w:cs="Times New Roman"/>
+          <w:sz w:val="28"/>
+          <w:szCs w:val="28"/>
+          <w:lang w:val="ru-RU"/>
+        </w:rPr>
+        <w:lastRenderedPageBreak/>
+        <w:t>5</w:t>
+      </w:r>
+      <w:r>
+        <w:rPr>
+          <w:rFonts w:ascii="Times New Roman" w:eastAsia="Segoe UI Symbol" w:hAnsi="Times New Roman" w:cs="Times New Roman"/>
+          <w:sz w:val="28"/>
+          <w:szCs w:val="28"/>
+          <w:lang w:val="ru-RU"/>
+        </w:rPr>
+        <w:t xml:space="preserve"> </w:t>
+      </w:r>
+      <w:r>
+        <w:rPr>
+          <w:rFonts w:ascii="Times New Roman" w:eastAsia="Segoe UI Symbol" w:hAnsi="Times New Roman" w:cs="Times New Roman"/>
+          <w:sz w:val="28"/>
+          <w:szCs w:val="28"/>
+          <w:lang w:val="ru-RU"/>
+        </w:rPr>
+        <w:t>Тестирование. П</w:t>
+      </w:r>
+      <w:r>
+        <w:rPr>
+          <w:rFonts w:ascii="Times New Roman" w:eastAsia="Segoe UI Symbol" w:hAnsi="Times New Roman" w:cs="Times New Roman"/>
+          <w:sz w:val="28"/>
+          <w:szCs w:val="28"/>
+          <w:lang w:val="ru-RU"/>
+        </w:rPr>
+        <w:t>осле того как команда утверждает стратегию тестирования и тестовую документацию, проводится тестирование. Тестир</w:t>
+      </w:r>
+      <w:r>
+        <w:rPr>
+          <w:rFonts w:ascii="Times New Roman" w:eastAsia="Segoe UI Symbol" w:hAnsi="Times New Roman" w:cs="Times New Roman"/>
+          <w:sz w:val="28"/>
+          <w:szCs w:val="28"/>
+          <w:lang w:val="ru-RU"/>
+        </w:rPr>
+        <w:t>ование программного обеспечения – </w:t>
+      </w:r>
+      <w:r>
+        <w:rPr>
+          <w:rFonts w:ascii="Times New Roman" w:eastAsia="Segoe UI Symbol" w:hAnsi="Times New Roman" w:cs="Times New Roman"/>
+          <w:sz w:val="28"/>
+          <w:szCs w:val="28"/>
+          <w:lang w:val="ru-RU"/>
+        </w:rPr>
+        <w:t>это длительный и обширный процесс. По ходу составляются отчеты о выявленных недостатках, проводится набор тестовых сценариев, создается тестовая среда и выполняется тестирование согласно заранее задокументированным видам тестов, описанным в тестовой документации.</w:t>
+      </w:r>
+      <w:r>
+        <w:rPr>
+          <w:rFonts w:ascii="Times New Roman" w:eastAsia="Segoe UI Symbol" w:hAnsi="Times New Roman" w:cs="Times New Roman"/>
+          <w:sz w:val="28"/>
+          <w:szCs w:val="28"/>
+          <w:lang w:val="ru-RU"/>
+        </w:rPr>
+        <w:t xml:space="preserve"> </w:t>
+      </w:r>
+      <w:r>
+        <w:rPr>
+          <w:rFonts w:ascii="Times New Roman" w:eastAsia="Segoe UI Symbol" w:hAnsi="Times New Roman" w:cs="Times New Roman"/>
+          <w:sz w:val="28"/>
+          <w:szCs w:val="28"/>
+          <w:lang w:val="ru-RU"/>
+        </w:rPr>
+        <w:t>Важно понимать, что найти все ошибки в продукте невозможно. Главная цель заключается не в создании идеального продукта без ошибок, а в обнаружении максимального числа дефектов, которые могут потенциально повлиять на работу системы.</w:t>
+      </w:r>
+    </w:p>
+    <w:p>
+      <w:pPr>
+        <w:spacing w:after="0" w:line="240" w:lineRule="auto"/>
+        <w:ind w:firstLine="709"/>
+        <w:jc w:val="both"/>
+        <w:rPr>
+          <w:rFonts w:ascii="Times New Roman" w:eastAsia="Segoe UI Symbol" w:hAnsi="Times New Roman" w:cs="Times New Roman"/>
+          <w:sz w:val="28"/>
+          <w:szCs w:val="28"/>
+          <w:lang w:val="ru-RU"/>
+        </w:rPr>
+      </w:pPr>
+      <w:r>
+        <w:rPr>
+          <w:rFonts w:ascii="Times New Roman" w:eastAsia="Segoe UI Symbol" w:hAnsi="Times New Roman" w:cs="Times New Roman"/>
+          <w:sz w:val="28"/>
+          <w:szCs w:val="28"/>
+          <w:lang w:val="ru-RU"/>
+        </w:rPr>
+        <w:t xml:space="preserve">6 Эксплуатация и поддержка. </w:t>
+      </w:r>
+      <w:r>
+        <w:rPr>
+          <w:rFonts w:ascii="Times New Roman" w:eastAsia="Segoe UI Symbol" w:hAnsi="Times New Roman" w:cs="Times New Roman"/>
+          <w:sz w:val="28"/>
+          <w:szCs w:val="28"/>
+          <w:lang w:val="ru-RU"/>
+        </w:rPr>
+        <w:t>После того как разработчики устраняют дефекты и выпускают продукт, тестировщик переходит к тестированию продукта в рабочей среде. Важно отметить, что на этом этапе не только происходит релиз продукта, но и начинается пост-релизовая поддержка.</w:t>
+      </w:r>
+    </w:p>
+    <w:p>
+      <w:pPr>
+        <w:spacing w:after="0" w:line="240" w:lineRule="auto"/>
+        <w:ind w:firstLine="709"/>
+        <w:jc w:val="both"/>
+        <w:rPr>
+          <w:rFonts w:ascii="Times New Roman" w:eastAsia="Segoe UI Symbol" w:hAnsi="Times New Roman" w:cs="Times New Roman"/>
+          <w:sz w:val="28"/>
+          <w:szCs w:val="28"/>
+          <w:lang w:val="ru-RU"/>
+        </w:rPr>
+      </w:pPr>
+      <w:r>
+        <w:rPr>
+          <w:rFonts w:ascii="Times New Roman" w:eastAsia="Segoe UI Symbol" w:hAnsi="Times New Roman" w:cs="Times New Roman"/>
+          <w:sz w:val="28"/>
+          <w:szCs w:val="28"/>
+          <w:lang w:val="ru-RU"/>
+        </w:rPr>
+        <w:t>Невозможно предусмотреть все особенности использования и окружение, в котором будет работать продукт. Поэтому на данном этапе акцент делается на обратной связи пользователей. Теперь они становятся главными тестировщиками, а продукт становится частью их повседневной жизни. Устранение дефектов и поиск ошибок проводится быстро, но тщательно.</w:t>
+      </w:r>
+    </w:p>
+    <w:p>
+      <w:pPr>
+        <w:spacing w:after="0" w:line="240" w:lineRule="auto"/>
+        <w:ind w:firstLine="709"/>
+        <w:jc w:val="both"/>
+        <w:rPr>
+          <w:rFonts w:ascii="Times New Roman" w:eastAsia="Segoe UI Symbol" w:hAnsi="Times New Roman" w:cs="Times New Roman"/>
+          <w:sz w:val="28"/>
+          <w:szCs w:val="28"/>
+          <w:lang w:val="ru-RU"/>
+        </w:rPr>
+      </w:pPr>
+      <w:r>
+        <w:rPr>
+          <w:rFonts w:ascii="Times New Roman" w:eastAsia="Segoe UI Symbol" w:hAnsi="Times New Roman" w:cs="Times New Roman"/>
+          <w:sz w:val="28"/>
+          <w:szCs w:val="28"/>
+          <w:lang w:val="ru-RU"/>
+        </w:rPr>
+        <w:t>Есть множество видов тестирования рассмотрим самые важные.</w:t>
+      </w:r>
+    </w:p>
+    <w:p>
+      <w:pPr>
+        <w:spacing w:after="0" w:line="240" w:lineRule="auto"/>
+        <w:ind w:firstLine="709"/>
+        <w:jc w:val="both"/>
+        <w:rPr>
+          <w:rFonts w:ascii="Times New Roman" w:eastAsia="Segoe UI Symbol" w:hAnsi="Times New Roman" w:cs="Times New Roman"/>
+          <w:sz w:val="28"/>
+          <w:szCs w:val="28"/>
+          <w:lang w:val="ru-RU"/>
+        </w:rPr>
+      </w:pPr>
+      <w:r>
+        <w:rPr>
+          <w:rFonts w:ascii="Times New Roman" w:eastAsia="Segoe UI Symbol" w:hAnsi="Times New Roman" w:cs="Times New Roman"/>
+          <w:sz w:val="28"/>
+          <w:szCs w:val="28"/>
+          <w:lang w:val="ru-RU"/>
+        </w:rPr>
+        <w:t>Ручное тестирование – </w:t>
+      </w:r>
+      <w:r>
+        <w:rPr>
+          <w:rFonts w:ascii="Times New Roman" w:eastAsia="Segoe UI Symbol" w:hAnsi="Times New Roman" w:cs="Times New Roman"/>
+          <w:sz w:val="28"/>
+          <w:szCs w:val="28"/>
+          <w:lang w:val="ru-RU"/>
+        </w:rPr>
+        <w:t>это проверка программного обеспечения вручную, без использования автоматизированных инструментов. Тестировщик взаимодействует с прогр</w:t>
+      </w:r>
+      <w:r>
+        <w:rPr>
+          <w:rFonts w:ascii="Times New Roman" w:eastAsia="Segoe UI Symbol" w:hAnsi="Times New Roman" w:cs="Times New Roman"/>
+          <w:sz w:val="28"/>
+          <w:szCs w:val="28"/>
+          <w:lang w:val="ru-RU"/>
+        </w:rPr>
+        <w:t>аммой как обычный пользователь.</w:t>
+      </w:r>
+    </w:p>
+    <w:p>
+      <w:pPr>
+        <w:spacing w:after="0" w:line="240" w:lineRule="auto"/>
+        <w:ind w:firstLine="709"/>
+        <w:jc w:val="both"/>
+        <w:rPr>
+          <w:rFonts w:ascii="Times New Roman" w:eastAsia="Segoe UI Symbol" w:hAnsi="Times New Roman" w:cs="Times New Roman"/>
+          <w:sz w:val="28"/>
+          <w:szCs w:val="28"/>
+          <w:lang w:val="ru-RU"/>
+        </w:rPr>
+      </w:pPr>
+      <w:r>
+        <w:rPr>
+          <w:rFonts w:ascii="Times New Roman" w:eastAsia="Segoe UI Symbol" w:hAnsi="Times New Roman" w:cs="Times New Roman"/>
+          <w:sz w:val="28"/>
+          <w:szCs w:val="28"/>
+          <w:lang w:val="ru-RU"/>
+        </w:rPr>
+        <w:t>В ходе ручного тестирования тестировщик выполняет различные сценарии использования и тестовые сценарии, вводит данные, наблюдает за результатами и проверяет, нет ли ошибок или неожиданного поведения. Если обнаруживаются проблемы, тестировщик документирует их, чтобы разработчи</w:t>
+      </w:r>
+      <w:r>
+        <w:rPr>
+          <w:rFonts w:ascii="Times New Roman" w:eastAsia="Segoe UI Symbol" w:hAnsi="Times New Roman" w:cs="Times New Roman"/>
+          <w:sz w:val="28"/>
+          <w:szCs w:val="28"/>
+          <w:lang w:val="ru-RU"/>
+        </w:rPr>
+        <w:t>ки могли исправить ошибки.</w:t>
+      </w:r>
+    </w:p>
+    <w:p>
+      <w:pPr>
+        <w:spacing w:after="0" w:line="240" w:lineRule="auto"/>
+        <w:ind w:firstLine="709"/>
+        <w:jc w:val="both"/>
+        <w:rPr>
+          <w:rFonts w:ascii="Times New Roman" w:eastAsia="Segoe UI Symbol" w:hAnsi="Times New Roman" w:cs="Times New Roman"/>
+          <w:sz w:val="28"/>
+          <w:szCs w:val="28"/>
+          <w:lang w:val="ru-RU"/>
+        </w:rPr>
+      </w:pPr>
+      <w:r>
+        <w:rPr>
+          <w:rFonts w:ascii="Times New Roman" w:eastAsia="Segoe UI Symbol" w:hAnsi="Times New Roman" w:cs="Times New Roman"/>
+          <w:sz w:val="28"/>
+          <w:szCs w:val="28"/>
+          <w:lang w:val="ru-RU"/>
+        </w:rPr>
+        <w:t>Ручное тестирование позволяет проверить различные аспекты программы: удобство использования, внешний интерфейс, а также воспроизводить нестандартные ситуации, которые может быть сложно автоматизировать.</w:t>
+      </w:r>
+    </w:p>
+    <w:p>
+      <w:pPr>
+        <w:spacing w:after="0" w:line="240" w:lineRule="auto"/>
+        <w:ind w:firstLine="709"/>
+        <w:jc w:val="both"/>
+        <w:rPr>
+          <w:rFonts w:ascii="Times New Roman" w:eastAsia="Segoe UI Symbol" w:hAnsi="Times New Roman" w:cs="Times New Roman"/>
+          <w:sz w:val="28"/>
+          <w:szCs w:val="28"/>
+          <w:lang w:val="ru-RU"/>
+        </w:rPr>
+      </w:pPr>
+      <w:r>
+        <w:rPr>
+          <w:rFonts w:ascii="Times New Roman" w:eastAsia="Segoe UI Symbol" w:hAnsi="Times New Roman" w:cs="Times New Roman"/>
+          <w:sz w:val="28"/>
+          <w:szCs w:val="28"/>
+          <w:lang w:val="ru-RU"/>
+        </w:rPr>
+        <w:t>Функциональное тестирование проверяет соответствие программы или системы заранее определенным функциональным требованиям и ожиданиям. Основная це</w:t>
+      </w:r>
+      <w:r>
+        <w:rPr>
+          <w:rFonts w:ascii="Times New Roman" w:eastAsia="Segoe UI Symbol" w:hAnsi="Times New Roman" w:cs="Times New Roman"/>
+          <w:sz w:val="28"/>
+          <w:szCs w:val="28"/>
+          <w:lang w:val="ru-RU"/>
+        </w:rPr>
+        <w:t>ль функционального тестирования – </w:t>
+      </w:r>
+      <w:r>
+        <w:rPr>
+          <w:rFonts w:ascii="Times New Roman" w:eastAsia="Segoe UI Symbol" w:hAnsi="Times New Roman" w:cs="Times New Roman"/>
+          <w:sz w:val="28"/>
+          <w:szCs w:val="28"/>
+          <w:lang w:val="ru-RU"/>
+        </w:rPr>
+        <w:t>убедиться, что программа выполняет свои функции и операции согласно спецификациям, а также работает правильно и без сбоев.</w:t>
+      </w:r>
+    </w:p>
+    <w:p>
+      <w:pPr>
+        <w:spacing w:after="0" w:line="240" w:lineRule="auto"/>
+        <w:ind w:firstLine="709"/>
+        <w:jc w:val="both"/>
+        <w:rPr>
+          <w:rFonts w:ascii="Times New Roman" w:eastAsia="Segoe UI Symbol" w:hAnsi="Times New Roman" w:cs="Times New Roman"/>
+          <w:sz w:val="28"/>
+          <w:szCs w:val="28"/>
+          <w:lang w:val="ru-RU"/>
+        </w:rPr>
+      </w:pPr>
+      <w:r>
+        <w:rPr>
+          <w:rFonts w:ascii="Times New Roman" w:eastAsia="Segoe UI Symbol" w:hAnsi="Times New Roman" w:cs="Times New Roman"/>
+          <w:sz w:val="28"/>
+          <w:szCs w:val="28"/>
+          <w:lang w:val="ru-RU"/>
+        </w:rPr>
+        <w:t>Дымовое тестирование – </w:t>
+      </w:r>
+      <w:r>
+        <w:rPr>
+          <w:rFonts w:ascii="Times New Roman" w:eastAsia="Segoe UI Symbol" w:hAnsi="Times New Roman" w:cs="Times New Roman"/>
+          <w:sz w:val="28"/>
+          <w:szCs w:val="28"/>
+          <w:lang w:val="ru-RU"/>
+        </w:rPr>
+        <w:t>это быстрая проверка программного обеспечения, которую выполняют после внесения значительных изменений или обновлений в код. Этот вид тестирования напоминает «пробный пуск» программы, чтобы убедиться, что основные функции работают без критических ошибок.</w:t>
+      </w:r>
+    </w:p>
+    <w:p>
+      <w:pPr>
+        <w:spacing w:after="0" w:line="240" w:lineRule="auto"/>
+        <w:ind w:firstLine="709"/>
+        <w:jc w:val="both"/>
+        <w:rPr>
+          <w:rFonts w:ascii="Times New Roman" w:hAnsi="Times New Roman" w:cs="Times New Roman"/>
+          <w:sz w:val="28"/>
+          <w:szCs w:val="28"/>
+          <w:lang w:val="ru-RU"/>
+        </w:rPr>
+      </w:pPr>
+      <w:r>
+        <w:rPr>
+          <w:rFonts w:ascii="Times New Roman" w:eastAsia="Segoe UI Symbol" w:hAnsi="Times New Roman" w:cs="Times New Roman"/>
+          <w:sz w:val="28"/>
+          <w:szCs w:val="28"/>
+          <w:lang w:val="ru-RU"/>
+        </w:rPr>
+        <w:lastRenderedPageBreak/>
+        <w:t xml:space="preserve">В ходе разработки дипломной работы были учтены все возможные факторы для того что оставить минимально количество багов. Однако тестирование было проведено. Для тестирования был выбран смартфон </w:t>
+      </w:r>
+      <w:r>
+        <w:rPr>
+          <w:rFonts w:ascii="Times New Roman" w:hAnsi="Times New Roman" w:cs="Times New Roman"/>
+          <w:sz w:val="28"/>
+          <w:szCs w:val="28"/>
+          <w:lang w:val="ru-RU"/>
+        </w:rPr>
+        <w:t>«</w:t>
+      </w:r>
+      <w:r>
+        <w:rPr>
+          <w:rFonts w:ascii="Times New Roman" w:hAnsi="Times New Roman" w:cs="Times New Roman"/>
+          <w:sz w:val="28"/>
+          <w:szCs w:val="28"/>
+        </w:rPr>
+        <w:t>SAMSUNG</w:t>
+      </w:r>
+      <w:r>
+        <w:rPr>
+          <w:rFonts w:ascii="Times New Roman" w:hAnsi="Times New Roman" w:cs="Times New Roman"/>
+          <w:sz w:val="28"/>
+          <w:szCs w:val="28"/>
+          <w:lang w:val="ru-RU"/>
+        </w:rPr>
+        <w:t xml:space="preserve"> </w:t>
+      </w:r>
+      <w:r>
+        <w:rPr>
+          <w:rFonts w:ascii="Times New Roman" w:hAnsi="Times New Roman" w:cs="Times New Roman"/>
+          <w:sz w:val="28"/>
+          <w:szCs w:val="28"/>
+        </w:rPr>
+        <w:t>S</w:t>
+      </w:r>
+      <w:r>
+        <w:rPr>
+          <w:rFonts w:ascii="Times New Roman" w:hAnsi="Times New Roman" w:cs="Times New Roman"/>
+          <w:sz w:val="28"/>
+          <w:szCs w:val="28"/>
+          <w:lang w:val="ru-RU"/>
+        </w:rPr>
+        <w:t xml:space="preserve">21 </w:t>
+      </w:r>
+      <w:r>
+        <w:rPr>
+          <w:rFonts w:ascii="Times New Roman" w:hAnsi="Times New Roman" w:cs="Times New Roman"/>
+          <w:sz w:val="28"/>
+          <w:szCs w:val="28"/>
+        </w:rPr>
+        <w:t>FE</w:t>
+      </w:r>
+      <w:r>
+        <w:rPr>
+          <w:rFonts w:ascii="Times New Roman" w:hAnsi="Times New Roman" w:cs="Times New Roman"/>
+          <w:sz w:val="28"/>
+          <w:szCs w:val="28"/>
+          <w:lang w:val="ru-RU"/>
+        </w:rPr>
+        <w:t xml:space="preserve">» </w:t>
+      </w:r>
+      <w:r>
+        <w:rPr>
+          <w:rFonts w:ascii="Times New Roman" w:hAnsi="Times New Roman" w:cs="Times New Roman"/>
+          <w:sz w:val="28"/>
+          <w:szCs w:val="28"/>
+          <w:lang w:val="ru-RU"/>
+        </w:rPr>
+        <w:t xml:space="preserve">с версией операционной системы </w:t>
+      </w:r>
+      <w:r>
+        <w:rPr>
+          <w:rFonts w:ascii="Times New Roman" w:hAnsi="Times New Roman" w:cs="Times New Roman"/>
+          <w:sz w:val="28"/>
+          <w:szCs w:val="28"/>
+        </w:rPr>
+        <w:t>Android</w:t>
+      </w:r>
+      <w:r>
+        <w:rPr>
+          <w:rFonts w:ascii="Times New Roman" w:hAnsi="Times New Roman" w:cs="Times New Roman"/>
+          <w:sz w:val="28"/>
+          <w:szCs w:val="28"/>
+          <w:lang w:val="ru-RU"/>
+        </w:rPr>
+        <w:t xml:space="preserve"> 13.0.0.</w:t>
+      </w:r>
+    </w:p>
+    <w:p>
+      <w:pPr>
+        <w:spacing w:after="0" w:line="240" w:lineRule="auto"/>
+        <w:ind w:firstLine="709"/>
+        <w:jc w:val="both"/>
+        <w:rPr>
+          <w:rFonts w:ascii="Times New Roman" w:hAnsi="Times New Roman" w:cs="Times New Roman"/>
+          <w:sz w:val="28"/>
+          <w:szCs w:val="28"/>
+          <w:lang w:val="ru-RU"/>
+        </w:rPr>
+      </w:pPr>
+      <w:r>
+        <w:rPr>
+          <w:rFonts w:ascii="Times New Roman" w:hAnsi="Times New Roman" w:cs="Times New Roman"/>
+          <w:sz w:val="28"/>
+          <w:szCs w:val="28"/>
+          <w:lang w:val="ru-RU"/>
+        </w:rPr>
+        <w:t>Для определения корректно ли работает программное средство необходимо произвести Альфа тестирования по следующим критериям</w:t>
+      </w:r>
+      <w:r>
+        <w:rPr>
+          <w:rFonts w:ascii="Times New Roman" w:hAnsi="Times New Roman" w:cs="Times New Roman"/>
+          <w:sz w:val="28"/>
+          <w:szCs w:val="28"/>
+          <w:lang w:val="ru-RU"/>
+        </w:rPr>
+        <w:t>:</w:t>
+      </w:r>
+    </w:p>
+    <w:p>
+      <w:pPr>
+        <w:spacing w:after="0" w:line="240" w:lineRule="auto"/>
+        <w:ind w:firstLine="709"/>
+        <w:jc w:val="both"/>
+        <w:rPr>
+          <w:rFonts w:ascii="Times New Roman" w:eastAsia="Segoe UI Symbol" w:hAnsi="Times New Roman" w:cs="Times New Roman"/>
+          <w:sz w:val="28"/>
+          <w:szCs w:val="28"/>
+          <w:lang w:val="ru-RU"/>
+        </w:rPr>
+      </w:pPr>
+      <w:r>
+        <w:rPr>
+          <w:rFonts w:ascii="Times New Roman" w:eastAsia="Segoe UI Symbol" w:hAnsi="Times New Roman" w:cs="Times New Roman"/>
+          <w:sz w:val="28"/>
+          <w:szCs w:val="28"/>
+          <w:lang w:val="ru-RU"/>
+        </w:rPr>
+        <w:t>– </w:t>
+      </w:r>
+      <w:r>
+        <w:rPr>
+          <w:rFonts w:ascii="Times New Roman" w:eastAsia="Segoe UI Symbol" w:hAnsi="Times New Roman" w:cs="Times New Roman"/>
+          <w:sz w:val="28"/>
+          <w:szCs w:val="28"/>
+          <w:lang w:val="ru-RU"/>
+        </w:rPr>
+        <w:t>п</w:t>
+      </w:r>
+      <w:r>
+        <w:rPr>
+          <w:rFonts w:ascii="Times New Roman" w:eastAsia="Segoe UI Symbol" w:hAnsi="Times New Roman" w:cs="Times New Roman"/>
+          <w:sz w:val="28"/>
+          <w:szCs w:val="28"/>
+          <w:lang w:val="ru-RU"/>
+        </w:rPr>
+        <w:t>одготовка альфа-версии приложения включает в себя компиляцию приложения и подгото</w:t>
+      </w:r>
+      <w:r>
+        <w:rPr>
+          <w:rFonts w:ascii="Times New Roman" w:eastAsia="Segoe UI Symbol" w:hAnsi="Times New Roman" w:cs="Times New Roman"/>
+          <w:sz w:val="28"/>
+          <w:szCs w:val="28"/>
+          <w:lang w:val="ru-RU"/>
+        </w:rPr>
+        <w:t>вку к развертыванию на тестовом устройстве</w:t>
+      </w:r>
+      <w:r>
+        <w:rPr>
+          <w:rFonts w:ascii="Times New Roman" w:eastAsia="Segoe UI Symbol" w:hAnsi="Times New Roman" w:cs="Times New Roman"/>
+          <w:sz w:val="28"/>
+          <w:szCs w:val="28"/>
+          <w:lang w:val="ru-RU"/>
+        </w:rPr>
+        <w:t xml:space="preserve"> д</w:t>
+      </w:r>
+      <w:r>
+        <w:rPr>
+          <w:rFonts w:ascii="Times New Roman" w:eastAsia="Segoe UI Symbol" w:hAnsi="Times New Roman" w:cs="Times New Roman"/>
+          <w:sz w:val="28"/>
+          <w:szCs w:val="28"/>
+          <w:lang w:val="ru-RU"/>
+        </w:rPr>
+        <w:t>ля первоначального тестирования;</w:t>
+      </w:r>
+    </w:p>
+    <w:p>
+      <w:pPr>
+        <w:spacing w:after="0" w:line="240" w:lineRule="auto"/>
+        <w:ind w:firstLine="709"/>
+        <w:jc w:val="both"/>
+        <w:rPr>
+          <w:rFonts w:ascii="Times New Roman" w:eastAsia="Segoe UI Symbol" w:hAnsi="Times New Roman" w:cs="Times New Roman"/>
+          <w:sz w:val="28"/>
+          <w:szCs w:val="28"/>
+          <w:lang w:val="ru-RU"/>
+        </w:rPr>
+      </w:pPr>
+      <w:r>
+        <w:rPr>
+          <w:rFonts w:ascii="Times New Roman" w:eastAsia="Segoe UI Symbol" w:hAnsi="Times New Roman" w:cs="Times New Roman"/>
+          <w:sz w:val="28"/>
+          <w:szCs w:val="28"/>
+          <w:lang w:val="ru-RU"/>
+        </w:rPr>
+        <w:t>– </w:t>
+      </w:r>
+      <w:r>
+        <w:rPr>
+          <w:rFonts w:ascii="Times New Roman" w:eastAsia="Segoe UI Symbol" w:hAnsi="Times New Roman" w:cs="Times New Roman"/>
+          <w:sz w:val="28"/>
+          <w:szCs w:val="28"/>
+          <w:lang w:val="ru-RU"/>
+        </w:rPr>
+        <w:t>провести первичное т</w:t>
+      </w:r>
+      <w:r>
+        <w:rPr>
+          <w:rFonts w:ascii="Times New Roman" w:eastAsia="Segoe UI Symbol" w:hAnsi="Times New Roman" w:cs="Times New Roman"/>
+          <w:sz w:val="28"/>
+          <w:szCs w:val="28"/>
+          <w:lang w:val="ru-RU"/>
+        </w:rPr>
+        <w:t xml:space="preserve">естирование </w:t>
+      </w:r>
+      <w:r>
+        <w:rPr>
+          <w:rFonts w:ascii="Times New Roman" w:eastAsia="Segoe UI Symbol" w:hAnsi="Times New Roman" w:cs="Times New Roman"/>
+          <w:sz w:val="28"/>
+          <w:szCs w:val="28"/>
+          <w:lang w:val="ru-RU"/>
+        </w:rPr>
+        <w:t xml:space="preserve">среди ограниченной группы </w:t>
+      </w:r>
+      <w:r>
+        <w:rPr>
+          <w:rFonts w:ascii="Times New Roman" w:eastAsia="Segoe UI Symbol" w:hAnsi="Times New Roman" w:cs="Times New Roman"/>
+          <w:sz w:val="28"/>
+          <w:szCs w:val="28"/>
+          <w:lang w:val="ru-RU"/>
+        </w:rPr>
+        <w:t>пользователей</w:t>
+      </w:r>
+      <w:r>
+        <w:rPr>
+          <w:rFonts w:ascii="Times New Roman" w:eastAsia="Segoe UI Symbol" w:hAnsi="Times New Roman" w:cs="Times New Roman"/>
+          <w:sz w:val="28"/>
+          <w:szCs w:val="28"/>
+          <w:lang w:val="ru-RU"/>
+        </w:rPr>
+        <w:t xml:space="preserve"> для выявления базовых проблем функциональ</w:t>
+      </w:r>
+      <w:r>
+        <w:rPr>
+          <w:rFonts w:ascii="Times New Roman" w:eastAsia="Segoe UI Symbol" w:hAnsi="Times New Roman" w:cs="Times New Roman"/>
+          <w:sz w:val="28"/>
+          <w:szCs w:val="28"/>
+          <w:lang w:val="ru-RU"/>
+        </w:rPr>
+        <w:t>ности и стабильности приложения;</w:t>
+      </w:r>
+    </w:p>
+    <w:p>
+      <w:pPr>
+        <w:spacing w:after="0" w:line="240" w:lineRule="auto"/>
+        <w:ind w:firstLine="709"/>
+        <w:jc w:val="both"/>
+        <w:rPr>
+          <w:rFonts w:ascii="Times New Roman" w:eastAsia="Segoe UI Symbol" w:hAnsi="Times New Roman" w:cs="Times New Roman"/>
+          <w:sz w:val="28"/>
+          <w:szCs w:val="28"/>
+          <w:lang w:val="ru-RU"/>
+        </w:rPr>
+      </w:pPr>
+      <w:r>
+        <w:rPr>
+          <w:rFonts w:ascii="Times New Roman" w:eastAsia="Segoe UI Symbol" w:hAnsi="Times New Roman" w:cs="Times New Roman"/>
+          <w:sz w:val="28"/>
+          <w:szCs w:val="28"/>
+          <w:lang w:val="ru-RU"/>
+        </w:rPr>
+        <w:t>– проверка основного функционала таких как пересылка информации в режиме реального времени, авторизация и т.д;</w:t>
+      </w:r>
+    </w:p>
+    <w:p>
+      <w:pPr>
+        <w:spacing w:after="0" w:line="240" w:lineRule="auto"/>
+        <w:ind w:firstLine="709"/>
+        <w:jc w:val="both"/>
+        <w:rPr>
+          <w:rFonts w:ascii="Times New Roman" w:eastAsia="Segoe UI Symbol" w:hAnsi="Times New Roman" w:cs="Times New Roman"/>
+          <w:sz w:val="28"/>
+          <w:szCs w:val="28"/>
+          <w:lang w:val="ru-RU"/>
+        </w:rPr>
+      </w:pPr>
+      <w:r>
+        <w:rPr>
+          <w:rFonts w:ascii="Times New Roman" w:eastAsia="Segoe UI Symbol" w:hAnsi="Times New Roman" w:cs="Times New Roman"/>
+          <w:sz w:val="28"/>
+          <w:szCs w:val="28"/>
+          <w:lang w:val="ru-RU"/>
+        </w:rPr>
+        <w:t>– т</w:t>
+      </w:r>
+      <w:r>
+        <w:rPr>
+          <w:rFonts w:ascii="Times New Roman" w:eastAsia="Segoe UI Symbol" w:hAnsi="Times New Roman" w:cs="Times New Roman"/>
+          <w:sz w:val="28"/>
+          <w:szCs w:val="28"/>
+          <w:lang w:val="ru-RU"/>
+        </w:rPr>
+        <w:t>е</w:t>
+      </w:r>
+      <w:r>
+        <w:rPr>
+          <w:rFonts w:ascii="Times New Roman" w:eastAsia="Segoe UI Symbol" w:hAnsi="Times New Roman" w:cs="Times New Roman"/>
+          <w:sz w:val="28"/>
+          <w:szCs w:val="28"/>
+          <w:lang w:val="ru-RU"/>
+        </w:rPr>
+        <w:t>стирование UX/UI на</w:t>
+      </w:r>
+      <w:r>
+        <w:rPr>
+          <w:rFonts w:ascii="Times New Roman" w:eastAsia="Segoe UI Symbol" w:hAnsi="Times New Roman" w:cs="Times New Roman"/>
+          <w:sz w:val="28"/>
+          <w:szCs w:val="28"/>
+          <w:lang w:val="ru-RU"/>
+        </w:rPr>
+        <w:t xml:space="preserve"> оценку пользовательского интерфейса и опыта, а также проверку на интуитивность, </w:t>
+      </w:r>
+      <w:r>
+        <w:rPr>
+          <w:rFonts w:ascii="Times New Roman" w:eastAsia="Segoe UI Symbol" w:hAnsi="Times New Roman" w:cs="Times New Roman"/>
+          <w:sz w:val="28"/>
+          <w:szCs w:val="28"/>
+          <w:lang w:val="ru-RU"/>
+        </w:rPr>
+        <w:t>понятность и удобство навигации;</w:t>
+      </w:r>
+    </w:p>
+    <w:p>
+      <w:pPr>
+        <w:spacing w:after="0" w:line="240" w:lineRule="auto"/>
+        <w:ind w:firstLine="709"/>
+        <w:jc w:val="both"/>
+        <w:rPr>
+          <w:rFonts w:ascii="Times New Roman" w:eastAsia="Segoe UI Symbol" w:hAnsi="Times New Roman" w:cs="Times New Roman"/>
+          <w:sz w:val="28"/>
+          <w:szCs w:val="28"/>
+          <w:lang w:val="ru-RU"/>
+        </w:rPr>
+      </w:pPr>
+      <w:r>
+        <w:rPr>
+          <w:rFonts w:ascii="Times New Roman" w:eastAsia="Segoe UI Symbol" w:hAnsi="Times New Roman" w:cs="Times New Roman"/>
+          <w:sz w:val="28"/>
+          <w:szCs w:val="28"/>
+          <w:lang w:val="ru-RU"/>
+        </w:rPr>
+        <w:t>– </w:t>
+      </w:r>
+      <w:r>
+        <w:rPr>
+          <w:rFonts w:ascii="Times New Roman" w:eastAsia="Segoe UI Symbol" w:hAnsi="Times New Roman" w:cs="Times New Roman"/>
+          <w:sz w:val="28"/>
+          <w:szCs w:val="28"/>
+          <w:lang w:val="ru-RU"/>
+        </w:rPr>
+        <w:t>т</w:t>
+      </w:r>
+      <w:r>
+        <w:rPr>
+          <w:rFonts w:ascii="Times New Roman" w:eastAsia="Segoe UI Symbol" w:hAnsi="Times New Roman" w:cs="Times New Roman"/>
+          <w:sz w:val="28"/>
+          <w:szCs w:val="28"/>
+          <w:lang w:val="ru-RU"/>
+        </w:rPr>
+        <w:t>естирование совместимости и производительности включает проверку функционирования приложения на различных устройствах и версиях Android, оценку производительности, времени отклика, оптимиза</w:t>
+      </w:r>
+      <w:r>
+        <w:rPr>
+          <w:rFonts w:ascii="Times New Roman" w:eastAsia="Segoe UI Symbol" w:hAnsi="Times New Roman" w:cs="Times New Roman"/>
+          <w:sz w:val="28"/>
+          <w:szCs w:val="28"/>
+          <w:lang w:val="ru-RU"/>
+        </w:rPr>
+        <w:t>цию ресурсов и обработку ошибок</w:t>
+      </w:r>
+      <w:r>
+        <w:rPr>
+          <w:rFonts w:ascii="Times New Roman" w:eastAsia="Segoe UI Symbol" w:hAnsi="Times New Roman" w:cs="Times New Roman"/>
+          <w:sz w:val="28"/>
+          <w:szCs w:val="28"/>
+          <w:lang w:val="ru-RU"/>
+        </w:rPr>
+        <w:t>;</w:t>
+      </w:r>
+    </w:p>
+    <w:p>
+      <w:pPr>
+        <w:spacing w:after="0" w:line="240" w:lineRule="auto"/>
+        <w:ind w:firstLine="709"/>
+        <w:jc w:val="both"/>
+        <w:rPr>
+          <w:rFonts w:ascii="Times New Roman" w:eastAsia="Segoe UI Symbol" w:hAnsi="Times New Roman" w:cs="Times New Roman"/>
+          <w:sz w:val="28"/>
+          <w:szCs w:val="28"/>
+          <w:lang w:val="ru-RU"/>
+        </w:rPr>
+      </w:pPr>
+      <w:r>
+        <w:rPr>
+          <w:rFonts w:ascii="Times New Roman" w:eastAsia="Segoe UI Symbol" w:hAnsi="Times New Roman" w:cs="Times New Roman"/>
+          <w:sz w:val="28"/>
+          <w:szCs w:val="28"/>
+          <w:lang w:val="ru-RU"/>
+        </w:rPr>
+        <w:t>–</w:t>
+      </w:r>
+      <w:r>
+        <w:rPr>
+          <w:rFonts w:ascii="Times New Roman" w:eastAsia="Segoe UI Symbol" w:hAnsi="Times New Roman" w:cs="Times New Roman"/>
+          <w:sz w:val="28"/>
+          <w:szCs w:val="28"/>
+          <w:lang w:val="ru-RU"/>
+        </w:rPr>
+        <w:t> проверка уведомлений на корректность и своевременность отображения</w:t>
+      </w:r>
+      <w:r>
+        <w:rPr>
+          <w:rFonts w:ascii="Times New Roman" w:eastAsia="Segoe UI Symbol" w:hAnsi="Times New Roman" w:cs="Times New Roman"/>
+          <w:sz w:val="28"/>
+          <w:szCs w:val="28"/>
+          <w:lang w:val="ru-RU"/>
+        </w:rPr>
+        <w:t>;</w:t>
+      </w:r>
+      <w:r>
+        <w:rPr>
+          <w:rFonts w:ascii="Times New Roman" w:eastAsia="Segoe UI Symbol" w:hAnsi="Times New Roman" w:cs="Times New Roman"/>
+          <w:sz w:val="28"/>
+          <w:szCs w:val="28"/>
+          <w:lang w:val="ru-RU"/>
+        </w:rPr>
+        <w:t xml:space="preserve"> </w:t>
+      </w:r>
+    </w:p>
+    <w:p>
+      <w:pPr>
+        <w:spacing w:after="0" w:line="240" w:lineRule="auto"/>
+        <w:ind w:firstLine="709"/>
+        <w:jc w:val="both"/>
+        <w:rPr>
+          <w:rFonts w:ascii="Times New Roman" w:eastAsia="Segoe UI Symbol" w:hAnsi="Times New Roman" w:cs="Times New Roman"/>
+          <w:sz w:val="28"/>
+          <w:szCs w:val="28"/>
+          <w:lang w:val="ru-RU"/>
+        </w:rPr>
+      </w:pPr>
+      <w:r>
+        <w:rPr>
+          <w:rFonts w:ascii="Times New Roman" w:eastAsia="Segoe UI Symbol" w:hAnsi="Times New Roman" w:cs="Times New Roman"/>
+          <w:sz w:val="28"/>
+          <w:szCs w:val="28"/>
+          <w:lang w:val="ru-RU"/>
+        </w:rPr>
+        <w:t>– </w:t>
+      </w:r>
+      <w:r>
+        <w:rPr>
+          <w:rFonts w:ascii="Times New Roman" w:eastAsia="Segoe UI Symbol" w:hAnsi="Times New Roman" w:cs="Times New Roman"/>
+          <w:sz w:val="28"/>
+          <w:szCs w:val="28"/>
+          <w:lang w:val="ru-RU"/>
+        </w:rPr>
+        <w:t>п</w:t>
+      </w:r>
+      <w:r>
+        <w:rPr>
+          <w:rFonts w:ascii="Times New Roman" w:eastAsia="Segoe UI Symbol" w:hAnsi="Times New Roman" w:cs="Times New Roman"/>
+          <w:sz w:val="28"/>
+          <w:szCs w:val="28"/>
+          <w:lang w:val="ru-RU"/>
+        </w:rPr>
+        <w:t>роверка на уязвимости безопасности, включая защиту данных пользовател</w:t>
+      </w:r>
+      <w:r>
+        <w:rPr>
+          <w:rFonts w:ascii="Times New Roman" w:eastAsia="Segoe UI Symbol" w:hAnsi="Times New Roman" w:cs="Times New Roman"/>
+          <w:sz w:val="28"/>
+          <w:szCs w:val="28"/>
+          <w:lang w:val="ru-RU"/>
+        </w:rPr>
+        <w:t>ей, шифрование и аутентификацию.</w:t>
+      </w:r>
+    </w:p>
+    <w:p>
+      <w:pPr>
+        <w:spacing w:after="0" w:line="240" w:lineRule="auto"/>
+        <w:ind w:firstLine="709"/>
+        <w:jc w:val="both"/>
+        <w:rPr>
+          <w:rFonts w:ascii="Times New Roman" w:eastAsia="Segoe UI Symbol" w:hAnsi="Times New Roman" w:cs="Times New Roman"/>
+          <w:sz w:val="28"/>
+          <w:szCs w:val="28"/>
+          <w:lang w:val="ru-RU"/>
+        </w:rPr>
+      </w:pPr>
+      <w:r>
+        <w:rPr>
+          <w:rFonts w:ascii="Times New Roman" w:eastAsia="Segoe UI Symbol" w:hAnsi="Times New Roman" w:cs="Times New Roman"/>
+          <w:sz w:val="28"/>
+          <w:szCs w:val="28"/>
+          <w:lang w:val="ru-RU"/>
+        </w:rPr>
+        <w:t>В результате проведения Альфа-тестирования не было выявлено критических ошибок выявлено не было и были достигнуты следующие результаты</w:t>
+      </w:r>
+      <w:r>
+        <w:rPr>
+          <w:rFonts w:ascii="Times New Roman" w:eastAsia="Segoe UI Symbol" w:hAnsi="Times New Roman" w:cs="Times New Roman"/>
+          <w:sz w:val="28"/>
+          <w:szCs w:val="28"/>
+          <w:lang w:val="ru-RU"/>
+        </w:rPr>
+        <w:t>:</w:t>
+      </w:r>
+    </w:p>
+    <w:p>
+      <w:pPr>
+        <w:spacing w:after="0" w:line="240" w:lineRule="auto"/>
+        <w:ind w:firstLine="709"/>
+        <w:jc w:val="both"/>
+        <w:rPr>
+          <w:rFonts w:ascii="Times New Roman" w:eastAsia="Segoe UI Symbol" w:hAnsi="Times New Roman" w:cs="Times New Roman"/>
+          <w:sz w:val="28"/>
+          <w:szCs w:val="28"/>
+          <w:lang w:val="ru-RU"/>
+        </w:rPr>
+      </w:pPr>
+      <w:r>
+        <w:rPr>
+          <w:rFonts w:ascii="Times New Roman" w:eastAsia="Segoe UI Symbol" w:hAnsi="Times New Roman" w:cs="Times New Roman"/>
+          <w:sz w:val="28"/>
+          <w:szCs w:val="28"/>
+          <w:lang w:val="ru-RU"/>
+        </w:rPr>
+        <w:t>–</w:t>
+      </w:r>
+      <w:r>
+        <w:rPr>
+          <w:rFonts w:ascii="Times New Roman" w:eastAsia="Segoe UI Symbol" w:hAnsi="Times New Roman" w:cs="Times New Roman"/>
+          <w:sz w:val="28"/>
+          <w:szCs w:val="28"/>
+          <w:lang w:val="ru-RU"/>
+        </w:rPr>
+        <w:t xml:space="preserve"> при</w:t>
+      </w:r>
+      <w:r>
+        <w:rPr>
+          <w:rFonts w:ascii="Times New Roman" w:eastAsia="Segoe UI Symbol" w:hAnsi="Times New Roman" w:cs="Times New Roman"/>
+          <w:sz w:val="28"/>
+          <w:szCs w:val="28"/>
+          <w:lang w:val="ru-RU"/>
+        </w:rPr>
+        <w:t> </w:t>
+      </w:r>
+      <w:r>
+        <w:rPr>
+          <w:rFonts w:ascii="Times New Roman" w:eastAsia="Segoe UI Symbol" w:hAnsi="Times New Roman" w:cs="Times New Roman"/>
+          <w:sz w:val="28"/>
+          <w:szCs w:val="28"/>
+          <w:lang w:val="ru-RU"/>
+        </w:rPr>
+        <w:t>компиляции и развертывание приложения на тестовом устройстве ошибок выявлено не было;</w:t>
+      </w:r>
+    </w:p>
+    <w:p>
+      <w:pPr>
+        <w:spacing w:after="0" w:line="240" w:lineRule="auto"/>
+        <w:ind w:firstLine="709"/>
+        <w:jc w:val="both"/>
+        <w:rPr>
+          <w:rFonts w:ascii="Times New Roman" w:eastAsia="Segoe UI Symbol" w:hAnsi="Times New Roman" w:cs="Times New Roman"/>
+          <w:sz w:val="28"/>
+          <w:szCs w:val="28"/>
+          <w:lang w:val="ru-RU"/>
+        </w:rPr>
+      </w:pPr>
+      <w:r>
+        <w:rPr>
+          <w:rFonts w:ascii="Times New Roman" w:eastAsia="Segoe UI Symbol" w:hAnsi="Times New Roman" w:cs="Times New Roman"/>
+          <w:sz w:val="28"/>
+          <w:szCs w:val="28"/>
+          <w:lang w:val="ru-RU"/>
+        </w:rPr>
+        <w:t xml:space="preserve">– </w:t>
+      </w:r>
+      <w:r>
+        <w:rPr>
+          <w:rFonts w:ascii="Times New Roman" w:eastAsia="Segoe UI Symbol" w:hAnsi="Times New Roman" w:cs="Times New Roman"/>
+          <w:sz w:val="28"/>
+          <w:szCs w:val="28"/>
+          <w:lang w:val="ru-RU"/>
+        </w:rPr>
+        <w:t>при первичном тестирование не было выявлено критических ошибок</w:t>
+      </w:r>
+      <w:r>
+        <w:rPr>
+          <w:rFonts w:ascii="Times New Roman" w:eastAsia="Segoe UI Symbol" w:hAnsi="Times New Roman" w:cs="Times New Roman"/>
+          <w:sz w:val="28"/>
+          <w:szCs w:val="28"/>
+          <w:lang w:val="ru-RU"/>
+        </w:rPr>
+        <w:t>;</w:t>
+      </w:r>
+    </w:p>
+    <w:p>
+      <w:pPr>
+        <w:spacing w:after="0" w:line="240" w:lineRule="auto"/>
+        <w:ind w:firstLine="709"/>
+        <w:jc w:val="both"/>
+        <w:rPr>
+          <w:rFonts w:ascii="Times New Roman" w:eastAsia="Segoe UI Symbol" w:hAnsi="Times New Roman" w:cs="Times New Roman"/>
+          <w:sz w:val="28"/>
+          <w:szCs w:val="28"/>
+          <w:lang w:val="ru-RU"/>
+        </w:rPr>
+      </w:pPr>
+      <w:r>
+        <w:rPr>
+          <w:rFonts w:ascii="Times New Roman" w:eastAsia="Segoe UI Symbol" w:hAnsi="Times New Roman" w:cs="Times New Roman"/>
+          <w:sz w:val="28"/>
+          <w:szCs w:val="28"/>
+          <w:lang w:val="ru-RU"/>
+        </w:rPr>
+        <w:t>–</w:t>
+      </w:r>
+      <w:r>
+        <w:rPr>
+          <w:rFonts w:ascii="Times New Roman" w:eastAsia="Segoe UI Symbol" w:hAnsi="Times New Roman" w:cs="Times New Roman"/>
+          <w:sz w:val="28"/>
+          <w:szCs w:val="28"/>
+        </w:rPr>
+        <w:t> </w:t>
+      </w:r>
+      <w:r>
+        <w:rPr>
+          <w:rFonts w:ascii="Times New Roman" w:eastAsia="Segoe UI Symbol" w:hAnsi="Times New Roman" w:cs="Times New Roman"/>
+          <w:sz w:val="28"/>
+          <w:szCs w:val="28"/>
+          <w:lang w:val="ru-RU"/>
+        </w:rPr>
+        <w:t>функции пересылки информации в режиме реального времени работала без перебоев;</w:t>
+      </w:r>
+    </w:p>
+    <w:p>
+      <w:pPr>
+        <w:spacing w:after="0" w:line="240" w:lineRule="auto"/>
+        <w:ind w:firstLine="709"/>
+        <w:jc w:val="both"/>
+        <w:rPr>
+          <w:rFonts w:ascii="Times New Roman" w:eastAsia="Segoe UI Symbol" w:hAnsi="Times New Roman" w:cs="Times New Roman"/>
+          <w:sz w:val="28"/>
+          <w:szCs w:val="28"/>
+          <w:lang w:val="ru-RU"/>
+        </w:rPr>
+      </w:pPr>
+      <w:r>
+        <w:rPr>
+          <w:rFonts w:ascii="Times New Roman" w:eastAsia="Segoe UI Symbol" w:hAnsi="Times New Roman" w:cs="Times New Roman"/>
+          <w:sz w:val="28"/>
+          <w:szCs w:val="28"/>
+          <w:lang w:val="ru-RU"/>
+        </w:rPr>
+        <w:t>–</w:t>
+      </w:r>
+      <w:r>
+        <w:rPr>
+          <w:rFonts w:ascii="Times New Roman" w:eastAsia="Segoe UI Symbol" w:hAnsi="Times New Roman" w:cs="Times New Roman"/>
+          <w:sz w:val="28"/>
+          <w:szCs w:val="28"/>
+        </w:rPr>
+        <w:t> </w:t>
+      </w:r>
+      <w:r>
+        <w:rPr>
+          <w:rFonts w:ascii="Times New Roman" w:eastAsia="Segoe UI Symbol" w:hAnsi="Times New Roman" w:cs="Times New Roman"/>
+          <w:sz w:val="28"/>
+          <w:szCs w:val="28"/>
+          <w:lang w:val="ru-RU"/>
+        </w:rPr>
+        <w:t>пользовательский интерфейс имеет понятный функционал и не вызывает никаких нареканий;</w:t>
+      </w:r>
+    </w:p>
+    <w:p>
+      <w:pPr>
+        <w:spacing w:after="0" w:line="240" w:lineRule="auto"/>
+        <w:ind w:firstLine="709"/>
+        <w:jc w:val="both"/>
+        <w:rPr>
+          <w:rFonts w:ascii="Times New Roman" w:eastAsia="Segoe UI Symbol" w:hAnsi="Times New Roman" w:cs="Times New Roman"/>
+          <w:sz w:val="28"/>
+          <w:szCs w:val="28"/>
+          <w:lang w:val="ru-RU"/>
+        </w:rPr>
+      </w:pPr>
+      <w:r>
+        <w:rPr>
+          <w:rFonts w:ascii="Times New Roman" w:eastAsia="Segoe UI Symbol" w:hAnsi="Times New Roman" w:cs="Times New Roman"/>
+          <w:sz w:val="28"/>
+          <w:szCs w:val="28"/>
+          <w:lang w:val="ru-RU"/>
+        </w:rPr>
+        <w:t>–</w:t>
+      </w:r>
+      <w:r>
+        <w:rPr>
+          <w:rFonts w:ascii="Times New Roman" w:eastAsia="Segoe UI Symbol" w:hAnsi="Times New Roman" w:cs="Times New Roman"/>
+          <w:sz w:val="28"/>
+          <w:szCs w:val="28"/>
+        </w:rPr>
+        <w:t> </w:t>
+      </w:r>
+      <w:r>
+        <w:rPr>
+          <w:rFonts w:ascii="Times New Roman" w:eastAsia="Segoe UI Symbol" w:hAnsi="Times New Roman" w:cs="Times New Roman"/>
+          <w:sz w:val="28"/>
+          <w:szCs w:val="28"/>
+          <w:lang w:val="ru-RU"/>
+        </w:rPr>
+        <w:t xml:space="preserve">на различных версиях </w:t>
+      </w:r>
+      <w:r>
+        <w:rPr>
+          <w:rFonts w:ascii="Times New Roman" w:eastAsia="Segoe UI Symbol" w:hAnsi="Times New Roman" w:cs="Times New Roman"/>
+          <w:sz w:val="28"/>
+          <w:szCs w:val="28"/>
+        </w:rPr>
+        <w:t>Android</w:t>
+      </w:r>
+      <w:r>
+        <w:rPr>
+          <w:rFonts w:ascii="Times New Roman" w:eastAsia="Segoe UI Symbol" w:hAnsi="Times New Roman" w:cs="Times New Roman"/>
+          <w:sz w:val="28"/>
+          <w:szCs w:val="28"/>
+          <w:lang w:val="ru-RU"/>
+        </w:rPr>
+        <w:t xml:space="preserve"> приложения запускалась стабильно;</w:t>
+      </w:r>
+    </w:p>
+    <w:p>
+      <w:pPr>
+        <w:spacing w:after="0" w:line="240" w:lineRule="auto"/>
+        <w:ind w:firstLine="709"/>
+        <w:jc w:val="both"/>
+        <w:rPr>
+          <w:rFonts w:ascii="Times New Roman" w:eastAsia="Segoe UI Symbol" w:hAnsi="Times New Roman" w:cs="Times New Roman"/>
+          <w:sz w:val="28"/>
+          <w:szCs w:val="28"/>
+          <w:lang w:val="ru-RU"/>
+        </w:rPr>
+      </w:pPr>
+      <w:r>
+        <w:rPr>
+          <w:rFonts w:ascii="Times New Roman" w:eastAsia="Segoe UI Symbol" w:hAnsi="Times New Roman" w:cs="Times New Roman"/>
+          <w:sz w:val="28"/>
+          <w:szCs w:val="28"/>
+          <w:lang w:val="ru-RU"/>
+        </w:rPr>
+        <w:t>–</w:t>
+      </w:r>
+      <w:r>
+        <w:rPr>
+          <w:rFonts w:ascii="Times New Roman" w:eastAsia="Segoe UI Symbol" w:hAnsi="Times New Roman" w:cs="Times New Roman"/>
+          <w:sz w:val="28"/>
+          <w:szCs w:val="28"/>
+        </w:rPr>
+        <w:t> </w:t>
+      </w:r>
+      <w:r>
+        <w:rPr>
+          <w:rFonts w:ascii="Times New Roman" w:eastAsia="Segoe UI Symbol" w:hAnsi="Times New Roman" w:cs="Times New Roman"/>
+          <w:sz w:val="28"/>
+          <w:szCs w:val="28"/>
+          <w:lang w:val="ru-RU"/>
+        </w:rPr>
+        <w:t>на различных</w:t>
+      </w:r>
+      <w:r>
+        <w:rPr>
+          <w:rFonts w:ascii="Times New Roman" w:eastAsia="Segoe UI Symbol" w:hAnsi="Times New Roman" w:cs="Times New Roman"/>
+          <w:sz w:val="28"/>
+          <w:szCs w:val="28"/>
+          <w:lang w:val="ru-RU"/>
+        </w:rPr>
+        <w:t xml:space="preserve"> </w:t>
+      </w:r>
+      <w:r>
+        <w:rPr>
+          <w:rFonts w:ascii="Times New Roman" w:eastAsia="Segoe UI Symbol" w:hAnsi="Times New Roman" w:cs="Times New Roman"/>
+          <w:sz w:val="28"/>
+          <w:szCs w:val="28"/>
+          <w:lang w:val="ru-RU"/>
+        </w:rPr>
+        <w:t>устройствах</w:t>
+      </w:r>
+      <w:r>
+        <w:rPr>
+          <w:rFonts w:ascii="Times New Roman" w:eastAsia="Segoe UI Symbol" w:hAnsi="Times New Roman" w:cs="Times New Roman"/>
+          <w:sz w:val="28"/>
+          <w:szCs w:val="28"/>
+          <w:lang w:val="ru-RU"/>
+        </w:rPr>
+        <w:t xml:space="preserve"> приложения запускалась стабильно;</w:t>
+      </w:r>
+    </w:p>
+    <w:p>
+      <w:pPr>
+        <w:spacing w:after="0" w:line="240" w:lineRule="auto"/>
+        <w:ind w:firstLine="709"/>
+        <w:jc w:val="both"/>
+        <w:rPr>
+          <w:rFonts w:ascii="Times New Roman" w:eastAsia="Segoe UI Symbol" w:hAnsi="Times New Roman" w:cs="Times New Roman"/>
+          <w:sz w:val="28"/>
+          <w:szCs w:val="28"/>
+          <w:lang w:val="ru-RU"/>
+        </w:rPr>
+      </w:pPr>
+      <w:r>
+        <w:rPr>
+          <w:rFonts w:ascii="Times New Roman" w:eastAsia="Segoe UI Symbol" w:hAnsi="Times New Roman" w:cs="Times New Roman"/>
+          <w:sz w:val="28"/>
+          <w:szCs w:val="28"/>
+          <w:lang w:val="ru-RU"/>
+        </w:rPr>
+        <w:t>–</w:t>
+      </w:r>
+      <w:r>
+        <w:rPr>
+          <w:rFonts w:ascii="Times New Roman" w:eastAsia="Segoe UI Symbol" w:hAnsi="Times New Roman" w:cs="Times New Roman"/>
+          <w:sz w:val="28"/>
+          <w:szCs w:val="28"/>
+        </w:rPr>
+        <w:t> </w:t>
+      </w:r>
+      <w:r>
+        <w:rPr>
+          <w:rFonts w:ascii="Times New Roman" w:eastAsia="Segoe UI Symbol" w:hAnsi="Times New Roman" w:cs="Times New Roman"/>
+          <w:sz w:val="28"/>
+          <w:szCs w:val="28"/>
+          <w:lang w:val="ru-RU"/>
+        </w:rPr>
+        <w:t>всплывающие окна отображали корректную и своевременную информацию.</w:t>
+      </w:r>
+    </w:p>
+    <w:p>
+      <w:pPr>
+        <w:spacing w:after="0" w:line="240" w:lineRule="auto"/>
+        <w:ind w:firstLine="709"/>
+        <w:jc w:val="both"/>
+        <w:rPr>
+          <w:rFonts w:ascii="Times New Roman" w:eastAsia="Segoe UI Symbol" w:hAnsi="Times New Roman" w:cs="Times New Roman"/>
+          <w:sz w:val="28"/>
+          <w:szCs w:val="28"/>
+          <w:lang w:val="ru-RU"/>
+        </w:rPr>
+      </w:pPr>
+      <w:r>
+        <w:rPr>
+          <w:rFonts w:ascii="Times New Roman" w:eastAsia="Segoe UI Symbol" w:hAnsi="Times New Roman" w:cs="Times New Roman"/>
+          <w:sz w:val="28"/>
+          <w:szCs w:val="28"/>
+          <w:lang w:val="ru-RU"/>
+        </w:rPr>
+        <w:t>Все функции приложения на двух устройствах работают исправно без нареканий без лишних нагрузок на систему</w:t>
+      </w:r>
+      <w:r>
+        <w:rPr>
+          <w:rFonts w:ascii="Times New Roman" w:eastAsia="Segoe UI Symbol" w:hAnsi="Times New Roman" w:cs="Times New Roman"/>
+          <w:sz w:val="28"/>
+          <w:szCs w:val="28"/>
+          <w:lang w:val="ru-RU"/>
+        </w:rPr>
+        <w:t>,</w:t>
+      </w:r>
+      <w:r>
+        <w:rPr>
+          <w:rFonts w:ascii="Times New Roman" w:eastAsia="Segoe UI Symbol" w:hAnsi="Times New Roman" w:cs="Times New Roman"/>
+          <w:sz w:val="28"/>
+          <w:szCs w:val="28"/>
+          <w:lang w:val="ru-RU"/>
+        </w:rPr>
+        <w:t xml:space="preserve"> зависаний и лишних процессов.</w:t>
+      </w:r>
+      <w:bookmarkStart w:id="0" w:name="_GoBack"/>
+      <w:bookmarkEnd w:id="0"/>
+    </w:p>
+    <w:p>
+      <w:pPr>
+        <w:spacing w:after="0" w:line="240" w:lineRule="auto"/>
+        <w:ind w:firstLine="709"/>
+        <w:jc w:val="both"/>
+        <w:rPr>
+          <w:rFonts w:ascii="Times New Roman" w:eastAsia="Segoe UI Symbol" w:hAnsi="Times New Roman" w:cs="Times New Roman"/>
+          <w:sz w:val="28"/>
+          <w:szCs w:val="28"/>
+          <w:lang w:val="ru-RU"/>
+        </w:rPr>
+      </w:pPr>
+    </w:p>
+    <w:p>
+      <w:pPr>
+        <w:spacing w:after="0" w:line="240" w:lineRule="auto"/>
+        <w:jc w:val="both"/>
+        <w:rPr>
+          <w:rFonts w:ascii="Times New Roman" w:eastAsia="Segoe UI Symbol" w:hAnsi="Times New Roman" w:cs="Times New Roman"/>
+          <w:sz w:val="28"/>
+          <w:szCs w:val="28"/>
+          <w:lang w:val="ru-RU"/>
+        </w:rPr>
+      </w:pPr>
+    </w:p>
+    <w:p>
+      <w:pPr>
+        <w:spacing w:after="0" w:line="240" w:lineRule="auto"/>
+        <w:jc w:val="both"/>
+        <w:rPr>
+          <w:rFonts w:ascii="Times New Roman" w:hAnsi="Times New Roman" w:cs="Times New Roman"/>
+          <w:sz w:val="28"/>
+          <w:szCs w:val="28"/>
+          <w:lang w:val="ru-RU"/>
+        </w:rPr>
+      </w:pPr>
+    </w:p>
+    <w:p>
+      <w:pPr>
+        <w:spacing w:after="0" w:line="240" w:lineRule="auto"/>
+        <w:ind w:firstLine="709"/>
+        <w:jc w:val="both"/>
+        <w:rPr>
+          <w:rFonts w:ascii="Times New Roman" w:eastAsia="Segoe UI Symbol" w:hAnsi="Times New Roman" w:cs="Times New Roman"/>
+          <w:sz w:val="28"/>
+          <w:szCs w:val="28"/>
+          <w:lang w:val="ru-RU"/>
+        </w:rPr>
+      </w:pPr>
     </w:p>
     <w:p>
       <w:pPr>
@@ -47174,7 +48441,7 @@
             <w:noProof/>
             <w:lang w:val="ru-RU"/>
           </w:rPr>
-          <w:t>22</w:t>
+          <w:t>58</w:t>
         </w:r>
         <w:r>
           <w:fldChar w:fldCharType="end"/>
@@ -47218,6 +48485,119 @@
 <file path=word/numbering.xml><?xml version="1.0" encoding="utf-8"?>
 <w:numbering xmlns:wpc="http://schemas.microsoft.com/office/word/2010/wordprocessingCanvas" xmlns:cx="http://schemas.microsoft.com/office/drawing/2014/chartex" xmlns:mc="http://schemas.openxmlformats.org/markup-compatibility/2006" xmlns:o="urn:schemas-microsoft-com:office:office" xmlns:r="http://schemas.openxmlformats.org/officeDocument/2006/relationships" xmlns:m="http://schemas.openxmlformats.org/officeDocument/2006/math" xmlns:v="urn:schemas-microsoft-com:vml" xmlns:wp14="http://schemas.microsoft.com/office/word/2010/wordprocessingDrawing" xmlns:wp="http://schemas.openxmlformats.org/drawingml/2006/wordprocessingDrawing" xmlns:w10="urn:schemas-microsoft-com:office:word" xmlns:w="http://schemas.openxmlformats.org/wordprocessingml/2006/main" xmlns:w14="http://schemas.microsoft.com/office/word/2010/wordml" xmlns:w15="http://schemas.microsoft.com/office/word/2012/wordml" xmlns:w16se="http://schemas.microsoft.com/office/word/2015/wordml/symex" xmlns:wpg="http://schemas.microsoft.com/office/word/2010/wordprocessingGroup" xmlns:wpi="http://schemas.microsoft.com/office/word/2010/wordprocessingInk" xmlns:wne="http://schemas.microsoft.com/office/word/2006/wordml" xmlns:wps="http://schemas.microsoft.com/office/word/2010/wordprocessingShape" mc:Ignorable="w14 w15 w16se wp14">
   <w:abstractNum w:abstractNumId="0" w15:restartNumberingAfterBreak="0">
+    <w:nsid w:val="01374EA6"/>
+    <w:multiLevelType w:val="hybridMultilevel"/>
+    <w:tmpl w:val="98907650"/>
+    <w:lvl w:ilvl="0" w:tplc="A02083D8">
+      <w:start w:val="6"/>
+      <w:numFmt w:val="bullet"/>
+      <w:lvlText w:val="-"/>
+      <w:lvlJc w:val="left"/>
+      <w:pPr>
+        <w:ind w:left="1069" w:hanging="360"/>
+      </w:pPr>
+      <w:rPr>
+        <w:rFonts w:ascii="Times New Roman" w:eastAsia="Segoe UI Symbol" w:hAnsi="Times New Roman" w:cs="Times New Roman" w:hint="default"/>
+      </w:rPr>
+    </w:lvl>
+    <w:lvl w:ilvl="1" w:tplc="04090003" w:tentative="1">
+      <w:start w:val="1"/>
+      <w:numFmt w:val="bullet"/>
+      <w:lvlText w:val="o"/>
+      <w:lvlJc w:val="left"/>
+      <w:pPr>
+        <w:ind w:left="1789" w:hanging="360"/>
+      </w:pPr>
+      <w:rPr>
+        <w:rFonts w:ascii="Courier New" w:hAnsi="Courier New" w:cs="Courier New" w:hint="default"/>
+      </w:rPr>
+    </w:lvl>
+    <w:lvl w:ilvl="2" w:tplc="04090005" w:tentative="1">
+      <w:start w:val="1"/>
+      <w:numFmt w:val="bullet"/>
+      <w:lvlText w:val=""/>
+      <w:lvlJc w:val="left"/>
+      <w:pPr>
+        <w:ind w:left="2509" w:hanging="360"/>
+      </w:pPr>
+      <w:rPr>
+        <w:rFonts w:ascii="Wingdings" w:hAnsi="Wingdings" w:hint="default"/>
+      </w:rPr>
+    </w:lvl>
+    <w:lvl w:ilvl="3" w:tplc="04090001" w:tentative="1">
+      <w:start w:val="1"/>
+      <w:numFmt w:val="bullet"/>
+      <w:lvlText w:val=""/>
+      <w:lvlJc w:val="left"/>
+      <w:pPr>
+        <w:ind w:left="3229" w:hanging="360"/>
+      </w:pPr>
+      <w:rPr>
+        <w:rFonts w:ascii="Symbol" w:hAnsi="Symbol" w:hint="default"/>
+      </w:rPr>
+    </w:lvl>
+    <w:lvl w:ilvl="4" w:tplc="04090003" w:tentative="1">
+      <w:start w:val="1"/>
+      <w:numFmt w:val="bullet"/>
+      <w:lvlText w:val="o"/>
+      <w:lvlJc w:val="left"/>
+      <w:pPr>
+        <w:ind w:left="3949" w:hanging="360"/>
+      </w:pPr>
+      <w:rPr>
+        <w:rFonts w:ascii="Courier New" w:hAnsi="Courier New" w:cs="Courier New" w:hint="default"/>
+      </w:rPr>
+    </w:lvl>
+    <w:lvl w:ilvl="5" w:tplc="04090005" w:tentative="1">
+      <w:start w:val="1"/>
+      <w:numFmt w:val="bullet"/>
+      <w:lvlText w:val=""/>
+      <w:lvlJc w:val="left"/>
+      <w:pPr>
+        <w:ind w:left="4669" w:hanging="360"/>
+      </w:pPr>
+      <w:rPr>
+        <w:rFonts w:ascii="Wingdings" w:hAnsi="Wingdings" w:hint="default"/>
+      </w:rPr>
+    </w:lvl>
+    <w:lvl w:ilvl="6" w:tplc="04090001" w:tentative="1">
+      <w:start w:val="1"/>
+      <w:numFmt w:val="bullet"/>
+      <w:lvlText w:val=""/>
+      <w:lvlJc w:val="left"/>
+      <w:pPr>
+        <w:ind w:left="5389" w:hanging="360"/>
+      </w:pPr>
+      <w:rPr>
+        <w:rFonts w:ascii="Symbol" w:hAnsi="Symbol" w:hint="default"/>
+      </w:rPr>
+    </w:lvl>
+    <w:lvl w:ilvl="7" w:tplc="04090003" w:tentative="1">
+      <w:start w:val="1"/>
+      <w:numFmt w:val="bullet"/>
+      <w:lvlText w:val="o"/>
+      <w:lvlJc w:val="left"/>
+      <w:pPr>
+        <w:ind w:left="6109" w:hanging="360"/>
+      </w:pPr>
+      <w:rPr>
+        <w:rFonts w:ascii="Courier New" w:hAnsi="Courier New" w:cs="Courier New" w:hint="default"/>
+      </w:rPr>
+    </w:lvl>
+    <w:lvl w:ilvl="8" w:tplc="04090005" w:tentative="1">
+      <w:start w:val="1"/>
+      <w:numFmt w:val="bullet"/>
+      <w:lvlText w:val=""/>
+      <w:lvlJc w:val="left"/>
+      <w:pPr>
+        <w:ind w:left="6829" w:hanging="360"/>
+      </w:pPr>
+      <w:rPr>
+        <w:rFonts w:ascii="Wingdings" w:hAnsi="Wingdings" w:hint="default"/>
+      </w:rPr>
+    </w:lvl>
+  </w:abstractNum>
+  <w:abstractNum w:abstractNumId="1" w15:restartNumberingAfterBreak="0">
     <w:nsid w:val="115D590C"/>
     <w:multiLevelType w:val="hybridMultilevel"/>
     <w:tmpl w:val="ADFE7086"/>
@@ -47306,7 +48686,7 @@
       </w:pPr>
     </w:lvl>
   </w:abstractNum>
-  <w:abstractNum w:abstractNumId="1" w15:restartNumberingAfterBreak="0">
+  <w:abstractNum w:abstractNumId="2" w15:restartNumberingAfterBreak="0">
     <w:nsid w:val="4014791E"/>
     <w:multiLevelType w:val="multilevel"/>
     <w:tmpl w:val="866E895A"/>
@@ -47419,7 +48799,7 @@
       </w:pPr>
     </w:lvl>
   </w:abstractNum>
-  <w:abstractNum w:abstractNumId="2" w15:restartNumberingAfterBreak="0">
+  <w:abstractNum w:abstractNumId="3" w15:restartNumberingAfterBreak="0">
     <w:nsid w:val="7BD561BC"/>
     <w:multiLevelType w:val="hybridMultilevel"/>
     <w:tmpl w:val="621C5DC6"/>
@@ -47533,13 +48913,16 @@
     </w:lvl>
   </w:abstractNum>
   <w:num w:numId="1">
-    <w:abstractNumId w:val="0"/>
+    <w:abstractNumId w:val="1"/>
   </w:num>
   <w:num w:numId="2">
-    <w:abstractNumId w:val="1"/>
+    <w:abstractNumId w:val="2"/>
   </w:num>
   <w:num w:numId="3">
-    <w:abstractNumId w:val="2"/>
+    <w:abstractNumId w:val="3"/>
+  </w:num>
+  <w:num w:numId="4">
+    <w:abstractNumId w:val="0"/>
   </w:num>
 </w:numbering>
 </file>
@@ -47937,7 +49320,7 @@
   <w:style w:type="paragraph" w:default="1" w:styleId="a">
     <w:name w:val="Normal"/>
     <w:qFormat/>
-    <w:rsid w:val="00117A24"/>
+    <w:rsid w:val="00EA33CA"/>
     <w:rPr>
       <w:lang w:val="en-US"/>
     </w:rPr>
@@ -48558,7 +49941,7 @@
 </file>
 
 <file path=customXml/itemProps1.xml><?xml version="1.0" encoding="utf-8"?>
-<ds:datastoreItem xmlns:ds="http://schemas.openxmlformats.org/officeDocument/2006/customXml" ds:itemID="{99C0E83F-B66B-40CE-83C8-79A95BFD9A8F}">
+<ds:datastoreItem xmlns:ds="http://schemas.openxmlformats.org/officeDocument/2006/customXml" ds:itemID="{F1BB1043-36B8-46F8-AFF9-6939B9D62D29}">
   <ds:schemaRefs>
     <ds:schemaRef ds:uri="http://schemas.openxmlformats.org/officeDocument/2006/bibliography"/>
   </ds:schemaRefs>

</xml_diff>